<commit_message>
Actualizacion del contenido curso.
</commit_message>
<xml_diff>
--- a/HRAS.Contenido.docx
+++ b/HRAS.Contenido.docx
@@ -32,25 +32,7 @@
           <w:szCs w:val="28"/>
           <w:lang w:val="es-CO"/>
         </w:rPr>
-        <w:t xml:space="preserve">Modelación </w:t>
-      </w:r>
-      <w:r>
-        <w:rPr>
-          <w:color w:val="000000" w:themeColor="text1"/>
-          <w:sz w:val="28"/>
-          <w:szCs w:val="28"/>
-          <w:lang w:val="es-CO"/>
-        </w:rPr>
-        <w:t>h</w:t>
-      </w:r>
-      <w:r>
-        <w:rPr>
-          <w:color w:val="000000" w:themeColor="text1"/>
-          <w:sz w:val="28"/>
-          <w:szCs w:val="28"/>
-          <w:lang w:val="es-CO"/>
-        </w:rPr>
-        <w:t>idráulica con HEC-RAS</w:t>
+        <w:t>Modelación hidráulica con HEC-RAS</w:t>
       </w:r>
     </w:p>
     <w:p>
@@ -2964,10 +2946,7 @@
         <w:t>que simulan el comportamiento de dichas corrientes para disminuir el tiempo de ejecución de estas labores y también para mejorar la calidad de los cálculos y así tomar mejores decisiones.</w:t>
       </w:r>
       <w:r>
-        <w:t xml:space="preserve"> </w:t>
-      </w:r>
-      <w:r>
-        <w:t>HEC</w:t>
+        <w:t xml:space="preserve"> HEC</w:t>
       </w:r>
       <w:r>
         <w:t>-</w:t>
@@ -3030,10 +3009,7 @@
         <w:t>educación continuada</w:t>
       </w:r>
       <w:r>
-        <w:t xml:space="preserve"> </w:t>
-      </w:r>
-      <w:r>
-        <w:t xml:space="preserve">por medio del cual </w:t>
+        <w:t xml:space="preserve"> por medio del cual </w:t>
       </w:r>
       <w:r>
         <w:t xml:space="preserve">se ofrece la formación necesaria para realizar estos modelos </w:t>
@@ -3629,9 +3605,12 @@
       </w:pPr>
       <w:bookmarkStart w:id="5" w:name="_Toc107577197"/>
       <w:r>
-        <w:t>Requisitos académicos</w:t>
+        <w:t xml:space="preserve">Requisitos </w:t>
       </w:r>
       <w:bookmarkEnd w:id="5"/>
+      <w:r>
+        <w:t>técnicos</w:t>
+      </w:r>
     </w:p>
     <w:p>
       <w:pPr>
@@ -3720,7 +3699,7 @@
           <w:shd w:val="clear" w:color="auto" w:fill="FFFFFF"/>
           <w:lang w:eastAsia="es-ES"/>
         </w:rPr>
-        <w:t>Software de modelación hidráulica HEC-RAS v</w:t>
+        <w:t>Softwar</w:t>
       </w:r>
       <w:r>
         <w:rPr>
@@ -3729,25 +3708,7 @@
           <w:shd w:val="clear" w:color="auto" w:fill="FFFFFF"/>
           <w:lang w:eastAsia="es-ES"/>
         </w:rPr>
-        <w:t>.6</w:t>
-      </w:r>
-      <w:r>
-        <w:rPr>
-          <w:rFonts w:eastAsia="Times New Roman"/>
-          <w:szCs w:val="20"/>
-          <w:shd w:val="clear" w:color="auto" w:fill="FFFFFF"/>
-          <w:lang w:eastAsia="es-ES"/>
-        </w:rPr>
-        <w:t>.</w:t>
-      </w:r>
-      <w:r>
-        <w:rPr>
-          <w:rFonts w:eastAsia="Times New Roman"/>
-          <w:szCs w:val="20"/>
-          <w:shd w:val="clear" w:color="auto" w:fill="FFFFFF"/>
-          <w:lang w:eastAsia="es-ES"/>
-        </w:rPr>
-        <w:t>2.</w:t>
+        <w:t>e de modelación hidráulica HEC-RAS v.6.2.</w:t>
       </w:r>
     </w:p>
     <w:p>
@@ -3763,7 +3724,6 @@
         <w:rPr>
           <w:rFonts w:eastAsia="Times New Roman"/>
           <w:szCs w:val="20"/>
-          <w:highlight w:val="yellow"/>
           <w:shd w:val="clear" w:color="auto" w:fill="FFFFFF"/>
           <w:lang w:eastAsia="es-ES"/>
         </w:rPr>
@@ -3772,67 +3732,33 @@
         <w:rPr>
           <w:rFonts w:eastAsia="Times New Roman"/>
           <w:szCs w:val="20"/>
-          <w:highlight w:val="yellow"/>
           <w:shd w:val="clear" w:color="auto" w:fill="FFFFFF"/>
           <w:lang w:eastAsia="es-ES"/>
         </w:rPr>
-        <w:t>QGIS v</w:t>
+        <w:t xml:space="preserve">Software </w:t>
       </w:r>
       <w:r>
         <w:rPr>
           <w:rFonts w:eastAsia="Times New Roman"/>
           <w:szCs w:val="20"/>
-          <w:highlight w:val="yellow"/>
           <w:shd w:val="clear" w:color="auto" w:fill="FFFFFF"/>
           <w:lang w:eastAsia="es-ES"/>
         </w:rPr>
-        <w:t>.3</w:t>
+        <w:t>QGIS v.3.10.1</w:t>
       </w:r>
       <w:r>
         <w:rPr>
           <w:rFonts w:eastAsia="Times New Roman"/>
           <w:szCs w:val="20"/>
-          <w:highlight w:val="yellow"/>
           <w:shd w:val="clear" w:color="auto" w:fill="FFFFFF"/>
           <w:lang w:eastAsia="es-ES"/>
         </w:rPr>
-        <w:t>.</w:t>
+        <w:t xml:space="preserve"> o similar.</w:t>
       </w:r>
       <w:r>
         <w:rPr>
           <w:rFonts w:eastAsia="Times New Roman"/>
           <w:szCs w:val="20"/>
-          <w:highlight w:val="yellow"/>
-          <w:shd w:val="clear" w:color="auto" w:fill="FFFFFF"/>
-          <w:lang w:eastAsia="es-ES"/>
-        </w:rPr>
-        <w:t>10</w:t>
-      </w:r>
-      <w:r>
-        <w:rPr>
-          <w:rFonts w:eastAsia="Times New Roman"/>
-          <w:szCs w:val="20"/>
-          <w:highlight w:val="yellow"/>
-          <w:shd w:val="clear" w:color="auto" w:fill="FFFFFF"/>
-          <w:lang w:eastAsia="es-ES"/>
-        </w:rPr>
-        <w:t>.</w:t>
-      </w:r>
-      <w:r>
-        <w:rPr>
-          <w:rFonts w:eastAsia="Times New Roman"/>
-          <w:szCs w:val="20"/>
-          <w:highlight w:val="yellow"/>
-          <w:shd w:val="clear" w:color="auto" w:fill="FFFFFF"/>
-          <w:lang w:eastAsia="es-ES"/>
-        </w:rPr>
-        <w:t>1</w:t>
-      </w:r>
-      <w:r>
-        <w:rPr>
-          <w:rFonts w:eastAsia="Times New Roman"/>
-          <w:szCs w:val="20"/>
-          <w:highlight w:val="yellow"/>
           <w:shd w:val="clear" w:color="auto" w:fill="FFFFFF"/>
           <w:lang w:eastAsia="es-ES"/>
         </w:rPr>
@@ -4080,15 +4006,7 @@
                 <w:color w:val="auto"/>
                 <w:sz w:val="16"/>
               </w:rPr>
-              <w:t>90</w:t>
-            </w:r>
-            <w:r>
-              <w:rPr>
-                <w:rStyle w:val="Hipervnculo"/>
-                <w:color w:val="auto"/>
-                <w:sz w:val="16"/>
-              </w:rPr>
-              <w:t xml:space="preserve"> min</w:t>
+              <w:t>2 horas</w:t>
             </w:r>
           </w:p>
         </w:tc>
@@ -4106,14 +4024,6 @@
                 <w:sz w:val="16"/>
               </w:rPr>
             </w:pPr>
-            <w:r>
-              <w:rPr>
-                <w:rStyle w:val="Hipervnculo"/>
-                <w:color w:val="auto"/>
-                <w:sz w:val="16"/>
-              </w:rPr>
-              <w:t>12.08.2022</w:t>
-            </w:r>
           </w:p>
         </w:tc>
       </w:tr>
@@ -4257,7 +4167,17 @@
                 <w:szCs w:val="16"/>
                 <w:lang w:val="es-CO"/>
               </w:rPr>
-              <w:t>20</w:t>
+              <w:t>4</w:t>
+            </w:r>
+            <w:r>
+              <w:rPr>
+                <w:rFonts w:cs="Segoe UI Light"/>
+                <w:color w:val="000000" w:themeColor="text1"/>
+                <w:sz w:val="16"/>
+                <w:szCs w:val="16"/>
+                <w:lang w:val="es-CO"/>
+              </w:rPr>
+              <w:t>0</w:t>
             </w:r>
             <w:r>
               <w:rPr>
@@ -4353,7 +4273,7 @@
                 <w:szCs w:val="16"/>
                 <w:lang w:val="es-CO"/>
               </w:rPr>
-              <w:t>20</w:t>
+              <w:t>30</w:t>
             </w:r>
             <w:r>
               <w:rPr>
@@ -4421,17 +4341,7 @@
                 <w:sz w:val="16"/>
                 <w:szCs w:val="16"/>
               </w:rPr>
-              <w:t>1.4. Condiciones de frontera y calibración de un model</w:t>
-            </w:r>
-            <w:r>
-              <w:rPr>
-                <w:rStyle w:val="Hipervnculo"/>
-                <w:rFonts w:cs="Segoe UI Light"/>
-                <w:color w:val="auto"/>
-                <w:sz w:val="16"/>
-                <w:szCs w:val="16"/>
-              </w:rPr>
-              <w:t>o</w:t>
+              <w:t>1.4. Condiciones de frontera y calibración de un modelo</w:t>
             </w:r>
           </w:p>
         </w:tc>
@@ -4528,9 +4438,69 @@
                   <w:sz w:val="16"/>
                   <w:szCs w:val="16"/>
                 </w:rPr>
-                <w:t>1.5. Aplicación HEC-RAS y tipos de análisis</w:t>
+                <w:t xml:space="preserve">1.5. </w:t>
+              </w:r>
+              <w:r>
+                <w:rPr>
+                  <w:rStyle w:val="Hipervnculo"/>
+                  <w:rFonts w:cs="Segoe UI Light"/>
+                  <w:color w:val="auto"/>
+                  <w:sz w:val="16"/>
+                  <w:szCs w:val="16"/>
+                </w:rPr>
+                <w:t xml:space="preserve">¿Qué es </w:t>
+              </w:r>
+              <w:r>
+                <w:rPr>
+                  <w:rStyle w:val="Hipervnculo"/>
+                  <w:rFonts w:cs="Segoe UI Light"/>
+                  <w:color w:val="auto"/>
+                  <w:sz w:val="16"/>
+                  <w:szCs w:val="16"/>
+                </w:rPr>
+                <w:t>HEC-RAS</w:t>
+              </w:r>
+              <w:r>
+                <w:rPr>
+                  <w:rStyle w:val="Hipervnculo"/>
+                  <w:rFonts w:cs="Segoe UI Light"/>
+                  <w:color w:val="auto"/>
+                  <w:sz w:val="16"/>
+                  <w:szCs w:val="16"/>
+                </w:rPr>
+                <w:t xml:space="preserve"> </w:t>
+              </w:r>
+              <w:r>
+                <w:rPr>
+                  <w:rStyle w:val="Hipervnculo"/>
+                  <w:rFonts w:cs="Segoe UI Light"/>
+                  <w:color w:val="auto"/>
+                  <w:sz w:val="16"/>
+                  <w:szCs w:val="16"/>
+                </w:rPr>
+                <w:t xml:space="preserve">y </w:t>
+              </w:r>
+              <w:r>
+                <w:rPr>
+                  <w:rStyle w:val="Hipervnculo"/>
+                  <w:rFonts w:cs="Segoe UI Light"/>
+                  <w:color w:val="auto"/>
+                  <w:sz w:val="16"/>
+                  <w:szCs w:val="16"/>
+                </w:rPr>
+                <w:t>para</w:t>
               </w:r>
             </w:hyperlink>
+            <w:r>
+              <w:rPr>
+                <w:rStyle w:val="Hipervnculo"/>
+                <w:rFonts w:cs="Segoe UI Light"/>
+                <w:color w:val="auto"/>
+                <w:sz w:val="16"/>
+                <w:szCs w:val="16"/>
+              </w:rPr>
+              <w:t xml:space="preserve"> qué sirve?</w:t>
+            </w:r>
           </w:p>
         </w:tc>
         <w:tc>
@@ -4644,17 +4614,7 @@
                 <w:sz w:val="16"/>
                 <w:szCs w:val="16"/>
               </w:rPr>
-              <w:t>135</w:t>
-            </w:r>
-            <w:r>
-              <w:rPr>
-                <w:rStyle w:val="Hipervnculo"/>
-                <w:rFonts w:cs="Segoe UI Light"/>
-                <w:color w:val="auto"/>
-                <w:sz w:val="16"/>
-                <w:szCs w:val="16"/>
-              </w:rPr>
-              <w:t xml:space="preserve"> min</w:t>
+              <w:t>2 horas</w:t>
             </w:r>
           </w:p>
         </w:tc>
@@ -4731,17 +4691,7 @@
                 <w:szCs w:val="16"/>
                 <w:lang w:val="es-CO"/>
               </w:rPr>
-              <w:t>3</w:t>
-            </w:r>
-            <w:r>
-              <w:rPr>
-                <w:rFonts w:cs="Segoe UI Light"/>
-                <w:color w:val="000000" w:themeColor="text1"/>
-                <w:sz w:val="16"/>
-                <w:szCs w:val="16"/>
-                <w:lang w:val="es-CO"/>
-              </w:rPr>
-              <w:t>0 min</w:t>
+              <w:t>30 min</w:t>
             </w:r>
           </w:p>
         </w:tc>
@@ -4758,6 +4708,691 @@
                 <w:sz w:val="16"/>
                 <w:szCs w:val="16"/>
                 <w:lang w:val="es-CO"/>
+              </w:rPr>
+            </w:pPr>
+            <w:r>
+              <w:rPr>
+                <w:rFonts w:cs="Segoe UI Light"/>
+                <w:color w:val="000000" w:themeColor="text1"/>
+                <w:sz w:val="16"/>
+                <w:szCs w:val="16"/>
+                <w:lang w:val="es-CO"/>
+              </w:rPr>
+              <w:t>19.08.2022</w:t>
+            </w:r>
+          </w:p>
+        </w:tc>
+      </w:tr>
+      <w:tr>
+        <w:trPr>
+          <w:jc w:val="center"/>
+        </w:trPr>
+        <w:tc>
+          <w:tcPr>
+            <w:tcW w:w="4410" w:type="dxa"/>
+          </w:tcPr>
+          <w:p>
+            <w:pPr>
+              <w:ind w:left="166"/>
+              <w:jc w:val="left"/>
+              <w:rPr>
+                <w:rFonts w:cs="Segoe UI Light"/>
+                <w:sz w:val="16"/>
+                <w:szCs w:val="16"/>
+                <w:lang w:val="es-CO"/>
+              </w:rPr>
+            </w:pPr>
+            <w:r>
+              <w:rPr>
+                <w:rStyle w:val="Hipervnculo"/>
+                <w:rFonts w:cs="Segoe UI Light"/>
+                <w:color w:val="auto"/>
+                <w:sz w:val="16"/>
+                <w:szCs w:val="16"/>
+              </w:rPr>
+              <w:t>2.2. Definición de condiciones hidráulicas</w:t>
+            </w:r>
+          </w:p>
+        </w:tc>
+        <w:tc>
+          <w:tcPr>
+            <w:tcW w:w="1170" w:type="dxa"/>
+          </w:tcPr>
+          <w:p>
+            <w:pPr>
+              <w:jc w:val="center"/>
+              <w:rPr>
+                <w:rFonts w:cs="Segoe UI Light"/>
+                <w:color w:val="000000" w:themeColor="text1"/>
+                <w:sz w:val="16"/>
+                <w:szCs w:val="16"/>
+                <w:lang w:val="es-CO"/>
+              </w:rPr>
+            </w:pPr>
+            <w:r>
+              <w:rPr>
+                <w:rFonts w:cs="Segoe UI Light"/>
+                <w:color w:val="000000" w:themeColor="text1"/>
+                <w:sz w:val="16"/>
+                <w:szCs w:val="16"/>
+                <w:lang w:val="es-CO"/>
+              </w:rPr>
+              <w:t>20 min</w:t>
+            </w:r>
+          </w:p>
+        </w:tc>
+        <w:tc>
+          <w:tcPr>
+            <w:tcW w:w="1800" w:type="dxa"/>
+          </w:tcPr>
+          <w:p>
+            <w:pPr>
+              <w:jc w:val="center"/>
+              <w:rPr>
+                <w:rFonts w:cs="Segoe UI Light"/>
+                <w:color w:val="000000" w:themeColor="text1"/>
+                <w:sz w:val="16"/>
+                <w:szCs w:val="16"/>
+                <w:lang w:val="es-CO"/>
+              </w:rPr>
+            </w:pPr>
+            <w:r>
+              <w:rPr>
+                <w:rFonts w:cs="Segoe UI Light"/>
+                <w:color w:val="000000" w:themeColor="text1"/>
+                <w:sz w:val="16"/>
+                <w:szCs w:val="16"/>
+                <w:lang w:val="es-CO"/>
+              </w:rPr>
+              <w:t>26.08.2022</w:t>
+            </w:r>
+          </w:p>
+        </w:tc>
+      </w:tr>
+      <w:tr>
+        <w:trPr>
+          <w:jc w:val="center"/>
+        </w:trPr>
+        <w:tc>
+          <w:tcPr>
+            <w:tcW w:w="4410" w:type="dxa"/>
+          </w:tcPr>
+          <w:p>
+            <w:pPr>
+              <w:ind w:left="166"/>
+              <w:jc w:val="left"/>
+              <w:rPr>
+                <w:rFonts w:cs="Segoe UI Light"/>
+                <w:sz w:val="16"/>
+                <w:szCs w:val="16"/>
+                <w:lang w:val="es-CO"/>
+              </w:rPr>
+            </w:pPr>
+            <w:r>
+              <w:rPr>
+                <w:rStyle w:val="Hipervnculo"/>
+                <w:rFonts w:cs="Segoe UI Light"/>
+                <w:color w:val="auto"/>
+                <w:sz w:val="16"/>
+                <w:szCs w:val="16"/>
+              </w:rPr>
+              <w:t>2.3. Simulación en régimen permanente 1D</w:t>
+            </w:r>
+          </w:p>
+        </w:tc>
+        <w:tc>
+          <w:tcPr>
+            <w:tcW w:w="1170" w:type="dxa"/>
+          </w:tcPr>
+          <w:p>
+            <w:pPr>
+              <w:jc w:val="center"/>
+              <w:rPr>
+                <w:rFonts w:cs="Segoe UI Light"/>
+                <w:color w:val="000000" w:themeColor="text1"/>
+                <w:sz w:val="16"/>
+                <w:szCs w:val="16"/>
+                <w:lang w:val="es-CO"/>
+              </w:rPr>
+            </w:pPr>
+            <w:r>
+              <w:rPr>
+                <w:rFonts w:cs="Segoe UI Light"/>
+                <w:color w:val="000000" w:themeColor="text1"/>
+                <w:sz w:val="16"/>
+                <w:szCs w:val="16"/>
+                <w:lang w:val="es-CO"/>
+              </w:rPr>
+              <w:t>1</w:t>
+            </w:r>
+            <w:r>
+              <w:rPr>
+                <w:rFonts w:cs="Segoe UI Light"/>
+                <w:color w:val="000000" w:themeColor="text1"/>
+                <w:sz w:val="16"/>
+                <w:szCs w:val="16"/>
+                <w:lang w:val="es-CO"/>
+              </w:rPr>
+              <w:t>5</w:t>
+            </w:r>
+            <w:r>
+              <w:rPr>
+                <w:rFonts w:cs="Segoe UI Light"/>
+                <w:color w:val="000000" w:themeColor="text1"/>
+                <w:sz w:val="16"/>
+                <w:szCs w:val="16"/>
+                <w:lang w:val="es-CO"/>
+              </w:rPr>
+              <w:t xml:space="preserve"> min</w:t>
+            </w:r>
+          </w:p>
+        </w:tc>
+        <w:tc>
+          <w:tcPr>
+            <w:tcW w:w="1800" w:type="dxa"/>
+          </w:tcPr>
+          <w:p>
+            <w:pPr>
+              <w:jc w:val="center"/>
+              <w:rPr>
+                <w:rFonts w:cs="Segoe UI Light"/>
+                <w:color w:val="000000" w:themeColor="text1"/>
+                <w:sz w:val="16"/>
+                <w:szCs w:val="16"/>
+                <w:lang w:val="es-CO"/>
+              </w:rPr>
+            </w:pPr>
+            <w:r>
+              <w:rPr>
+                <w:rFonts w:cs="Segoe UI Light"/>
+                <w:color w:val="000000" w:themeColor="text1"/>
+                <w:sz w:val="16"/>
+                <w:szCs w:val="16"/>
+                <w:lang w:val="es-CO"/>
+              </w:rPr>
+              <w:t>2.09.2022</w:t>
+            </w:r>
+          </w:p>
+        </w:tc>
+      </w:tr>
+      <w:tr>
+        <w:trPr>
+          <w:jc w:val="center"/>
+        </w:trPr>
+        <w:tc>
+          <w:tcPr>
+            <w:tcW w:w="4410" w:type="dxa"/>
+          </w:tcPr>
+          <w:p>
+            <w:pPr>
+              <w:ind w:left="166"/>
+              <w:jc w:val="left"/>
+              <w:rPr>
+                <w:rFonts w:cs="Segoe UI Light"/>
+                <w:sz w:val="16"/>
+                <w:szCs w:val="16"/>
+                <w:lang w:val="es-CO"/>
+              </w:rPr>
+            </w:pPr>
+            <w:r>
+              <w:rPr>
+                <w:rStyle w:val="Hipervnculo"/>
+                <w:rFonts w:cs="Segoe UI Light"/>
+                <w:color w:val="auto"/>
+                <w:sz w:val="16"/>
+                <w:szCs w:val="16"/>
+              </w:rPr>
+              <w:t>2.4. Simulación en régimen no permanente 1D</w:t>
+            </w:r>
+          </w:p>
+        </w:tc>
+        <w:tc>
+          <w:tcPr>
+            <w:tcW w:w="1170" w:type="dxa"/>
+          </w:tcPr>
+          <w:p>
+            <w:pPr>
+              <w:jc w:val="center"/>
+              <w:rPr>
+                <w:rFonts w:cs="Segoe UI Light"/>
+                <w:color w:val="000000" w:themeColor="text1"/>
+                <w:sz w:val="16"/>
+                <w:szCs w:val="16"/>
+                <w:lang w:val="es-CO"/>
+              </w:rPr>
+            </w:pPr>
+            <w:r>
+              <w:rPr>
+                <w:rFonts w:cs="Segoe UI Light"/>
+                <w:color w:val="000000" w:themeColor="text1"/>
+                <w:sz w:val="16"/>
+                <w:szCs w:val="16"/>
+                <w:lang w:val="es-CO"/>
+              </w:rPr>
+              <w:t>1</w:t>
+            </w:r>
+            <w:r>
+              <w:rPr>
+                <w:rFonts w:cs="Segoe UI Light"/>
+                <w:color w:val="000000" w:themeColor="text1"/>
+                <w:sz w:val="16"/>
+                <w:szCs w:val="16"/>
+                <w:lang w:val="es-CO"/>
+              </w:rPr>
+              <w:t>5</w:t>
+            </w:r>
+            <w:r>
+              <w:rPr>
+                <w:rFonts w:cs="Segoe UI Light"/>
+                <w:color w:val="000000" w:themeColor="text1"/>
+                <w:sz w:val="16"/>
+                <w:szCs w:val="16"/>
+                <w:lang w:val="es-CO"/>
+              </w:rPr>
+              <w:t xml:space="preserve"> min</w:t>
+            </w:r>
+          </w:p>
+        </w:tc>
+        <w:tc>
+          <w:tcPr>
+            <w:tcW w:w="1800" w:type="dxa"/>
+          </w:tcPr>
+          <w:p>
+            <w:pPr>
+              <w:jc w:val="center"/>
+              <w:rPr>
+                <w:rFonts w:cs="Segoe UI Light"/>
+                <w:color w:val="000000" w:themeColor="text1"/>
+                <w:sz w:val="16"/>
+                <w:szCs w:val="16"/>
+                <w:lang w:val="es-CO"/>
+              </w:rPr>
+            </w:pPr>
+            <w:r>
+              <w:rPr>
+                <w:rFonts w:cs="Segoe UI Light"/>
+                <w:color w:val="000000" w:themeColor="text1"/>
+                <w:sz w:val="16"/>
+                <w:szCs w:val="16"/>
+                <w:lang w:val="es-CO"/>
+              </w:rPr>
+              <w:t>9.09.2022</w:t>
+            </w:r>
+          </w:p>
+        </w:tc>
+      </w:tr>
+      <w:tr>
+        <w:trPr>
+          <w:jc w:val="center"/>
+        </w:trPr>
+        <w:tc>
+          <w:tcPr>
+            <w:tcW w:w="4410" w:type="dxa"/>
+          </w:tcPr>
+          <w:p>
+            <w:pPr>
+              <w:ind w:left="166"/>
+              <w:jc w:val="left"/>
+              <w:rPr>
+                <w:rFonts w:cs="Segoe UI Light"/>
+                <w:sz w:val="16"/>
+                <w:szCs w:val="16"/>
+                <w:lang w:val="es-CO"/>
+              </w:rPr>
+            </w:pPr>
+            <w:r>
+              <w:rPr>
+                <w:rStyle w:val="Hipervnculo"/>
+                <w:rFonts w:cs="Segoe UI Light"/>
+                <w:color w:val="auto"/>
+                <w:sz w:val="16"/>
+                <w:szCs w:val="16"/>
+              </w:rPr>
+              <w:t>2.5. Cargue de información topográfica</w:t>
+            </w:r>
+          </w:p>
+        </w:tc>
+        <w:tc>
+          <w:tcPr>
+            <w:tcW w:w="1170" w:type="dxa"/>
+          </w:tcPr>
+          <w:p>
+            <w:pPr>
+              <w:jc w:val="center"/>
+              <w:rPr>
+                <w:rFonts w:cs="Segoe UI Light"/>
+                <w:color w:val="000000" w:themeColor="text1"/>
+                <w:sz w:val="16"/>
+                <w:szCs w:val="16"/>
+                <w:lang w:val="es-CO"/>
+              </w:rPr>
+            </w:pPr>
+            <w:r>
+              <w:rPr>
+                <w:rFonts w:cs="Segoe UI Light"/>
+                <w:color w:val="000000" w:themeColor="text1"/>
+                <w:sz w:val="16"/>
+                <w:szCs w:val="16"/>
+                <w:lang w:val="es-CO"/>
+              </w:rPr>
+              <w:t>1</w:t>
+            </w:r>
+            <w:r>
+              <w:rPr>
+                <w:rFonts w:cs="Segoe UI Light"/>
+                <w:color w:val="000000" w:themeColor="text1"/>
+                <w:sz w:val="16"/>
+                <w:szCs w:val="16"/>
+                <w:lang w:val="es-CO"/>
+              </w:rPr>
+              <w:t>5</w:t>
+            </w:r>
+            <w:r>
+              <w:rPr>
+                <w:rFonts w:cs="Segoe UI Light"/>
+                <w:color w:val="000000" w:themeColor="text1"/>
+                <w:sz w:val="16"/>
+                <w:szCs w:val="16"/>
+                <w:lang w:val="es-CO"/>
+              </w:rPr>
+              <w:t xml:space="preserve"> min</w:t>
+            </w:r>
+          </w:p>
+        </w:tc>
+        <w:tc>
+          <w:tcPr>
+            <w:tcW w:w="1800" w:type="dxa"/>
+          </w:tcPr>
+          <w:p>
+            <w:pPr>
+              <w:jc w:val="center"/>
+              <w:rPr>
+                <w:rFonts w:cs="Segoe UI Light"/>
+                <w:color w:val="000000" w:themeColor="text1"/>
+                <w:sz w:val="16"/>
+                <w:szCs w:val="16"/>
+                <w:lang w:val="es-CO"/>
+              </w:rPr>
+            </w:pPr>
+            <w:r>
+              <w:rPr>
+                <w:rFonts w:cs="Segoe UI Light"/>
+                <w:color w:val="000000" w:themeColor="text1"/>
+                <w:sz w:val="16"/>
+                <w:szCs w:val="16"/>
+                <w:lang w:val="es-CO"/>
+              </w:rPr>
+              <w:t>16.09.2022</w:t>
+            </w:r>
+          </w:p>
+        </w:tc>
+      </w:tr>
+      <w:tr>
+        <w:trPr>
+          <w:jc w:val="center"/>
+        </w:trPr>
+        <w:tc>
+          <w:tcPr>
+            <w:tcW w:w="4410" w:type="dxa"/>
+          </w:tcPr>
+          <w:p>
+            <w:pPr>
+              <w:ind w:left="166"/>
+              <w:jc w:val="left"/>
+              <w:rPr>
+                <w:rFonts w:cs="Segoe UI Light"/>
+                <w:sz w:val="16"/>
+                <w:szCs w:val="16"/>
+                <w:lang w:val="es-CO"/>
+              </w:rPr>
+            </w:pPr>
+            <w:r>
+              <w:rPr>
+                <w:rStyle w:val="Hipervnculo"/>
+                <w:rFonts w:cs="Segoe UI Light"/>
+                <w:color w:val="auto"/>
+                <w:sz w:val="16"/>
+                <w:szCs w:val="16"/>
+              </w:rPr>
+              <w:t>2.6. Visualización de resultados</w:t>
+            </w:r>
+          </w:p>
+        </w:tc>
+        <w:tc>
+          <w:tcPr>
+            <w:tcW w:w="1170" w:type="dxa"/>
+          </w:tcPr>
+          <w:p>
+            <w:pPr>
+              <w:jc w:val="center"/>
+              <w:rPr>
+                <w:rFonts w:cs="Segoe UI Light"/>
+                <w:color w:val="000000" w:themeColor="text1"/>
+                <w:sz w:val="16"/>
+                <w:szCs w:val="16"/>
+                <w:lang w:val="es-CO"/>
+              </w:rPr>
+            </w:pPr>
+            <w:r>
+              <w:rPr>
+                <w:rFonts w:cs="Segoe UI Light"/>
+                <w:color w:val="000000" w:themeColor="text1"/>
+                <w:sz w:val="16"/>
+                <w:szCs w:val="16"/>
+                <w:lang w:val="es-CO"/>
+              </w:rPr>
+              <w:t>1</w:t>
+            </w:r>
+            <w:r>
+              <w:rPr>
+                <w:rFonts w:cs="Segoe UI Light"/>
+                <w:color w:val="000000" w:themeColor="text1"/>
+                <w:sz w:val="16"/>
+                <w:szCs w:val="16"/>
+                <w:lang w:val="es-CO"/>
+              </w:rPr>
+              <w:t>5</w:t>
+            </w:r>
+            <w:r>
+              <w:rPr>
+                <w:rFonts w:cs="Segoe UI Light"/>
+                <w:color w:val="000000" w:themeColor="text1"/>
+                <w:sz w:val="16"/>
+                <w:szCs w:val="16"/>
+                <w:lang w:val="es-CO"/>
+              </w:rPr>
+              <w:t xml:space="preserve"> min</w:t>
+            </w:r>
+          </w:p>
+        </w:tc>
+        <w:tc>
+          <w:tcPr>
+            <w:tcW w:w="1800" w:type="dxa"/>
+          </w:tcPr>
+          <w:p>
+            <w:pPr>
+              <w:jc w:val="center"/>
+              <w:rPr>
+                <w:rFonts w:cs="Segoe UI Light"/>
+                <w:color w:val="000000" w:themeColor="text1"/>
+                <w:sz w:val="16"/>
+                <w:szCs w:val="16"/>
+                <w:lang w:val="es-CO"/>
+              </w:rPr>
+            </w:pPr>
+            <w:r>
+              <w:rPr>
+                <w:rFonts w:cs="Segoe UI Light"/>
+                <w:color w:val="000000" w:themeColor="text1"/>
+                <w:sz w:val="16"/>
+                <w:szCs w:val="16"/>
+                <w:lang w:val="es-CO"/>
+              </w:rPr>
+              <w:t>23.09.2022</w:t>
+            </w:r>
+          </w:p>
+        </w:tc>
+      </w:tr>
+      <w:tr>
+        <w:trPr>
+          <w:jc w:val="center"/>
+        </w:trPr>
+        <w:tc>
+          <w:tcPr>
+            <w:tcW w:w="4410" w:type="dxa"/>
+          </w:tcPr>
+          <w:p>
+            <w:pPr>
+              <w:ind w:left="166"/>
+              <w:jc w:val="left"/>
+              <w:rPr>
+                <w:rFonts w:cs="Segoe UI Light"/>
+                <w:sz w:val="16"/>
+                <w:szCs w:val="16"/>
+                <w:lang w:val="es-CO"/>
+              </w:rPr>
+            </w:pPr>
+            <w:r>
+              <w:rPr>
+                <w:rStyle w:val="Hipervnculo"/>
+                <w:rFonts w:cs="Segoe UI Light"/>
+                <w:color w:val="auto"/>
+                <w:sz w:val="16"/>
+                <w:szCs w:val="16"/>
+              </w:rPr>
+              <w:t>2.7. Errores y avisos comunes</w:t>
+            </w:r>
+          </w:p>
+        </w:tc>
+        <w:tc>
+          <w:tcPr>
+            <w:tcW w:w="1170" w:type="dxa"/>
+          </w:tcPr>
+          <w:p>
+            <w:pPr>
+              <w:jc w:val="center"/>
+              <w:rPr>
+                <w:rFonts w:cs="Segoe UI Light"/>
+                <w:color w:val="000000" w:themeColor="text1"/>
+                <w:sz w:val="16"/>
+                <w:szCs w:val="16"/>
+                <w:lang w:val="es-CO"/>
+              </w:rPr>
+            </w:pPr>
+            <w:r>
+              <w:rPr>
+                <w:rFonts w:cs="Segoe UI Light"/>
+                <w:color w:val="000000" w:themeColor="text1"/>
+                <w:sz w:val="16"/>
+                <w:szCs w:val="16"/>
+                <w:lang w:val="es-CO"/>
+              </w:rPr>
+              <w:t>10 min</w:t>
+            </w:r>
+          </w:p>
+        </w:tc>
+        <w:tc>
+          <w:tcPr>
+            <w:tcW w:w="1800" w:type="dxa"/>
+          </w:tcPr>
+          <w:p>
+            <w:pPr>
+              <w:jc w:val="center"/>
+              <w:rPr>
+                <w:rFonts w:cs="Segoe UI Light"/>
+                <w:color w:val="000000" w:themeColor="text1"/>
+                <w:sz w:val="16"/>
+                <w:szCs w:val="16"/>
+                <w:lang w:val="es-CO"/>
+              </w:rPr>
+            </w:pPr>
+            <w:r>
+              <w:rPr>
+                <w:rFonts w:cs="Segoe UI Light"/>
+                <w:color w:val="000000" w:themeColor="text1"/>
+                <w:sz w:val="16"/>
+                <w:szCs w:val="16"/>
+                <w:lang w:val="es-CO"/>
+              </w:rPr>
+              <w:t>30.09.2022</w:t>
+            </w:r>
+          </w:p>
+        </w:tc>
+      </w:tr>
+      <w:tr>
+        <w:trPr>
+          <w:jc w:val="center"/>
+        </w:trPr>
+        <w:tc>
+          <w:tcPr>
+            <w:tcW w:w="4410" w:type="dxa"/>
+            <w:shd w:val="clear" w:color="auto" w:fill="F2F2F2" w:themeFill="background1" w:themeFillShade="F2"/>
+          </w:tcPr>
+          <w:p>
+            <w:pPr>
+              <w:jc w:val="left"/>
+              <w:rPr>
+                <w:rStyle w:val="Hipervnculo"/>
+                <w:rFonts w:cs="Segoe UI Light"/>
+                <w:color w:val="auto"/>
+                <w:sz w:val="16"/>
+                <w:szCs w:val="16"/>
+              </w:rPr>
+            </w:pPr>
+            <w:r>
+              <w:rPr>
+                <w:rStyle w:val="Hipervnculo"/>
+                <w:rFonts w:cs="Segoe UI Light"/>
+                <w:color w:val="auto"/>
+                <w:sz w:val="16"/>
+                <w:szCs w:val="16"/>
+              </w:rPr>
+              <w:t>3. Modelación con opciones avanzadas</w:t>
+            </w:r>
+          </w:p>
+        </w:tc>
+        <w:tc>
+          <w:tcPr>
+            <w:tcW w:w="1170" w:type="dxa"/>
+            <w:shd w:val="clear" w:color="auto" w:fill="F2F2F2" w:themeFill="background1" w:themeFillShade="F2"/>
+          </w:tcPr>
+          <w:p>
+            <w:pPr>
+              <w:jc w:val="center"/>
+              <w:rPr>
+                <w:rStyle w:val="Hipervnculo"/>
+                <w:rFonts w:cs="Segoe UI Light"/>
+                <w:color w:val="auto"/>
+                <w:sz w:val="16"/>
+                <w:szCs w:val="16"/>
+              </w:rPr>
+            </w:pPr>
+            <w:r>
+              <w:rPr>
+                <w:rStyle w:val="Hipervnculo"/>
+                <w:rFonts w:cs="Segoe UI Light"/>
+                <w:color w:val="auto"/>
+                <w:sz w:val="16"/>
+                <w:szCs w:val="16"/>
+              </w:rPr>
+              <w:t>3 horas</w:t>
+            </w:r>
+          </w:p>
+        </w:tc>
+        <w:tc>
+          <w:tcPr>
+            <w:tcW w:w="1800" w:type="dxa"/>
+            <w:shd w:val="clear" w:color="auto" w:fill="F2F2F2" w:themeFill="background1" w:themeFillShade="F2"/>
+          </w:tcPr>
+          <w:p>
+            <w:pPr>
+              <w:jc w:val="center"/>
+              <w:rPr>
+                <w:rStyle w:val="Hipervnculo"/>
+                <w:rFonts w:cs="Segoe UI Light"/>
+                <w:color w:val="auto"/>
+                <w:sz w:val="16"/>
+                <w:szCs w:val="16"/>
               </w:rPr>
             </w:pPr>
           </w:p>
@@ -4790,7 +5425,7 @@
                 <w:sz w:val="16"/>
                 <w:szCs w:val="16"/>
               </w:rPr>
-              <w:t>2.2. Definición de condiciones hidráulicas</w:t>
+              <w:t>3.1. Definición de coeficiente Manning a partir de coberturas</w:t>
             </w:r>
           </w:p>
         </w:tc>
@@ -4817,7 +5452,7 @@
                 <w:szCs w:val="16"/>
                 <w:lang w:val="es-CO"/>
               </w:rPr>
-              <w:t>20</w:t>
+              <w:t>3</w:t>
             </w:r>
             <w:r>
               <w:rPr>
@@ -4827,7 +5462,7 @@
                 <w:szCs w:val="16"/>
                 <w:lang w:val="es-CO"/>
               </w:rPr>
-              <w:t xml:space="preserve"> min</w:t>
+              <w:t>0 min</w:t>
             </w:r>
           </w:p>
         </w:tc>
@@ -4844,6 +5479,509 @@
                 <w:sz w:val="16"/>
                 <w:szCs w:val="16"/>
                 <w:lang w:val="es-CO"/>
+              </w:rPr>
+            </w:pPr>
+            <w:r>
+              <w:rPr>
+                <w:rFonts w:cs="Segoe UI Light"/>
+                <w:color w:val="000000" w:themeColor="text1"/>
+                <w:sz w:val="16"/>
+                <w:szCs w:val="16"/>
+                <w:lang w:val="es-CO"/>
+              </w:rPr>
+              <w:t>7</w:t>
+            </w:r>
+            <w:r>
+              <w:rPr>
+                <w:rFonts w:cs="Segoe UI Light"/>
+                <w:color w:val="000000" w:themeColor="text1"/>
+                <w:sz w:val="16"/>
+                <w:szCs w:val="16"/>
+                <w:lang w:val="es-CO"/>
+              </w:rPr>
+              <w:t>.10.2022</w:t>
+            </w:r>
+          </w:p>
+        </w:tc>
+      </w:tr>
+      <w:tr>
+        <w:trPr>
+          <w:jc w:val="center"/>
+        </w:trPr>
+        <w:tc>
+          <w:tcPr>
+            <w:tcW w:w="4410" w:type="dxa"/>
+          </w:tcPr>
+          <w:p>
+            <w:pPr>
+              <w:ind w:left="166"/>
+              <w:jc w:val="left"/>
+              <w:rPr>
+                <w:rFonts w:cs="Segoe UI Light"/>
+                <w:sz w:val="16"/>
+                <w:szCs w:val="16"/>
+                <w:lang w:val="es-CO"/>
+              </w:rPr>
+            </w:pPr>
+            <w:r>
+              <w:rPr>
+                <w:rStyle w:val="Hipervnculo"/>
+                <w:rFonts w:cs="Segoe UI Light"/>
+                <w:color w:val="auto"/>
+                <w:sz w:val="16"/>
+                <w:szCs w:val="16"/>
+              </w:rPr>
+              <w:t>3.2. Tramos con confluencias</w:t>
+            </w:r>
+          </w:p>
+        </w:tc>
+        <w:tc>
+          <w:tcPr>
+            <w:tcW w:w="1170" w:type="dxa"/>
+          </w:tcPr>
+          <w:p>
+            <w:pPr>
+              <w:jc w:val="center"/>
+              <w:rPr>
+                <w:rFonts w:cs="Segoe UI Light"/>
+                <w:color w:val="000000" w:themeColor="text1"/>
+                <w:sz w:val="16"/>
+                <w:szCs w:val="16"/>
+                <w:lang w:val="es-CO"/>
+              </w:rPr>
+            </w:pPr>
+            <w:r>
+              <w:rPr>
+                <w:rFonts w:cs="Segoe UI Light"/>
+                <w:color w:val="000000" w:themeColor="text1"/>
+                <w:sz w:val="16"/>
+                <w:szCs w:val="16"/>
+                <w:lang w:val="es-CO"/>
+              </w:rPr>
+              <w:t>3</w:t>
+            </w:r>
+            <w:r>
+              <w:rPr>
+                <w:rFonts w:cs="Segoe UI Light"/>
+                <w:color w:val="000000" w:themeColor="text1"/>
+                <w:sz w:val="16"/>
+                <w:szCs w:val="16"/>
+                <w:lang w:val="es-CO"/>
+              </w:rPr>
+              <w:t>0 min</w:t>
+            </w:r>
+          </w:p>
+        </w:tc>
+        <w:tc>
+          <w:tcPr>
+            <w:tcW w:w="1800" w:type="dxa"/>
+          </w:tcPr>
+          <w:p>
+            <w:pPr>
+              <w:jc w:val="center"/>
+              <w:rPr>
+                <w:rFonts w:cs="Segoe UI Light"/>
+                <w:color w:val="000000" w:themeColor="text1"/>
+                <w:sz w:val="16"/>
+                <w:szCs w:val="16"/>
+                <w:lang w:val="es-CO"/>
+              </w:rPr>
+            </w:pPr>
+            <w:r>
+              <w:rPr>
+                <w:rFonts w:cs="Segoe UI Light"/>
+                <w:color w:val="000000" w:themeColor="text1"/>
+                <w:sz w:val="16"/>
+                <w:szCs w:val="16"/>
+                <w:lang w:val="es-CO"/>
+              </w:rPr>
+              <w:t>1</w:t>
+            </w:r>
+            <w:r>
+              <w:rPr>
+                <w:rFonts w:cs="Segoe UI Light"/>
+                <w:color w:val="000000" w:themeColor="text1"/>
+                <w:sz w:val="16"/>
+                <w:szCs w:val="16"/>
+                <w:lang w:val="es-CO"/>
+              </w:rPr>
+              <w:t>4.10.2022</w:t>
+            </w:r>
+          </w:p>
+        </w:tc>
+      </w:tr>
+      <w:tr>
+        <w:trPr>
+          <w:jc w:val="center"/>
+        </w:trPr>
+        <w:tc>
+          <w:tcPr>
+            <w:tcW w:w="4410" w:type="dxa"/>
+          </w:tcPr>
+          <w:p>
+            <w:pPr>
+              <w:ind w:left="166"/>
+              <w:jc w:val="left"/>
+              <w:rPr>
+                <w:rFonts w:cs="Segoe UI Light"/>
+                <w:sz w:val="16"/>
+                <w:szCs w:val="16"/>
+                <w:lang w:val="es-CO"/>
+              </w:rPr>
+            </w:pPr>
+            <w:r>
+              <w:rPr>
+                <w:rStyle w:val="Hipervnculo"/>
+                <w:rFonts w:cs="Segoe UI Light"/>
+                <w:color w:val="auto"/>
+                <w:sz w:val="16"/>
+                <w:szCs w:val="16"/>
+              </w:rPr>
+              <w:t>3.3. Incorporación de estructuras hidráulicas</w:t>
+            </w:r>
+            <w:r>
+              <w:rPr>
+                <w:rStyle w:val="Hipervnculo"/>
+                <w:rFonts w:cs="Segoe UI Light"/>
+                <w:color w:val="auto"/>
+                <w:sz w:val="16"/>
+                <w:szCs w:val="16"/>
+              </w:rPr>
+              <w:tab/>
+            </w:r>
+          </w:p>
+        </w:tc>
+        <w:tc>
+          <w:tcPr>
+            <w:tcW w:w="1170" w:type="dxa"/>
+          </w:tcPr>
+          <w:p>
+            <w:pPr>
+              <w:jc w:val="center"/>
+              <w:rPr>
+                <w:rFonts w:cs="Segoe UI Light"/>
+                <w:color w:val="000000" w:themeColor="text1"/>
+                <w:sz w:val="16"/>
+                <w:szCs w:val="16"/>
+                <w:lang w:val="es-CO"/>
+              </w:rPr>
+            </w:pPr>
+            <w:r>
+              <w:rPr>
+                <w:rFonts w:cs="Segoe UI Light"/>
+                <w:color w:val="000000" w:themeColor="text1"/>
+                <w:sz w:val="16"/>
+                <w:szCs w:val="16"/>
+                <w:lang w:val="es-CO"/>
+              </w:rPr>
+              <w:t>6</w:t>
+            </w:r>
+            <w:r>
+              <w:rPr>
+                <w:rFonts w:cs="Segoe UI Light"/>
+                <w:color w:val="000000" w:themeColor="text1"/>
+                <w:sz w:val="16"/>
+                <w:szCs w:val="16"/>
+                <w:lang w:val="es-CO"/>
+              </w:rPr>
+              <w:t>0 min</w:t>
+            </w:r>
+          </w:p>
+        </w:tc>
+        <w:tc>
+          <w:tcPr>
+            <w:tcW w:w="1800" w:type="dxa"/>
+          </w:tcPr>
+          <w:p>
+            <w:pPr>
+              <w:jc w:val="center"/>
+              <w:rPr>
+                <w:rFonts w:cs="Segoe UI Light"/>
+                <w:color w:val="000000" w:themeColor="text1"/>
+                <w:sz w:val="16"/>
+                <w:szCs w:val="16"/>
+                <w:lang w:val="es-CO"/>
+              </w:rPr>
+            </w:pPr>
+            <w:r>
+              <w:rPr>
+                <w:rFonts w:cs="Segoe UI Light"/>
+                <w:color w:val="000000" w:themeColor="text1"/>
+                <w:sz w:val="16"/>
+                <w:szCs w:val="16"/>
+                <w:lang w:val="es-CO"/>
+              </w:rPr>
+              <w:t>21.10.2022</w:t>
+            </w:r>
+          </w:p>
+        </w:tc>
+      </w:tr>
+      <w:tr>
+        <w:trPr>
+          <w:jc w:val="center"/>
+        </w:trPr>
+        <w:tc>
+          <w:tcPr>
+            <w:tcW w:w="4410" w:type="dxa"/>
+          </w:tcPr>
+          <w:p>
+            <w:pPr>
+              <w:ind w:left="166"/>
+              <w:jc w:val="left"/>
+              <w:rPr>
+                <w:rFonts w:cs="Segoe UI Light"/>
+                <w:sz w:val="16"/>
+                <w:szCs w:val="16"/>
+                <w:lang w:val="es-CO"/>
+              </w:rPr>
+            </w:pPr>
+            <w:r>
+              <w:rPr>
+                <w:rStyle w:val="Hipervnculo"/>
+                <w:rFonts w:cs="Segoe UI Light"/>
+                <w:color w:val="auto"/>
+                <w:sz w:val="16"/>
+                <w:szCs w:val="16"/>
+              </w:rPr>
+              <w:t>3.4. Uso de diques en la modelación</w:t>
+            </w:r>
+          </w:p>
+        </w:tc>
+        <w:tc>
+          <w:tcPr>
+            <w:tcW w:w="1170" w:type="dxa"/>
+          </w:tcPr>
+          <w:p>
+            <w:pPr>
+              <w:jc w:val="center"/>
+              <w:rPr>
+                <w:rFonts w:cs="Segoe UI Light"/>
+                <w:color w:val="000000" w:themeColor="text1"/>
+                <w:sz w:val="16"/>
+                <w:szCs w:val="16"/>
+                <w:lang w:val="es-CO"/>
+              </w:rPr>
+            </w:pPr>
+            <w:r>
+              <w:rPr>
+                <w:rFonts w:cs="Segoe UI Light"/>
+                <w:color w:val="000000" w:themeColor="text1"/>
+                <w:sz w:val="16"/>
+                <w:szCs w:val="16"/>
+                <w:lang w:val="es-CO"/>
+              </w:rPr>
+              <w:t>3</w:t>
+            </w:r>
+            <w:r>
+              <w:rPr>
+                <w:rFonts w:cs="Segoe UI Light"/>
+                <w:color w:val="000000" w:themeColor="text1"/>
+                <w:sz w:val="16"/>
+                <w:szCs w:val="16"/>
+                <w:lang w:val="es-CO"/>
+              </w:rPr>
+              <w:t>0 min</w:t>
+            </w:r>
+          </w:p>
+        </w:tc>
+        <w:tc>
+          <w:tcPr>
+            <w:tcW w:w="1800" w:type="dxa"/>
+          </w:tcPr>
+          <w:p>
+            <w:pPr>
+              <w:jc w:val="center"/>
+              <w:rPr>
+                <w:rFonts w:cs="Segoe UI Light"/>
+                <w:color w:val="000000" w:themeColor="text1"/>
+                <w:sz w:val="16"/>
+                <w:szCs w:val="16"/>
+                <w:lang w:val="es-CO"/>
+              </w:rPr>
+            </w:pPr>
+            <w:r>
+              <w:rPr>
+                <w:rFonts w:cs="Segoe UI Light"/>
+                <w:color w:val="000000" w:themeColor="text1"/>
+                <w:sz w:val="16"/>
+                <w:szCs w:val="16"/>
+                <w:lang w:val="es-CO"/>
+              </w:rPr>
+              <w:t>28.10.2022</w:t>
+            </w:r>
+          </w:p>
+        </w:tc>
+      </w:tr>
+      <w:tr>
+        <w:trPr>
+          <w:jc w:val="center"/>
+        </w:trPr>
+        <w:tc>
+          <w:tcPr>
+            <w:tcW w:w="4410" w:type="dxa"/>
+          </w:tcPr>
+          <w:p>
+            <w:pPr>
+              <w:ind w:left="166"/>
+              <w:jc w:val="left"/>
+              <w:rPr>
+                <w:rFonts w:cs="Segoe UI Light"/>
+                <w:sz w:val="16"/>
+                <w:szCs w:val="16"/>
+                <w:lang w:val="es-CO"/>
+              </w:rPr>
+            </w:pPr>
+            <w:r>
+              <w:rPr>
+                <w:rStyle w:val="Hipervnculo"/>
+                <w:rFonts w:cs="Segoe UI Light"/>
+                <w:color w:val="auto"/>
+                <w:sz w:val="16"/>
+                <w:szCs w:val="16"/>
+              </w:rPr>
+              <w:t>3.5. Cálculo de la socavación general y local</w:t>
+            </w:r>
+            <w:r>
+              <w:rPr>
+                <w:rStyle w:val="Hipervnculo"/>
+                <w:rFonts w:cs="Segoe UI Light"/>
+                <w:color w:val="auto"/>
+                <w:sz w:val="16"/>
+                <w:szCs w:val="16"/>
+              </w:rPr>
+              <w:tab/>
+            </w:r>
+          </w:p>
+        </w:tc>
+        <w:tc>
+          <w:tcPr>
+            <w:tcW w:w="1170" w:type="dxa"/>
+          </w:tcPr>
+          <w:p>
+            <w:pPr>
+              <w:jc w:val="center"/>
+              <w:rPr>
+                <w:rFonts w:cs="Segoe UI Light"/>
+                <w:color w:val="000000" w:themeColor="text1"/>
+                <w:sz w:val="16"/>
+                <w:szCs w:val="16"/>
+                <w:lang w:val="es-CO"/>
+              </w:rPr>
+            </w:pPr>
+            <w:r>
+              <w:rPr>
+                <w:rFonts w:cs="Segoe UI Light"/>
+                <w:color w:val="000000" w:themeColor="text1"/>
+                <w:sz w:val="16"/>
+                <w:szCs w:val="16"/>
+                <w:lang w:val="es-CO"/>
+              </w:rPr>
+              <w:t>30 min</w:t>
+            </w:r>
+          </w:p>
+        </w:tc>
+        <w:tc>
+          <w:tcPr>
+            <w:tcW w:w="1800" w:type="dxa"/>
+          </w:tcPr>
+          <w:p>
+            <w:pPr>
+              <w:jc w:val="center"/>
+              <w:rPr>
+                <w:rFonts w:cs="Segoe UI Light"/>
+                <w:color w:val="000000" w:themeColor="text1"/>
+                <w:sz w:val="16"/>
+                <w:szCs w:val="16"/>
+                <w:lang w:val="es-CO"/>
+              </w:rPr>
+            </w:pPr>
+            <w:r>
+              <w:rPr>
+                <w:rFonts w:cs="Segoe UI Light"/>
+                <w:color w:val="000000" w:themeColor="text1"/>
+                <w:sz w:val="16"/>
+                <w:szCs w:val="16"/>
+                <w:lang w:val="es-CO"/>
+              </w:rPr>
+              <w:t>4.11.2022</w:t>
+            </w:r>
+          </w:p>
+        </w:tc>
+      </w:tr>
+      <w:tr>
+        <w:trPr>
+          <w:jc w:val="center"/>
+        </w:trPr>
+        <w:tc>
+          <w:tcPr>
+            <w:tcW w:w="4410" w:type="dxa"/>
+            <w:shd w:val="clear" w:color="auto" w:fill="F2F2F2" w:themeFill="background1" w:themeFillShade="F2"/>
+          </w:tcPr>
+          <w:p>
+            <w:pPr>
+              <w:jc w:val="left"/>
+              <w:rPr>
+                <w:rStyle w:val="Hipervnculo"/>
+                <w:rFonts w:cs="Segoe UI Light"/>
+                <w:color w:val="auto"/>
+                <w:sz w:val="16"/>
+                <w:szCs w:val="16"/>
+              </w:rPr>
+            </w:pPr>
+            <w:r>
+              <w:rPr>
+                <w:rStyle w:val="Hipervnculo"/>
+                <w:rFonts w:cs="Segoe UI Light"/>
+                <w:color w:val="auto"/>
+                <w:sz w:val="16"/>
+                <w:szCs w:val="16"/>
+              </w:rPr>
+              <w:t>4. Modelación de flujo bidimensional</w:t>
+            </w:r>
+          </w:p>
+        </w:tc>
+        <w:tc>
+          <w:tcPr>
+            <w:tcW w:w="1170" w:type="dxa"/>
+            <w:shd w:val="clear" w:color="auto" w:fill="F2F2F2" w:themeFill="background1" w:themeFillShade="F2"/>
+          </w:tcPr>
+          <w:p>
+            <w:pPr>
+              <w:jc w:val="center"/>
+              <w:rPr>
+                <w:rStyle w:val="Hipervnculo"/>
+                <w:rFonts w:cs="Segoe UI Light"/>
+                <w:color w:val="auto"/>
+                <w:sz w:val="16"/>
+                <w:szCs w:val="16"/>
+              </w:rPr>
+            </w:pPr>
+            <w:r>
+              <w:rPr>
+                <w:rStyle w:val="Hipervnculo"/>
+                <w:rFonts w:cs="Segoe UI Light"/>
+                <w:color w:val="auto"/>
+                <w:sz w:val="16"/>
+                <w:szCs w:val="16"/>
+              </w:rPr>
+              <w:t>3 horas</w:t>
+            </w:r>
+          </w:p>
+        </w:tc>
+        <w:tc>
+          <w:tcPr>
+            <w:tcW w:w="1800" w:type="dxa"/>
+            <w:shd w:val="clear" w:color="auto" w:fill="F2F2F2" w:themeFill="background1" w:themeFillShade="F2"/>
+          </w:tcPr>
+          <w:p>
+            <w:pPr>
+              <w:jc w:val="center"/>
+              <w:rPr>
+                <w:rStyle w:val="Hipervnculo"/>
+                <w:rFonts w:cs="Segoe UI Light"/>
+                <w:color w:val="auto"/>
+                <w:sz w:val="16"/>
+                <w:szCs w:val="16"/>
               </w:rPr>
             </w:pPr>
           </w:p>
@@ -4876,7 +6014,7 @@
                 <w:sz w:val="16"/>
                 <w:szCs w:val="16"/>
               </w:rPr>
-              <w:t>2.3. Simulación en régimen permanente 1D</w:t>
+              <w:t>4.1. Herramienta RAS Mapper</w:t>
             </w:r>
           </w:p>
         </w:tc>
@@ -4903,27 +6041,7 @@
                 <w:szCs w:val="16"/>
                 <w:lang w:val="es-CO"/>
               </w:rPr>
-              <w:t>1</w:t>
-            </w:r>
-            <w:r>
-              <w:rPr>
-                <w:rFonts w:cs="Segoe UI Light"/>
-                <w:color w:val="000000" w:themeColor="text1"/>
-                <w:sz w:val="16"/>
-                <w:szCs w:val="16"/>
-                <w:lang w:val="es-CO"/>
-              </w:rPr>
-              <w:t>5</w:t>
-            </w:r>
-            <w:r>
-              <w:rPr>
-                <w:rFonts w:cs="Segoe UI Light"/>
-                <w:color w:val="000000" w:themeColor="text1"/>
-                <w:sz w:val="16"/>
-                <w:szCs w:val="16"/>
-                <w:lang w:val="es-CO"/>
-              </w:rPr>
-              <w:t xml:space="preserve"> min</w:t>
+              <w:t>20 min</w:t>
             </w:r>
           </w:p>
         </w:tc>
@@ -4942,6 +6060,16 @@
                 <w:lang w:val="es-CO"/>
               </w:rPr>
             </w:pPr>
+            <w:r>
+              <w:rPr>
+                <w:rFonts w:cs="Segoe UI Light"/>
+                <w:color w:val="000000" w:themeColor="text1"/>
+                <w:sz w:val="16"/>
+                <w:szCs w:val="16"/>
+                <w:lang w:val="es-CO"/>
+              </w:rPr>
+              <w:t>11.11.2022</w:t>
+            </w:r>
           </w:p>
         </w:tc>
       </w:tr>
@@ -4972,7 +6100,7 @@
                 <w:sz w:val="16"/>
                 <w:szCs w:val="16"/>
               </w:rPr>
-              <w:t>2.4. Simulación en régimen no permanente 1D</w:t>
+              <w:t>4.2. Procesamiento del MDT</w:t>
             </w:r>
           </w:p>
         </w:tc>
@@ -4999,27 +6127,7 @@
                 <w:szCs w:val="16"/>
                 <w:lang w:val="es-CO"/>
               </w:rPr>
-              <w:t>1</w:t>
-            </w:r>
-            <w:r>
-              <w:rPr>
-                <w:rFonts w:cs="Segoe UI Light"/>
-                <w:color w:val="000000" w:themeColor="text1"/>
-                <w:sz w:val="16"/>
-                <w:szCs w:val="16"/>
-                <w:lang w:val="es-CO"/>
-              </w:rPr>
-              <w:t>5</w:t>
-            </w:r>
-            <w:r>
-              <w:rPr>
-                <w:rFonts w:cs="Segoe UI Light"/>
-                <w:color w:val="000000" w:themeColor="text1"/>
-                <w:sz w:val="16"/>
-                <w:szCs w:val="16"/>
-                <w:lang w:val="es-CO"/>
-              </w:rPr>
-              <w:t xml:space="preserve"> min</w:t>
+              <w:t>20 min</w:t>
             </w:r>
           </w:p>
         </w:tc>
@@ -5038,6 +6146,16 @@
                 <w:lang w:val="es-CO"/>
               </w:rPr>
             </w:pPr>
+            <w:r>
+              <w:rPr>
+                <w:rFonts w:cs="Segoe UI Light"/>
+                <w:color w:val="000000" w:themeColor="text1"/>
+                <w:sz w:val="16"/>
+                <w:szCs w:val="16"/>
+                <w:lang w:val="es-CO"/>
+              </w:rPr>
+              <w:t>18.11.2022</w:t>
+            </w:r>
           </w:p>
         </w:tc>
       </w:tr>
@@ -5068,7 +6186,7 @@
                 <w:sz w:val="16"/>
                 <w:szCs w:val="16"/>
               </w:rPr>
-              <w:t>2.5. Cargue de información topográfica</w:t>
+              <w:t>4.3. Cargue de la geometría y definición de la malla</w:t>
             </w:r>
           </w:p>
         </w:tc>
@@ -5095,17 +6213,7 @@
                 <w:szCs w:val="16"/>
                 <w:lang w:val="es-CO"/>
               </w:rPr>
-              <w:t>30</w:t>
-            </w:r>
-            <w:r>
-              <w:rPr>
-                <w:rFonts w:cs="Segoe UI Light"/>
-                <w:color w:val="000000" w:themeColor="text1"/>
-                <w:sz w:val="16"/>
-                <w:szCs w:val="16"/>
-                <w:lang w:val="es-CO"/>
-              </w:rPr>
-              <w:t xml:space="preserve"> min</w:t>
+              <w:t>40 min</w:t>
             </w:r>
           </w:p>
         </w:tc>
@@ -5124,6 +6232,16 @@
                 <w:lang w:val="es-CO"/>
               </w:rPr>
             </w:pPr>
+            <w:r>
+              <w:rPr>
+                <w:rFonts w:cs="Segoe UI Light"/>
+                <w:color w:val="000000" w:themeColor="text1"/>
+                <w:sz w:val="16"/>
+                <w:szCs w:val="16"/>
+                <w:lang w:val="es-CO"/>
+              </w:rPr>
+              <w:t>25.11.2022</w:t>
+            </w:r>
           </w:p>
         </w:tc>
       </w:tr>
@@ -5154,7 +6272,7 @@
                 <w:sz w:val="16"/>
                 <w:szCs w:val="16"/>
               </w:rPr>
-              <w:t>2.6. Visualización de resultados</w:t>
+              <w:t>4.4. Condiciones hidráulicas iniciales y de frontera</w:t>
             </w:r>
           </w:p>
         </w:tc>
@@ -5181,27 +6299,7 @@
                 <w:szCs w:val="16"/>
                 <w:lang w:val="es-CO"/>
               </w:rPr>
-              <w:t>1</w:t>
-            </w:r>
-            <w:r>
-              <w:rPr>
-                <w:rFonts w:cs="Segoe UI Light"/>
-                <w:color w:val="000000" w:themeColor="text1"/>
-                <w:sz w:val="16"/>
-                <w:szCs w:val="16"/>
-                <w:lang w:val="es-CO"/>
-              </w:rPr>
-              <w:t>5</w:t>
-            </w:r>
-            <w:r>
-              <w:rPr>
-                <w:rFonts w:cs="Segoe UI Light"/>
-                <w:color w:val="000000" w:themeColor="text1"/>
-                <w:sz w:val="16"/>
-                <w:szCs w:val="16"/>
-                <w:lang w:val="es-CO"/>
-              </w:rPr>
-              <w:t xml:space="preserve"> min</w:t>
+              <w:t>20 min</w:t>
             </w:r>
           </w:p>
         </w:tc>
@@ -5220,6 +6318,16 @@
                 <w:lang w:val="es-CO"/>
               </w:rPr>
             </w:pPr>
+            <w:r>
+              <w:rPr>
+                <w:rFonts w:cs="Segoe UI Light"/>
+                <w:color w:val="000000" w:themeColor="text1"/>
+                <w:sz w:val="16"/>
+                <w:szCs w:val="16"/>
+                <w:lang w:val="es-CO"/>
+              </w:rPr>
+              <w:t>2.12.2022</w:t>
+            </w:r>
           </w:p>
         </w:tc>
       </w:tr>
@@ -5250,7 +6358,17 @@
                 <w:sz w:val="16"/>
                 <w:szCs w:val="16"/>
               </w:rPr>
-              <w:t>2.7. Errores y avisos comunes</w:t>
+              <w:t>4.5. Simulaciones de flujo bidimensional</w:t>
+            </w:r>
+            <w:r>
+              <w:rPr>
+                <w:rStyle w:val="Hipervnculo"/>
+                <w:rFonts w:cs="Segoe UI Light"/>
+                <w:color w:val="auto"/>
+                <w:sz w:val="16"/>
+                <w:szCs w:val="16"/>
+              </w:rPr>
+              <w:tab/>
             </w:r>
           </w:p>
         </w:tc>
@@ -5277,7 +6395,17 @@
                 <w:szCs w:val="16"/>
                 <w:lang w:val="es-CO"/>
               </w:rPr>
-              <w:t>10 min</w:t>
+              <w:t>3</w:t>
+            </w:r>
+            <w:r>
+              <w:rPr>
+                <w:rFonts w:cs="Segoe UI Light"/>
+                <w:color w:val="000000" w:themeColor="text1"/>
+                <w:sz w:val="16"/>
+                <w:szCs w:val="16"/>
+                <w:lang w:val="es-CO"/>
+              </w:rPr>
+              <w:t>0 min</w:t>
             </w:r>
           </w:p>
         </w:tc>
@@ -5296,125 +6424,16 @@
                 <w:lang w:val="es-CO"/>
               </w:rPr>
             </w:pPr>
-          </w:p>
-        </w:tc>
-      </w:tr>
-      <w:tr>
-        <w:trPr>
-          <w:jc w:val="center"/>
-        </w:trPr>
-        <w:tc>
-          <w:tcPr>
-            <w:tcW w:w="4410" w:type="dxa"/>
-            <w:shd w:val="clear" w:color="auto" w:fill="F2F2F2" w:themeFill="background1" w:themeFillShade="F2"/>
-          </w:tcPr>
-          <w:p>
-            <w:pPr>
-              <w:jc w:val="left"/>
-              <w:rPr>
-                <w:rStyle w:val="Hipervnculo"/>
-                <w:rFonts w:cs="Segoe UI Light"/>
-                <w:color w:val="auto"/>
-                <w:sz w:val="16"/>
-                <w:szCs w:val="16"/>
-              </w:rPr>
-            </w:pPr>
             <w:r>
               <w:rPr>
-                <w:rStyle w:val="Hipervnculo"/>
-                <w:rFonts w:cs="Segoe UI Light"/>
-                <w:color w:val="auto"/>
-                <w:sz w:val="16"/>
-                <w:szCs w:val="16"/>
-              </w:rPr>
-              <w:t>3</w:t>
+                <w:rFonts w:cs="Segoe UI Light"/>
+                <w:color w:val="000000" w:themeColor="text1"/>
+                <w:sz w:val="16"/>
+                <w:szCs w:val="16"/>
+                <w:lang w:val="es-CO"/>
+              </w:rPr>
+              <w:t>9.12.2022</w:t>
             </w:r>
-            <w:r>
-              <w:rPr>
-                <w:rStyle w:val="Hipervnculo"/>
-                <w:rFonts w:cs="Segoe UI Light"/>
-                <w:color w:val="auto"/>
-                <w:sz w:val="16"/>
-                <w:szCs w:val="16"/>
-              </w:rPr>
-              <w:t xml:space="preserve">. Modelación </w:t>
-            </w:r>
-            <w:r>
-              <w:rPr>
-                <w:rStyle w:val="Hipervnculo"/>
-                <w:rFonts w:cs="Segoe UI Light"/>
-                <w:color w:val="auto"/>
-                <w:sz w:val="16"/>
-                <w:szCs w:val="16"/>
-              </w:rPr>
-              <w:t>con opciones avanzadas</w:t>
-            </w:r>
-          </w:p>
-        </w:tc>
-        <w:tc>
-          <w:tcPr>
-            <w:tcW w:w="1170" w:type="dxa"/>
-            <w:shd w:val="clear" w:color="auto" w:fill="F2F2F2" w:themeFill="background1" w:themeFillShade="F2"/>
-          </w:tcPr>
-          <w:p>
-            <w:pPr>
-              <w:jc w:val="center"/>
-              <w:rPr>
-                <w:rStyle w:val="Hipervnculo"/>
-                <w:rFonts w:cs="Segoe UI Light"/>
-                <w:color w:val="auto"/>
-                <w:sz w:val="16"/>
-                <w:szCs w:val="16"/>
-              </w:rPr>
-            </w:pPr>
-            <w:r>
-              <w:rPr>
-                <w:rStyle w:val="Hipervnculo"/>
-                <w:rFonts w:cs="Segoe UI Light"/>
-                <w:color w:val="auto"/>
-                <w:sz w:val="16"/>
-                <w:szCs w:val="16"/>
-              </w:rPr>
-              <w:t>1</w:t>
-            </w:r>
-            <w:r>
-              <w:rPr>
-                <w:rStyle w:val="Hipervnculo"/>
-                <w:rFonts w:cs="Segoe UI Light"/>
-                <w:color w:val="auto"/>
-                <w:sz w:val="16"/>
-                <w:szCs w:val="16"/>
-              </w:rPr>
-              <w:t>50</w:t>
-            </w:r>
-            <w:r>
-              <w:rPr>
-                <w:rStyle w:val="Hipervnculo"/>
-                <w:rFonts w:cs="Segoe UI Light"/>
-                <w:color w:val="auto"/>
-                <w:sz w:val="16"/>
-                <w:szCs w:val="16"/>
-              </w:rPr>
-              <w:t xml:space="preserve"> min</w:t>
-            </w:r>
-          </w:p>
-        </w:tc>
-        <w:tc>
-          <w:tcPr>
-            <w:tcW w:w="1800" w:type="dxa"/>
-            <w:shd w:val="clear" w:color="auto" w:fill="F2F2F2" w:themeFill="background1" w:themeFillShade="F2"/>
-          </w:tcPr>
-          <w:p>
-            <w:pPr>
-              <w:jc w:val="center"/>
-              <w:rPr>
-                <w:rStyle w:val="Hipervnculo"/>
-                <w:rFonts w:cs="Segoe UI Light"/>
-                <w:color w:val="auto"/>
-                <w:sz w:val="16"/>
-                <w:szCs w:val="16"/>
-              </w:rPr>
-            </w:pPr>
           </w:p>
         </w:tc>
       </w:tr>
@@ -5445,7 +6464,7 @@
                 <w:sz w:val="16"/>
                 <w:szCs w:val="16"/>
               </w:rPr>
-              <w:t>3.1. Definición de coeficiente Manning a partir de coberturas</w:t>
+              <w:t>4.6. Visualización y generación de mapas de inundación</w:t>
             </w:r>
           </w:p>
         </w:tc>
@@ -5491,6 +6510,16 @@
                 <w:lang w:val="es-CO"/>
               </w:rPr>
             </w:pPr>
+            <w:r>
+              <w:rPr>
+                <w:rFonts w:cs="Segoe UI Light"/>
+                <w:color w:val="000000" w:themeColor="text1"/>
+                <w:sz w:val="16"/>
+                <w:szCs w:val="16"/>
+                <w:lang w:val="es-CO"/>
+              </w:rPr>
+              <w:t>16.12.2022</w:t>
+            </w:r>
           </w:p>
         </w:tc>
       </w:tr>
@@ -5521,83 +6550,7 @@
                 <w:sz w:val="16"/>
                 <w:szCs w:val="16"/>
               </w:rPr>
-              <w:t>3.2. Tramos con confluencias</w:t>
-            </w:r>
-          </w:p>
-        </w:tc>
-        <w:tc>
-          <w:tcPr>
-            <w:tcW w:w="1170" w:type="dxa"/>
-          </w:tcPr>
-          <w:p>
-            <w:pPr>
-              <w:jc w:val="center"/>
-              <w:rPr>
-                <w:rFonts w:cs="Segoe UI Light"/>
-                <w:color w:val="000000" w:themeColor="text1"/>
-                <w:sz w:val="16"/>
-                <w:szCs w:val="16"/>
-                <w:lang w:val="es-CO"/>
-              </w:rPr>
-            </w:pPr>
-            <w:r>
-              <w:rPr>
-                <w:rFonts w:cs="Segoe UI Light"/>
-                <w:color w:val="000000" w:themeColor="text1"/>
-                <w:sz w:val="16"/>
-                <w:szCs w:val="16"/>
-                <w:lang w:val="es-CO"/>
-              </w:rPr>
-              <w:t>20 min</w:t>
-            </w:r>
-          </w:p>
-        </w:tc>
-        <w:tc>
-          <w:tcPr>
-            <w:tcW w:w="1800" w:type="dxa"/>
-          </w:tcPr>
-          <w:p>
-            <w:pPr>
-              <w:jc w:val="center"/>
-              <w:rPr>
-                <w:rFonts w:cs="Segoe UI Light"/>
-                <w:color w:val="000000" w:themeColor="text1"/>
-                <w:sz w:val="16"/>
-                <w:szCs w:val="16"/>
-                <w:lang w:val="es-CO"/>
-              </w:rPr>
-            </w:pPr>
-          </w:p>
-        </w:tc>
-      </w:tr>
-      <w:tr>
-        <w:trPr>
-          <w:jc w:val="center"/>
-        </w:trPr>
-        <w:tc>
-          <w:tcPr>
-            <w:tcW w:w="4410" w:type="dxa"/>
-          </w:tcPr>
-          <w:p>
-            <w:pPr>
-              <w:ind w:left="166"/>
-              <w:jc w:val="left"/>
-              <w:rPr>
-                <w:rFonts w:cs="Segoe UI Light"/>
-                <w:sz w:val="16"/>
-                <w:szCs w:val="16"/>
-                <w:lang w:val="es-CO"/>
-              </w:rPr>
-            </w:pPr>
-            <w:r>
-              <w:rPr>
-                <w:rStyle w:val="Hipervnculo"/>
-                <w:rFonts w:cs="Segoe UI Light"/>
-                <w:color w:val="auto"/>
-                <w:sz w:val="16"/>
-                <w:szCs w:val="16"/>
-              </w:rPr>
-              <w:t>3.3. Incorporación de estructuras hidráulicas</w:t>
+              <w:t xml:space="preserve">4.7. </w:t>
             </w:r>
             <w:r>
               <w:rPr>
@@ -5607,159 +6560,7 @@
                 <w:sz w:val="16"/>
                 <w:szCs w:val="16"/>
               </w:rPr>
-              <w:tab/>
-            </w:r>
-          </w:p>
-        </w:tc>
-        <w:tc>
-          <w:tcPr>
-            <w:tcW w:w="1170" w:type="dxa"/>
-          </w:tcPr>
-          <w:p>
-            <w:pPr>
-              <w:jc w:val="center"/>
-              <w:rPr>
-                <w:rFonts w:cs="Segoe UI Light"/>
-                <w:color w:val="000000" w:themeColor="text1"/>
-                <w:sz w:val="16"/>
-                <w:szCs w:val="16"/>
-                <w:lang w:val="es-CO"/>
-              </w:rPr>
-            </w:pPr>
-            <w:r>
-              <w:rPr>
-                <w:rFonts w:cs="Segoe UI Light"/>
-                <w:color w:val="000000" w:themeColor="text1"/>
-                <w:sz w:val="16"/>
-                <w:szCs w:val="16"/>
-                <w:lang w:val="es-CO"/>
-              </w:rPr>
-              <w:t>60 min</w:t>
-            </w:r>
-          </w:p>
-        </w:tc>
-        <w:tc>
-          <w:tcPr>
-            <w:tcW w:w="1800" w:type="dxa"/>
-          </w:tcPr>
-          <w:p>
-            <w:pPr>
-              <w:jc w:val="center"/>
-              <w:rPr>
-                <w:rFonts w:cs="Segoe UI Light"/>
-                <w:color w:val="000000" w:themeColor="text1"/>
-                <w:sz w:val="16"/>
-                <w:szCs w:val="16"/>
-                <w:lang w:val="es-CO"/>
-              </w:rPr>
-            </w:pPr>
-          </w:p>
-        </w:tc>
-      </w:tr>
-      <w:tr>
-        <w:trPr>
-          <w:jc w:val="center"/>
-        </w:trPr>
-        <w:tc>
-          <w:tcPr>
-            <w:tcW w:w="4410" w:type="dxa"/>
-          </w:tcPr>
-          <w:p>
-            <w:pPr>
-              <w:ind w:left="166"/>
-              <w:jc w:val="left"/>
-              <w:rPr>
-                <w:rFonts w:cs="Segoe UI Light"/>
-                <w:sz w:val="16"/>
-                <w:szCs w:val="16"/>
-                <w:lang w:val="es-CO"/>
-              </w:rPr>
-            </w:pPr>
-            <w:r>
-              <w:rPr>
-                <w:rStyle w:val="Hipervnculo"/>
-                <w:rFonts w:cs="Segoe UI Light"/>
-                <w:color w:val="auto"/>
-                <w:sz w:val="16"/>
-                <w:szCs w:val="16"/>
-              </w:rPr>
-              <w:t>3.4. Uso de diques en la modelación</w:t>
-            </w:r>
-          </w:p>
-        </w:tc>
-        <w:tc>
-          <w:tcPr>
-            <w:tcW w:w="1170" w:type="dxa"/>
-          </w:tcPr>
-          <w:p>
-            <w:pPr>
-              <w:jc w:val="center"/>
-              <w:rPr>
-                <w:rFonts w:cs="Segoe UI Light"/>
-                <w:color w:val="000000" w:themeColor="text1"/>
-                <w:sz w:val="16"/>
-                <w:szCs w:val="16"/>
-                <w:lang w:val="es-CO"/>
-              </w:rPr>
-            </w:pPr>
-            <w:r>
-              <w:rPr>
-                <w:rFonts w:cs="Segoe UI Light"/>
-                <w:color w:val="000000" w:themeColor="text1"/>
-                <w:sz w:val="16"/>
-                <w:szCs w:val="16"/>
-                <w:lang w:val="es-CO"/>
-              </w:rPr>
-              <w:t>20 min</w:t>
-            </w:r>
-          </w:p>
-        </w:tc>
-        <w:tc>
-          <w:tcPr>
-            <w:tcW w:w="1800" w:type="dxa"/>
-          </w:tcPr>
-          <w:p>
-            <w:pPr>
-              <w:jc w:val="center"/>
-              <w:rPr>
-                <w:rFonts w:cs="Segoe UI Light"/>
-                <w:color w:val="000000" w:themeColor="text1"/>
-                <w:sz w:val="16"/>
-                <w:szCs w:val="16"/>
-                <w:lang w:val="es-CO"/>
-              </w:rPr>
-            </w:pPr>
-          </w:p>
-        </w:tc>
-      </w:tr>
-      <w:tr>
-        <w:trPr>
-          <w:jc w:val="center"/>
-        </w:trPr>
-        <w:tc>
-          <w:tcPr>
-            <w:tcW w:w="4410" w:type="dxa"/>
-          </w:tcPr>
-          <w:p>
-            <w:pPr>
-              <w:ind w:left="166"/>
-              <w:jc w:val="left"/>
-              <w:rPr>
-                <w:rFonts w:cs="Segoe UI Light"/>
-                <w:sz w:val="16"/>
-                <w:szCs w:val="16"/>
-                <w:lang w:val="es-CO"/>
-              </w:rPr>
-            </w:pPr>
-            <w:r>
-              <w:rPr>
-                <w:rStyle w:val="Hipervnculo"/>
-                <w:rFonts w:cs="Segoe UI Light"/>
-                <w:color w:val="auto"/>
-                <w:sz w:val="16"/>
-                <w:szCs w:val="16"/>
-              </w:rPr>
-              <w:t>3.5. Cálculo de la socavación general y local</w:t>
+              <w:t>O</w:t>
             </w:r>
             <w:r>
               <w:rPr>
@@ -5769,7 +6570,7 @@
                 <w:sz w:val="16"/>
                 <w:szCs w:val="16"/>
               </w:rPr>
-              <w:tab/>
+              <w:t>bras hidráulicas en modelaciones bidimensionales</w:t>
             </w:r>
           </w:p>
         </w:tc>
@@ -5815,677 +6616,16 @@
                 <w:lang w:val="es-CO"/>
               </w:rPr>
             </w:pPr>
-          </w:p>
-        </w:tc>
-      </w:tr>
-      <w:tr>
-        <w:trPr>
-          <w:jc w:val="center"/>
-        </w:trPr>
-        <w:tc>
-          <w:tcPr>
-            <w:tcW w:w="4410" w:type="dxa"/>
-            <w:shd w:val="clear" w:color="auto" w:fill="F2F2F2" w:themeFill="background1" w:themeFillShade="F2"/>
-          </w:tcPr>
-          <w:p>
-            <w:pPr>
-              <w:jc w:val="left"/>
-              <w:rPr>
-                <w:rStyle w:val="Hipervnculo"/>
-                <w:rFonts w:cs="Segoe UI Light"/>
-                <w:color w:val="auto"/>
-                <w:sz w:val="16"/>
-                <w:szCs w:val="16"/>
-              </w:rPr>
-            </w:pPr>
             <w:r>
               <w:rPr>
-                <w:rStyle w:val="Hipervnculo"/>
-                <w:rFonts w:cs="Segoe UI Light"/>
-                <w:color w:val="auto"/>
-                <w:sz w:val="16"/>
-                <w:szCs w:val="16"/>
-              </w:rPr>
-              <w:t>4. Modelación de flujo bidimensional</w:t>
+                <w:rFonts w:cs="Segoe UI Light"/>
+                <w:color w:val="000000" w:themeColor="text1"/>
+                <w:sz w:val="16"/>
+                <w:szCs w:val="16"/>
+                <w:lang w:val="es-CO"/>
+              </w:rPr>
+              <w:t>16.12.2022</w:t>
             </w:r>
-          </w:p>
-        </w:tc>
-        <w:tc>
-          <w:tcPr>
-            <w:tcW w:w="1170" w:type="dxa"/>
-            <w:shd w:val="clear" w:color="auto" w:fill="F2F2F2" w:themeFill="background1" w:themeFillShade="F2"/>
-          </w:tcPr>
-          <w:p>
-            <w:pPr>
-              <w:jc w:val="center"/>
-              <w:rPr>
-                <w:rStyle w:val="Hipervnculo"/>
-                <w:rFonts w:cs="Segoe UI Light"/>
-                <w:color w:val="auto"/>
-                <w:sz w:val="16"/>
-                <w:szCs w:val="16"/>
-              </w:rPr>
-            </w:pPr>
-            <w:r>
-              <w:rPr>
-                <w:rStyle w:val="Hipervnculo"/>
-                <w:rFonts w:cs="Segoe UI Light"/>
-                <w:color w:val="auto"/>
-                <w:sz w:val="16"/>
-                <w:szCs w:val="16"/>
-              </w:rPr>
-              <w:t>180 min</w:t>
-            </w:r>
-          </w:p>
-        </w:tc>
-        <w:tc>
-          <w:tcPr>
-            <w:tcW w:w="1800" w:type="dxa"/>
-            <w:shd w:val="clear" w:color="auto" w:fill="F2F2F2" w:themeFill="background1" w:themeFillShade="F2"/>
-          </w:tcPr>
-          <w:p>
-            <w:pPr>
-              <w:jc w:val="center"/>
-              <w:rPr>
-                <w:rStyle w:val="Hipervnculo"/>
-                <w:rFonts w:cs="Segoe UI Light"/>
-                <w:color w:val="auto"/>
-                <w:sz w:val="16"/>
-                <w:szCs w:val="16"/>
-              </w:rPr>
-            </w:pPr>
-          </w:p>
-        </w:tc>
-      </w:tr>
-      <w:tr>
-        <w:trPr>
-          <w:jc w:val="center"/>
-        </w:trPr>
-        <w:tc>
-          <w:tcPr>
-            <w:tcW w:w="4410" w:type="dxa"/>
-          </w:tcPr>
-          <w:p>
-            <w:pPr>
-              <w:ind w:left="166"/>
-              <w:jc w:val="left"/>
-              <w:rPr>
-                <w:rFonts w:cs="Segoe UI Light"/>
-                <w:sz w:val="16"/>
-                <w:szCs w:val="16"/>
-                <w:lang w:val="es-CO"/>
-              </w:rPr>
-            </w:pPr>
-            <w:r>
-              <w:rPr>
-                <w:rStyle w:val="Hipervnculo"/>
-                <w:rFonts w:cs="Segoe UI Light"/>
-                <w:color w:val="auto"/>
-                <w:sz w:val="16"/>
-                <w:szCs w:val="16"/>
-              </w:rPr>
-              <w:t>4.1. Herramienta RAS Mapper</w:t>
-            </w:r>
-          </w:p>
-        </w:tc>
-        <w:tc>
-          <w:tcPr>
-            <w:tcW w:w="1170" w:type="dxa"/>
-          </w:tcPr>
-          <w:p>
-            <w:pPr>
-              <w:jc w:val="center"/>
-              <w:rPr>
-                <w:rFonts w:cs="Segoe UI Light"/>
-                <w:color w:val="000000" w:themeColor="text1"/>
-                <w:sz w:val="16"/>
-                <w:szCs w:val="16"/>
-                <w:lang w:val="es-CO"/>
-              </w:rPr>
-            </w:pPr>
-            <w:r>
-              <w:rPr>
-                <w:rFonts w:cs="Segoe UI Light"/>
-                <w:color w:val="000000" w:themeColor="text1"/>
-                <w:sz w:val="16"/>
-                <w:szCs w:val="16"/>
-                <w:lang w:val="es-CO"/>
-              </w:rPr>
-              <w:t>20 min</w:t>
-            </w:r>
-          </w:p>
-        </w:tc>
-        <w:tc>
-          <w:tcPr>
-            <w:tcW w:w="1800" w:type="dxa"/>
-          </w:tcPr>
-          <w:p>
-            <w:pPr>
-              <w:jc w:val="center"/>
-              <w:rPr>
-                <w:rFonts w:cs="Segoe UI Light"/>
-                <w:color w:val="000000" w:themeColor="text1"/>
-                <w:sz w:val="16"/>
-                <w:szCs w:val="16"/>
-                <w:lang w:val="es-CO"/>
-              </w:rPr>
-            </w:pPr>
-          </w:p>
-        </w:tc>
-      </w:tr>
-      <w:tr>
-        <w:trPr>
-          <w:jc w:val="center"/>
-        </w:trPr>
-        <w:tc>
-          <w:tcPr>
-            <w:tcW w:w="4410" w:type="dxa"/>
-          </w:tcPr>
-          <w:p>
-            <w:pPr>
-              <w:ind w:left="166"/>
-              <w:jc w:val="left"/>
-              <w:rPr>
-                <w:rFonts w:cs="Segoe UI Light"/>
-                <w:sz w:val="16"/>
-                <w:szCs w:val="16"/>
-                <w:lang w:val="es-CO"/>
-              </w:rPr>
-            </w:pPr>
-            <w:r>
-              <w:rPr>
-                <w:rStyle w:val="Hipervnculo"/>
-                <w:rFonts w:cs="Segoe UI Light"/>
-                <w:color w:val="auto"/>
-                <w:sz w:val="16"/>
-                <w:szCs w:val="16"/>
-              </w:rPr>
-              <w:t>4.2. Procesamiento del MDT</w:t>
-            </w:r>
-          </w:p>
-        </w:tc>
-        <w:tc>
-          <w:tcPr>
-            <w:tcW w:w="1170" w:type="dxa"/>
-          </w:tcPr>
-          <w:p>
-            <w:pPr>
-              <w:jc w:val="center"/>
-              <w:rPr>
-                <w:rFonts w:cs="Segoe UI Light"/>
-                <w:color w:val="000000" w:themeColor="text1"/>
-                <w:sz w:val="16"/>
-                <w:szCs w:val="16"/>
-                <w:lang w:val="es-CO"/>
-              </w:rPr>
-            </w:pPr>
-            <w:r>
-              <w:rPr>
-                <w:rFonts w:cs="Segoe UI Light"/>
-                <w:color w:val="000000" w:themeColor="text1"/>
-                <w:sz w:val="16"/>
-                <w:szCs w:val="16"/>
-                <w:lang w:val="es-CO"/>
-              </w:rPr>
-              <w:t>20 min</w:t>
-            </w:r>
-          </w:p>
-        </w:tc>
-        <w:tc>
-          <w:tcPr>
-            <w:tcW w:w="1800" w:type="dxa"/>
-          </w:tcPr>
-          <w:p>
-            <w:pPr>
-              <w:jc w:val="center"/>
-              <w:rPr>
-                <w:rFonts w:cs="Segoe UI Light"/>
-                <w:color w:val="000000" w:themeColor="text1"/>
-                <w:sz w:val="16"/>
-                <w:szCs w:val="16"/>
-                <w:lang w:val="es-CO"/>
-              </w:rPr>
-            </w:pPr>
-          </w:p>
-        </w:tc>
-      </w:tr>
-      <w:tr>
-        <w:trPr>
-          <w:jc w:val="center"/>
-        </w:trPr>
-        <w:tc>
-          <w:tcPr>
-            <w:tcW w:w="4410" w:type="dxa"/>
-          </w:tcPr>
-          <w:p>
-            <w:pPr>
-              <w:ind w:left="166"/>
-              <w:jc w:val="left"/>
-              <w:rPr>
-                <w:rFonts w:cs="Segoe UI Light"/>
-                <w:sz w:val="16"/>
-                <w:szCs w:val="16"/>
-                <w:lang w:val="es-CO"/>
-              </w:rPr>
-            </w:pPr>
-            <w:r>
-              <w:rPr>
-                <w:rStyle w:val="Hipervnculo"/>
-                <w:rFonts w:cs="Segoe UI Light"/>
-                <w:color w:val="auto"/>
-                <w:sz w:val="16"/>
-                <w:szCs w:val="16"/>
-              </w:rPr>
-              <w:t>4.3. Cargue de la geometría y definición de la malla</w:t>
-            </w:r>
-          </w:p>
-        </w:tc>
-        <w:tc>
-          <w:tcPr>
-            <w:tcW w:w="1170" w:type="dxa"/>
-          </w:tcPr>
-          <w:p>
-            <w:pPr>
-              <w:jc w:val="center"/>
-              <w:rPr>
-                <w:rFonts w:cs="Segoe UI Light"/>
-                <w:color w:val="000000" w:themeColor="text1"/>
-                <w:sz w:val="16"/>
-                <w:szCs w:val="16"/>
-                <w:lang w:val="es-CO"/>
-              </w:rPr>
-            </w:pPr>
-            <w:r>
-              <w:rPr>
-                <w:rFonts w:cs="Segoe UI Light"/>
-                <w:color w:val="000000" w:themeColor="text1"/>
-                <w:sz w:val="16"/>
-                <w:szCs w:val="16"/>
-                <w:lang w:val="es-CO"/>
-              </w:rPr>
-              <w:t>4</w:t>
-            </w:r>
-            <w:r>
-              <w:rPr>
-                <w:rFonts w:cs="Segoe UI Light"/>
-                <w:color w:val="000000" w:themeColor="text1"/>
-                <w:sz w:val="16"/>
-                <w:szCs w:val="16"/>
-                <w:lang w:val="es-CO"/>
-              </w:rPr>
-              <w:t>0 min</w:t>
-            </w:r>
-          </w:p>
-        </w:tc>
-        <w:tc>
-          <w:tcPr>
-            <w:tcW w:w="1800" w:type="dxa"/>
-          </w:tcPr>
-          <w:p>
-            <w:pPr>
-              <w:jc w:val="center"/>
-              <w:rPr>
-                <w:rFonts w:cs="Segoe UI Light"/>
-                <w:color w:val="000000" w:themeColor="text1"/>
-                <w:sz w:val="16"/>
-                <w:szCs w:val="16"/>
-                <w:lang w:val="es-CO"/>
-              </w:rPr>
-            </w:pPr>
-          </w:p>
-        </w:tc>
-      </w:tr>
-      <w:tr>
-        <w:trPr>
-          <w:jc w:val="center"/>
-        </w:trPr>
-        <w:tc>
-          <w:tcPr>
-            <w:tcW w:w="4410" w:type="dxa"/>
-          </w:tcPr>
-          <w:p>
-            <w:pPr>
-              <w:ind w:left="166"/>
-              <w:jc w:val="left"/>
-              <w:rPr>
-                <w:rFonts w:cs="Segoe UI Light"/>
-                <w:sz w:val="16"/>
-                <w:szCs w:val="16"/>
-                <w:lang w:val="es-CO"/>
-              </w:rPr>
-            </w:pPr>
-            <w:r>
-              <w:rPr>
-                <w:rStyle w:val="Hipervnculo"/>
-                <w:rFonts w:cs="Segoe UI Light"/>
-                <w:color w:val="auto"/>
-                <w:sz w:val="16"/>
-                <w:szCs w:val="16"/>
-              </w:rPr>
-              <w:t>4.4. Condiciones hidráulicas iniciales y de frontera</w:t>
-            </w:r>
-          </w:p>
-        </w:tc>
-        <w:tc>
-          <w:tcPr>
-            <w:tcW w:w="1170" w:type="dxa"/>
-          </w:tcPr>
-          <w:p>
-            <w:pPr>
-              <w:jc w:val="center"/>
-              <w:rPr>
-                <w:rFonts w:cs="Segoe UI Light"/>
-                <w:color w:val="000000" w:themeColor="text1"/>
-                <w:sz w:val="16"/>
-                <w:szCs w:val="16"/>
-                <w:lang w:val="es-CO"/>
-              </w:rPr>
-            </w:pPr>
-            <w:r>
-              <w:rPr>
-                <w:rFonts w:cs="Segoe UI Light"/>
-                <w:color w:val="000000" w:themeColor="text1"/>
-                <w:sz w:val="16"/>
-                <w:szCs w:val="16"/>
-                <w:lang w:val="es-CO"/>
-              </w:rPr>
-              <w:t>20 min</w:t>
-            </w:r>
-          </w:p>
-        </w:tc>
-        <w:tc>
-          <w:tcPr>
-            <w:tcW w:w="1800" w:type="dxa"/>
-          </w:tcPr>
-          <w:p>
-            <w:pPr>
-              <w:jc w:val="center"/>
-              <w:rPr>
-                <w:rFonts w:cs="Segoe UI Light"/>
-                <w:color w:val="000000" w:themeColor="text1"/>
-                <w:sz w:val="16"/>
-                <w:szCs w:val="16"/>
-                <w:lang w:val="es-CO"/>
-              </w:rPr>
-            </w:pPr>
-          </w:p>
-        </w:tc>
-      </w:tr>
-      <w:tr>
-        <w:trPr>
-          <w:jc w:val="center"/>
-        </w:trPr>
-        <w:tc>
-          <w:tcPr>
-            <w:tcW w:w="4410" w:type="dxa"/>
-          </w:tcPr>
-          <w:p>
-            <w:pPr>
-              <w:ind w:left="166"/>
-              <w:jc w:val="left"/>
-              <w:rPr>
-                <w:rFonts w:cs="Segoe UI Light"/>
-                <w:sz w:val="16"/>
-                <w:szCs w:val="16"/>
-                <w:lang w:val="es-CO"/>
-              </w:rPr>
-            </w:pPr>
-            <w:r>
-              <w:rPr>
-                <w:rStyle w:val="Hipervnculo"/>
-                <w:rFonts w:cs="Segoe UI Light"/>
-                <w:color w:val="auto"/>
-                <w:sz w:val="16"/>
-                <w:szCs w:val="16"/>
-              </w:rPr>
-              <w:t>4.5. Simulaciones de flujo bidimensional</w:t>
-            </w:r>
-            <w:r>
-              <w:rPr>
-                <w:rStyle w:val="Hipervnculo"/>
-                <w:rFonts w:cs="Segoe UI Light"/>
-                <w:color w:val="auto"/>
-                <w:sz w:val="16"/>
-                <w:szCs w:val="16"/>
-              </w:rPr>
-              <w:tab/>
-            </w:r>
-          </w:p>
-        </w:tc>
-        <w:tc>
-          <w:tcPr>
-            <w:tcW w:w="1170" w:type="dxa"/>
-          </w:tcPr>
-          <w:p>
-            <w:pPr>
-              <w:jc w:val="center"/>
-              <w:rPr>
-                <w:rFonts w:cs="Segoe UI Light"/>
-                <w:color w:val="000000" w:themeColor="text1"/>
-                <w:sz w:val="16"/>
-                <w:szCs w:val="16"/>
-                <w:lang w:val="es-CO"/>
-              </w:rPr>
-            </w:pPr>
-            <w:r>
-              <w:rPr>
-                <w:rFonts w:cs="Segoe UI Light"/>
-                <w:color w:val="000000" w:themeColor="text1"/>
-                <w:sz w:val="16"/>
-                <w:szCs w:val="16"/>
-                <w:lang w:val="es-CO"/>
-              </w:rPr>
-              <w:t>3</w:t>
-            </w:r>
-            <w:r>
-              <w:rPr>
-                <w:rFonts w:cs="Segoe UI Light"/>
-                <w:color w:val="000000" w:themeColor="text1"/>
-                <w:sz w:val="16"/>
-                <w:szCs w:val="16"/>
-                <w:lang w:val="es-CO"/>
-              </w:rPr>
-              <w:t>0 min</w:t>
-            </w:r>
-          </w:p>
-        </w:tc>
-        <w:tc>
-          <w:tcPr>
-            <w:tcW w:w="1800" w:type="dxa"/>
-          </w:tcPr>
-          <w:p>
-            <w:pPr>
-              <w:jc w:val="center"/>
-              <w:rPr>
-                <w:rFonts w:cs="Segoe UI Light"/>
-                <w:color w:val="000000" w:themeColor="text1"/>
-                <w:sz w:val="16"/>
-                <w:szCs w:val="16"/>
-                <w:lang w:val="es-CO"/>
-              </w:rPr>
-            </w:pPr>
-          </w:p>
-        </w:tc>
-      </w:tr>
-      <w:tr>
-        <w:trPr>
-          <w:jc w:val="center"/>
-        </w:trPr>
-        <w:tc>
-          <w:tcPr>
-            <w:tcW w:w="4410" w:type="dxa"/>
-          </w:tcPr>
-          <w:p>
-            <w:pPr>
-              <w:ind w:left="166"/>
-              <w:jc w:val="left"/>
-              <w:rPr>
-                <w:rFonts w:cs="Segoe UI Light"/>
-                <w:sz w:val="16"/>
-                <w:szCs w:val="16"/>
-                <w:lang w:val="es-CO"/>
-              </w:rPr>
-            </w:pPr>
-            <w:r>
-              <w:rPr>
-                <w:rStyle w:val="Hipervnculo"/>
-                <w:rFonts w:cs="Segoe UI Light"/>
-                <w:color w:val="auto"/>
-                <w:sz w:val="16"/>
-                <w:szCs w:val="16"/>
-              </w:rPr>
-              <w:t>4.6. Visualización y generación de mapas de inundación</w:t>
-            </w:r>
-          </w:p>
-        </w:tc>
-        <w:tc>
-          <w:tcPr>
-            <w:tcW w:w="1170" w:type="dxa"/>
-          </w:tcPr>
-          <w:p>
-            <w:pPr>
-              <w:jc w:val="center"/>
-              <w:rPr>
-                <w:rFonts w:cs="Segoe UI Light"/>
-                <w:color w:val="000000" w:themeColor="text1"/>
-                <w:sz w:val="16"/>
-                <w:szCs w:val="16"/>
-                <w:lang w:val="es-CO"/>
-              </w:rPr>
-            </w:pPr>
-            <w:r>
-              <w:rPr>
-                <w:rFonts w:cs="Segoe UI Light"/>
-                <w:color w:val="000000" w:themeColor="text1"/>
-                <w:sz w:val="16"/>
-                <w:szCs w:val="16"/>
-                <w:lang w:val="es-CO"/>
-              </w:rPr>
-              <w:t>20 min</w:t>
-            </w:r>
-          </w:p>
-        </w:tc>
-        <w:tc>
-          <w:tcPr>
-            <w:tcW w:w="1800" w:type="dxa"/>
-          </w:tcPr>
-          <w:p>
-            <w:pPr>
-              <w:jc w:val="center"/>
-              <w:rPr>
-                <w:rFonts w:cs="Segoe UI Light"/>
-                <w:color w:val="000000" w:themeColor="text1"/>
-                <w:sz w:val="16"/>
-                <w:szCs w:val="16"/>
-                <w:lang w:val="es-CO"/>
-              </w:rPr>
-            </w:pPr>
-          </w:p>
-        </w:tc>
-      </w:tr>
-      <w:tr>
-        <w:trPr>
-          <w:jc w:val="center"/>
-        </w:trPr>
-        <w:tc>
-          <w:tcPr>
-            <w:tcW w:w="4410" w:type="dxa"/>
-          </w:tcPr>
-          <w:p>
-            <w:pPr>
-              <w:ind w:left="166"/>
-              <w:jc w:val="left"/>
-              <w:rPr>
-                <w:rFonts w:cs="Segoe UI Light"/>
-                <w:sz w:val="16"/>
-                <w:szCs w:val="16"/>
-                <w:lang w:val="es-CO"/>
-              </w:rPr>
-            </w:pPr>
-            <w:r>
-              <w:rPr>
-                <w:rStyle w:val="Hipervnculo"/>
-                <w:rFonts w:cs="Segoe UI Light"/>
-                <w:color w:val="auto"/>
-                <w:sz w:val="16"/>
-                <w:szCs w:val="16"/>
-              </w:rPr>
-              <w:t xml:space="preserve">4.7. </w:t>
-            </w:r>
-            <w:r>
-              <w:rPr>
-                <w:rStyle w:val="Hipervnculo"/>
-                <w:rFonts w:cs="Segoe UI Light"/>
-                <w:color w:val="auto"/>
-                <w:sz w:val="16"/>
-                <w:szCs w:val="16"/>
-              </w:rPr>
-              <w:t>O</w:t>
-            </w:r>
-            <w:r>
-              <w:rPr>
-                <w:rStyle w:val="Hipervnculo"/>
-                <w:rFonts w:cs="Segoe UI Light"/>
-                <w:color w:val="auto"/>
-                <w:sz w:val="16"/>
-                <w:szCs w:val="16"/>
-              </w:rPr>
-              <w:t>bras hidráulicas en modelaciones bidimensionales</w:t>
-            </w:r>
-          </w:p>
-        </w:tc>
-        <w:tc>
-          <w:tcPr>
-            <w:tcW w:w="1170" w:type="dxa"/>
-          </w:tcPr>
-          <w:p>
-            <w:pPr>
-              <w:jc w:val="center"/>
-              <w:rPr>
-                <w:rFonts w:cs="Segoe UI Light"/>
-                <w:color w:val="000000" w:themeColor="text1"/>
-                <w:sz w:val="16"/>
-                <w:szCs w:val="16"/>
-                <w:lang w:val="es-CO"/>
-              </w:rPr>
-            </w:pPr>
-            <w:r>
-              <w:rPr>
-                <w:rFonts w:cs="Segoe UI Light"/>
-                <w:color w:val="000000" w:themeColor="text1"/>
-                <w:sz w:val="16"/>
-                <w:szCs w:val="16"/>
-                <w:lang w:val="es-CO"/>
-              </w:rPr>
-              <w:t>30</w:t>
-            </w:r>
-            <w:r>
-              <w:rPr>
-                <w:rFonts w:cs="Segoe UI Light"/>
-                <w:color w:val="000000" w:themeColor="text1"/>
-                <w:sz w:val="16"/>
-                <w:szCs w:val="16"/>
-                <w:lang w:val="es-CO"/>
-              </w:rPr>
-              <w:t xml:space="preserve"> min</w:t>
-            </w:r>
-          </w:p>
-        </w:tc>
-        <w:tc>
-          <w:tcPr>
-            <w:tcW w:w="1800" w:type="dxa"/>
-          </w:tcPr>
-          <w:p>
-            <w:pPr>
-              <w:jc w:val="center"/>
-              <w:rPr>
-                <w:rFonts w:cs="Segoe UI Light"/>
-                <w:color w:val="000000" w:themeColor="text1"/>
-                <w:sz w:val="16"/>
-                <w:szCs w:val="16"/>
-                <w:lang w:val="es-CO"/>
-              </w:rPr>
-            </w:pPr>
           </w:p>
         </w:tc>
       </w:tr>
@@ -6529,8 +6669,8 @@
         <w:pStyle w:val="Ttulo1"/>
         <w:jc w:val="center"/>
       </w:pPr>
-      <w:bookmarkStart w:id="7" w:name="_Hlk2676145"/>
-      <w:bookmarkStart w:id="8" w:name="_Ref107500730"/>
+      <w:bookmarkStart w:id="7" w:name="_Ref107500730"/>
+      <w:bookmarkStart w:id="8" w:name="_Hlk2676145"/>
       <w:bookmarkStart w:id="9" w:name="_Toc107577199"/>
       <w:r>
         <w:t>Contenido</w:t>
@@ -6559,7 +6699,7 @@
       <w:r>
         <w:t xml:space="preserve"> generales</w:t>
       </w:r>
-      <w:bookmarkEnd w:id="8"/>
+      <w:bookmarkEnd w:id="7"/>
       <w:bookmarkEnd w:id="10"/>
     </w:p>
     <w:p/>
@@ -6573,7 +6713,7 @@
         </w:numPr>
       </w:pPr>
       <w:bookmarkStart w:id="11" w:name="_Toc107577201"/>
-      <w:bookmarkEnd w:id="7"/>
+      <w:bookmarkEnd w:id="8"/>
       <w:r>
         <w:t>B</w:t>
       </w:r>
@@ -6699,6 +6839,126 @@
     </w:p>
     <w:p>
       <w:pPr>
+        <w:pStyle w:val="Prrafodelista"/>
+        <w:numPr>
+          <w:ilvl w:val="0"/>
+          <w:numId w:val="22"/>
+        </w:numPr>
+        <w:rPr>
+          <w:lang w:val="es-ES_tradnl"/>
+        </w:rPr>
+      </w:pPr>
+      <w:r>
+        <w:rPr>
+          <w:lang w:val="es-ES_tradnl"/>
+        </w:rPr>
+        <w:t xml:space="preserve">Distribución de velocidades y </w:t>
+      </w:r>
+      <w:r>
+        <w:rPr>
+          <w:lang w:val="es-ES_tradnl"/>
+        </w:rPr>
+        <w:t>e</w:t>
+      </w:r>
+      <w:r>
+        <w:rPr>
+          <w:lang w:val="es-ES_tradnl"/>
+        </w:rPr>
+        <w:t>lementos geométricos de la sección de un canal.</w:t>
+      </w:r>
+    </w:p>
+    <w:p>
+      <w:pPr>
+        <w:pStyle w:val="Prrafodelista"/>
+        <w:numPr>
+          <w:ilvl w:val="0"/>
+          <w:numId w:val="22"/>
+        </w:numPr>
+        <w:rPr>
+          <w:lang w:val="es-ES_tradnl"/>
+        </w:rPr>
+      </w:pPr>
+      <w:r>
+        <w:rPr>
+          <w:lang w:val="es-ES_tradnl"/>
+        </w:rPr>
+        <w:t>Ecuaciones fundamentales en flujo a superficie libre.</w:t>
+      </w:r>
+    </w:p>
+    <w:p>
+      <w:pPr>
+        <w:pStyle w:val="Prrafodelista"/>
+        <w:numPr>
+          <w:ilvl w:val="0"/>
+          <w:numId w:val="22"/>
+        </w:numPr>
+        <w:rPr>
+          <w:lang w:val="es-ES_tradnl"/>
+        </w:rPr>
+      </w:pPr>
+      <w:r>
+        <w:rPr>
+          <w:lang w:val="es-ES_tradnl"/>
+        </w:rPr>
+        <w:t>Energía y fuerza específicas.</w:t>
+      </w:r>
+    </w:p>
+    <w:p>
+      <w:pPr>
+        <w:pStyle w:val="Prrafodelista"/>
+        <w:numPr>
+          <w:ilvl w:val="0"/>
+          <w:numId w:val="22"/>
+        </w:numPr>
+        <w:rPr>
+          <w:lang w:val="es-ES_tradnl"/>
+        </w:rPr>
+      </w:pPr>
+      <w:r>
+        <w:rPr>
+          <w:lang w:val="es-ES_tradnl"/>
+        </w:rPr>
+        <w:t>Profundidad crítica y flujo uniforme.</w:t>
+      </w:r>
+    </w:p>
+    <w:p>
+      <w:pPr>
+        <w:pStyle w:val="Prrafodelista"/>
+        <w:numPr>
+          <w:ilvl w:val="0"/>
+          <w:numId w:val="22"/>
+        </w:numPr>
+        <w:rPr>
+          <w:lang w:val="es-ES_tradnl"/>
+        </w:rPr>
+      </w:pPr>
+      <w:r>
+        <w:rPr>
+          <w:lang w:val="es-ES_tradnl"/>
+        </w:rPr>
+        <w:t>Flujo gradualmente variado.</w:t>
+      </w:r>
+    </w:p>
+    <w:p>
+      <w:pPr>
+        <w:pStyle w:val="Prrafodelista"/>
+        <w:numPr>
+          <w:ilvl w:val="0"/>
+          <w:numId w:val="22"/>
+        </w:numPr>
+        <w:rPr>
+          <w:lang w:val="es-ES_tradnl"/>
+        </w:rPr>
+      </w:pPr>
+      <w:r>
+        <w:rPr>
+          <w:lang w:val="es-ES_tradnl"/>
+        </w:rPr>
+        <w:t>Flujo no permanente en canales</w:t>
+      </w:r>
+    </w:p>
+    <w:p>
+      <w:pPr>
         <w:rPr>
           <w:lang w:val="es-ES_tradnl"/>
         </w:rPr>
@@ -6741,7 +7001,121 @@
         <w:rPr>
           <w:lang w:val="es-ES_tradnl"/>
         </w:rPr>
-        <w:t>….</w:t>
+        <w:t xml:space="preserve"> se </w:t>
+      </w:r>
+      <w:r>
+        <w:rPr>
+          <w:lang w:val="es-ES_tradnl"/>
+        </w:rPr>
+        <w:t>presenta</w:t>
+      </w:r>
+      <w:r>
+        <w:rPr>
+          <w:lang w:val="es-ES_tradnl"/>
+        </w:rPr>
+        <w:t xml:space="preserve">n </w:t>
+      </w:r>
+      <w:r>
+        <w:rPr>
+          <w:lang w:val="es-ES_tradnl"/>
+        </w:rPr>
+        <w:t>los conceptos básicos requeridos para realizar los estudios requeridos</w:t>
+      </w:r>
+      <w:r>
+        <w:rPr>
+          <w:lang w:val="es-ES_tradnl"/>
+        </w:rPr>
+        <w:t xml:space="preserve"> asociados a la intervención de un cuerpo de agua superficial para atender un problema o necesidad de</w:t>
+      </w:r>
+      <w:r>
+        <w:rPr>
+          <w:lang w:val="es-ES_tradnl"/>
+        </w:rPr>
+        <w:t xml:space="preserve"> </w:t>
+      </w:r>
+      <w:r>
+        <w:rPr>
+          <w:lang w:val="es-ES_tradnl"/>
+        </w:rPr>
+        <w:t xml:space="preserve">manejo, </w:t>
+      </w:r>
+      <w:r>
+        <w:rPr>
+          <w:lang w:val="es-ES_tradnl"/>
+        </w:rPr>
+        <w:t>intervenci</w:t>
+      </w:r>
+      <w:r>
+        <w:rPr>
+          <w:lang w:val="es-ES_tradnl"/>
+        </w:rPr>
+        <w:t>ó</w:t>
+      </w:r>
+      <w:r>
+        <w:rPr>
+          <w:lang w:val="es-ES_tradnl"/>
+        </w:rPr>
+        <w:t>n</w:t>
+      </w:r>
+      <w:r>
+        <w:rPr>
+          <w:lang w:val="es-ES_tradnl"/>
+        </w:rPr>
+        <w:t xml:space="preserve">, evaluación, </w:t>
+      </w:r>
+      <w:r>
+        <w:rPr>
+          <w:lang w:val="es-ES_tradnl"/>
+        </w:rPr>
+        <w:t>aprovechamiento</w:t>
+      </w:r>
+      <w:r>
+        <w:rPr>
+          <w:lang w:val="es-ES_tradnl"/>
+        </w:rPr>
+        <w:t xml:space="preserve"> o similares. Este tipo de intervenciones </w:t>
+      </w:r>
+      <w:r>
+        <w:rPr>
+          <w:lang w:val="es-ES_tradnl"/>
+        </w:rPr>
+        <w:t xml:space="preserve">requieren una serie de procedimientos y estudios que </w:t>
+      </w:r>
+      <w:r>
+        <w:rPr>
+          <w:lang w:val="es-ES_tradnl"/>
+        </w:rPr>
+        <w:t xml:space="preserve">por lo general </w:t>
+      </w:r>
+      <w:r>
+        <w:rPr>
+          <w:lang w:val="es-ES_tradnl"/>
+        </w:rPr>
+        <w:t>deben ser aprobados por las autoridades ambientales competentes</w:t>
+      </w:r>
+      <w:r>
+        <w:rPr>
+          <w:lang w:val="es-ES_tradnl"/>
+        </w:rPr>
+        <w:t xml:space="preserve">. </w:t>
+      </w:r>
+      <w:r>
+        <w:rPr>
+          <w:lang w:val="es-ES_tradnl"/>
+        </w:rPr>
+        <w:t xml:space="preserve">Se tratarán temas relacionados con análisis de frecuencias de caudales, obtención de caudales, análisis de batimetrías, modelamiento hidráulico para flujos estacionarios y no estacionarios, </w:t>
+      </w:r>
+      <w:r>
+        <w:rPr>
+          <w:lang w:val="es-ES_tradnl"/>
+        </w:rPr>
+        <w:t>transporte de sedimentos, definición</w:t>
+      </w:r>
+      <w:r>
+        <w:rPr>
+          <w:lang w:val="es-ES_tradnl"/>
+        </w:rPr>
+        <w:t xml:space="preserve"> de planicies de inundación y análisis de obras hidráulicas típicas.</w:t>
       </w:r>
     </w:p>
     <w:p>
@@ -6782,7 +7156,55 @@
         <w:rPr>
           <w:lang w:val="es-ES_tradnl"/>
         </w:rPr>
-        <w:t>En esta clase….</w:t>
+        <w:t xml:space="preserve">En esta </w:t>
+      </w:r>
+      <w:r>
+        <w:rPr>
+          <w:lang w:val="es-ES_tradnl"/>
+        </w:rPr>
+        <w:t xml:space="preserve">sección se presentan los conceptos relacionados a la definición de condiciones de frontera para la modelación hidráulica, así como los conceptos de </w:t>
+      </w:r>
+      <w:r>
+        <w:rPr>
+          <w:lang w:val="es-ES_tradnl"/>
+        </w:rPr>
+        <w:t xml:space="preserve">calibración </w:t>
+      </w:r>
+      <w:r>
+        <w:rPr>
+          <w:lang w:val="es-ES_tradnl"/>
+        </w:rPr>
+        <w:t xml:space="preserve">de un modelo que competen la </w:t>
+      </w:r>
+      <w:r>
+        <w:rPr>
+          <w:lang w:val="es-ES_tradnl"/>
+        </w:rPr>
+        <w:t>determina</w:t>
+      </w:r>
+      <w:r>
+        <w:rPr>
+          <w:lang w:val="es-ES_tradnl"/>
+        </w:rPr>
+        <w:t xml:space="preserve">ción de </w:t>
+      </w:r>
+      <w:r>
+        <w:rPr>
+          <w:lang w:val="es-ES_tradnl"/>
+        </w:rPr>
+        <w:t>características físicas y operacionales de un sistema existente, que ingresados</w:t>
+      </w:r>
+      <w:r>
+        <w:rPr>
+          <w:lang w:val="es-ES_tradnl"/>
+        </w:rPr>
+        <w:t xml:space="preserve"> </w:t>
+      </w:r>
+      <w:r>
+        <w:rPr>
+          <w:lang w:val="es-ES_tradnl"/>
+        </w:rPr>
+        <w:t>como datos al modelo computacional permitan obtener resultados realistas.</w:t>
       </w:r>
     </w:p>
     <w:p>
@@ -6800,11 +7222,9 @@
           <w:numId w:val="19"/>
         </w:numPr>
       </w:pPr>
-      <w:bookmarkStart w:id="15" w:name="_Toc107577205"/>
-      <w:r>
-        <w:t>Aplicación HEC-RAS y tipos de análisis</w:t>
-      </w:r>
-      <w:bookmarkEnd w:id="15"/>
+      <w:r>
+        <w:t>¿Qué es HEC-RAS y para qué sirve?</w:t>
+      </w:r>
     </w:p>
     <w:p>
       <w:pPr>
@@ -6823,7 +7243,143 @@
         <w:rPr>
           <w:lang w:val="es-ES_tradnl"/>
         </w:rPr>
-        <w:t>En esta clase….</w:t>
+        <w:t>En esta clase</w:t>
+      </w:r>
+      <w:r>
+        <w:rPr>
+          <w:lang w:val="es-ES_tradnl"/>
+        </w:rPr>
+        <w:t xml:space="preserve"> </w:t>
+      </w:r>
+      <w:r>
+        <w:rPr>
+          <w:lang w:val="es-ES_tradnl"/>
+        </w:rPr>
+        <w:t xml:space="preserve">se presentan las generalidades del </w:t>
+      </w:r>
+      <w:r>
+        <w:rPr>
+          <w:lang w:val="es-ES_tradnl"/>
+        </w:rPr>
+        <w:t xml:space="preserve">software de modelización hidráulica desarrollado por el </w:t>
+      </w:r>
+      <w:proofErr w:type="spellStart"/>
+      <w:r>
+        <w:rPr>
+          <w:lang w:val="es-ES_tradnl"/>
+        </w:rPr>
+        <w:t>Hydrologic</w:t>
+      </w:r>
+      <w:proofErr w:type="spellEnd"/>
+      <w:r>
+        <w:rPr>
+          <w:lang w:val="es-ES_tradnl"/>
+        </w:rPr>
+        <w:t xml:space="preserve"> </w:t>
+      </w:r>
+      <w:proofErr w:type="spellStart"/>
+      <w:r>
+        <w:rPr>
+          <w:lang w:val="es-ES_tradnl"/>
+        </w:rPr>
+        <w:t>Engineering</w:t>
+      </w:r>
+      <w:proofErr w:type="spellEnd"/>
+      <w:r>
+        <w:rPr>
+          <w:lang w:val="es-ES_tradnl"/>
+        </w:rPr>
+        <w:t xml:space="preserve"> Center del US </w:t>
+      </w:r>
+      <w:proofErr w:type="spellStart"/>
+      <w:r>
+        <w:rPr>
+          <w:lang w:val="es-ES_tradnl"/>
+        </w:rPr>
+        <w:t>Army</w:t>
+      </w:r>
+      <w:proofErr w:type="spellEnd"/>
+      <w:r>
+        <w:rPr>
+          <w:lang w:val="es-ES_tradnl"/>
+        </w:rPr>
+        <w:t xml:space="preserve"> Corps </w:t>
+      </w:r>
+      <w:proofErr w:type="spellStart"/>
+      <w:r>
+        <w:rPr>
+          <w:lang w:val="es-ES_tradnl"/>
+        </w:rPr>
+        <w:t>of</w:t>
+      </w:r>
+      <w:proofErr w:type="spellEnd"/>
+      <w:r>
+        <w:rPr>
+          <w:lang w:val="es-ES_tradnl"/>
+        </w:rPr>
+        <w:t xml:space="preserve"> </w:t>
+      </w:r>
+      <w:proofErr w:type="spellStart"/>
+      <w:r>
+        <w:rPr>
+          <w:lang w:val="es-ES_tradnl"/>
+        </w:rPr>
+        <w:t>Engineers</w:t>
+      </w:r>
+      <w:proofErr w:type="spellEnd"/>
+      <w:r>
+        <w:rPr>
+          <w:lang w:val="es-ES_tradnl"/>
+        </w:rPr>
+        <w:t xml:space="preserve">, </w:t>
+      </w:r>
+      <w:r>
+        <w:rPr>
+          <w:lang w:val="es-ES_tradnl"/>
+        </w:rPr>
+        <w:t xml:space="preserve">el cual </w:t>
+      </w:r>
+      <w:r>
+        <w:rPr>
+          <w:lang w:val="es-ES_tradnl"/>
+        </w:rPr>
+        <w:t>es uno de los programas de referencia dentro de su campo.</w:t>
+      </w:r>
+      <w:r>
+        <w:rPr>
+          <w:lang w:val="es-ES_tradnl"/>
+        </w:rPr>
+        <w:t xml:space="preserve"> Así mismo, sus características básicas, su uso </w:t>
+      </w:r>
+      <w:r>
+        <w:rPr>
+          <w:lang w:val="es-ES_tradnl"/>
+        </w:rPr>
+        <w:t xml:space="preserve">generalizado y </w:t>
+      </w:r>
+      <w:r>
+        <w:rPr>
+          <w:lang w:val="es-ES_tradnl"/>
+        </w:rPr>
+        <w:t xml:space="preserve">su </w:t>
+      </w:r>
+      <w:r>
+        <w:rPr>
+          <w:lang w:val="es-ES_tradnl"/>
+        </w:rPr>
+        <w:t xml:space="preserve">constante </w:t>
+      </w:r>
+      <w:r>
+        <w:rPr>
+          <w:lang w:val="es-ES_tradnl"/>
+        </w:rPr>
+        <w:t xml:space="preserve">proceso </w:t>
+      </w:r>
+      <w:r>
+        <w:rPr>
+          <w:lang w:val="es-ES_tradnl"/>
+        </w:rPr>
+        <w:t>de actualización.</w:t>
       </w:r>
     </w:p>
     <w:p>
@@ -6841,11 +7397,11 @@
           <w:numId w:val="19"/>
         </w:numPr>
       </w:pPr>
-      <w:bookmarkStart w:id="16" w:name="_Toc107577206"/>
+      <w:bookmarkStart w:id="15" w:name="_Toc107577206"/>
       <w:r>
         <w:t>Modelación hidráulica básica</w:t>
       </w:r>
-      <w:bookmarkEnd w:id="16"/>
+      <w:bookmarkEnd w:id="15"/>
     </w:p>
     <w:p/>
     <w:p>
@@ -6856,14 +7412,14 @@
           <w:numId w:val="19"/>
         </w:numPr>
       </w:pPr>
-      <w:bookmarkStart w:id="17" w:name="_Toc107577207"/>
+      <w:bookmarkStart w:id="16" w:name="_Toc107577207"/>
       <w:r>
         <w:t>Cargue y validación geométrica</w:t>
       </w:r>
       <w:r>
         <w:t xml:space="preserve"> básica</w:t>
       </w:r>
-      <w:bookmarkEnd w:id="17"/>
+      <w:bookmarkEnd w:id="16"/>
     </w:p>
     <w:p>
       <w:pPr>
@@ -6873,11 +7429,11 @@
           <w:numId w:val="19"/>
         </w:numPr>
       </w:pPr>
-      <w:bookmarkStart w:id="18" w:name="_Toc107577208"/>
+      <w:bookmarkStart w:id="17" w:name="_Toc107577208"/>
       <w:r>
         <w:t>Definición de condiciones hidráulicas</w:t>
       </w:r>
-      <w:bookmarkEnd w:id="18"/>
+      <w:bookmarkEnd w:id="17"/>
       <w:r>
         <w:t xml:space="preserve"> </w:t>
       </w:r>
@@ -6890,11 +7446,12 @@
           <w:numId w:val="19"/>
         </w:numPr>
       </w:pPr>
-      <w:bookmarkStart w:id="19" w:name="_Toc107577209"/>
-      <w:r>
+      <w:bookmarkStart w:id="18" w:name="_Toc107577209"/>
+      <w:r>
+        <w:lastRenderedPageBreak/>
         <w:t>Simulación en régimen permanente 1D</w:t>
       </w:r>
-      <w:bookmarkEnd w:id="19"/>
+      <w:bookmarkEnd w:id="18"/>
     </w:p>
     <w:p>
       <w:pPr>
@@ -6904,11 +7461,11 @@
           <w:numId w:val="19"/>
         </w:numPr>
       </w:pPr>
-      <w:bookmarkStart w:id="20" w:name="_Toc107577210"/>
+      <w:bookmarkStart w:id="19" w:name="_Toc107577210"/>
       <w:r>
         <w:t>Simulación en régimen no permanente 1D</w:t>
       </w:r>
-      <w:bookmarkEnd w:id="20"/>
+      <w:bookmarkEnd w:id="19"/>
     </w:p>
     <w:p>
       <w:pPr>
@@ -6918,11 +7475,11 @@
           <w:numId w:val="19"/>
         </w:numPr>
       </w:pPr>
-      <w:bookmarkStart w:id="21" w:name="_Toc107577211"/>
+      <w:bookmarkStart w:id="20" w:name="_Toc107577211"/>
       <w:r>
         <w:t>Cargue de información topográfica</w:t>
       </w:r>
-      <w:bookmarkEnd w:id="21"/>
+      <w:bookmarkEnd w:id="20"/>
     </w:p>
     <w:p>
       <w:pPr>
@@ -6932,11 +7489,11 @@
           <w:numId w:val="19"/>
         </w:numPr>
       </w:pPr>
-      <w:bookmarkStart w:id="22" w:name="_Toc107577212"/>
+      <w:bookmarkStart w:id="21" w:name="_Toc107577212"/>
       <w:r>
         <w:t>Visualización de resultados</w:t>
       </w:r>
-      <w:bookmarkEnd w:id="22"/>
+      <w:bookmarkEnd w:id="21"/>
     </w:p>
     <w:p>
       <w:pPr>
@@ -6946,11 +7503,11 @@
           <w:numId w:val="19"/>
         </w:numPr>
       </w:pPr>
-      <w:bookmarkStart w:id="23" w:name="_Toc107577213"/>
+      <w:bookmarkStart w:id="22" w:name="_Toc107577213"/>
       <w:r>
         <w:t>Errores y avisos comunes</w:t>
       </w:r>
-      <w:bookmarkEnd w:id="23"/>
+      <w:bookmarkEnd w:id="22"/>
     </w:p>
     <w:p>
       <w:pPr>
@@ -6967,11 +7524,11 @@
           <w:numId w:val="19"/>
         </w:numPr>
       </w:pPr>
-      <w:bookmarkStart w:id="24" w:name="_Toc107577214"/>
+      <w:bookmarkStart w:id="23" w:name="_Toc107577214"/>
       <w:r>
         <w:t>Modelación con opciones avanzadas</w:t>
       </w:r>
-      <w:bookmarkEnd w:id="24"/>
+      <w:bookmarkEnd w:id="23"/>
     </w:p>
     <w:p>
       <w:pPr>
@@ -6995,11 +7552,11 @@
           <w:numId w:val="19"/>
         </w:numPr>
       </w:pPr>
-      <w:bookmarkStart w:id="25" w:name="_Toc107577215"/>
+      <w:bookmarkStart w:id="24" w:name="_Toc107577215"/>
       <w:r>
         <w:t>Definición de coeficiente Manning a partir de coberturas</w:t>
       </w:r>
-      <w:bookmarkEnd w:id="25"/>
+      <w:bookmarkEnd w:id="24"/>
     </w:p>
     <w:p>
       <w:pPr>
@@ -7009,11 +7566,11 @@
           <w:numId w:val="19"/>
         </w:numPr>
       </w:pPr>
-      <w:bookmarkStart w:id="26" w:name="_Toc107577216"/>
+      <w:bookmarkStart w:id="25" w:name="_Toc107577216"/>
       <w:r>
         <w:t>Tramos con confluencias</w:t>
       </w:r>
-      <w:bookmarkEnd w:id="26"/>
+      <w:bookmarkEnd w:id="25"/>
     </w:p>
     <w:p>
       <w:pPr>
@@ -7023,11 +7580,11 @@
           <w:numId w:val="19"/>
         </w:numPr>
       </w:pPr>
-      <w:bookmarkStart w:id="27" w:name="_Toc107577217"/>
+      <w:bookmarkStart w:id="26" w:name="_Toc107577217"/>
       <w:r>
         <w:t>Incorporación de estructuras hidráulicas</w:t>
       </w:r>
-      <w:bookmarkEnd w:id="27"/>
+      <w:bookmarkEnd w:id="26"/>
     </w:p>
     <w:p>
       <w:pPr>
@@ -7037,11 +7594,11 @@
           <w:numId w:val="19"/>
         </w:numPr>
       </w:pPr>
-      <w:bookmarkStart w:id="28" w:name="_Toc107577218"/>
+      <w:bookmarkStart w:id="27" w:name="_Toc107577218"/>
       <w:r>
         <w:t>Uso de diques en la modelación</w:t>
       </w:r>
-      <w:bookmarkEnd w:id="28"/>
+      <w:bookmarkEnd w:id="27"/>
     </w:p>
     <w:p>
       <w:pPr>
@@ -7051,14 +7608,11 @@
           <w:numId w:val="19"/>
         </w:numPr>
       </w:pPr>
-      <w:bookmarkStart w:id="29" w:name="_Toc107577219"/>
-      <w:r>
-        <w:t>C</w:t>
-      </w:r>
-      <w:r>
-        <w:t>álculo de la socavación general y local</w:t>
-      </w:r>
-      <w:bookmarkEnd w:id="29"/>
+      <w:bookmarkStart w:id="28" w:name="_Toc107577219"/>
+      <w:r>
+        <w:t>Cálculo de la socavación general y local</w:t>
+      </w:r>
+      <w:bookmarkEnd w:id="28"/>
     </w:p>
     <w:p>
       <w:pPr>
@@ -7082,11 +7636,11 @@
           <w:numId w:val="19"/>
         </w:numPr>
       </w:pPr>
-      <w:bookmarkStart w:id="30" w:name="_Toc107577220"/>
+      <w:bookmarkStart w:id="29" w:name="_Toc107577220"/>
       <w:r>
         <w:t>Modelación de flujo bidimensional</w:t>
       </w:r>
-      <w:bookmarkEnd w:id="30"/>
+      <w:bookmarkEnd w:id="29"/>
     </w:p>
     <w:p/>
     <w:p>
@@ -7097,11 +7651,11 @@
           <w:numId w:val="19"/>
         </w:numPr>
       </w:pPr>
-      <w:bookmarkStart w:id="31" w:name="_Toc107577221"/>
+      <w:bookmarkStart w:id="30" w:name="_Toc107577221"/>
       <w:r>
         <w:t>Herramienta RAS Mapper</w:t>
       </w:r>
-      <w:bookmarkEnd w:id="31"/>
+      <w:bookmarkEnd w:id="30"/>
     </w:p>
     <w:p>
       <w:pPr>
@@ -7111,14 +7665,14 @@
           <w:numId w:val="19"/>
         </w:numPr>
       </w:pPr>
-      <w:bookmarkStart w:id="32" w:name="_Toc107577222"/>
+      <w:bookmarkStart w:id="31" w:name="_Toc107577222"/>
       <w:r>
         <w:t>Procesamiento del</w:t>
       </w:r>
       <w:r>
         <w:t xml:space="preserve"> MDT</w:t>
       </w:r>
-      <w:bookmarkEnd w:id="32"/>
+      <w:bookmarkEnd w:id="31"/>
     </w:p>
     <w:p>
       <w:pPr>
@@ -7128,11 +7682,11 @@
           <w:numId w:val="19"/>
         </w:numPr>
       </w:pPr>
-      <w:bookmarkStart w:id="33" w:name="_Toc107577223"/>
+      <w:bookmarkStart w:id="32" w:name="_Toc107577223"/>
       <w:r>
         <w:t>Cargue de la geometría y definición de la malla</w:t>
       </w:r>
-      <w:bookmarkEnd w:id="33"/>
+      <w:bookmarkEnd w:id="32"/>
     </w:p>
     <w:p>
       <w:pPr>
@@ -7142,11 +7696,11 @@
           <w:numId w:val="19"/>
         </w:numPr>
       </w:pPr>
-      <w:bookmarkStart w:id="34" w:name="_Toc107577224"/>
+      <w:bookmarkStart w:id="33" w:name="_Toc107577224"/>
       <w:r>
         <w:t>Condiciones hidráulicas iniciales y de frontera</w:t>
       </w:r>
-      <w:bookmarkEnd w:id="34"/>
+      <w:bookmarkEnd w:id="33"/>
     </w:p>
     <w:p>
       <w:pPr>
@@ -7156,11 +7710,11 @@
           <w:numId w:val="19"/>
         </w:numPr>
       </w:pPr>
-      <w:bookmarkStart w:id="35" w:name="_Toc107577225"/>
+      <w:bookmarkStart w:id="34" w:name="_Toc107577225"/>
       <w:r>
         <w:t>Simulaciones de flujo bidimensional</w:t>
       </w:r>
-      <w:bookmarkEnd w:id="35"/>
+      <w:bookmarkEnd w:id="34"/>
     </w:p>
     <w:p>
       <w:pPr>
@@ -7170,11 +7724,11 @@
           <w:numId w:val="19"/>
         </w:numPr>
       </w:pPr>
-      <w:bookmarkStart w:id="36" w:name="_Toc107577226"/>
+      <w:bookmarkStart w:id="35" w:name="_Toc107577226"/>
       <w:r>
         <w:t>Visualización y generación de mapas de inundación</w:t>
       </w:r>
-      <w:bookmarkEnd w:id="36"/>
+      <w:bookmarkEnd w:id="35"/>
     </w:p>
     <w:p>
       <w:pPr>
@@ -7184,14 +7738,14 @@
           <w:numId w:val="19"/>
         </w:numPr>
       </w:pPr>
-      <w:bookmarkStart w:id="37" w:name="_Toc107577227"/>
+      <w:bookmarkStart w:id="36" w:name="_Toc107577227"/>
       <w:r>
         <w:t>O</w:t>
       </w:r>
       <w:r>
         <w:t>bras hidráulicas en modelaciones bidimensionales</w:t>
       </w:r>
-      <w:bookmarkEnd w:id="37"/>
+      <w:bookmarkEnd w:id="36"/>
     </w:p>
     <w:p/>
     <w:p/>
@@ -7200,11 +7754,11 @@
       <w:pPr>
         <w:pStyle w:val="Ttulo1"/>
       </w:pPr>
-      <w:bookmarkStart w:id="38" w:name="_Toc107577228"/>
+      <w:bookmarkStart w:id="37" w:name="_Toc107577228"/>
       <w:r>
         <w:t>Convenciones en este documento</w:t>
       </w:r>
-      <w:bookmarkEnd w:id="38"/>
+      <w:bookmarkEnd w:id="37"/>
     </w:p>
     <w:p>
       <w:pPr>
@@ -7227,11 +7781,11 @@
       <w:pPr>
         <w:pStyle w:val="Ttulo1"/>
       </w:pPr>
-      <w:bookmarkStart w:id="39" w:name="_Toc107577229"/>
+      <w:bookmarkStart w:id="38" w:name="_Toc107577229"/>
       <w:r>
         <w:t>Referencias</w:t>
       </w:r>
-      <w:bookmarkEnd w:id="39"/>
+      <w:bookmarkEnd w:id="38"/>
     </w:p>
     <w:p/>
     <w:p>
@@ -7250,13 +7804,7 @@
         <w:rPr>
           <w:lang w:val="en-US"/>
         </w:rPr>
-        <w:t xml:space="preserve">HEC-RAS User’s Manual. </w:t>
-      </w:r>
-      <w:r>
-        <w:rPr>
-          <w:lang w:val="en-US"/>
-        </w:rPr>
-        <w:t>US Army Corps of Engineers</w:t>
+        <w:t>HEC-RAS User’s Manual. US Army Corps of Engineers</w:t>
       </w:r>
       <w:r>
         <w:rPr>
@@ -7291,13 +7839,7 @@
         <w:rPr>
           <w:lang w:val="en-US"/>
         </w:rPr>
-        <w:t xml:space="preserve"> </w:t>
-      </w:r>
-      <w:r>
-        <w:rPr>
-          <w:lang w:val="en-US"/>
-        </w:rPr>
-        <w:t xml:space="preserve">HEC-RAS </w:t>
+        <w:t xml:space="preserve"> HEC-RAS </w:t>
       </w:r>
       <w:r>
         <w:rPr>
@@ -7368,13 +7910,7 @@
         <w:rPr>
           <w:lang w:val="en-US"/>
         </w:rPr>
-        <w:t>.</w:t>
-      </w:r>
-      <w:r>
-        <w:rPr>
-          <w:lang w:val="en-US"/>
-        </w:rPr>
-        <w:t xml:space="preserve"> </w:t>
+        <w:t xml:space="preserve">. </w:t>
       </w:r>
       <w:hyperlink r:id="rId11" w:history="1">
         <w:r>
@@ -7611,6 +8147,7 @@
           </w:p>
           <w:p>
             <w:r>
+              <w:lastRenderedPageBreak/>
               <w:t>Centro de Estudios Hidráulicos</w:t>
             </w:r>
           </w:p>
@@ -8054,8 +8591,8 @@
               <w:lang w:val="es-CO"/>
             </w:rPr>
           </w:pPr>
-          <w:bookmarkStart w:id="40" w:name="_Hlk534720586"/>
-          <w:bookmarkStart w:id="41" w:name="_Hlk534720587"/>
+          <w:bookmarkStart w:id="39" w:name="_Hlk534720586"/>
+          <w:bookmarkStart w:id="40" w:name="_Hlk534720587"/>
           <w:r>
             <w:rPr>
               <w:noProof/>
@@ -8200,7 +8737,7 @@
               <w:szCs w:val="12"/>
               <w:lang w:val="es-CO"/>
             </w:rPr>
-            <w:instrText xml:space="preserve"> REF _Ref107500730 \h </w:instrText>
+            <w:instrText xml:space="preserve"> REF _Ref107500730 \h  \* MERGEFORMAT </w:instrText>
           </w:r>
           <w:r>
             <w:rPr>
@@ -8208,14 +8745,6 @@
               <w:szCs w:val="12"/>
               <w:lang w:val="es-CO"/>
             </w:rPr>
-          </w:r>
-          <w:r>
-            <w:rPr>
-              <w:sz w:val="12"/>
-              <w:szCs w:val="12"/>
-              <w:lang w:val="es-CO"/>
-            </w:rPr>
-            <w:instrText xml:space="preserve"> \* MERGEFORMAT </w:instrText>
           </w:r>
           <w:r>
             <w:rPr>
@@ -8318,8 +8847,8 @@
       </w:tc>
     </w:tr>
   </w:tbl>
+  <w:bookmarkEnd w:id="39"/>
   <w:bookmarkEnd w:id="40"/>
-  <w:bookmarkEnd w:id="41"/>
   <w:p>
     <w:pPr>
       <w:pStyle w:val="Encabezado"/>
@@ -10127,6 +10656,119 @@
     </w:lvl>
   </w:abstractNum>
   <w:abstractNum w:abstractNumId="14" w15:restartNumberingAfterBreak="0">
+    <w:nsid w:val="634059DB"/>
+    <w:multiLevelType w:val="hybridMultilevel"/>
+    <w:tmpl w:val="F2BCD14C"/>
+    <w:lvl w:ilvl="0" w:tplc="04090001">
+      <w:start w:val="1"/>
+      <w:numFmt w:val="bullet"/>
+      <w:lvlText w:val=""/>
+      <w:lvlJc w:val="left"/>
+      <w:pPr>
+        <w:ind w:left="720" w:hanging="360"/>
+      </w:pPr>
+      <w:rPr>
+        <w:rFonts w:ascii="Symbol" w:hAnsi="Symbol" w:hint="default"/>
+      </w:rPr>
+    </w:lvl>
+    <w:lvl w:ilvl="1" w:tplc="04090003" w:tentative="1">
+      <w:start w:val="1"/>
+      <w:numFmt w:val="bullet"/>
+      <w:lvlText w:val="o"/>
+      <w:lvlJc w:val="left"/>
+      <w:pPr>
+        <w:ind w:left="1440" w:hanging="360"/>
+      </w:pPr>
+      <w:rPr>
+        <w:rFonts w:ascii="Courier New" w:hAnsi="Courier New" w:cs="Courier New" w:hint="default"/>
+      </w:rPr>
+    </w:lvl>
+    <w:lvl w:ilvl="2" w:tplc="04090005" w:tentative="1">
+      <w:start w:val="1"/>
+      <w:numFmt w:val="bullet"/>
+      <w:lvlText w:val=""/>
+      <w:lvlJc w:val="left"/>
+      <w:pPr>
+        <w:ind w:left="2160" w:hanging="360"/>
+      </w:pPr>
+      <w:rPr>
+        <w:rFonts w:ascii="Wingdings" w:hAnsi="Wingdings" w:hint="default"/>
+      </w:rPr>
+    </w:lvl>
+    <w:lvl w:ilvl="3" w:tplc="04090001" w:tentative="1">
+      <w:start w:val="1"/>
+      <w:numFmt w:val="bullet"/>
+      <w:lvlText w:val=""/>
+      <w:lvlJc w:val="left"/>
+      <w:pPr>
+        <w:ind w:left="2880" w:hanging="360"/>
+      </w:pPr>
+      <w:rPr>
+        <w:rFonts w:ascii="Symbol" w:hAnsi="Symbol" w:hint="default"/>
+      </w:rPr>
+    </w:lvl>
+    <w:lvl w:ilvl="4" w:tplc="04090003" w:tentative="1">
+      <w:start w:val="1"/>
+      <w:numFmt w:val="bullet"/>
+      <w:lvlText w:val="o"/>
+      <w:lvlJc w:val="left"/>
+      <w:pPr>
+        <w:ind w:left="3600" w:hanging="360"/>
+      </w:pPr>
+      <w:rPr>
+        <w:rFonts w:ascii="Courier New" w:hAnsi="Courier New" w:cs="Courier New" w:hint="default"/>
+      </w:rPr>
+    </w:lvl>
+    <w:lvl w:ilvl="5" w:tplc="04090005" w:tentative="1">
+      <w:start w:val="1"/>
+      <w:numFmt w:val="bullet"/>
+      <w:lvlText w:val=""/>
+      <w:lvlJc w:val="left"/>
+      <w:pPr>
+        <w:ind w:left="4320" w:hanging="360"/>
+      </w:pPr>
+      <w:rPr>
+        <w:rFonts w:ascii="Wingdings" w:hAnsi="Wingdings" w:hint="default"/>
+      </w:rPr>
+    </w:lvl>
+    <w:lvl w:ilvl="6" w:tplc="04090001" w:tentative="1">
+      <w:start w:val="1"/>
+      <w:numFmt w:val="bullet"/>
+      <w:lvlText w:val=""/>
+      <w:lvlJc w:val="left"/>
+      <w:pPr>
+        <w:ind w:left="5040" w:hanging="360"/>
+      </w:pPr>
+      <w:rPr>
+        <w:rFonts w:ascii="Symbol" w:hAnsi="Symbol" w:hint="default"/>
+      </w:rPr>
+    </w:lvl>
+    <w:lvl w:ilvl="7" w:tplc="04090003" w:tentative="1">
+      <w:start w:val="1"/>
+      <w:numFmt w:val="bullet"/>
+      <w:lvlText w:val="o"/>
+      <w:lvlJc w:val="left"/>
+      <w:pPr>
+        <w:ind w:left="5760" w:hanging="360"/>
+      </w:pPr>
+      <w:rPr>
+        <w:rFonts w:ascii="Courier New" w:hAnsi="Courier New" w:cs="Courier New" w:hint="default"/>
+      </w:rPr>
+    </w:lvl>
+    <w:lvl w:ilvl="8" w:tplc="04090005" w:tentative="1">
+      <w:start w:val="1"/>
+      <w:numFmt w:val="bullet"/>
+      <w:lvlText w:val=""/>
+      <w:lvlJc w:val="left"/>
+      <w:pPr>
+        <w:ind w:left="6480" w:hanging="360"/>
+      </w:pPr>
+      <w:rPr>
+        <w:rFonts w:ascii="Wingdings" w:hAnsi="Wingdings" w:hint="default"/>
+      </w:rPr>
+    </w:lvl>
+  </w:abstractNum>
+  <w:abstractNum w:abstractNumId="15" w15:restartNumberingAfterBreak="0">
     <w:nsid w:val="64EC783D"/>
     <w:multiLevelType w:val="hybridMultilevel"/>
     <w:tmpl w:val="F7F87074"/>
@@ -10239,7 +10881,7 @@
       </w:rPr>
     </w:lvl>
   </w:abstractNum>
-  <w:abstractNum w:abstractNumId="15" w15:restartNumberingAfterBreak="0">
+  <w:abstractNum w:abstractNumId="16" w15:restartNumberingAfterBreak="0">
     <w:nsid w:val="72253F9A"/>
     <w:multiLevelType w:val="hybridMultilevel"/>
     <w:tmpl w:val="5922C338"/>
@@ -10352,7 +10994,7 @@
       </w:rPr>
     </w:lvl>
   </w:abstractNum>
-  <w:abstractNum w:abstractNumId="16" w15:restartNumberingAfterBreak="0">
+  <w:abstractNum w:abstractNumId="17" w15:restartNumberingAfterBreak="0">
     <w:nsid w:val="776C4157"/>
     <w:multiLevelType w:val="hybridMultilevel"/>
     <w:tmpl w:val="DB94603A"/>
@@ -10465,7 +11107,7 @@
       </w:rPr>
     </w:lvl>
   </w:abstractNum>
-  <w:abstractNum w:abstractNumId="17" w15:restartNumberingAfterBreak="0">
+  <w:abstractNum w:abstractNumId="18" w15:restartNumberingAfterBreak="0">
     <w:nsid w:val="78187AB8"/>
     <w:multiLevelType w:val="hybridMultilevel"/>
     <w:tmpl w:val="6686AA6E"/>
@@ -10551,7 +11193,7 @@
       </w:pPr>
     </w:lvl>
   </w:abstractNum>
-  <w:abstractNum w:abstractNumId="18" w15:restartNumberingAfterBreak="0">
+  <w:abstractNum w:abstractNumId="19" w15:restartNumberingAfterBreak="0">
     <w:nsid w:val="79174242"/>
     <w:multiLevelType w:val="hybridMultilevel"/>
     <w:tmpl w:val="24D676CC"/>
@@ -10664,7 +11306,7 @@
       </w:rPr>
     </w:lvl>
   </w:abstractNum>
-  <w:abstractNum w:abstractNumId="19" w15:restartNumberingAfterBreak="0">
+  <w:abstractNum w:abstractNumId="20" w15:restartNumberingAfterBreak="0">
     <w:nsid w:val="7B233935"/>
     <w:multiLevelType w:val="hybridMultilevel"/>
     <w:tmpl w:val="2A50AB2E"/>
@@ -10753,7 +11395,7 @@
       </w:pPr>
     </w:lvl>
   </w:abstractNum>
-  <w:abstractNum w:abstractNumId="20" w15:restartNumberingAfterBreak="0">
+  <w:abstractNum w:abstractNumId="21" w15:restartNumberingAfterBreak="0">
     <w:nsid w:val="7B2C2498"/>
     <w:multiLevelType w:val="multilevel"/>
     <w:tmpl w:val="2D6601FA"/>
@@ -10876,7 +11518,7 @@
     <w:abstractNumId w:val="2"/>
   </w:num>
   <w:num w:numId="4" w16cid:durableId="905721705">
-    <w:abstractNumId w:val="14"/>
+    <w:abstractNumId w:val="15"/>
   </w:num>
   <w:num w:numId="5" w16cid:durableId="1643268582">
     <w:abstractNumId w:val="13"/>
@@ -10897,22 +11539,22 @@
     <w:abstractNumId w:val="1"/>
   </w:num>
   <w:num w:numId="11" w16cid:durableId="1087339817">
-    <w:abstractNumId w:val="15"/>
+    <w:abstractNumId w:val="16"/>
   </w:num>
   <w:num w:numId="12" w16cid:durableId="700324074">
-    <w:abstractNumId w:val="20"/>
+    <w:abstractNumId w:val="21"/>
   </w:num>
   <w:num w:numId="13" w16cid:durableId="398669570">
-    <w:abstractNumId w:val="16"/>
+    <w:abstractNumId w:val="17"/>
   </w:num>
   <w:num w:numId="14" w16cid:durableId="1420760934">
     <w:abstractNumId w:val="11"/>
   </w:num>
   <w:num w:numId="15" w16cid:durableId="2047176060">
-    <w:abstractNumId w:val="18"/>
+    <w:abstractNumId w:val="19"/>
   </w:num>
   <w:num w:numId="16" w16cid:durableId="719015967">
-    <w:abstractNumId w:val="17"/>
+    <w:abstractNumId w:val="18"/>
   </w:num>
   <w:num w:numId="17" w16cid:durableId="1794132359">
     <w:abstractNumId w:val="0"/>
@@ -10927,7 +11569,10 @@
     <w:abstractNumId w:val="3"/>
   </w:num>
   <w:num w:numId="21" w16cid:durableId="415975197">
-    <w:abstractNumId w:val="19"/>
+    <w:abstractNumId w:val="20"/>
+  </w:num>
+  <w:num w:numId="22" w16cid:durableId="445276408">
+    <w:abstractNumId w:val="14"/>
   </w:num>
   <w:numIdMacAtCleanup w:val="1"/>
 </w:numbering>
@@ -11429,6 +12074,7 @@
   <w:style w:type="character" w:default="1" w:styleId="Fuentedeprrafopredeter">
     <w:name w:val="Default Paragraph Font"/>
     <w:uiPriority w:val="1"/>
+    <w:semiHidden/>
     <w:unhideWhenUsed/>
   </w:style>
   <w:style w:type="table" w:default="1" w:styleId="Tablanormal">

</xml_diff>

<commit_message>
Actualización seccion 1 - Tema 1.2 Fundamentos.
</commit_message>
<xml_diff>
--- a/HRAS.Contenido.docx
+++ b/HRAS.Contenido.docx
@@ -3352,30 +3352,19 @@
         <w:rPr>
           <w:shd w:val="clear" w:color="auto" w:fill="FFFFFF"/>
         </w:rPr>
-        <w:t xml:space="preserve">con </w:t>
-      </w:r>
-      <w:r>
-        <w:rPr>
-          <w:highlight w:val="yellow"/>
+        <w:t>co</w:t>
+      </w:r>
+      <w:r>
+        <w:rPr>
           <w:shd w:val="clear" w:color="auto" w:fill="FFFFFF"/>
         </w:rPr>
-        <w:t xml:space="preserve">videos asociados a la plataforma </w:t>
-      </w:r>
-      <w:proofErr w:type="spellStart"/>
-      <w:r>
-        <w:rPr>
-          <w:highlight w:val="yellow"/>
+        <w:t xml:space="preserve">n videos asociados a la plataforma </w:t>
+      </w:r>
+      <w:r>
+        <w:rPr>
           <w:shd w:val="clear" w:color="auto" w:fill="FFFFFF"/>
         </w:rPr>
-        <w:t>Stream</w:t>
-      </w:r>
-      <w:proofErr w:type="spellEnd"/>
-      <w:r>
-        <w:rPr>
-          <w:highlight w:val="yellow"/>
-          <w:shd w:val="clear" w:color="auto" w:fill="FFFFFF"/>
-        </w:rPr>
-        <w:t xml:space="preserve"> de Microsoft Office 365</w:t>
+        <w:t>YouTube</w:t>
       </w:r>
       <w:r>
         <w:rPr>
@@ -3473,12 +3462,18 @@
         <w:rPr>
           <w:shd w:val="clear" w:color="auto" w:fill="FFFFFF"/>
         </w:rPr>
-        <w:t xml:space="preserve"> semanas, incluyendo unas tareas con HEC-RAS para evaluar el aprovechamiento </w:t>
+        <w:t xml:space="preserve"> semanas, incluyend</w:t>
       </w:r>
       <w:r>
         <w:rPr>
           <w:shd w:val="clear" w:color="auto" w:fill="FFFFFF"/>
         </w:rPr>
+        <w:t xml:space="preserve">o unas tareas con HEC-RAS para evaluar el aprovechamiento </w:t>
+      </w:r>
+      <w:r>
+        <w:rPr>
+          <w:shd w:val="clear" w:color="auto" w:fill="FFFFFF"/>
+        </w:rPr>
         <w:t>de este</w:t>
       </w:r>
       <w:r>
@@ -3489,25 +3484,67 @@
       </w:r>
       <w:r>
         <w:rPr>
-          <w:highlight w:val="yellow"/>
           <w:shd w:val="clear" w:color="auto" w:fill="FFFFFF"/>
         </w:rPr>
-        <w:t xml:space="preserve">vía correo electrónico o mensaje en plataforma de Microsoft </w:t>
+        <w:t xml:space="preserve">por medio del espacio de </w:t>
+      </w:r>
+      <w:hyperlink r:id="rId9" w:history="1">
+        <w:r>
+          <w:rPr>
+            <w:rStyle w:val="Hipervnculo"/>
+            <w:rFonts w:ascii="Segoe UI Emoji" w:hAnsi="Segoe UI Emoji" w:cs="Segoe UI Emoji"/>
+            <w:noProof w:val="0"/>
+            <w:shd w:val="clear" w:color="auto" w:fill="FFFFFF"/>
+          </w:rPr>
+          <w:t>🔰</w:t>
+        </w:r>
+        <w:r>
+          <w:rPr>
+            <w:rStyle w:val="Hipervnculo"/>
+            <w:noProof w:val="0"/>
+            <w:shd w:val="clear" w:color="auto" w:fill="FFFFFF"/>
+          </w:rPr>
+          <w:t>Ayuda</w:t>
+        </w:r>
+      </w:hyperlink>
+      <w:r>
+        <w:rPr>
+          <w:rFonts w:ascii="Segoe UI Emoji" w:hAnsi="Segoe UI Emoji" w:cs="Segoe UI Emoji"/>
+          <w:shd w:val="clear" w:color="auto" w:fill="FFFFFF"/>
+        </w:rPr>
+        <w:t xml:space="preserve"> </w:t>
+      </w:r>
+      <w:r>
+        <w:rPr>
+          <w:shd w:val="clear" w:color="auto" w:fill="FFFFFF"/>
+        </w:rPr>
+        <w:t>del curso en GitHub</w:t>
+      </w:r>
+      <w:r>
+        <w:rPr>
+          <w:shd w:val="clear" w:color="auto" w:fill="FFFFFF"/>
+        </w:rPr>
+        <w:t xml:space="preserve"> o mensaje en plataforma de Microsoft </w:t>
       </w:r>
       <w:proofErr w:type="spellStart"/>
       <w:r>
         <w:rPr>
-          <w:highlight w:val="yellow"/>
           <w:shd w:val="clear" w:color="auto" w:fill="FFFFFF"/>
         </w:rPr>
-        <w:t>Teams</w:t>
+        <w:t>Team</w:t>
+      </w:r>
+      <w:r>
+        <w:rPr>
+          <w:shd w:val="clear" w:color="auto" w:fill="FFFFFF"/>
+        </w:rPr>
+        <w:t>s</w:t>
       </w:r>
       <w:proofErr w:type="spellEnd"/>
       <w:r>
         <w:rPr>
           <w:shd w:val="clear" w:color="auto" w:fill="FFFFFF"/>
         </w:rPr>
-        <w:t xml:space="preserve"> y serán respondidas. El alumno podrá ver vídeos de cómo se resuelven las prácticas, y dispondrá de las tareas resueltas al final del curso. </w:t>
+        <w:t xml:space="preserve">. El alumno podrá ver vídeos de cómo se resuelven las prácticas, y dispondrá de las tareas resueltas al final del curso. </w:t>
       </w:r>
     </w:p>
     <w:p>
@@ -3878,8 +3915,9 @@
       </w:tblPr>
       <w:tblGrid>
         <w:gridCol w:w="4410"/>
-        <w:gridCol w:w="1170"/>
-        <w:gridCol w:w="1800"/>
+        <w:gridCol w:w="1525"/>
+        <w:gridCol w:w="1440"/>
+        <w:gridCol w:w="1440"/>
       </w:tblGrid>
       <w:tr>
         <w:trPr>
@@ -3916,7 +3954,7 @@
         </w:tc>
         <w:tc>
           <w:tcPr>
-            <w:tcW w:w="1170" w:type="dxa"/>
+            <w:tcW w:w="1525" w:type="dxa"/>
             <w:shd w:val="clear" w:color="auto" w:fill="D9D9D9" w:themeFill="background1" w:themeFillShade="D9"/>
           </w:tcPr>
           <w:p>
@@ -3940,11 +3978,21 @@
               </w:rPr>
               <w:t>Duración</w:t>
             </w:r>
+            <w:r>
+              <w:rPr>
+                <w:rFonts w:cs="Segoe UI Light"/>
+                <w:color w:val="000000" w:themeColor="text1"/>
+                <w:sz w:val="16"/>
+                <w:szCs w:val="16"/>
+                <w:lang w:val="es-CO"/>
+              </w:rPr>
+              <w:t xml:space="preserve"> en video</w:t>
+            </w:r>
           </w:p>
         </w:tc>
         <w:tc>
           <w:tcPr>
-            <w:tcW w:w="1800" w:type="dxa"/>
+            <w:tcW w:w="1440" w:type="dxa"/>
             <w:shd w:val="clear" w:color="auto" w:fill="D9D9D9" w:themeFill="background1" w:themeFillShade="D9"/>
           </w:tcPr>
           <w:p>
@@ -3966,7 +4014,65 @@
                 <w:szCs w:val="16"/>
                 <w:lang w:val="es-CO"/>
               </w:rPr>
-              <w:t>Fecha de disponibilidad</w:t>
+              <w:t xml:space="preserve">Fecha </w:t>
+            </w:r>
+            <w:r>
+              <w:rPr>
+                <w:rFonts w:cs="Segoe UI Light"/>
+                <w:color w:val="000000" w:themeColor="text1"/>
+                <w:sz w:val="16"/>
+                <w:szCs w:val="16"/>
+                <w:lang w:val="es-CO"/>
+              </w:rPr>
+              <w:t>Script</w:t>
+            </w:r>
+          </w:p>
+        </w:tc>
+        <w:tc>
+          <w:tcPr>
+            <w:tcW w:w="1440" w:type="dxa"/>
+            <w:shd w:val="clear" w:color="auto" w:fill="D9D9D9" w:themeFill="background1" w:themeFillShade="D9"/>
+          </w:tcPr>
+          <w:p>
+            <w:pPr>
+              <w:jc w:val="center"/>
+              <w:rPr>
+                <w:rFonts w:cs="Segoe UI Light"/>
+                <w:color w:val="000000" w:themeColor="text1"/>
+                <w:sz w:val="16"/>
+                <w:szCs w:val="16"/>
+                <w:lang w:val="es-CO"/>
+              </w:rPr>
+            </w:pPr>
+            <w:r>
+              <w:rPr>
+                <w:rFonts w:cs="Segoe UI Light"/>
+                <w:color w:val="000000" w:themeColor="text1"/>
+                <w:sz w:val="16"/>
+                <w:szCs w:val="16"/>
+                <w:lang w:val="es-CO"/>
+              </w:rPr>
+              <w:t xml:space="preserve">Fecha </w:t>
+            </w:r>
+            <w:r>
+              <w:rPr>
+                <w:rFonts w:cs="Segoe UI Light"/>
+                <w:color w:val="000000" w:themeColor="text1"/>
+                <w:sz w:val="16"/>
+                <w:szCs w:val="16"/>
+                <w:lang w:val="es-CO"/>
+              </w:rPr>
+              <w:t>Video</w:t>
+            </w:r>
+            <w:r>
+              <w:rPr>
+                <w:rFonts w:cs="Segoe UI Light"/>
+                <w:color w:val="000000" w:themeColor="text1"/>
+                <w:sz w:val="16"/>
+                <w:szCs w:val="16"/>
+                <w:lang w:val="es-CO"/>
+              </w:rPr>
+              <w:t>s</w:t>
             </w:r>
           </w:p>
         </w:tc>
@@ -4006,7 +4112,7 @@
         </w:tc>
         <w:tc>
           <w:tcPr>
-            <w:tcW w:w="1170" w:type="dxa"/>
+            <w:tcW w:w="1525" w:type="dxa"/>
             <w:shd w:val="clear" w:color="auto" w:fill="F2F2F2" w:themeFill="background1" w:themeFillShade="F2"/>
           </w:tcPr>
           <w:p>
@@ -4023,14 +4129,48 @@
                 <w:rStyle w:val="Hipervnculo"/>
                 <w:color w:val="auto"/>
                 <w:sz w:val="16"/>
-              </w:rPr>
-              <w:t>2 horas</w:t>
+                <w:szCs w:val="16"/>
+              </w:rPr>
+              <w:t>1.25</w:t>
+            </w:r>
+            <w:r>
+              <w:rPr>
+                <w:rStyle w:val="Hipervnculo"/>
+                <w:color w:val="auto"/>
+                <w:sz w:val="16"/>
+                <w:szCs w:val="16"/>
+              </w:rPr>
+              <w:t xml:space="preserve"> </w:t>
+            </w:r>
+            <w:r>
+              <w:rPr>
+                <w:rStyle w:val="Hipervnculo"/>
+                <w:color w:val="auto"/>
+                <w:sz w:val="16"/>
+              </w:rPr>
+              <w:t>horas</w:t>
             </w:r>
           </w:p>
         </w:tc>
         <w:tc>
           <w:tcPr>
-            <w:tcW w:w="1800" w:type="dxa"/>
+            <w:tcW w:w="1440" w:type="dxa"/>
+            <w:shd w:val="clear" w:color="auto" w:fill="F2F2F2" w:themeFill="background1" w:themeFillShade="F2"/>
+          </w:tcPr>
+          <w:p>
+            <w:pPr>
+              <w:jc w:val="center"/>
+              <w:rPr>
+                <w:rStyle w:val="Hipervnculo"/>
+                <w:color w:val="auto"/>
+                <w:sz w:val="16"/>
+              </w:rPr>
+            </w:pPr>
+          </w:p>
+        </w:tc>
+        <w:tc>
+          <w:tcPr>
+            <w:tcW w:w="1440" w:type="dxa"/>
             <w:shd w:val="clear" w:color="auto" w:fill="F2F2F2" w:themeFill="background1" w:themeFillShade="F2"/>
           </w:tcPr>
           <w:p>
@@ -4078,7 +4218,7 @@
         </w:tc>
         <w:tc>
           <w:tcPr>
-            <w:tcW w:w="1170" w:type="dxa"/>
+            <w:tcW w:w="1525" w:type="dxa"/>
           </w:tcPr>
           <w:p>
             <w:pPr>
@@ -4105,7 +4245,8 @@
         </w:tc>
         <w:tc>
           <w:tcPr>
-            <w:tcW w:w="1800" w:type="dxa"/>
+            <w:tcW w:w="1440" w:type="dxa"/>
+            <w:shd w:val="clear" w:color="auto" w:fill="FFFF00"/>
           </w:tcPr>
           <w:p>
             <w:pPr>
@@ -4121,12 +4262,46 @@
             <w:r>
               <w:rPr>
                 <w:rFonts w:cs="Segoe UI Light"/>
-                <w:color w:val="000000" w:themeColor="text1"/>
                 <w:sz w:val="16"/>
                 <w:szCs w:val="16"/>
                 <w:lang w:val="es-CO"/>
               </w:rPr>
               <w:t>15.07.2022</w:t>
+            </w:r>
+          </w:p>
+        </w:tc>
+        <w:tc>
+          <w:tcPr>
+            <w:tcW w:w="1440" w:type="dxa"/>
+          </w:tcPr>
+          <w:p>
+            <w:pPr>
+              <w:jc w:val="center"/>
+              <w:rPr>
+                <w:rFonts w:cs="Segoe UI Light"/>
+                <w:color w:val="FF0000"/>
+                <w:sz w:val="16"/>
+                <w:szCs w:val="16"/>
+                <w:lang w:val="es-CO"/>
+              </w:rPr>
+            </w:pPr>
+            <w:r>
+              <w:rPr>
+                <w:rFonts w:cs="Segoe UI Light"/>
+                <w:sz w:val="16"/>
+                <w:szCs w:val="16"/>
+                <w:lang w:val="es-CO"/>
+              </w:rPr>
+              <w:t>Al f</w:t>
+            </w:r>
+            <w:r>
+              <w:rPr>
+                <w:rFonts w:cs="Segoe UI Light"/>
+                <w:sz w:val="16"/>
+                <w:szCs w:val="16"/>
+                <w:lang w:val="es-CO"/>
+              </w:rPr>
+              <w:t>inal</w:t>
             </w:r>
           </w:p>
         </w:tc>
@@ -4164,7 +4339,7 @@
         </w:tc>
         <w:tc>
           <w:tcPr>
-            <w:tcW w:w="1170" w:type="dxa"/>
+            <w:tcW w:w="1525" w:type="dxa"/>
           </w:tcPr>
           <w:p>
             <w:pPr>
@@ -4185,17 +4360,7 @@
                 <w:szCs w:val="16"/>
                 <w:lang w:val="es-CO"/>
               </w:rPr>
-              <w:t>4</w:t>
-            </w:r>
-            <w:r>
-              <w:rPr>
-                <w:rFonts w:cs="Segoe UI Light"/>
-                <w:color w:val="000000" w:themeColor="text1"/>
-                <w:sz w:val="16"/>
-                <w:szCs w:val="16"/>
-                <w:lang w:val="es-CO"/>
-              </w:rPr>
-              <w:t>0</w:t>
+              <w:t>30</w:t>
             </w:r>
             <w:r>
               <w:rPr>
@@ -4211,7 +4376,8 @@
         </w:tc>
         <w:tc>
           <w:tcPr>
-            <w:tcW w:w="1800" w:type="dxa"/>
+            <w:tcW w:w="1440" w:type="dxa"/>
+            <w:shd w:val="clear" w:color="auto" w:fill="FFFF00"/>
           </w:tcPr>
           <w:p>
             <w:pPr>
@@ -4232,7 +4398,84 @@
                 <w:szCs w:val="16"/>
                 <w:lang w:val="es-CO"/>
               </w:rPr>
-              <w:t>22.07.2022</w:t>
+              <w:t>29</w:t>
+            </w:r>
+            <w:r>
+              <w:rPr>
+                <w:rFonts w:cs="Segoe UI Light"/>
+                <w:color w:val="000000" w:themeColor="text1"/>
+                <w:sz w:val="16"/>
+                <w:szCs w:val="16"/>
+                <w:lang w:val="es-CO"/>
+              </w:rPr>
+              <w:t>.</w:t>
+            </w:r>
+            <w:r>
+              <w:rPr>
+                <w:rFonts w:cs="Segoe UI Light"/>
+                <w:color w:val="000000" w:themeColor="text1"/>
+                <w:sz w:val="16"/>
+                <w:szCs w:val="16"/>
+                <w:lang w:val="es-CO"/>
+              </w:rPr>
+              <w:t>07</w:t>
+            </w:r>
+            <w:r>
+              <w:rPr>
+                <w:rFonts w:cs="Segoe UI Light"/>
+                <w:color w:val="000000" w:themeColor="text1"/>
+                <w:sz w:val="16"/>
+                <w:szCs w:val="16"/>
+                <w:lang w:val="es-CO"/>
+              </w:rPr>
+              <w:t>.2022</w:t>
+            </w:r>
+          </w:p>
+        </w:tc>
+        <w:tc>
+          <w:tcPr>
+            <w:tcW w:w="1440" w:type="dxa"/>
+          </w:tcPr>
+          <w:p>
+            <w:pPr>
+              <w:jc w:val="center"/>
+              <w:rPr>
+                <w:rFonts w:cs="Segoe UI Light"/>
+                <w:color w:val="000000" w:themeColor="text1"/>
+                <w:sz w:val="16"/>
+                <w:szCs w:val="16"/>
+                <w:lang w:val="es-CO"/>
+              </w:rPr>
+            </w:pPr>
+            <w:r>
+              <w:rPr>
+                <w:rFonts w:cs="Segoe UI Light"/>
+                <w:color w:val="000000" w:themeColor="text1"/>
+                <w:sz w:val="16"/>
+                <w:szCs w:val="16"/>
+                <w:lang w:val="es-CO"/>
+              </w:rPr>
+              <w:t>1</w:t>
+            </w:r>
+            <w:r>
+              <w:rPr>
+                <w:rFonts w:cs="Segoe UI Light"/>
+                <w:color w:val="000000" w:themeColor="text1"/>
+                <w:sz w:val="16"/>
+                <w:szCs w:val="16"/>
+                <w:lang w:val="es-CO"/>
+              </w:rPr>
+              <w:t>1</w:t>
+            </w:r>
+            <w:r>
+              <w:rPr>
+                <w:rFonts w:cs="Segoe UI Light"/>
+                <w:color w:val="000000" w:themeColor="text1"/>
+                <w:sz w:val="16"/>
+                <w:szCs w:val="16"/>
+                <w:lang w:val="es-CO"/>
+              </w:rPr>
+              <w:t>.08.2022</w:t>
             </w:r>
           </w:p>
         </w:tc>
@@ -4270,7 +4513,7 @@
         </w:tc>
         <w:tc>
           <w:tcPr>
-            <w:tcW w:w="1170" w:type="dxa"/>
+            <w:tcW w:w="1525" w:type="dxa"/>
           </w:tcPr>
           <w:p>
             <w:pPr>
@@ -4291,7 +4534,7 @@
                 <w:szCs w:val="16"/>
                 <w:lang w:val="es-CO"/>
               </w:rPr>
-              <w:t>30</w:t>
+              <w:t>20</w:t>
             </w:r>
             <w:r>
               <w:rPr>
@@ -4307,7 +4550,8 @@
         </w:tc>
         <w:tc>
           <w:tcPr>
-            <w:tcW w:w="1800" w:type="dxa"/>
+            <w:tcW w:w="1440" w:type="dxa"/>
+            <w:shd w:val="clear" w:color="auto" w:fill="FFC000"/>
           </w:tcPr>
           <w:p>
             <w:pPr>
@@ -4328,44 +4572,43 @@
                 <w:szCs w:val="16"/>
                 <w:lang w:val="es-CO"/>
               </w:rPr>
-              <w:t>29.07.2022</w:t>
-            </w:r>
-          </w:p>
-        </w:tc>
-      </w:tr>
-      <w:tr>
-        <w:trPr>
-          <w:jc w:val="center"/>
-        </w:trPr>
-        <w:tc>
-          <w:tcPr>
-            <w:tcW w:w="4410" w:type="dxa"/>
-          </w:tcPr>
-          <w:p>
-            <w:pPr>
-              <w:ind w:left="166"/>
-              <w:rPr>
-                <w:rFonts w:cs="Segoe UI Light"/>
-                <w:noProof/>
-                <w:sz w:val="16"/>
-                <w:szCs w:val="16"/>
-              </w:rPr>
-            </w:pPr>
-            <w:r>
-              <w:rPr>
-                <w:rStyle w:val="Hipervnculo"/>
-                <w:rFonts w:cs="Segoe UI Light"/>
-                <w:color w:val="auto"/>
-                <w:sz w:val="16"/>
-                <w:szCs w:val="16"/>
-              </w:rPr>
-              <w:t>1.4. Condiciones de frontera y calibración de un modelo</w:t>
+              <w:t>06</w:t>
+            </w:r>
+            <w:r>
+              <w:rPr>
+                <w:rFonts w:cs="Segoe UI Light"/>
+                <w:color w:val="000000" w:themeColor="text1"/>
+                <w:sz w:val="16"/>
+                <w:szCs w:val="16"/>
+                <w:lang w:val="es-CO"/>
+              </w:rPr>
+              <w:t>.0</w:t>
+            </w:r>
+            <w:r>
+              <w:rPr>
+                <w:rFonts w:cs="Segoe UI Light"/>
+                <w:color w:val="000000" w:themeColor="text1"/>
+                <w:sz w:val="16"/>
+                <w:szCs w:val="16"/>
+                <w:lang w:val="es-CO"/>
+              </w:rPr>
+              <w:t>8</w:t>
+            </w:r>
+            <w:r>
+              <w:rPr>
+                <w:rFonts w:cs="Segoe UI Light"/>
+                <w:color w:val="000000" w:themeColor="text1"/>
+                <w:sz w:val="16"/>
+                <w:szCs w:val="16"/>
+                <w:lang w:val="es-CO"/>
+              </w:rPr>
+              <w:t>.2022</w:t>
             </w:r>
           </w:p>
         </w:tc>
         <w:tc>
           <w:tcPr>
-            <w:tcW w:w="1170" w:type="dxa"/>
+            <w:tcW w:w="1440" w:type="dxa"/>
           </w:tcPr>
           <w:p>
             <w:pPr>
@@ -4386,44 +4629,27 @@
                 <w:szCs w:val="16"/>
                 <w:lang w:val="es-CO"/>
               </w:rPr>
-              <w:t>20</w:t>
-            </w:r>
-            <w:r>
-              <w:rPr>
-                <w:rFonts w:cs="Segoe UI Light"/>
-                <w:color w:val="000000" w:themeColor="text1"/>
-                <w:sz w:val="16"/>
-                <w:szCs w:val="16"/>
-                <w:lang w:val="es-CO"/>
-              </w:rPr>
-              <w:t xml:space="preserve"> min</w:t>
-            </w:r>
-          </w:p>
-        </w:tc>
-        <w:tc>
-          <w:tcPr>
-            <w:tcW w:w="1800" w:type="dxa"/>
-          </w:tcPr>
-          <w:p>
-            <w:pPr>
-              <w:jc w:val="center"/>
-              <w:rPr>
-                <w:rFonts w:cs="Segoe UI Light"/>
-                <w:color w:val="000000" w:themeColor="text1"/>
-                <w:sz w:val="16"/>
-                <w:szCs w:val="16"/>
-                <w:lang w:val="es-CO"/>
-              </w:rPr>
-            </w:pPr>
-            <w:r>
-              <w:rPr>
-                <w:rFonts w:cs="Segoe UI Light"/>
-                <w:color w:val="000000" w:themeColor="text1"/>
-                <w:sz w:val="16"/>
-                <w:szCs w:val="16"/>
-                <w:lang w:val="es-CO"/>
-              </w:rPr>
-              <w:t>05.08.2022</w:t>
+              <w:t>1</w:t>
+            </w:r>
+            <w:r>
+              <w:rPr>
+                <w:rFonts w:cs="Segoe UI Light"/>
+                <w:color w:val="000000" w:themeColor="text1"/>
+                <w:sz w:val="16"/>
+                <w:szCs w:val="16"/>
+                <w:lang w:val="es-CO"/>
+              </w:rPr>
+              <w:t>8</w:t>
+            </w:r>
+            <w:r>
+              <w:rPr>
+                <w:rFonts w:cs="Segoe UI Light"/>
+                <w:color w:val="000000" w:themeColor="text1"/>
+                <w:sz w:val="16"/>
+                <w:szCs w:val="16"/>
+                <w:lang w:val="es-CO"/>
+              </w:rPr>
+              <w:t>.08.2022</w:t>
             </w:r>
           </w:p>
         </w:tc>
@@ -4456,7 +4682,7 @@
                   <w:sz w:val="16"/>
                   <w:szCs w:val="16"/>
                 </w:rPr>
-                <w:t xml:space="preserve">1.5. </w:t>
+                <w:t>1.</w:t>
               </w:r>
               <w:r>
                 <w:rPr>
@@ -4466,7 +4692,7 @@
                   <w:sz w:val="16"/>
                   <w:szCs w:val="16"/>
                 </w:rPr>
-                <w:t xml:space="preserve">¿Qué es </w:t>
+                <w:t>4</w:t>
               </w:r>
               <w:r>
                 <w:rPr>
@@ -4476,37 +4702,7 @@
                   <w:sz w:val="16"/>
                   <w:szCs w:val="16"/>
                 </w:rPr>
-                <w:t>HEC-RAS</w:t>
-              </w:r>
-              <w:r>
-                <w:rPr>
-                  <w:rStyle w:val="Hipervnculo"/>
-                  <w:rFonts w:cs="Segoe UI Light"/>
-                  <w:color w:val="auto"/>
-                  <w:sz w:val="16"/>
-                  <w:szCs w:val="16"/>
-                </w:rPr>
-                <w:t xml:space="preserve"> </w:t>
-              </w:r>
-              <w:r>
-                <w:rPr>
-                  <w:rStyle w:val="Hipervnculo"/>
-                  <w:rFonts w:cs="Segoe UI Light"/>
-                  <w:color w:val="auto"/>
-                  <w:sz w:val="16"/>
-                  <w:szCs w:val="16"/>
-                </w:rPr>
-                <w:t xml:space="preserve">y </w:t>
-              </w:r>
-              <w:r>
-                <w:rPr>
-                  <w:rStyle w:val="Hipervnculo"/>
-                  <w:rFonts w:cs="Segoe UI Light"/>
-                  <w:color w:val="auto"/>
-                  <w:sz w:val="16"/>
-                  <w:szCs w:val="16"/>
-                </w:rPr>
-                <w:t>para</w:t>
+                <w:t>. ¿Qué es HEC-RAS y para</w:t>
               </w:r>
             </w:hyperlink>
             <w:r>
@@ -4523,7 +4719,7 @@
         </w:tc>
         <w:tc>
           <w:tcPr>
-            <w:tcW w:w="1170" w:type="dxa"/>
+            <w:tcW w:w="1525" w:type="dxa"/>
           </w:tcPr>
           <w:p>
             <w:pPr>
@@ -4544,13 +4740,23 @@
                 <w:szCs w:val="16"/>
                 <w:lang w:val="es-CO"/>
               </w:rPr>
-              <w:t>20 min</w:t>
+              <w:t>15</w:t>
+            </w:r>
+            <w:r>
+              <w:rPr>
+                <w:rFonts w:cs="Segoe UI Light"/>
+                <w:color w:val="000000" w:themeColor="text1"/>
+                <w:sz w:val="16"/>
+                <w:szCs w:val="16"/>
+                <w:lang w:val="es-CO"/>
+              </w:rPr>
+              <w:t xml:space="preserve"> min</w:t>
             </w:r>
           </w:p>
         </w:tc>
         <w:tc>
           <w:tcPr>
-            <w:tcW w:w="1800" w:type="dxa"/>
+            <w:tcW w:w="1440" w:type="dxa"/>
           </w:tcPr>
           <w:p>
             <w:pPr>
@@ -4572,6 +4778,53 @@
                 <w:lang w:val="es-CO"/>
               </w:rPr>
               <w:t>12.08.2022</w:t>
+            </w:r>
+          </w:p>
+        </w:tc>
+        <w:tc>
+          <w:tcPr>
+            <w:tcW w:w="1440" w:type="dxa"/>
+          </w:tcPr>
+          <w:p>
+            <w:pPr>
+              <w:jc w:val="center"/>
+              <w:rPr>
+                <w:rFonts w:cs="Segoe UI Light"/>
+                <w:color w:val="000000" w:themeColor="text1"/>
+                <w:sz w:val="16"/>
+                <w:szCs w:val="16"/>
+                <w:lang w:val="es-CO"/>
+              </w:rPr>
+            </w:pPr>
+            <w:r>
+              <w:rPr>
+                <w:rFonts w:cs="Segoe UI Light"/>
+                <w:color w:val="000000" w:themeColor="text1"/>
+                <w:sz w:val="16"/>
+                <w:szCs w:val="16"/>
+                <w:lang w:val="es-CO"/>
+              </w:rPr>
+              <w:t>2</w:t>
+            </w:r>
+            <w:r>
+              <w:rPr>
+                <w:rFonts w:cs="Segoe UI Light"/>
+                <w:color w:val="000000" w:themeColor="text1"/>
+                <w:sz w:val="16"/>
+                <w:szCs w:val="16"/>
+                <w:lang w:val="es-CO"/>
+              </w:rPr>
+              <w:t>5</w:t>
+            </w:r>
+            <w:r>
+              <w:rPr>
+                <w:rFonts w:cs="Segoe UI Light"/>
+                <w:color w:val="000000" w:themeColor="text1"/>
+                <w:sz w:val="16"/>
+                <w:szCs w:val="16"/>
+                <w:lang w:val="es-CO"/>
+              </w:rPr>
+              <w:t>.08.2022</w:t>
             </w:r>
           </w:p>
         </w:tc>
@@ -4610,7 +4863,7 @@
         </w:tc>
         <w:tc>
           <w:tcPr>
-            <w:tcW w:w="1170" w:type="dxa"/>
+            <w:tcW w:w="1525" w:type="dxa"/>
             <w:shd w:val="clear" w:color="auto" w:fill="F2F2F2" w:themeFill="background1" w:themeFillShade="F2"/>
           </w:tcPr>
           <w:p>
@@ -4638,7 +4891,25 @@
         </w:tc>
         <w:tc>
           <w:tcPr>
-            <w:tcW w:w="1800" w:type="dxa"/>
+            <w:tcW w:w="1440" w:type="dxa"/>
+            <w:shd w:val="clear" w:color="auto" w:fill="F2F2F2" w:themeFill="background1" w:themeFillShade="F2"/>
+          </w:tcPr>
+          <w:p>
+            <w:pPr>
+              <w:jc w:val="center"/>
+              <w:rPr>
+                <w:rStyle w:val="Hipervnculo"/>
+                <w:rFonts w:cs="Segoe UI Light"/>
+                <w:color w:val="auto"/>
+                <w:sz w:val="16"/>
+                <w:szCs w:val="16"/>
+              </w:rPr>
+            </w:pPr>
+          </w:p>
+        </w:tc>
+        <w:tc>
+          <w:tcPr>
+            <w:tcW w:w="1440" w:type="dxa"/>
             <w:shd w:val="clear" w:color="auto" w:fill="F2F2F2" w:themeFill="background1" w:themeFillShade="F2"/>
           </w:tcPr>
           <w:p>
@@ -4688,7 +4959,7 @@
         </w:tc>
         <w:tc>
           <w:tcPr>
-            <w:tcW w:w="1170" w:type="dxa"/>
+            <w:tcW w:w="1525" w:type="dxa"/>
           </w:tcPr>
           <w:p>
             <w:pPr>
@@ -4715,7 +4986,7 @@
         </w:tc>
         <w:tc>
           <w:tcPr>
-            <w:tcW w:w="1800" w:type="dxa"/>
+            <w:tcW w:w="1440" w:type="dxa"/>
           </w:tcPr>
           <w:p>
             <w:pPr>
@@ -4737,6 +5008,33 @@
                 <w:lang w:val="es-CO"/>
               </w:rPr>
               <w:t>19.08.2022</w:t>
+            </w:r>
+          </w:p>
+        </w:tc>
+        <w:tc>
+          <w:tcPr>
+            <w:tcW w:w="1440" w:type="dxa"/>
+          </w:tcPr>
+          <w:p>
+            <w:pPr>
+              <w:jc w:val="center"/>
+              <w:rPr>
+                <w:rFonts w:cs="Segoe UI Light"/>
+                <w:color w:val="000000" w:themeColor="text1"/>
+                <w:sz w:val="16"/>
+                <w:szCs w:val="16"/>
+                <w:lang w:val="es-CO"/>
+              </w:rPr>
+            </w:pPr>
+            <w:r>
+              <w:rPr>
+                <w:rFonts w:cs="Segoe UI Light"/>
+                <w:color w:val="000000" w:themeColor="text1"/>
+                <w:sz w:val="16"/>
+                <w:szCs w:val="16"/>
+                <w:lang w:val="es-CO"/>
+              </w:rPr>
+              <w:t>1.09.2022</w:t>
             </w:r>
           </w:p>
         </w:tc>
@@ -4774,7 +5072,7 @@
         </w:tc>
         <w:tc>
           <w:tcPr>
-            <w:tcW w:w="1170" w:type="dxa"/>
+            <w:tcW w:w="1525" w:type="dxa"/>
           </w:tcPr>
           <w:p>
             <w:pPr>
@@ -4801,7 +5099,7 @@
         </w:tc>
         <w:tc>
           <w:tcPr>
-            <w:tcW w:w="1800" w:type="dxa"/>
+            <w:tcW w:w="1440" w:type="dxa"/>
           </w:tcPr>
           <w:p>
             <w:pPr>
@@ -4823,6 +5121,33 @@
                 <w:lang w:val="es-CO"/>
               </w:rPr>
               <w:t>26.08.2022</w:t>
+            </w:r>
+          </w:p>
+        </w:tc>
+        <w:tc>
+          <w:tcPr>
+            <w:tcW w:w="1440" w:type="dxa"/>
+          </w:tcPr>
+          <w:p>
+            <w:pPr>
+              <w:jc w:val="center"/>
+              <w:rPr>
+                <w:rFonts w:cs="Segoe UI Light"/>
+                <w:color w:val="000000" w:themeColor="text1"/>
+                <w:sz w:val="16"/>
+                <w:szCs w:val="16"/>
+                <w:lang w:val="es-CO"/>
+              </w:rPr>
+            </w:pPr>
+            <w:r>
+              <w:rPr>
+                <w:rFonts w:cs="Segoe UI Light"/>
+                <w:color w:val="000000" w:themeColor="text1"/>
+                <w:sz w:val="16"/>
+                <w:szCs w:val="16"/>
+                <w:lang w:val="es-CO"/>
+              </w:rPr>
+              <w:t>8.09.2022</w:t>
             </w:r>
           </w:p>
         </w:tc>
@@ -4860,7 +5185,7 @@
         </w:tc>
         <w:tc>
           <w:tcPr>
-            <w:tcW w:w="1170" w:type="dxa"/>
+            <w:tcW w:w="1525" w:type="dxa"/>
           </w:tcPr>
           <w:p>
             <w:pPr>
@@ -4907,7 +5232,7 @@
         </w:tc>
         <w:tc>
           <w:tcPr>
-            <w:tcW w:w="1800" w:type="dxa"/>
+            <w:tcW w:w="1440" w:type="dxa"/>
           </w:tcPr>
           <w:p>
             <w:pPr>
@@ -4929,6 +5254,33 @@
                 <w:lang w:val="es-CO"/>
               </w:rPr>
               <w:t>2.09.2022</w:t>
+            </w:r>
+          </w:p>
+        </w:tc>
+        <w:tc>
+          <w:tcPr>
+            <w:tcW w:w="1440" w:type="dxa"/>
+          </w:tcPr>
+          <w:p>
+            <w:pPr>
+              <w:jc w:val="center"/>
+              <w:rPr>
+                <w:rFonts w:cs="Segoe UI Light"/>
+                <w:color w:val="000000" w:themeColor="text1"/>
+                <w:sz w:val="16"/>
+                <w:szCs w:val="16"/>
+                <w:lang w:val="es-CO"/>
+              </w:rPr>
+            </w:pPr>
+            <w:r>
+              <w:rPr>
+                <w:rFonts w:cs="Segoe UI Light"/>
+                <w:color w:val="000000" w:themeColor="text1"/>
+                <w:sz w:val="16"/>
+                <w:szCs w:val="16"/>
+                <w:lang w:val="es-CO"/>
+              </w:rPr>
+              <w:t>15.09.2022</w:t>
             </w:r>
           </w:p>
         </w:tc>
@@ -4966,7 +5318,7 @@
         </w:tc>
         <w:tc>
           <w:tcPr>
-            <w:tcW w:w="1170" w:type="dxa"/>
+            <w:tcW w:w="1525" w:type="dxa"/>
           </w:tcPr>
           <w:p>
             <w:pPr>
@@ -5013,7 +5365,7 @@
         </w:tc>
         <w:tc>
           <w:tcPr>
-            <w:tcW w:w="1800" w:type="dxa"/>
+            <w:tcW w:w="1440" w:type="dxa"/>
           </w:tcPr>
           <w:p>
             <w:pPr>
@@ -5035,6 +5387,33 @@
                 <w:lang w:val="es-CO"/>
               </w:rPr>
               <w:t>9.09.2022</w:t>
+            </w:r>
+          </w:p>
+        </w:tc>
+        <w:tc>
+          <w:tcPr>
+            <w:tcW w:w="1440" w:type="dxa"/>
+          </w:tcPr>
+          <w:p>
+            <w:pPr>
+              <w:jc w:val="center"/>
+              <w:rPr>
+                <w:rFonts w:cs="Segoe UI Light"/>
+                <w:color w:val="000000" w:themeColor="text1"/>
+                <w:sz w:val="16"/>
+                <w:szCs w:val="16"/>
+                <w:lang w:val="es-CO"/>
+              </w:rPr>
+            </w:pPr>
+            <w:r>
+              <w:rPr>
+                <w:rFonts w:cs="Segoe UI Light"/>
+                <w:color w:val="000000" w:themeColor="text1"/>
+                <w:sz w:val="16"/>
+                <w:szCs w:val="16"/>
+                <w:lang w:val="es-CO"/>
+              </w:rPr>
+              <w:t>22.09.2022</w:t>
             </w:r>
           </w:p>
         </w:tc>
@@ -5072,7 +5451,7 @@
         </w:tc>
         <w:tc>
           <w:tcPr>
-            <w:tcW w:w="1170" w:type="dxa"/>
+            <w:tcW w:w="1525" w:type="dxa"/>
           </w:tcPr>
           <w:p>
             <w:pPr>
@@ -5119,7 +5498,7 @@
         </w:tc>
         <w:tc>
           <w:tcPr>
-            <w:tcW w:w="1800" w:type="dxa"/>
+            <w:tcW w:w="1440" w:type="dxa"/>
           </w:tcPr>
           <w:p>
             <w:pPr>
@@ -5141,6 +5520,33 @@
                 <w:lang w:val="es-CO"/>
               </w:rPr>
               <w:t>16.09.2022</w:t>
+            </w:r>
+          </w:p>
+        </w:tc>
+        <w:tc>
+          <w:tcPr>
+            <w:tcW w:w="1440" w:type="dxa"/>
+          </w:tcPr>
+          <w:p>
+            <w:pPr>
+              <w:jc w:val="center"/>
+              <w:rPr>
+                <w:rFonts w:cs="Segoe UI Light"/>
+                <w:color w:val="000000" w:themeColor="text1"/>
+                <w:sz w:val="16"/>
+                <w:szCs w:val="16"/>
+                <w:lang w:val="es-CO"/>
+              </w:rPr>
+            </w:pPr>
+            <w:r>
+              <w:rPr>
+                <w:rFonts w:cs="Segoe UI Light"/>
+                <w:color w:val="000000" w:themeColor="text1"/>
+                <w:sz w:val="16"/>
+                <w:szCs w:val="16"/>
+                <w:lang w:val="es-CO"/>
+              </w:rPr>
+              <w:t>29.09.2022</w:t>
             </w:r>
           </w:p>
         </w:tc>
@@ -5178,7 +5584,7 @@
         </w:tc>
         <w:tc>
           <w:tcPr>
-            <w:tcW w:w="1170" w:type="dxa"/>
+            <w:tcW w:w="1525" w:type="dxa"/>
           </w:tcPr>
           <w:p>
             <w:pPr>
@@ -5225,7 +5631,7 @@
         </w:tc>
         <w:tc>
           <w:tcPr>
-            <w:tcW w:w="1800" w:type="dxa"/>
+            <w:tcW w:w="1440" w:type="dxa"/>
           </w:tcPr>
           <w:p>
             <w:pPr>
@@ -5247,6 +5653,33 @@
                 <w:lang w:val="es-CO"/>
               </w:rPr>
               <w:t>23.09.2022</w:t>
+            </w:r>
+          </w:p>
+        </w:tc>
+        <w:tc>
+          <w:tcPr>
+            <w:tcW w:w="1440" w:type="dxa"/>
+          </w:tcPr>
+          <w:p>
+            <w:pPr>
+              <w:jc w:val="center"/>
+              <w:rPr>
+                <w:rFonts w:cs="Segoe UI Light"/>
+                <w:color w:val="000000" w:themeColor="text1"/>
+                <w:sz w:val="16"/>
+                <w:szCs w:val="16"/>
+                <w:lang w:val="es-CO"/>
+              </w:rPr>
+            </w:pPr>
+            <w:r>
+              <w:rPr>
+                <w:rFonts w:cs="Segoe UI Light"/>
+                <w:color w:val="000000" w:themeColor="text1"/>
+                <w:sz w:val="16"/>
+                <w:szCs w:val="16"/>
+                <w:lang w:val="es-CO"/>
+              </w:rPr>
+              <w:t>6.10.2022</w:t>
             </w:r>
           </w:p>
         </w:tc>
@@ -5284,7 +5717,7 @@
         </w:tc>
         <w:tc>
           <w:tcPr>
-            <w:tcW w:w="1170" w:type="dxa"/>
+            <w:tcW w:w="1525" w:type="dxa"/>
           </w:tcPr>
           <w:p>
             <w:pPr>
@@ -5311,7 +5744,7 @@
         </w:tc>
         <w:tc>
           <w:tcPr>
-            <w:tcW w:w="1800" w:type="dxa"/>
+            <w:tcW w:w="1440" w:type="dxa"/>
           </w:tcPr>
           <w:p>
             <w:pPr>
@@ -5333,6 +5766,33 @@
                 <w:lang w:val="es-CO"/>
               </w:rPr>
               <w:t>30.09.2022</w:t>
+            </w:r>
+          </w:p>
+        </w:tc>
+        <w:tc>
+          <w:tcPr>
+            <w:tcW w:w="1440" w:type="dxa"/>
+          </w:tcPr>
+          <w:p>
+            <w:pPr>
+              <w:jc w:val="center"/>
+              <w:rPr>
+                <w:rFonts w:cs="Segoe UI Light"/>
+                <w:color w:val="000000" w:themeColor="text1"/>
+                <w:sz w:val="16"/>
+                <w:szCs w:val="16"/>
+                <w:lang w:val="es-CO"/>
+              </w:rPr>
+            </w:pPr>
+            <w:r>
+              <w:rPr>
+                <w:rFonts w:cs="Segoe UI Light"/>
+                <w:color w:val="000000" w:themeColor="text1"/>
+                <w:sz w:val="16"/>
+                <w:szCs w:val="16"/>
+                <w:lang w:val="es-CO"/>
+              </w:rPr>
+              <w:t>13.10.2022</w:t>
             </w:r>
           </w:p>
         </w:tc>
@@ -5371,7 +5831,7 @@
         </w:tc>
         <w:tc>
           <w:tcPr>
-            <w:tcW w:w="1170" w:type="dxa"/>
+            <w:tcW w:w="1525" w:type="dxa"/>
             <w:shd w:val="clear" w:color="auto" w:fill="F2F2F2" w:themeFill="background1" w:themeFillShade="F2"/>
           </w:tcPr>
           <w:p>
@@ -5399,7 +5859,25 @@
         </w:tc>
         <w:tc>
           <w:tcPr>
-            <w:tcW w:w="1800" w:type="dxa"/>
+            <w:tcW w:w="1440" w:type="dxa"/>
+            <w:shd w:val="clear" w:color="auto" w:fill="F2F2F2" w:themeFill="background1" w:themeFillShade="F2"/>
+          </w:tcPr>
+          <w:p>
+            <w:pPr>
+              <w:jc w:val="center"/>
+              <w:rPr>
+                <w:rStyle w:val="Hipervnculo"/>
+                <w:rFonts w:cs="Segoe UI Light"/>
+                <w:color w:val="auto"/>
+                <w:sz w:val="16"/>
+                <w:szCs w:val="16"/>
+              </w:rPr>
+            </w:pPr>
+          </w:p>
+        </w:tc>
+        <w:tc>
+          <w:tcPr>
+            <w:tcW w:w="1440" w:type="dxa"/>
             <w:shd w:val="clear" w:color="auto" w:fill="F2F2F2" w:themeFill="background1" w:themeFillShade="F2"/>
           </w:tcPr>
           <w:p>
@@ -5449,7 +5927,7 @@
         </w:tc>
         <w:tc>
           <w:tcPr>
-            <w:tcW w:w="1170" w:type="dxa"/>
+            <w:tcW w:w="1525" w:type="dxa"/>
           </w:tcPr>
           <w:p>
             <w:pPr>
@@ -5470,23 +5948,13 @@
                 <w:szCs w:val="16"/>
                 <w:lang w:val="es-CO"/>
               </w:rPr>
-              <w:t>3</w:t>
-            </w:r>
-            <w:r>
-              <w:rPr>
-                <w:rFonts w:cs="Segoe UI Light"/>
-                <w:color w:val="000000" w:themeColor="text1"/>
-                <w:sz w:val="16"/>
-                <w:szCs w:val="16"/>
-                <w:lang w:val="es-CO"/>
-              </w:rPr>
-              <w:t>0 min</w:t>
+              <w:t>30 min</w:t>
             </w:r>
           </w:p>
         </w:tc>
         <w:tc>
           <w:tcPr>
-            <w:tcW w:w="1800" w:type="dxa"/>
+            <w:tcW w:w="1440" w:type="dxa"/>
           </w:tcPr>
           <w:p>
             <w:pPr>
@@ -5518,6 +5986,33 @@
                 <w:lang w:val="es-CO"/>
               </w:rPr>
               <w:t>.10.2022</w:t>
+            </w:r>
+          </w:p>
+        </w:tc>
+        <w:tc>
+          <w:tcPr>
+            <w:tcW w:w="1440" w:type="dxa"/>
+          </w:tcPr>
+          <w:p>
+            <w:pPr>
+              <w:jc w:val="center"/>
+              <w:rPr>
+                <w:rFonts w:cs="Segoe UI Light"/>
+                <w:color w:val="000000" w:themeColor="text1"/>
+                <w:sz w:val="16"/>
+                <w:szCs w:val="16"/>
+                <w:lang w:val="es-CO"/>
+              </w:rPr>
+            </w:pPr>
+            <w:r>
+              <w:rPr>
+                <w:rFonts w:cs="Segoe UI Light"/>
+                <w:color w:val="000000" w:themeColor="text1"/>
+                <w:sz w:val="16"/>
+                <w:szCs w:val="16"/>
+                <w:lang w:val="es-CO"/>
+              </w:rPr>
+              <w:t>20.10.2022</w:t>
             </w:r>
           </w:p>
         </w:tc>
@@ -5555,7 +6050,7 @@
         </w:tc>
         <w:tc>
           <w:tcPr>
-            <w:tcW w:w="1170" w:type="dxa"/>
+            <w:tcW w:w="1525" w:type="dxa"/>
           </w:tcPr>
           <w:p>
             <w:pPr>
@@ -5576,23 +6071,13 @@
                 <w:szCs w:val="16"/>
                 <w:lang w:val="es-CO"/>
               </w:rPr>
-              <w:t>3</w:t>
-            </w:r>
-            <w:r>
-              <w:rPr>
-                <w:rFonts w:cs="Segoe UI Light"/>
-                <w:color w:val="000000" w:themeColor="text1"/>
-                <w:sz w:val="16"/>
-                <w:szCs w:val="16"/>
-                <w:lang w:val="es-CO"/>
-              </w:rPr>
-              <w:t>0 min</w:t>
+              <w:t>30 min</w:t>
             </w:r>
           </w:p>
         </w:tc>
         <w:tc>
           <w:tcPr>
-            <w:tcW w:w="1800" w:type="dxa"/>
+            <w:tcW w:w="1440" w:type="dxa"/>
           </w:tcPr>
           <w:p>
             <w:pPr>
@@ -5624,6 +6109,33 @@
                 <w:lang w:val="es-CO"/>
               </w:rPr>
               <w:t>4.10.2022</w:t>
+            </w:r>
+          </w:p>
+        </w:tc>
+        <w:tc>
+          <w:tcPr>
+            <w:tcW w:w="1440" w:type="dxa"/>
+          </w:tcPr>
+          <w:p>
+            <w:pPr>
+              <w:jc w:val="center"/>
+              <w:rPr>
+                <w:rFonts w:cs="Segoe UI Light"/>
+                <w:color w:val="000000" w:themeColor="text1"/>
+                <w:sz w:val="16"/>
+                <w:szCs w:val="16"/>
+                <w:lang w:val="es-CO"/>
+              </w:rPr>
+            </w:pPr>
+            <w:r>
+              <w:rPr>
+                <w:rFonts w:cs="Segoe UI Light"/>
+                <w:color w:val="000000" w:themeColor="text1"/>
+                <w:sz w:val="16"/>
+                <w:szCs w:val="16"/>
+                <w:lang w:val="es-CO"/>
+              </w:rPr>
+              <w:t>27.10.2022</w:t>
             </w:r>
           </w:p>
         </w:tc>
@@ -5671,7 +6183,7 @@
         </w:tc>
         <w:tc>
           <w:tcPr>
-            <w:tcW w:w="1170" w:type="dxa"/>
+            <w:tcW w:w="1525" w:type="dxa"/>
           </w:tcPr>
           <w:p>
             <w:pPr>
@@ -5692,23 +6204,13 @@
                 <w:szCs w:val="16"/>
                 <w:lang w:val="es-CO"/>
               </w:rPr>
-              <w:t>6</w:t>
-            </w:r>
-            <w:r>
-              <w:rPr>
-                <w:rFonts w:cs="Segoe UI Light"/>
-                <w:color w:val="000000" w:themeColor="text1"/>
-                <w:sz w:val="16"/>
-                <w:szCs w:val="16"/>
-                <w:lang w:val="es-CO"/>
-              </w:rPr>
-              <w:t>0 min</w:t>
+              <w:t>60 min</w:t>
             </w:r>
           </w:p>
         </w:tc>
         <w:tc>
           <w:tcPr>
-            <w:tcW w:w="1800" w:type="dxa"/>
+            <w:tcW w:w="1440" w:type="dxa"/>
           </w:tcPr>
           <w:p>
             <w:pPr>
@@ -5730,6 +6232,33 @@
                 <w:lang w:val="es-CO"/>
               </w:rPr>
               <w:t>21.10.2022</w:t>
+            </w:r>
+          </w:p>
+        </w:tc>
+        <w:tc>
+          <w:tcPr>
+            <w:tcW w:w="1440" w:type="dxa"/>
+          </w:tcPr>
+          <w:p>
+            <w:pPr>
+              <w:jc w:val="center"/>
+              <w:rPr>
+                <w:rFonts w:cs="Segoe UI Light"/>
+                <w:color w:val="000000" w:themeColor="text1"/>
+                <w:sz w:val="16"/>
+                <w:szCs w:val="16"/>
+                <w:lang w:val="es-CO"/>
+              </w:rPr>
+            </w:pPr>
+            <w:r>
+              <w:rPr>
+                <w:rFonts w:cs="Segoe UI Light"/>
+                <w:color w:val="000000" w:themeColor="text1"/>
+                <w:sz w:val="16"/>
+                <w:szCs w:val="16"/>
+                <w:lang w:val="es-CO"/>
+              </w:rPr>
+              <w:t>3.11.2022</w:t>
             </w:r>
           </w:p>
         </w:tc>
@@ -5767,7 +6296,7 @@
         </w:tc>
         <w:tc>
           <w:tcPr>
-            <w:tcW w:w="1170" w:type="dxa"/>
+            <w:tcW w:w="1525" w:type="dxa"/>
           </w:tcPr>
           <w:p>
             <w:pPr>
@@ -5788,23 +6317,13 @@
                 <w:szCs w:val="16"/>
                 <w:lang w:val="es-CO"/>
               </w:rPr>
-              <w:t>3</w:t>
-            </w:r>
-            <w:r>
-              <w:rPr>
-                <w:rFonts w:cs="Segoe UI Light"/>
-                <w:color w:val="000000" w:themeColor="text1"/>
-                <w:sz w:val="16"/>
-                <w:szCs w:val="16"/>
-                <w:lang w:val="es-CO"/>
-              </w:rPr>
-              <w:t>0 min</w:t>
+              <w:t>30 min</w:t>
             </w:r>
           </w:p>
         </w:tc>
         <w:tc>
           <w:tcPr>
-            <w:tcW w:w="1800" w:type="dxa"/>
+            <w:tcW w:w="1440" w:type="dxa"/>
           </w:tcPr>
           <w:p>
             <w:pPr>
@@ -5826,6 +6345,33 @@
                 <w:lang w:val="es-CO"/>
               </w:rPr>
               <w:t>28.10.2022</w:t>
+            </w:r>
+          </w:p>
+        </w:tc>
+        <w:tc>
+          <w:tcPr>
+            <w:tcW w:w="1440" w:type="dxa"/>
+          </w:tcPr>
+          <w:p>
+            <w:pPr>
+              <w:jc w:val="center"/>
+              <w:rPr>
+                <w:rFonts w:cs="Segoe UI Light"/>
+                <w:color w:val="000000" w:themeColor="text1"/>
+                <w:sz w:val="16"/>
+                <w:szCs w:val="16"/>
+                <w:lang w:val="es-CO"/>
+              </w:rPr>
+            </w:pPr>
+            <w:r>
+              <w:rPr>
+                <w:rFonts w:cs="Segoe UI Light"/>
+                <w:color w:val="000000" w:themeColor="text1"/>
+                <w:sz w:val="16"/>
+                <w:szCs w:val="16"/>
+                <w:lang w:val="es-CO"/>
+              </w:rPr>
+              <w:t>10.11.2022</w:t>
             </w:r>
           </w:p>
         </w:tc>
@@ -5873,7 +6419,7 @@
         </w:tc>
         <w:tc>
           <w:tcPr>
-            <w:tcW w:w="1170" w:type="dxa"/>
+            <w:tcW w:w="1525" w:type="dxa"/>
           </w:tcPr>
           <w:p>
             <w:pPr>
@@ -5900,7 +6446,7 @@
         </w:tc>
         <w:tc>
           <w:tcPr>
-            <w:tcW w:w="1800" w:type="dxa"/>
+            <w:tcW w:w="1440" w:type="dxa"/>
           </w:tcPr>
           <w:p>
             <w:pPr>
@@ -5922,6 +6468,33 @@
                 <w:lang w:val="es-CO"/>
               </w:rPr>
               <w:t>4.11.2022</w:t>
+            </w:r>
+          </w:p>
+        </w:tc>
+        <w:tc>
+          <w:tcPr>
+            <w:tcW w:w="1440" w:type="dxa"/>
+          </w:tcPr>
+          <w:p>
+            <w:pPr>
+              <w:jc w:val="center"/>
+              <w:rPr>
+                <w:rFonts w:cs="Segoe UI Light"/>
+                <w:color w:val="000000" w:themeColor="text1"/>
+                <w:sz w:val="16"/>
+                <w:szCs w:val="16"/>
+                <w:lang w:val="es-CO"/>
+              </w:rPr>
+            </w:pPr>
+            <w:r>
+              <w:rPr>
+                <w:rFonts w:cs="Segoe UI Light"/>
+                <w:color w:val="000000" w:themeColor="text1"/>
+                <w:sz w:val="16"/>
+                <w:szCs w:val="16"/>
+                <w:lang w:val="es-CO"/>
+              </w:rPr>
+              <w:t>17.11.2022</w:t>
             </w:r>
           </w:p>
         </w:tc>
@@ -5960,7 +6533,7 @@
         </w:tc>
         <w:tc>
           <w:tcPr>
-            <w:tcW w:w="1170" w:type="dxa"/>
+            <w:tcW w:w="1525" w:type="dxa"/>
             <w:shd w:val="clear" w:color="auto" w:fill="F2F2F2" w:themeFill="background1" w:themeFillShade="F2"/>
           </w:tcPr>
           <w:p>
@@ -5988,7 +6561,25 @@
         </w:tc>
         <w:tc>
           <w:tcPr>
-            <w:tcW w:w="1800" w:type="dxa"/>
+            <w:tcW w:w="1440" w:type="dxa"/>
+            <w:shd w:val="clear" w:color="auto" w:fill="F2F2F2" w:themeFill="background1" w:themeFillShade="F2"/>
+          </w:tcPr>
+          <w:p>
+            <w:pPr>
+              <w:jc w:val="center"/>
+              <w:rPr>
+                <w:rStyle w:val="Hipervnculo"/>
+                <w:rFonts w:cs="Segoe UI Light"/>
+                <w:color w:val="auto"/>
+                <w:sz w:val="16"/>
+                <w:szCs w:val="16"/>
+              </w:rPr>
+            </w:pPr>
+          </w:p>
+        </w:tc>
+        <w:tc>
+          <w:tcPr>
+            <w:tcW w:w="1440" w:type="dxa"/>
             <w:shd w:val="clear" w:color="auto" w:fill="F2F2F2" w:themeFill="background1" w:themeFillShade="F2"/>
           </w:tcPr>
           <w:p>
@@ -6038,7 +6629,7 @@
         </w:tc>
         <w:tc>
           <w:tcPr>
-            <w:tcW w:w="1170" w:type="dxa"/>
+            <w:tcW w:w="1525" w:type="dxa"/>
           </w:tcPr>
           <w:p>
             <w:pPr>
@@ -6065,7 +6656,7 @@
         </w:tc>
         <w:tc>
           <w:tcPr>
-            <w:tcW w:w="1800" w:type="dxa"/>
+            <w:tcW w:w="1440" w:type="dxa"/>
           </w:tcPr>
           <w:p>
             <w:pPr>
@@ -6088,6 +6679,23 @@
               </w:rPr>
               <w:t>11.11.2022</w:t>
             </w:r>
+          </w:p>
+        </w:tc>
+        <w:tc>
+          <w:tcPr>
+            <w:tcW w:w="1440" w:type="dxa"/>
+          </w:tcPr>
+          <w:p>
+            <w:pPr>
+              <w:jc w:val="center"/>
+              <w:rPr>
+                <w:rFonts w:cs="Segoe UI Light"/>
+                <w:color w:val="000000" w:themeColor="text1"/>
+                <w:sz w:val="16"/>
+                <w:szCs w:val="16"/>
+                <w:lang w:val="es-CO"/>
+              </w:rPr>
+            </w:pPr>
           </w:p>
         </w:tc>
       </w:tr>
@@ -6124,7 +6732,7 @@
         </w:tc>
         <w:tc>
           <w:tcPr>
-            <w:tcW w:w="1170" w:type="dxa"/>
+            <w:tcW w:w="1525" w:type="dxa"/>
           </w:tcPr>
           <w:p>
             <w:pPr>
@@ -6151,7 +6759,7 @@
         </w:tc>
         <w:tc>
           <w:tcPr>
-            <w:tcW w:w="1800" w:type="dxa"/>
+            <w:tcW w:w="1440" w:type="dxa"/>
           </w:tcPr>
           <w:p>
             <w:pPr>
@@ -6174,6 +6782,23 @@
               </w:rPr>
               <w:t>18.11.2022</w:t>
             </w:r>
+          </w:p>
+        </w:tc>
+        <w:tc>
+          <w:tcPr>
+            <w:tcW w:w="1440" w:type="dxa"/>
+          </w:tcPr>
+          <w:p>
+            <w:pPr>
+              <w:jc w:val="center"/>
+              <w:rPr>
+                <w:rFonts w:cs="Segoe UI Light"/>
+                <w:color w:val="000000" w:themeColor="text1"/>
+                <w:sz w:val="16"/>
+                <w:szCs w:val="16"/>
+                <w:lang w:val="es-CO"/>
+              </w:rPr>
+            </w:pPr>
           </w:p>
         </w:tc>
       </w:tr>
@@ -6210,7 +6835,7 @@
         </w:tc>
         <w:tc>
           <w:tcPr>
-            <w:tcW w:w="1170" w:type="dxa"/>
+            <w:tcW w:w="1525" w:type="dxa"/>
           </w:tcPr>
           <w:p>
             <w:pPr>
@@ -6237,7 +6862,7 @@
         </w:tc>
         <w:tc>
           <w:tcPr>
-            <w:tcW w:w="1800" w:type="dxa"/>
+            <w:tcW w:w="1440" w:type="dxa"/>
           </w:tcPr>
           <w:p>
             <w:pPr>
@@ -6260,6 +6885,23 @@
               </w:rPr>
               <w:t>25.11.2022</w:t>
             </w:r>
+          </w:p>
+        </w:tc>
+        <w:tc>
+          <w:tcPr>
+            <w:tcW w:w="1440" w:type="dxa"/>
+          </w:tcPr>
+          <w:p>
+            <w:pPr>
+              <w:jc w:val="center"/>
+              <w:rPr>
+                <w:rFonts w:cs="Segoe UI Light"/>
+                <w:color w:val="000000" w:themeColor="text1"/>
+                <w:sz w:val="16"/>
+                <w:szCs w:val="16"/>
+                <w:lang w:val="es-CO"/>
+              </w:rPr>
+            </w:pPr>
           </w:p>
         </w:tc>
       </w:tr>
@@ -6296,7 +6938,7 @@
         </w:tc>
         <w:tc>
           <w:tcPr>
-            <w:tcW w:w="1170" w:type="dxa"/>
+            <w:tcW w:w="1525" w:type="dxa"/>
           </w:tcPr>
           <w:p>
             <w:pPr>
@@ -6323,7 +6965,7 @@
         </w:tc>
         <w:tc>
           <w:tcPr>
-            <w:tcW w:w="1800" w:type="dxa"/>
+            <w:tcW w:w="1440" w:type="dxa"/>
           </w:tcPr>
           <w:p>
             <w:pPr>
@@ -6346,6 +6988,23 @@
               </w:rPr>
               <w:t>2.12.2022</w:t>
             </w:r>
+          </w:p>
+        </w:tc>
+        <w:tc>
+          <w:tcPr>
+            <w:tcW w:w="1440" w:type="dxa"/>
+          </w:tcPr>
+          <w:p>
+            <w:pPr>
+              <w:jc w:val="center"/>
+              <w:rPr>
+                <w:rFonts w:cs="Segoe UI Light"/>
+                <w:color w:val="000000" w:themeColor="text1"/>
+                <w:sz w:val="16"/>
+                <w:szCs w:val="16"/>
+                <w:lang w:val="es-CO"/>
+              </w:rPr>
+            </w:pPr>
           </w:p>
         </w:tc>
       </w:tr>
@@ -6392,7 +7051,7 @@
         </w:tc>
         <w:tc>
           <w:tcPr>
-            <w:tcW w:w="1170" w:type="dxa"/>
+            <w:tcW w:w="1525" w:type="dxa"/>
           </w:tcPr>
           <w:p>
             <w:pPr>
@@ -6413,23 +7072,13 @@
                 <w:szCs w:val="16"/>
                 <w:lang w:val="es-CO"/>
               </w:rPr>
-              <w:t>3</w:t>
-            </w:r>
-            <w:r>
-              <w:rPr>
-                <w:rFonts w:cs="Segoe UI Light"/>
-                <w:color w:val="000000" w:themeColor="text1"/>
-                <w:sz w:val="16"/>
-                <w:szCs w:val="16"/>
-                <w:lang w:val="es-CO"/>
-              </w:rPr>
-              <w:t>0 min</w:t>
+              <w:t>30 min</w:t>
             </w:r>
           </w:p>
         </w:tc>
         <w:tc>
           <w:tcPr>
-            <w:tcW w:w="1800" w:type="dxa"/>
+            <w:tcW w:w="1440" w:type="dxa"/>
           </w:tcPr>
           <w:p>
             <w:pPr>
@@ -6452,6 +7101,23 @@
               </w:rPr>
               <w:t>9.12.2022</w:t>
             </w:r>
+          </w:p>
+        </w:tc>
+        <w:tc>
+          <w:tcPr>
+            <w:tcW w:w="1440" w:type="dxa"/>
+          </w:tcPr>
+          <w:p>
+            <w:pPr>
+              <w:jc w:val="center"/>
+              <w:rPr>
+                <w:rFonts w:cs="Segoe UI Light"/>
+                <w:color w:val="000000" w:themeColor="text1"/>
+                <w:sz w:val="16"/>
+                <w:szCs w:val="16"/>
+                <w:lang w:val="es-CO"/>
+              </w:rPr>
+            </w:pPr>
           </w:p>
         </w:tc>
       </w:tr>
@@ -6488,7 +7154,7 @@
         </w:tc>
         <w:tc>
           <w:tcPr>
-            <w:tcW w:w="1170" w:type="dxa"/>
+            <w:tcW w:w="1525" w:type="dxa"/>
           </w:tcPr>
           <w:p>
             <w:pPr>
@@ -6515,7 +7181,7 @@
         </w:tc>
         <w:tc>
           <w:tcPr>
-            <w:tcW w:w="1800" w:type="dxa"/>
+            <w:tcW w:w="1440" w:type="dxa"/>
           </w:tcPr>
           <w:p>
             <w:pPr>
@@ -6538,6 +7204,23 @@
               </w:rPr>
               <w:t>16.12.2022</w:t>
             </w:r>
+          </w:p>
+        </w:tc>
+        <w:tc>
+          <w:tcPr>
+            <w:tcW w:w="1440" w:type="dxa"/>
+          </w:tcPr>
+          <w:p>
+            <w:pPr>
+              <w:jc w:val="center"/>
+              <w:rPr>
+                <w:rFonts w:cs="Segoe UI Light"/>
+                <w:color w:val="000000" w:themeColor="text1"/>
+                <w:sz w:val="16"/>
+                <w:szCs w:val="16"/>
+                <w:lang w:val="es-CO"/>
+              </w:rPr>
+            </w:pPr>
           </w:p>
         </w:tc>
       </w:tr>
@@ -6594,7 +7277,7 @@
         </w:tc>
         <w:tc>
           <w:tcPr>
-            <w:tcW w:w="1170" w:type="dxa"/>
+            <w:tcW w:w="1525" w:type="dxa"/>
           </w:tcPr>
           <w:p>
             <w:pPr>
@@ -6621,7 +7304,7 @@
         </w:tc>
         <w:tc>
           <w:tcPr>
-            <w:tcW w:w="1800" w:type="dxa"/>
+            <w:tcW w:w="1440" w:type="dxa"/>
           </w:tcPr>
           <w:p>
             <w:pPr>
@@ -6646,6 +7329,23 @@
             </w:r>
           </w:p>
         </w:tc>
+        <w:tc>
+          <w:tcPr>
+            <w:tcW w:w="1440" w:type="dxa"/>
+          </w:tcPr>
+          <w:p>
+            <w:pPr>
+              <w:jc w:val="center"/>
+              <w:rPr>
+                <w:rFonts w:cs="Segoe UI Light"/>
+                <w:color w:val="000000" w:themeColor="text1"/>
+                <w:sz w:val="16"/>
+                <w:szCs w:val="16"/>
+                <w:lang w:val="es-CO"/>
+              </w:rPr>
+            </w:pPr>
+          </w:p>
+        </w:tc>
       </w:tr>
     </w:tbl>
     <w:p>
@@ -6687,16 +7387,16 @@
         <w:pStyle w:val="Ttulo1"/>
         <w:jc w:val="center"/>
       </w:pPr>
-      <w:bookmarkStart w:id="7" w:name="_Ref107500730"/>
-      <w:bookmarkStart w:id="8" w:name="_Hlk2676145"/>
-      <w:bookmarkStart w:id="9" w:name="_Toc108426081"/>
+      <w:bookmarkStart w:id="7" w:name="_Toc108426081"/>
+      <w:bookmarkStart w:id="8" w:name="_Ref107500730"/>
+      <w:bookmarkStart w:id="9" w:name="_Hlk2676145"/>
       <w:r>
         <w:t>Contenido</w:t>
       </w:r>
       <w:r>
         <w:t xml:space="preserve"> ampliado</w:t>
       </w:r>
-      <w:bookmarkEnd w:id="9"/>
+      <w:bookmarkEnd w:id="7"/>
     </w:p>
     <w:p/>
     <w:p>
@@ -6717,7 +7417,7 @@
       <w:r>
         <w:t xml:space="preserve"> generales</w:t>
       </w:r>
-      <w:bookmarkEnd w:id="7"/>
+      <w:bookmarkEnd w:id="8"/>
       <w:bookmarkEnd w:id="10"/>
     </w:p>
     <w:p/>
@@ -6731,7 +7431,7 @@
         </w:numPr>
       </w:pPr>
       <w:bookmarkStart w:id="11" w:name="_Toc108426083"/>
-      <w:bookmarkEnd w:id="8"/>
+      <w:bookmarkEnd w:id="9"/>
       <w:r>
         <w:t>B</w:t>
       </w:r>
@@ -6840,19 +7540,43 @@
         <w:rPr>
           <w:lang w:val="es-ES_tradnl"/>
         </w:rPr>
-        <w:t xml:space="preserve">Explicación general de </w:t>
+        <w:t xml:space="preserve">En esta clase se presentan los </w:t>
       </w:r>
       <w:r>
         <w:rPr>
           <w:lang w:val="es-ES_tradnl"/>
         </w:rPr>
-        <w:t>conceptos requeridos para entender el flujo a superficie libre, en condición permanente y no permanente</w:t>
+        <w:t xml:space="preserve">conceptos </w:t>
       </w:r>
       <w:r>
         <w:rPr>
           <w:lang w:val="es-ES_tradnl"/>
         </w:rPr>
-        <w:t>.</w:t>
+        <w:t xml:space="preserve">generales </w:t>
+      </w:r>
+      <w:r>
+        <w:rPr>
+          <w:lang w:val="es-ES_tradnl"/>
+        </w:rPr>
+        <w:t>requeridos para entender el flujo a superficie libre</w:t>
+      </w:r>
+      <w:r>
+        <w:rPr>
+          <w:lang w:val="es-ES_tradnl"/>
+        </w:rPr>
+        <w:t xml:space="preserve">, </w:t>
+      </w:r>
+      <w:r>
+        <w:rPr>
+          <w:lang w:val="es-ES_tradnl"/>
+        </w:rPr>
+        <w:t xml:space="preserve">en </w:t>
+      </w:r>
+      <w:r>
+        <w:rPr>
+          <w:lang w:val="es-ES_tradnl"/>
+        </w:rPr>
+        <w:t>diferentes condiciones, considerando sus características geométricas, cinéticas y dinámicas.</w:t>
       </w:r>
     </w:p>
     <w:p>
@@ -6870,19 +7594,13 @@
         <w:rPr>
           <w:lang w:val="es-ES_tradnl"/>
         </w:rPr>
-        <w:t xml:space="preserve">Distribución de velocidades y </w:t>
+        <w:t>Flujo a superficie libre</w:t>
       </w:r>
       <w:r>
         <w:rPr>
           <w:lang w:val="es-ES_tradnl"/>
         </w:rPr>
-        <w:t>e</w:t>
-      </w:r>
-      <w:r>
-        <w:rPr>
-          <w:lang w:val="es-ES_tradnl"/>
-        </w:rPr>
-        <w:t>lementos geométricos de la sección de un canal.</w:t>
+        <w:t>.</w:t>
       </w:r>
     </w:p>
     <w:p>
@@ -6900,7 +7618,13 @@
         <w:rPr>
           <w:lang w:val="es-ES_tradnl"/>
         </w:rPr>
-        <w:t>Ecuaciones fundamentales en flujo a superficie libre.</w:t>
+        <w:t>Distribución de velocidades</w:t>
+      </w:r>
+      <w:r>
+        <w:rPr>
+          <w:lang w:val="es-ES_tradnl"/>
+        </w:rPr>
+        <w:t>.</w:t>
       </w:r>
     </w:p>
     <w:p>
@@ -6918,7 +7642,13 @@
         <w:rPr>
           <w:lang w:val="es-ES_tradnl"/>
         </w:rPr>
-        <w:t>Energía y fuerza específicas.</w:t>
+        <w:t>E</w:t>
+      </w:r>
+      <w:r>
+        <w:rPr>
+          <w:lang w:val="es-ES_tradnl"/>
+        </w:rPr>
+        <w:t>lementos geométricos de la sección de un canal.</w:t>
       </w:r>
     </w:p>
     <w:p>
@@ -6936,7 +7666,7 @@
         <w:rPr>
           <w:lang w:val="es-ES_tradnl"/>
         </w:rPr>
-        <w:t>Profundidad crítica y flujo uniforme.</w:t>
+        <w:t>Clasificación del flujo.</w:t>
       </w:r>
     </w:p>
     <w:p>
@@ -6954,7 +7684,7 @@
         <w:rPr>
           <w:lang w:val="es-ES_tradnl"/>
         </w:rPr>
-        <w:t>Flujo gradualmente variado.</w:t>
+        <w:t>Conservación de la energía en flujo permanente.</w:t>
       </w:r>
     </w:p>
     <w:p>
@@ -6972,11 +7702,145 @@
         <w:rPr>
           <w:lang w:val="es-ES_tradnl"/>
         </w:rPr>
+        <w:t xml:space="preserve">Conservación del momentum </w:t>
+      </w:r>
+      <w:r>
+        <w:rPr>
+          <w:lang w:val="es-ES_tradnl"/>
+        </w:rPr>
+        <w:t>en flujo permanente.</w:t>
+      </w:r>
+    </w:p>
+    <w:p>
+      <w:pPr>
+        <w:pStyle w:val="Prrafodelista"/>
+        <w:numPr>
+          <w:ilvl w:val="0"/>
+          <w:numId w:val="22"/>
+        </w:numPr>
+        <w:rPr>
+          <w:lang w:val="es-ES_tradnl"/>
+        </w:rPr>
+      </w:pPr>
+      <w:r>
+        <w:rPr>
+          <w:lang w:val="es-ES_tradnl"/>
+        </w:rPr>
+        <w:t>Profundidad crítica y flujo uniforme.</w:t>
+      </w:r>
+    </w:p>
+    <w:p>
+      <w:pPr>
+        <w:pStyle w:val="Prrafodelista"/>
+        <w:numPr>
+          <w:ilvl w:val="0"/>
+          <w:numId w:val="22"/>
+        </w:numPr>
+        <w:rPr>
+          <w:lang w:val="es-ES_tradnl"/>
+        </w:rPr>
+      </w:pPr>
+      <w:r>
+        <w:rPr>
+          <w:lang w:val="es-ES_tradnl"/>
+        </w:rPr>
+        <w:t>Flujo gradualmente variado.</w:t>
+      </w:r>
+    </w:p>
+    <w:p>
+      <w:pPr>
+        <w:pStyle w:val="Prrafodelista"/>
+        <w:numPr>
+          <w:ilvl w:val="0"/>
+          <w:numId w:val="22"/>
+        </w:numPr>
+        <w:rPr>
+          <w:lang w:val="es-ES_tradnl"/>
+        </w:rPr>
+      </w:pPr>
+      <w:r>
+        <w:rPr>
+          <w:lang w:val="es-ES_tradnl"/>
+        </w:rPr>
         <w:t>Flujo no permanente en canales</w:t>
       </w:r>
-    </w:p>
-    <w:p>
-      <w:pPr>
+      <w:r>
+        <w:rPr>
+          <w:lang w:val="es-ES_tradnl"/>
+        </w:rPr>
+        <w:t xml:space="preserve"> </w:t>
+      </w:r>
+      <w:r>
+        <w:rPr>
+          <w:lang w:val="es-ES_tradnl"/>
+        </w:rPr>
+        <w:t>(ecuaciones de conservación de masa y momentum, tránsito hidráulico)</w:t>
+      </w:r>
+      <w:r>
+        <w:rPr>
+          <w:lang w:val="es-ES_tradnl"/>
+        </w:rPr>
+        <w:t>.</w:t>
+      </w:r>
+    </w:p>
+    <w:p>
+      <w:pPr>
+        <w:pStyle w:val="Prrafodelista"/>
+        <w:numPr>
+          <w:ilvl w:val="0"/>
+          <w:numId w:val="22"/>
+        </w:numPr>
+        <w:rPr>
+          <w:highlight w:val="yellow"/>
+          <w:lang w:val="es-ES_tradnl"/>
+        </w:rPr>
+      </w:pPr>
+      <w:r>
+        <w:rPr>
+          <w:highlight w:val="yellow"/>
+          <w:lang w:val="es-ES_tradnl"/>
+        </w:rPr>
+        <w:t>Actividades aplicadas.</w:t>
+      </w:r>
+    </w:p>
+    <w:p>
+      <w:pPr>
+        <w:pStyle w:val="Prrafodelista"/>
+        <w:numPr>
+          <w:ilvl w:val="0"/>
+          <w:numId w:val="22"/>
+        </w:numPr>
+        <w:rPr>
+          <w:lang w:val="es-ES_tradnl"/>
+        </w:rPr>
+      </w:pPr>
+      <w:r>
+        <w:rPr>
+          <w:highlight w:val="yellow"/>
+          <w:lang w:val="es-ES_tradnl"/>
+        </w:rPr>
+        <w:t>Estructuras hidráulicas (vertederos, compuertas, box-</w:t>
+      </w:r>
+      <w:proofErr w:type="spellStart"/>
+      <w:r>
+        <w:rPr>
+          <w:highlight w:val="yellow"/>
+          <w:lang w:val="es-ES_tradnl"/>
+        </w:rPr>
+        <w:t>culvert</w:t>
+      </w:r>
+      <w:proofErr w:type="spellEnd"/>
+      <w:r>
+        <w:rPr>
+          <w:highlight w:val="yellow"/>
+          <w:lang w:val="es-ES_tradnl"/>
+        </w:rPr>
+        <w:t>)</w:t>
+      </w:r>
+    </w:p>
+    <w:p>
+      <w:pPr>
+        <w:pStyle w:val="Prrafodelista"/>
         <w:rPr>
           <w:lang w:val="es-ES_tradnl"/>
         </w:rPr>
@@ -6992,7 +7856,16 @@
       </w:pPr>
       <w:bookmarkStart w:id="13" w:name="_Toc108426085"/>
       <w:r>
-        <w:t>Estudio hidráulico y modelación</w:t>
+        <w:t xml:space="preserve">Estudio </w:t>
+      </w:r>
+      <w:r>
+        <w:t xml:space="preserve">y modelación </w:t>
+      </w:r>
+      <w:r>
+        <w:t>hidráulic</w:t>
+      </w:r>
+      <w:r>
+        <w:t>a</w:t>
       </w:r>
       <w:bookmarkEnd w:id="13"/>
     </w:p>
@@ -7134,6 +8007,74 @@
           <w:lang w:val="es-ES_tradnl"/>
         </w:rPr>
         <w:t xml:space="preserve"> de planicies de inundación y análisis de obras hidráulicas típicas.</w:t>
+      </w:r>
+    </w:p>
+    <w:p>
+      <w:pPr>
+        <w:rPr>
+          <w:lang w:val="es-ES_tradnl"/>
+        </w:rPr>
+      </w:pPr>
+    </w:p>
+    <w:p>
+      <w:pPr>
+        <w:rPr>
+          <w:lang w:val="es-ES_tradnl"/>
+        </w:rPr>
+      </w:pPr>
+      <w:r>
+        <w:rPr>
+          <w:lang w:val="es-ES_tradnl"/>
+        </w:rPr>
+        <w:t xml:space="preserve">Igualmente, </w:t>
+      </w:r>
+      <w:r>
+        <w:rPr>
+          <w:lang w:val="es-ES_tradnl"/>
+        </w:rPr>
+        <w:t xml:space="preserve">se presentan los conceptos relacionados a la definición de condiciones de frontera para la modelación hidráulica, así como los conceptos de </w:t>
+      </w:r>
+      <w:r>
+        <w:rPr>
+          <w:lang w:val="es-ES_tradnl"/>
+        </w:rPr>
+        <w:t xml:space="preserve">calibración </w:t>
+      </w:r>
+      <w:r>
+        <w:rPr>
+          <w:lang w:val="es-ES_tradnl"/>
+        </w:rPr>
+        <w:t xml:space="preserve">de un modelo que competen la </w:t>
+      </w:r>
+      <w:r>
+        <w:rPr>
+          <w:lang w:val="es-ES_tradnl"/>
+        </w:rPr>
+        <w:t>determina</w:t>
+      </w:r>
+      <w:r>
+        <w:rPr>
+          <w:lang w:val="es-ES_tradnl"/>
+        </w:rPr>
+        <w:t xml:space="preserve">ción de </w:t>
+      </w:r>
+      <w:r>
+        <w:rPr>
+          <w:lang w:val="es-ES_tradnl"/>
+        </w:rPr>
+        <w:t>características físicas y operacionales de un sistema existente, que ingresados</w:t>
+      </w:r>
+      <w:r>
+        <w:rPr>
+          <w:lang w:val="es-ES_tradnl"/>
+        </w:rPr>
+        <w:t xml:space="preserve"> </w:t>
+      </w:r>
+      <w:r>
+        <w:rPr>
+          <w:lang w:val="es-ES_tradnl"/>
+        </w:rPr>
+        <w:t>como datos al modelo computacional permitan obtener resultados realistas.</w:t>
       </w:r>
     </w:p>
     <w:p>
@@ -7151,87 +8092,164 @@
           <w:numId w:val="19"/>
         </w:numPr>
       </w:pPr>
-      <w:bookmarkStart w:id="14" w:name="_Toc108426086"/>
-      <w:r>
-        <w:t>Condiciones de frontera y calibración de un modelo</w:t>
+      <w:bookmarkStart w:id="14" w:name="_Toc108426087"/>
+      <w:r>
+        <w:t>¿Qué es HEC-RAS y para qué sirve?</w:t>
       </w:r>
       <w:bookmarkEnd w:id="14"/>
     </w:p>
     <w:p>
       <w:pPr>
         <w:rPr>
+          <w:lang w:val="es-CO"/>
+        </w:rPr>
+      </w:pPr>
+    </w:p>
+    <w:p>
+      <w:pPr>
+        <w:rPr>
           <w:lang w:val="es-ES_tradnl"/>
         </w:rPr>
       </w:pPr>
-    </w:p>
-    <w:p>
-      <w:pPr>
+      <w:r>
         <w:rPr>
           <w:lang w:val="es-ES_tradnl"/>
         </w:rPr>
-      </w:pPr>
+        <w:t>En esta clase</w:t>
+      </w:r>
       <w:r>
         <w:rPr>
           <w:lang w:val="es-ES_tradnl"/>
         </w:rPr>
-        <w:t xml:space="preserve">En esta </w:t>
+        <w:t xml:space="preserve"> </w:t>
       </w:r>
       <w:r>
         <w:rPr>
           <w:lang w:val="es-ES_tradnl"/>
         </w:rPr>
-        <w:t xml:space="preserve">sección se presentan los conceptos relacionados a la definición de condiciones de frontera para la modelación hidráulica, así como los conceptos de </w:t>
+        <w:t xml:space="preserve">se presentan las generalidades del </w:t>
       </w:r>
       <w:r>
         <w:rPr>
           <w:lang w:val="es-ES_tradnl"/>
         </w:rPr>
-        <w:t xml:space="preserve">calibración </w:t>
+        <w:t>software de modelización hidráulica desarrollado por</w:t>
+      </w:r>
+      <w:r>
+        <w:rPr>
+          <w:lang w:val="es-CO"/>
+        </w:rPr>
+        <w:t xml:space="preserve"> el</w:t>
+      </w:r>
+      <w:r>
+        <w:rPr>
+          <w:lang w:val="en-AU"/>
+        </w:rPr>
+        <w:t xml:space="preserve"> Hydrologic Engineering Center del US Army Corps of Engineers</w:t>
       </w:r>
       <w:r>
         <w:rPr>
           <w:lang w:val="es-ES_tradnl"/>
         </w:rPr>
-        <w:t xml:space="preserve">de un modelo que competen la </w:t>
+        <w:t xml:space="preserve">, </w:t>
       </w:r>
       <w:r>
         <w:rPr>
           <w:lang w:val="es-ES_tradnl"/>
         </w:rPr>
-        <w:t>determina</w:t>
+        <w:t xml:space="preserve">el cual </w:t>
       </w:r>
       <w:r>
         <w:rPr>
           <w:lang w:val="es-ES_tradnl"/>
         </w:rPr>
-        <w:t xml:space="preserve">ción de </w:t>
+        <w:t>es uno de los programas de referencia dentro de su campo.</w:t>
       </w:r>
       <w:r>
         <w:rPr>
           <w:lang w:val="es-ES_tradnl"/>
         </w:rPr>
-        <w:t>características físicas y operacionales de un sistema existente, que ingresados</w:t>
+        <w:t xml:space="preserve"> Así mismo,</w:t>
       </w:r>
       <w:r>
         <w:rPr>
           <w:lang w:val="es-ES_tradnl"/>
         </w:rPr>
-        <w:t xml:space="preserve"> </w:t>
+        <w:t xml:space="preserve"> su obtención, descarga, instalación, </w:t>
       </w:r>
       <w:r>
         <w:rPr>
           <w:lang w:val="es-ES_tradnl"/>
         </w:rPr>
-        <w:t>como datos al modelo computacional permitan obtener resultados realistas.</w:t>
-      </w:r>
-    </w:p>
-    <w:p>
-      <w:pPr>
+        <w:t xml:space="preserve">características básicas, uso </w:t>
+      </w:r>
+      <w:r>
         <w:rPr>
           <w:lang w:val="es-ES_tradnl"/>
         </w:rPr>
-      </w:pPr>
-    </w:p>
+        <w:t xml:space="preserve">generalizado y </w:t>
+      </w:r>
+      <w:r>
+        <w:rPr>
+          <w:lang w:val="es-ES_tradnl"/>
+        </w:rPr>
+        <w:t xml:space="preserve">su </w:t>
+      </w:r>
+      <w:r>
+        <w:rPr>
+          <w:lang w:val="es-ES_tradnl"/>
+        </w:rPr>
+        <w:t xml:space="preserve">constante </w:t>
+      </w:r>
+      <w:r>
+        <w:rPr>
+          <w:lang w:val="es-ES_tradnl"/>
+        </w:rPr>
+        <w:t xml:space="preserve">proceso </w:t>
+      </w:r>
+      <w:r>
+        <w:rPr>
+          <w:lang w:val="es-ES_tradnl"/>
+        </w:rPr>
+        <w:t>de actualización.</w:t>
+      </w:r>
+    </w:p>
+    <w:p>
+      <w:pPr>
+        <w:rPr>
+          <w:lang w:val="es-ES_tradnl"/>
+        </w:rPr>
+      </w:pPr>
+    </w:p>
+    <w:p>
+      <w:pPr>
+        <w:rPr>
+          <w:lang w:val="es-ES_tradnl"/>
+        </w:rPr>
+      </w:pPr>
+    </w:p>
+    <w:p>
+      <w:pPr>
+        <w:rPr>
+          <w:lang w:val="es-ES_tradnl"/>
+        </w:rPr>
+      </w:pPr>
+    </w:p>
+    <w:p>
+      <w:pPr>
+        <w:pStyle w:val="Ttulo1"/>
+        <w:numPr>
+          <w:ilvl w:val="0"/>
+          <w:numId w:val="19"/>
+        </w:numPr>
+      </w:pPr>
+      <w:bookmarkStart w:id="15" w:name="_Toc108426088"/>
+      <w:r>
+        <w:t>Modelación hidráulica básica</w:t>
+      </w:r>
+      <w:bookmarkEnd w:id="15"/>
+    </w:p>
+    <w:p/>
     <w:p>
       <w:pPr>
         <w:pStyle w:val="Ttulo2"/>
@@ -7240,167 +8258,101 @@
           <w:numId w:val="19"/>
         </w:numPr>
       </w:pPr>
-      <w:bookmarkStart w:id="15" w:name="_Toc108426087"/>
-      <w:r>
-        <w:t>¿Qué es HEC-RAS y para qué sirve?</w:t>
-      </w:r>
-      <w:bookmarkEnd w:id="15"/>
-    </w:p>
-    <w:p>
-      <w:pPr>
-        <w:rPr>
-          <w:lang w:val="es-CO"/>
-        </w:rPr>
-      </w:pPr>
-    </w:p>
-    <w:p>
-      <w:pPr>
-        <w:rPr>
-          <w:lang w:val="es-ES_tradnl"/>
-        </w:rPr>
-      </w:pPr>
-      <w:r>
-        <w:rPr>
-          <w:lang w:val="es-ES_tradnl"/>
-        </w:rPr>
-        <w:t>En esta clase</w:t>
-      </w:r>
-      <w:r>
-        <w:rPr>
-          <w:lang w:val="es-ES_tradnl"/>
-        </w:rPr>
+      <w:bookmarkStart w:id="16" w:name="_Toc108426089"/>
+      <w:r>
+        <w:t>Cargue y validación geométrica</w:t>
+      </w:r>
+      <w:r>
+        <w:t xml:space="preserve"> básica</w:t>
+      </w:r>
+      <w:bookmarkEnd w:id="16"/>
+    </w:p>
+    <w:p>
+      <w:pPr>
+        <w:pStyle w:val="Ttulo2"/>
+        <w:numPr>
+          <w:ilvl w:val="1"/>
+          <w:numId w:val="19"/>
+        </w:numPr>
+      </w:pPr>
+      <w:bookmarkStart w:id="17" w:name="_Toc108426090"/>
+      <w:r>
+        <w:t>Definición de condiciones hidráulicas</w:t>
+      </w:r>
+      <w:bookmarkEnd w:id="17"/>
+      <w:r>
         <w:t xml:space="preserve"> </w:t>
       </w:r>
-      <w:r>
-        <w:rPr>
-          <w:lang w:val="es-ES_tradnl"/>
-        </w:rPr>
-        <w:t xml:space="preserve">se presentan las generalidades del </w:t>
-      </w:r>
-      <w:r>
-        <w:rPr>
-          <w:lang w:val="es-ES_tradnl"/>
-        </w:rPr>
-        <w:t xml:space="preserve">software de modelización hidráulica desarrollado por el </w:t>
-      </w:r>
-      <w:proofErr w:type="spellStart"/>
-      <w:r>
-        <w:rPr>
-          <w:lang w:val="es-ES_tradnl"/>
-        </w:rPr>
-        <w:t>Hydrologic</w:t>
-      </w:r>
-      <w:proofErr w:type="spellEnd"/>
-      <w:r>
-        <w:rPr>
-          <w:lang w:val="es-ES_tradnl"/>
-        </w:rPr>
-        <w:t xml:space="preserve"> </w:t>
-      </w:r>
-      <w:proofErr w:type="spellStart"/>
-      <w:r>
-        <w:rPr>
-          <w:lang w:val="es-ES_tradnl"/>
-        </w:rPr>
-        <w:t>Engineering</w:t>
-      </w:r>
-      <w:proofErr w:type="spellEnd"/>
-      <w:r>
-        <w:rPr>
-          <w:lang w:val="es-ES_tradnl"/>
-        </w:rPr>
-        <w:t xml:space="preserve"> Center del US </w:t>
-      </w:r>
-      <w:proofErr w:type="spellStart"/>
-      <w:r>
-        <w:rPr>
-          <w:lang w:val="es-ES_tradnl"/>
-        </w:rPr>
-        <w:t>Army</w:t>
-      </w:r>
-      <w:proofErr w:type="spellEnd"/>
-      <w:r>
-        <w:rPr>
-          <w:lang w:val="es-ES_tradnl"/>
-        </w:rPr>
-        <w:t xml:space="preserve"> Corps </w:t>
-      </w:r>
-      <w:proofErr w:type="spellStart"/>
-      <w:r>
-        <w:rPr>
-          <w:lang w:val="es-ES_tradnl"/>
-        </w:rPr>
-        <w:t>of</w:t>
-      </w:r>
-      <w:proofErr w:type="spellEnd"/>
-      <w:r>
-        <w:rPr>
-          <w:lang w:val="es-ES_tradnl"/>
-        </w:rPr>
-        <w:t xml:space="preserve"> </w:t>
-      </w:r>
-      <w:proofErr w:type="spellStart"/>
-      <w:r>
-        <w:rPr>
-          <w:lang w:val="es-ES_tradnl"/>
-        </w:rPr>
-        <w:t>Engineers</w:t>
-      </w:r>
-      <w:proofErr w:type="spellEnd"/>
-      <w:r>
-        <w:rPr>
-          <w:lang w:val="es-ES_tradnl"/>
-        </w:rPr>
-        <w:t xml:space="preserve">, </w:t>
-      </w:r>
-      <w:r>
-        <w:rPr>
-          <w:lang w:val="es-ES_tradnl"/>
-        </w:rPr>
-        <w:t xml:space="preserve">el cual </w:t>
-      </w:r>
-      <w:r>
-        <w:rPr>
-          <w:lang w:val="es-ES_tradnl"/>
-        </w:rPr>
-        <w:t>es uno de los programas de referencia dentro de su campo.</w:t>
-      </w:r>
-      <w:r>
-        <w:rPr>
-          <w:lang w:val="es-ES_tradnl"/>
-        </w:rPr>
-        <w:t xml:space="preserve"> Así mismo, sus características básicas, su uso </w:t>
-      </w:r>
-      <w:r>
-        <w:rPr>
-          <w:lang w:val="es-ES_tradnl"/>
-        </w:rPr>
-        <w:t xml:space="preserve">generalizado y </w:t>
-      </w:r>
-      <w:r>
-        <w:rPr>
-          <w:lang w:val="es-ES_tradnl"/>
-        </w:rPr>
-        <w:t xml:space="preserve">su </w:t>
-      </w:r>
-      <w:r>
-        <w:rPr>
-          <w:lang w:val="es-ES_tradnl"/>
-        </w:rPr>
-        <w:t xml:space="preserve">constante </w:t>
-      </w:r>
-      <w:r>
-        <w:rPr>
-          <w:lang w:val="es-ES_tradnl"/>
-        </w:rPr>
-        <w:t xml:space="preserve">proceso </w:t>
-      </w:r>
-      <w:r>
-        <w:rPr>
-          <w:lang w:val="es-ES_tradnl"/>
-        </w:rPr>
-        <w:t>de actualización.</w:t>
-      </w:r>
+    </w:p>
+    <w:p>
+      <w:pPr>
+        <w:pStyle w:val="Ttulo2"/>
+        <w:numPr>
+          <w:ilvl w:val="1"/>
+          <w:numId w:val="19"/>
+        </w:numPr>
+      </w:pPr>
+      <w:bookmarkStart w:id="18" w:name="_Toc108426091"/>
+      <w:r>
+        <w:t>Simulación en régimen permanente 1D</w:t>
+      </w:r>
+      <w:bookmarkEnd w:id="18"/>
+    </w:p>
+    <w:p>
+      <w:pPr>
+        <w:pStyle w:val="Ttulo2"/>
+        <w:numPr>
+          <w:ilvl w:val="1"/>
+          <w:numId w:val="19"/>
+        </w:numPr>
+      </w:pPr>
+      <w:bookmarkStart w:id="19" w:name="_Toc108426092"/>
+      <w:r>
+        <w:t>Simulación en régimen no permanente 1D</w:t>
+      </w:r>
+      <w:bookmarkEnd w:id="19"/>
+    </w:p>
+    <w:p>
+      <w:pPr>
+        <w:pStyle w:val="Ttulo2"/>
+        <w:numPr>
+          <w:ilvl w:val="1"/>
+          <w:numId w:val="19"/>
+        </w:numPr>
+      </w:pPr>
+      <w:bookmarkStart w:id="20" w:name="_Toc108426093"/>
+      <w:r>
+        <w:t>Cargue de información topográfica</w:t>
+      </w:r>
+      <w:bookmarkEnd w:id="20"/>
+    </w:p>
+    <w:p>
+      <w:pPr>
+        <w:pStyle w:val="Ttulo2"/>
+        <w:numPr>
+          <w:ilvl w:val="1"/>
+          <w:numId w:val="19"/>
+        </w:numPr>
+      </w:pPr>
+      <w:bookmarkStart w:id="21" w:name="_Toc108426094"/>
+      <w:r>
+        <w:t>Visualización de resultados</w:t>
+      </w:r>
+      <w:bookmarkEnd w:id="21"/>
+    </w:p>
+    <w:p>
+      <w:pPr>
+        <w:pStyle w:val="Ttulo2"/>
+        <w:numPr>
+          <w:ilvl w:val="1"/>
+          <w:numId w:val="19"/>
+        </w:numPr>
+      </w:pPr>
+      <w:bookmarkStart w:id="22" w:name="_Toc108426095"/>
+      <w:r>
+        <w:t>Errores y avisos comunes</w:t>
+      </w:r>
+      <w:bookmarkEnd w:id="22"/>
     </w:p>
     <w:p>
       <w:pPr>
@@ -7417,138 +8369,11 @@
           <w:numId w:val="19"/>
         </w:numPr>
       </w:pPr>
-      <w:bookmarkStart w:id="16" w:name="_Toc108426088"/>
-      <w:r>
-        <w:t>Modelación hidráulica básica</w:t>
-      </w:r>
-      <w:bookmarkEnd w:id="16"/>
-    </w:p>
-    <w:p/>
-    <w:p>
-      <w:pPr>
-        <w:pStyle w:val="Ttulo2"/>
-        <w:numPr>
-          <w:ilvl w:val="1"/>
-          <w:numId w:val="19"/>
-        </w:numPr>
-      </w:pPr>
-      <w:bookmarkStart w:id="17" w:name="_Toc108426089"/>
-      <w:r>
-        <w:t>Cargue y validación geométrica</w:t>
-      </w:r>
-      <w:r>
-        <w:t xml:space="preserve"> básica</w:t>
-      </w:r>
-      <w:bookmarkEnd w:id="17"/>
-    </w:p>
-    <w:p>
-      <w:pPr>
-        <w:pStyle w:val="Ttulo2"/>
-        <w:numPr>
-          <w:ilvl w:val="1"/>
-          <w:numId w:val="19"/>
-        </w:numPr>
-      </w:pPr>
-      <w:bookmarkStart w:id="18" w:name="_Toc108426090"/>
-      <w:r>
-        <w:t>Definición de condiciones hidráulicas</w:t>
-      </w:r>
-      <w:bookmarkEnd w:id="18"/>
-      <w:r>
-        <w:t xml:space="preserve"> </w:t>
-      </w:r>
-    </w:p>
-    <w:p>
-      <w:pPr>
-        <w:pStyle w:val="Ttulo2"/>
-        <w:numPr>
-          <w:ilvl w:val="1"/>
-          <w:numId w:val="19"/>
-        </w:numPr>
-      </w:pPr>
-      <w:bookmarkStart w:id="19" w:name="_Toc108426091"/>
-      <w:r>
-        <w:lastRenderedPageBreak/>
-        <w:t>Simulación en régimen permanente 1D</w:t>
-      </w:r>
-      <w:bookmarkEnd w:id="19"/>
-    </w:p>
-    <w:p>
-      <w:pPr>
-        <w:pStyle w:val="Ttulo2"/>
-        <w:numPr>
-          <w:ilvl w:val="1"/>
-          <w:numId w:val="19"/>
-        </w:numPr>
-      </w:pPr>
-      <w:bookmarkStart w:id="20" w:name="_Toc108426092"/>
-      <w:r>
-        <w:t>Simulación en régimen no permanente 1D</w:t>
-      </w:r>
-      <w:bookmarkEnd w:id="20"/>
-    </w:p>
-    <w:p>
-      <w:pPr>
-        <w:pStyle w:val="Ttulo2"/>
-        <w:numPr>
-          <w:ilvl w:val="1"/>
-          <w:numId w:val="19"/>
-        </w:numPr>
-      </w:pPr>
-      <w:bookmarkStart w:id="21" w:name="_Toc108426093"/>
-      <w:r>
-        <w:t>Cargue de información topográfica</w:t>
-      </w:r>
-      <w:bookmarkEnd w:id="21"/>
-    </w:p>
-    <w:p>
-      <w:pPr>
-        <w:pStyle w:val="Ttulo2"/>
-        <w:numPr>
-          <w:ilvl w:val="1"/>
-          <w:numId w:val="19"/>
-        </w:numPr>
-      </w:pPr>
-      <w:bookmarkStart w:id="22" w:name="_Toc108426094"/>
-      <w:r>
-        <w:t>Visualización de resultados</w:t>
-      </w:r>
-      <w:bookmarkEnd w:id="22"/>
-    </w:p>
-    <w:p>
-      <w:pPr>
-        <w:pStyle w:val="Ttulo2"/>
-        <w:numPr>
-          <w:ilvl w:val="1"/>
-          <w:numId w:val="19"/>
-        </w:numPr>
-      </w:pPr>
-      <w:bookmarkStart w:id="23" w:name="_Toc108426095"/>
-      <w:r>
-        <w:t>Errores y avisos comunes</w:t>
+      <w:bookmarkStart w:id="23" w:name="_Toc108426096"/>
+      <w:r>
+        <w:t>Modelación con opciones avanzadas</w:t>
       </w:r>
       <w:bookmarkEnd w:id="23"/>
-    </w:p>
-    <w:p>
-      <w:pPr>
-        <w:rPr>
-          <w:lang w:val="es-ES_tradnl"/>
-        </w:rPr>
-      </w:pPr>
-    </w:p>
-    <w:p>
-      <w:pPr>
-        <w:pStyle w:val="Ttulo1"/>
-        <w:numPr>
-          <w:ilvl w:val="0"/>
-          <w:numId w:val="19"/>
-        </w:numPr>
-      </w:pPr>
-      <w:bookmarkStart w:id="24" w:name="_Toc108426096"/>
-      <w:r>
-        <w:t>Modelación con opciones avanzadas</w:t>
-      </w:r>
-      <w:bookmarkEnd w:id="24"/>
     </w:p>
     <w:p>
       <w:pPr>
@@ -7572,11 +8397,11 @@
           <w:numId w:val="19"/>
         </w:numPr>
       </w:pPr>
-      <w:bookmarkStart w:id="25" w:name="_Toc108426097"/>
+      <w:bookmarkStart w:id="24" w:name="_Toc108426097"/>
       <w:r>
         <w:t>Definición de coeficiente Manning a partir de coberturas</w:t>
       </w:r>
-      <w:bookmarkEnd w:id="25"/>
+      <w:bookmarkEnd w:id="24"/>
     </w:p>
     <w:p>
       <w:pPr>
@@ -7586,11 +8411,11 @@
           <w:numId w:val="19"/>
         </w:numPr>
       </w:pPr>
-      <w:bookmarkStart w:id="26" w:name="_Toc108426098"/>
+      <w:bookmarkStart w:id="25" w:name="_Toc108426098"/>
       <w:r>
         <w:t>Tramos con confluencias</w:t>
       </w:r>
-      <w:bookmarkEnd w:id="26"/>
+      <w:bookmarkEnd w:id="25"/>
     </w:p>
     <w:p>
       <w:pPr>
@@ -7600,11 +8425,11 @@
           <w:numId w:val="19"/>
         </w:numPr>
       </w:pPr>
-      <w:bookmarkStart w:id="27" w:name="_Toc108426099"/>
+      <w:bookmarkStart w:id="26" w:name="_Toc108426099"/>
       <w:r>
         <w:t>Incorporación de estructuras hidráulicas</w:t>
       </w:r>
-      <w:bookmarkEnd w:id="27"/>
+      <w:bookmarkEnd w:id="26"/>
     </w:p>
     <w:p>
       <w:pPr>
@@ -7614,11 +8439,11 @@
           <w:numId w:val="19"/>
         </w:numPr>
       </w:pPr>
-      <w:bookmarkStart w:id="28" w:name="_Toc108426100"/>
+      <w:bookmarkStart w:id="27" w:name="_Toc108426100"/>
       <w:r>
         <w:t>Uso de diques en la modelación</w:t>
       </w:r>
-      <w:bookmarkEnd w:id="28"/>
+      <w:bookmarkEnd w:id="27"/>
     </w:p>
     <w:p>
       <w:pPr>
@@ -7628,11 +8453,11 @@
           <w:numId w:val="19"/>
         </w:numPr>
       </w:pPr>
-      <w:bookmarkStart w:id="29" w:name="_Toc108426101"/>
+      <w:bookmarkStart w:id="28" w:name="_Toc108426101"/>
       <w:r>
         <w:t>Cálculo de la socavación general y local</w:t>
       </w:r>
-      <w:bookmarkEnd w:id="29"/>
+      <w:bookmarkEnd w:id="28"/>
     </w:p>
     <w:p>
       <w:pPr>
@@ -7656,11 +8481,11 @@
           <w:numId w:val="19"/>
         </w:numPr>
       </w:pPr>
-      <w:bookmarkStart w:id="30" w:name="_Toc108426102"/>
+      <w:bookmarkStart w:id="29" w:name="_Toc108426102"/>
       <w:r>
         <w:t>Modelación de flujo bidimensional</w:t>
       </w:r>
-      <w:bookmarkEnd w:id="30"/>
+      <w:bookmarkEnd w:id="29"/>
     </w:p>
     <w:p/>
     <w:p>
@@ -7671,11 +8496,11 @@
           <w:numId w:val="19"/>
         </w:numPr>
       </w:pPr>
-      <w:bookmarkStart w:id="31" w:name="_Toc108426103"/>
+      <w:bookmarkStart w:id="30" w:name="_Toc108426103"/>
       <w:r>
         <w:t>Herramienta RAS Mapper</w:t>
       </w:r>
-      <w:bookmarkEnd w:id="31"/>
+      <w:bookmarkEnd w:id="30"/>
     </w:p>
     <w:p>
       <w:pPr>
@@ -7685,14 +8510,14 @@
           <w:numId w:val="19"/>
         </w:numPr>
       </w:pPr>
-      <w:bookmarkStart w:id="32" w:name="_Toc108426104"/>
+      <w:bookmarkStart w:id="31" w:name="_Toc108426104"/>
       <w:r>
         <w:t>Procesamiento del</w:t>
       </w:r>
       <w:r>
         <w:t xml:space="preserve"> MDT</w:t>
       </w:r>
-      <w:bookmarkEnd w:id="32"/>
+      <w:bookmarkEnd w:id="31"/>
     </w:p>
     <w:p>
       <w:pPr>
@@ -7702,11 +8527,11 @@
           <w:numId w:val="19"/>
         </w:numPr>
       </w:pPr>
-      <w:bookmarkStart w:id="33" w:name="_Toc108426105"/>
+      <w:bookmarkStart w:id="32" w:name="_Toc108426105"/>
       <w:r>
         <w:t>Cargue de la geometría y definición de la malla</w:t>
       </w:r>
-      <w:bookmarkEnd w:id="33"/>
+      <w:bookmarkEnd w:id="32"/>
     </w:p>
     <w:p>
       <w:pPr>
@@ -7716,11 +8541,11 @@
           <w:numId w:val="19"/>
         </w:numPr>
       </w:pPr>
-      <w:bookmarkStart w:id="34" w:name="_Toc108426106"/>
+      <w:bookmarkStart w:id="33" w:name="_Toc108426106"/>
       <w:r>
         <w:t>Condiciones hidráulicas iniciales y de frontera</w:t>
       </w:r>
-      <w:bookmarkEnd w:id="34"/>
+      <w:bookmarkEnd w:id="33"/>
     </w:p>
     <w:p>
       <w:pPr>
@@ -7730,11 +8555,11 @@
           <w:numId w:val="19"/>
         </w:numPr>
       </w:pPr>
-      <w:bookmarkStart w:id="35" w:name="_Toc108426107"/>
+      <w:bookmarkStart w:id="34" w:name="_Toc108426107"/>
       <w:r>
         <w:t>Simulaciones de flujo bidimensional</w:t>
       </w:r>
-      <w:bookmarkEnd w:id="35"/>
+      <w:bookmarkEnd w:id="34"/>
     </w:p>
     <w:p>
       <w:pPr>
@@ -7744,11 +8569,11 @@
           <w:numId w:val="19"/>
         </w:numPr>
       </w:pPr>
-      <w:bookmarkStart w:id="36" w:name="_Toc108426108"/>
+      <w:bookmarkStart w:id="35" w:name="_Toc108426108"/>
       <w:r>
         <w:t>Visualización y generación de mapas de inundación</w:t>
       </w:r>
-      <w:bookmarkEnd w:id="36"/>
+      <w:bookmarkEnd w:id="35"/>
     </w:p>
     <w:p>
       <w:pPr>
@@ -7758,27 +8583,43 @@
           <w:numId w:val="19"/>
         </w:numPr>
       </w:pPr>
-      <w:bookmarkStart w:id="37" w:name="_Toc108426109"/>
+      <w:bookmarkStart w:id="36" w:name="_Toc108426109"/>
       <w:r>
         <w:t>O</w:t>
       </w:r>
       <w:r>
         <w:t>bras hidráulicas en modelaciones bidimensionales</w:t>
       </w:r>
-      <w:bookmarkEnd w:id="37"/>
+      <w:bookmarkEnd w:id="36"/>
     </w:p>
     <w:p/>
     <w:p/>
     <w:p/>
+    <w:p/>
+    <w:p/>
+    <w:p/>
+    <w:p/>
+    <w:p/>
+    <w:p/>
+    <w:p/>
+    <w:p/>
+    <w:p/>
+    <w:p/>
+    <w:p/>
+    <w:p/>
+    <w:p/>
+    <w:p/>
+    <w:p/>
+    <w:p/>
     <w:p>
       <w:pPr>
         <w:pStyle w:val="Ttulo1"/>
       </w:pPr>
-      <w:bookmarkStart w:id="38" w:name="_Toc108426110"/>
+      <w:bookmarkStart w:id="37" w:name="_Toc108426110"/>
       <w:r>
         <w:t>Convenciones en este documento</w:t>
       </w:r>
-      <w:bookmarkEnd w:id="38"/>
+      <w:bookmarkEnd w:id="37"/>
     </w:p>
     <w:p>
       <w:pPr>
@@ -7801,11 +8642,11 @@
       <w:pPr>
         <w:pStyle w:val="Ttulo1"/>
       </w:pPr>
-      <w:bookmarkStart w:id="39" w:name="_Toc108426111"/>
+      <w:bookmarkStart w:id="38" w:name="_Toc108426111"/>
       <w:r>
         <w:t>Referencias</w:t>
       </w:r>
-      <w:bookmarkEnd w:id="39"/>
+      <w:bookmarkEnd w:id="38"/>
     </w:p>
     <w:p/>
     <w:p>
@@ -7832,7 +8673,7 @@
         </w:rPr>
         <w:t xml:space="preserve">. </w:t>
       </w:r>
-      <w:hyperlink r:id="rId9" w:history="1">
+      <w:hyperlink r:id="rId10" w:history="1">
         <w:r>
           <w:rPr>
             <w:rStyle w:val="Hipervnculo"/>
@@ -7859,7 +8700,7 @@
         <w:rPr>
           <w:lang w:val="en-US"/>
         </w:rPr>
-        <w:t xml:space="preserve"> HEC-RAS </w:t>
+        <w:t xml:space="preserve">HEC-RAS </w:t>
       </w:r>
       <w:r>
         <w:rPr>
@@ -7885,7 +8726,7 @@
         </w:rPr>
         <w:t xml:space="preserve"> </w:t>
       </w:r>
-      <w:hyperlink r:id="rId10" w:history="1">
+      <w:hyperlink r:id="rId11" w:history="1">
         <w:r>
           <w:rPr>
             <w:rStyle w:val="Hipervnculo"/>
@@ -7932,7 +8773,7 @@
         </w:rPr>
         <w:t xml:space="preserve">. </w:t>
       </w:r>
-      <w:hyperlink r:id="rId11" w:history="1">
+      <w:hyperlink r:id="rId12" w:history="1">
         <w:r>
           <w:rPr>
             <w:rStyle w:val="Hipervnculo"/>
@@ -7955,6 +8796,261 @@
           <w:lang w:val="en-US"/>
         </w:rPr>
       </w:pPr>
+      <w:r>
+        <w:rPr>
+          <w:lang w:val="en-US"/>
+        </w:rPr>
+        <w:t xml:space="preserve">Fluid mechanics. Fundamentals and Applications. </w:t>
+      </w:r>
+      <w:proofErr w:type="spellStart"/>
+      <w:r>
+        <w:t>Cengel</w:t>
+      </w:r>
+      <w:proofErr w:type="spellEnd"/>
+      <w:r>
+        <w:t xml:space="preserve"> Y., </w:t>
+      </w:r>
+      <w:proofErr w:type="spellStart"/>
+      <w:r>
+        <w:t>Cimbala</w:t>
+      </w:r>
+      <w:proofErr w:type="spellEnd"/>
+      <w:r>
+        <w:t xml:space="preserve"> J. McGraw-Hill.2006.</w:t>
+      </w:r>
+    </w:p>
+    <w:p>
+      <w:pPr>
+        <w:pStyle w:val="Prrafodelista"/>
+        <w:numPr>
+          <w:ilvl w:val="0"/>
+          <w:numId w:val="14"/>
+        </w:numPr>
+        <w:jc w:val="left"/>
+        <w:rPr>
+          <w:lang w:val="en-US"/>
+        </w:rPr>
+      </w:pPr>
+      <w:r>
+        <w:rPr>
+          <w:lang w:val="en-US"/>
+        </w:rPr>
+        <w:t xml:space="preserve">Introduction to Fluid Mechanics. Fox and McDonald's. 8th Ed., Jhon </w:t>
+      </w:r>
+      <w:proofErr w:type="spellStart"/>
+      <w:r>
+        <w:rPr>
+          <w:lang w:val="en-US"/>
+        </w:rPr>
+        <w:t>Wilwy</w:t>
+      </w:r>
+      <w:proofErr w:type="spellEnd"/>
+      <w:r>
+        <w:rPr>
+          <w:lang w:val="en-US"/>
+        </w:rPr>
+        <w:t xml:space="preserve"> &amp; Sons, Inc. 2011. </w:t>
+      </w:r>
+    </w:p>
+    <w:p>
+      <w:pPr>
+        <w:pStyle w:val="Prrafodelista"/>
+        <w:numPr>
+          <w:ilvl w:val="0"/>
+          <w:numId w:val="14"/>
+        </w:numPr>
+        <w:jc w:val="left"/>
+        <w:rPr>
+          <w:lang w:val="en-US"/>
+        </w:rPr>
+      </w:pPr>
+      <w:r>
+        <w:rPr>
+          <w:lang w:val="en-US"/>
+        </w:rPr>
+        <w:t xml:space="preserve">The Hydraulics of Channel Flow: An </w:t>
+      </w:r>
+      <w:proofErr w:type="spellStart"/>
+      <w:r>
+        <w:rPr>
+          <w:lang w:val="en-US"/>
+        </w:rPr>
+        <w:t>Introdution</w:t>
+      </w:r>
+      <w:proofErr w:type="spellEnd"/>
+      <w:r>
+        <w:rPr>
+          <w:lang w:val="en-US"/>
+        </w:rPr>
+        <w:t xml:space="preserve">. Chanson H. 2nd </w:t>
+      </w:r>
+      <w:proofErr w:type="spellStart"/>
+      <w:proofErr w:type="gramStart"/>
+      <w:r>
+        <w:rPr>
+          <w:lang w:val="en-US"/>
+        </w:rPr>
+        <w:t>Ed.,Elsevier</w:t>
+      </w:r>
+      <w:proofErr w:type="spellEnd"/>
+      <w:proofErr w:type="gramEnd"/>
+      <w:r>
+        <w:rPr>
+          <w:lang w:val="en-US"/>
+        </w:rPr>
+        <w:t xml:space="preserve"> Butterworth-Heinemann. 2004. </w:t>
+      </w:r>
+    </w:p>
+    <w:p>
+      <w:pPr>
+        <w:pStyle w:val="Prrafodelista"/>
+        <w:numPr>
+          <w:ilvl w:val="0"/>
+          <w:numId w:val="14"/>
+        </w:numPr>
+        <w:jc w:val="left"/>
+      </w:pPr>
+      <w:r>
+        <w:t>Hidráulica de tuberías y canales. Rocha Arturo.</w:t>
+      </w:r>
+    </w:p>
+    <w:p>
+      <w:pPr>
+        <w:pStyle w:val="Prrafodelista"/>
+        <w:numPr>
+          <w:ilvl w:val="0"/>
+          <w:numId w:val="14"/>
+        </w:numPr>
+        <w:jc w:val="left"/>
+        <w:rPr>
+          <w:lang w:val="en-US"/>
+        </w:rPr>
+      </w:pPr>
+      <w:r>
+        <w:rPr>
+          <w:lang w:val="en-US"/>
+        </w:rPr>
+        <w:t xml:space="preserve">Open Channel Hydraulics. Chow, Ven </w:t>
+      </w:r>
+      <w:proofErr w:type="spellStart"/>
+      <w:r>
+        <w:rPr>
+          <w:lang w:val="en-US"/>
+        </w:rPr>
+        <w:t>Te</w:t>
+      </w:r>
+      <w:proofErr w:type="spellEnd"/>
+      <w:r>
+        <w:rPr>
+          <w:lang w:val="en-US"/>
+        </w:rPr>
+        <w:t>. 2nd Ed., Blackburn Press. 2009.</w:t>
+      </w:r>
+    </w:p>
+    <w:p>
+      <w:pPr>
+        <w:pStyle w:val="Prrafodelista"/>
+        <w:numPr>
+          <w:ilvl w:val="0"/>
+          <w:numId w:val="14"/>
+        </w:numPr>
+        <w:spacing w:after="160" w:line="259" w:lineRule="auto"/>
+        <w:jc w:val="left"/>
+      </w:pPr>
+      <w:r>
+        <w:rPr>
+          <w:lang w:val="en-US"/>
+        </w:rPr>
+        <w:t xml:space="preserve">Hydraulic modeling. </w:t>
+      </w:r>
+      <w:proofErr w:type="spellStart"/>
+      <w:r>
+        <w:rPr>
+          <w:lang w:val="en-US"/>
+        </w:rPr>
+        <w:t>Lyatkher</w:t>
+      </w:r>
+      <w:proofErr w:type="spellEnd"/>
+      <w:r>
+        <w:rPr>
+          <w:lang w:val="en-US"/>
+        </w:rPr>
+        <w:t xml:space="preserve">, Victor; </w:t>
+      </w:r>
+      <w:proofErr w:type="spellStart"/>
+      <w:r>
+        <w:rPr>
+          <w:lang w:val="en-US"/>
+        </w:rPr>
+        <w:t>Proudovsky</w:t>
+      </w:r>
+      <w:proofErr w:type="spellEnd"/>
+      <w:r>
+        <w:rPr>
+          <w:lang w:val="en-US"/>
+        </w:rPr>
+        <w:t xml:space="preserve"> Alexander. </w:t>
+      </w:r>
+      <w:proofErr w:type="spellStart"/>
+      <w:r>
+        <w:t>Scrivener</w:t>
+      </w:r>
+      <w:proofErr w:type="spellEnd"/>
+      <w:r>
+        <w:t xml:space="preserve"> Publishing. 2016</w:t>
+      </w:r>
+    </w:p>
+    <w:p>
+      <w:pPr>
+        <w:pStyle w:val="Prrafodelista"/>
+        <w:numPr>
+          <w:ilvl w:val="0"/>
+          <w:numId w:val="14"/>
+        </w:numPr>
+        <w:spacing w:after="160" w:line="259" w:lineRule="auto"/>
+        <w:jc w:val="left"/>
+        <w:rPr>
+          <w:lang w:val="en-US"/>
+        </w:rPr>
+      </w:pPr>
+      <w:r>
+        <w:rPr>
+          <w:lang w:val="en-US"/>
+        </w:rPr>
+        <w:t>Hydraulic modeling. Concepts and practice. American Society of Civil Engineers, ASCE. 2000.</w:t>
+      </w:r>
+    </w:p>
+    <w:p>
+      <w:pPr>
+        <w:pStyle w:val="Prrafodelista"/>
+        <w:numPr>
+          <w:ilvl w:val="0"/>
+          <w:numId w:val="14"/>
+        </w:numPr>
+        <w:spacing w:after="160" w:line="259" w:lineRule="auto"/>
+        <w:jc w:val="left"/>
+      </w:pPr>
+      <w:r>
+        <w:rPr>
+          <w:lang w:val="en-US"/>
+        </w:rPr>
+        <w:t xml:space="preserve">Flood Risk Assessment and Management. </w:t>
+      </w:r>
+      <w:r>
+        <w:rPr>
+          <w:lang w:val="en-US"/>
+        </w:rPr>
+        <w:t>Chapter 9, Hydraulic Modelling</w:t>
+      </w:r>
+      <w:r>
+        <w:rPr>
+          <w:lang w:val="en-US"/>
+        </w:rPr>
+        <w:t xml:space="preserve">. Schuman Andreas H. Springer. </w:t>
+      </w:r>
+      <w:r>
+        <w:t>2011.</w:t>
+      </w:r>
     </w:p>
     <w:p>
       <w:pPr>
@@ -8044,7 +9140,7 @@
             </w:r>
           </w:p>
           <w:p>
-            <w:hyperlink r:id="rId12" w:history="1">
+            <w:hyperlink r:id="rId13" w:history="1">
               <w:r>
                 <w:rPr>
                   <w:rStyle w:val="Hipervnculo"/>
@@ -8155,7 +9251,7 @@
             </w:r>
           </w:p>
           <w:p>
-            <w:hyperlink r:id="rId13" w:history="1">
+            <w:hyperlink r:id="rId14" w:history="1">
               <w:r>
                 <w:rPr>
                   <w:rStyle w:val="Hipervnculo"/>
@@ -8167,7 +9263,6 @@
           </w:p>
           <w:p>
             <w:r>
-              <w:lastRenderedPageBreak/>
               <w:t>Centro de Estudios Hidráulicos</w:t>
             </w:r>
           </w:p>
@@ -8188,9 +9283,9 @@
     <w:p/>
     <w:p/>
     <w:sectPr>
-      <w:headerReference w:type="default" r:id="rId14"/>
-      <w:footerReference w:type="even" r:id="rId15"/>
-      <w:footerReference w:type="default" r:id="rId16"/>
+      <w:headerReference w:type="default" r:id="rId15"/>
+      <w:footerReference w:type="even" r:id="rId16"/>
+      <w:footerReference w:type="default" r:id="rId17"/>
       <w:pgSz w:w="12240" w:h="15840" w:code="1"/>
       <w:pgMar w:top="1418" w:right="1134" w:bottom="851" w:left="1134" w:header="425" w:footer="425" w:gutter="0"/>
       <w:cols w:space="720"/>
@@ -8588,8 +9683,8 @@
               <w:lang w:val="es-CO"/>
             </w:rPr>
           </w:pPr>
-          <w:bookmarkStart w:id="40" w:name="_Hlk534720586"/>
-          <w:bookmarkStart w:id="41" w:name="_Hlk534720587"/>
+          <w:bookmarkStart w:id="39" w:name="_Hlk534720586"/>
+          <w:bookmarkStart w:id="40" w:name="_Hlk534720587"/>
           <w:r>
             <w:rPr>
               <w:noProof/>
@@ -8844,8 +9939,8 @@
       </w:tc>
     </w:tr>
   </w:tbl>
+  <w:bookmarkEnd w:id="39"/>
   <w:bookmarkEnd w:id="40"/>
-  <w:bookmarkEnd w:id="41"/>
   <w:p>
     <w:pPr>
       <w:pStyle w:val="Encabezado"/>
@@ -10082,6 +11177,119 @@
     </w:lvl>
   </w:abstractNum>
   <w:abstractNum w:abstractNumId="9" w15:restartNumberingAfterBreak="0">
+    <w:nsid w:val="5423019A"/>
+    <w:multiLevelType w:val="hybridMultilevel"/>
+    <w:tmpl w:val="38AA35A4"/>
+    <w:lvl w:ilvl="0" w:tplc="04090001">
+      <w:start w:val="1"/>
+      <w:numFmt w:val="bullet"/>
+      <w:lvlText w:val=""/>
+      <w:lvlJc w:val="left"/>
+      <w:pPr>
+        <w:ind w:left="720" w:hanging="360"/>
+      </w:pPr>
+      <w:rPr>
+        <w:rFonts w:ascii="Symbol" w:hAnsi="Symbol" w:hint="default"/>
+      </w:rPr>
+    </w:lvl>
+    <w:lvl w:ilvl="1" w:tplc="04090003" w:tentative="1">
+      <w:start w:val="1"/>
+      <w:numFmt w:val="bullet"/>
+      <w:lvlText w:val="o"/>
+      <w:lvlJc w:val="left"/>
+      <w:pPr>
+        <w:ind w:left="1440" w:hanging="360"/>
+      </w:pPr>
+      <w:rPr>
+        <w:rFonts w:ascii="Courier New" w:hAnsi="Courier New" w:cs="Courier New" w:hint="default"/>
+      </w:rPr>
+    </w:lvl>
+    <w:lvl w:ilvl="2" w:tplc="04090005" w:tentative="1">
+      <w:start w:val="1"/>
+      <w:numFmt w:val="bullet"/>
+      <w:lvlText w:val=""/>
+      <w:lvlJc w:val="left"/>
+      <w:pPr>
+        <w:ind w:left="2160" w:hanging="360"/>
+      </w:pPr>
+      <w:rPr>
+        <w:rFonts w:ascii="Wingdings" w:hAnsi="Wingdings" w:hint="default"/>
+      </w:rPr>
+    </w:lvl>
+    <w:lvl w:ilvl="3" w:tplc="04090001" w:tentative="1">
+      <w:start w:val="1"/>
+      <w:numFmt w:val="bullet"/>
+      <w:lvlText w:val=""/>
+      <w:lvlJc w:val="left"/>
+      <w:pPr>
+        <w:ind w:left="2880" w:hanging="360"/>
+      </w:pPr>
+      <w:rPr>
+        <w:rFonts w:ascii="Symbol" w:hAnsi="Symbol" w:hint="default"/>
+      </w:rPr>
+    </w:lvl>
+    <w:lvl w:ilvl="4" w:tplc="04090003" w:tentative="1">
+      <w:start w:val="1"/>
+      <w:numFmt w:val="bullet"/>
+      <w:lvlText w:val="o"/>
+      <w:lvlJc w:val="left"/>
+      <w:pPr>
+        <w:ind w:left="3600" w:hanging="360"/>
+      </w:pPr>
+      <w:rPr>
+        <w:rFonts w:ascii="Courier New" w:hAnsi="Courier New" w:cs="Courier New" w:hint="default"/>
+      </w:rPr>
+    </w:lvl>
+    <w:lvl w:ilvl="5" w:tplc="04090005" w:tentative="1">
+      <w:start w:val="1"/>
+      <w:numFmt w:val="bullet"/>
+      <w:lvlText w:val=""/>
+      <w:lvlJc w:val="left"/>
+      <w:pPr>
+        <w:ind w:left="4320" w:hanging="360"/>
+      </w:pPr>
+      <w:rPr>
+        <w:rFonts w:ascii="Wingdings" w:hAnsi="Wingdings" w:hint="default"/>
+      </w:rPr>
+    </w:lvl>
+    <w:lvl w:ilvl="6" w:tplc="04090001" w:tentative="1">
+      <w:start w:val="1"/>
+      <w:numFmt w:val="bullet"/>
+      <w:lvlText w:val=""/>
+      <w:lvlJc w:val="left"/>
+      <w:pPr>
+        <w:ind w:left="5040" w:hanging="360"/>
+      </w:pPr>
+      <w:rPr>
+        <w:rFonts w:ascii="Symbol" w:hAnsi="Symbol" w:hint="default"/>
+      </w:rPr>
+    </w:lvl>
+    <w:lvl w:ilvl="7" w:tplc="04090003" w:tentative="1">
+      <w:start w:val="1"/>
+      <w:numFmt w:val="bullet"/>
+      <w:lvlText w:val="o"/>
+      <w:lvlJc w:val="left"/>
+      <w:pPr>
+        <w:ind w:left="5760" w:hanging="360"/>
+      </w:pPr>
+      <w:rPr>
+        <w:rFonts w:ascii="Courier New" w:hAnsi="Courier New" w:cs="Courier New" w:hint="default"/>
+      </w:rPr>
+    </w:lvl>
+    <w:lvl w:ilvl="8" w:tplc="04090005" w:tentative="1">
+      <w:start w:val="1"/>
+      <w:numFmt w:val="bullet"/>
+      <w:lvlText w:val=""/>
+      <w:lvlJc w:val="left"/>
+      <w:pPr>
+        <w:ind w:left="6480" w:hanging="360"/>
+      </w:pPr>
+      <w:rPr>
+        <w:rFonts w:ascii="Wingdings" w:hAnsi="Wingdings" w:hint="default"/>
+      </w:rPr>
+    </w:lvl>
+  </w:abstractNum>
+  <w:abstractNum w:abstractNumId="10" w15:restartNumberingAfterBreak="0">
     <w:nsid w:val="5C85189B"/>
     <w:multiLevelType w:val="multilevel"/>
     <w:tmpl w:val="2DEAF3CC"/>
@@ -10204,7 +11412,7 @@
       </w:rPr>
     </w:lvl>
   </w:abstractNum>
-  <w:abstractNum w:abstractNumId="10" w15:restartNumberingAfterBreak="0">
+  <w:abstractNum w:abstractNumId="11" w15:restartNumberingAfterBreak="0">
     <w:nsid w:val="5E867AFB"/>
     <w:multiLevelType w:val="hybridMultilevel"/>
     <w:tmpl w:val="A9EC5D16"/>
@@ -10293,7 +11501,7 @@
       </w:pPr>
     </w:lvl>
   </w:abstractNum>
-  <w:abstractNum w:abstractNumId="11" w15:restartNumberingAfterBreak="0">
+  <w:abstractNum w:abstractNumId="12" w15:restartNumberingAfterBreak="0">
     <w:nsid w:val="610379D7"/>
     <w:multiLevelType w:val="hybridMultilevel"/>
     <w:tmpl w:val="01C09044"/>
@@ -10406,7 +11614,7 @@
       </w:rPr>
     </w:lvl>
   </w:abstractNum>
-  <w:abstractNum w:abstractNumId="12" w15:restartNumberingAfterBreak="0">
+  <w:abstractNum w:abstractNumId="13" w15:restartNumberingAfterBreak="0">
     <w:nsid w:val="61763ACB"/>
     <w:multiLevelType w:val="multilevel"/>
     <w:tmpl w:val="2DEAF3CC"/>
@@ -10529,7 +11737,7 @@
       </w:rPr>
     </w:lvl>
   </w:abstractNum>
-  <w:abstractNum w:abstractNumId="13" w15:restartNumberingAfterBreak="0">
+  <w:abstractNum w:abstractNumId="14" w15:restartNumberingAfterBreak="0">
     <w:nsid w:val="624946E5"/>
     <w:multiLevelType w:val="hybridMultilevel"/>
     <w:tmpl w:val="E70C6AD6"/>
@@ -10642,7 +11850,7 @@
       </w:rPr>
     </w:lvl>
   </w:abstractNum>
-  <w:abstractNum w:abstractNumId="14" w15:restartNumberingAfterBreak="0">
+  <w:abstractNum w:abstractNumId="15" w15:restartNumberingAfterBreak="0">
     <w:nsid w:val="634059DB"/>
     <w:multiLevelType w:val="hybridMultilevel"/>
     <w:tmpl w:val="F2BCD14C"/>
@@ -10658,7 +11866,7 @@
         <w:rFonts w:ascii="Symbol" w:hAnsi="Symbol" w:hint="default"/>
       </w:rPr>
     </w:lvl>
-    <w:lvl w:ilvl="1" w:tplc="04090003" w:tentative="1">
+    <w:lvl w:ilvl="1" w:tplc="04090003">
       <w:start w:val="1"/>
       <w:numFmt w:val="bullet"/>
       <w:lvlText w:val="o"/>
@@ -10755,7 +11963,7 @@
       </w:rPr>
     </w:lvl>
   </w:abstractNum>
-  <w:abstractNum w:abstractNumId="15" w15:restartNumberingAfterBreak="0">
+  <w:abstractNum w:abstractNumId="16" w15:restartNumberingAfterBreak="0">
     <w:nsid w:val="64EC783D"/>
     <w:multiLevelType w:val="hybridMultilevel"/>
     <w:tmpl w:val="F7F87074"/>
@@ -10868,7 +12076,7 @@
       </w:rPr>
     </w:lvl>
   </w:abstractNum>
-  <w:abstractNum w:abstractNumId="16" w15:restartNumberingAfterBreak="0">
+  <w:abstractNum w:abstractNumId="17" w15:restartNumberingAfterBreak="0">
     <w:nsid w:val="72253F9A"/>
     <w:multiLevelType w:val="hybridMultilevel"/>
     <w:tmpl w:val="5922C338"/>
@@ -10981,7 +12189,7 @@
       </w:rPr>
     </w:lvl>
   </w:abstractNum>
-  <w:abstractNum w:abstractNumId="17" w15:restartNumberingAfterBreak="0">
+  <w:abstractNum w:abstractNumId="18" w15:restartNumberingAfterBreak="0">
     <w:nsid w:val="776C4157"/>
     <w:multiLevelType w:val="hybridMultilevel"/>
     <w:tmpl w:val="DB94603A"/>
@@ -11094,7 +12302,7 @@
       </w:rPr>
     </w:lvl>
   </w:abstractNum>
-  <w:abstractNum w:abstractNumId="18" w15:restartNumberingAfterBreak="0">
+  <w:abstractNum w:abstractNumId="19" w15:restartNumberingAfterBreak="0">
     <w:nsid w:val="78187AB8"/>
     <w:multiLevelType w:val="hybridMultilevel"/>
     <w:tmpl w:val="6686AA6E"/>
@@ -11180,7 +12388,7 @@
       </w:pPr>
     </w:lvl>
   </w:abstractNum>
-  <w:abstractNum w:abstractNumId="19" w15:restartNumberingAfterBreak="0">
+  <w:abstractNum w:abstractNumId="20" w15:restartNumberingAfterBreak="0">
     <w:nsid w:val="79174242"/>
     <w:multiLevelType w:val="hybridMultilevel"/>
     <w:tmpl w:val="24D676CC"/>
@@ -11293,7 +12501,7 @@
       </w:rPr>
     </w:lvl>
   </w:abstractNum>
-  <w:abstractNum w:abstractNumId="20" w15:restartNumberingAfterBreak="0">
+  <w:abstractNum w:abstractNumId="21" w15:restartNumberingAfterBreak="0">
     <w:nsid w:val="7B233935"/>
     <w:multiLevelType w:val="hybridMultilevel"/>
     <w:tmpl w:val="2A50AB2E"/>
@@ -11382,7 +12590,7 @@
       </w:pPr>
     </w:lvl>
   </w:abstractNum>
-  <w:abstractNum w:abstractNumId="21" w15:restartNumberingAfterBreak="0">
+  <w:abstractNum w:abstractNumId="22" w15:restartNumberingAfterBreak="0">
     <w:nsid w:val="7B2C2498"/>
     <w:multiLevelType w:val="multilevel"/>
     <w:tmpl w:val="2D6601FA"/>
@@ -11505,13 +12713,13 @@
     <w:abstractNumId w:val="2"/>
   </w:num>
   <w:num w:numId="4" w16cid:durableId="905721705">
-    <w:abstractNumId w:val="15"/>
+    <w:abstractNumId w:val="16"/>
   </w:num>
   <w:num w:numId="5" w16cid:durableId="1643268582">
-    <w:abstractNumId w:val="13"/>
+    <w:abstractNumId w:val="14"/>
   </w:num>
   <w:num w:numId="6" w16cid:durableId="409086048">
-    <w:abstractNumId w:val="9"/>
+    <w:abstractNumId w:val="10"/>
   </w:num>
   <w:num w:numId="7" w16cid:durableId="2056157426">
     <w:abstractNumId w:val="6"/>
@@ -11526,40 +12734,43 @@
     <w:abstractNumId w:val="1"/>
   </w:num>
   <w:num w:numId="11" w16cid:durableId="1087339817">
-    <w:abstractNumId w:val="16"/>
+    <w:abstractNumId w:val="17"/>
   </w:num>
   <w:num w:numId="12" w16cid:durableId="700324074">
-    <w:abstractNumId w:val="21"/>
+    <w:abstractNumId w:val="22"/>
   </w:num>
   <w:num w:numId="13" w16cid:durableId="398669570">
-    <w:abstractNumId w:val="17"/>
+    <w:abstractNumId w:val="18"/>
   </w:num>
   <w:num w:numId="14" w16cid:durableId="1420760934">
-    <w:abstractNumId w:val="11"/>
+    <w:abstractNumId w:val="12"/>
   </w:num>
   <w:num w:numId="15" w16cid:durableId="2047176060">
-    <w:abstractNumId w:val="19"/>
+    <w:abstractNumId w:val="20"/>
   </w:num>
   <w:num w:numId="16" w16cid:durableId="719015967">
-    <w:abstractNumId w:val="18"/>
+    <w:abstractNumId w:val="19"/>
   </w:num>
   <w:num w:numId="17" w16cid:durableId="1794132359">
     <w:abstractNumId w:val="0"/>
   </w:num>
   <w:num w:numId="18" w16cid:durableId="213203736">
-    <w:abstractNumId w:val="10"/>
+    <w:abstractNumId w:val="11"/>
   </w:num>
   <w:num w:numId="19" w16cid:durableId="764498834">
-    <w:abstractNumId w:val="12"/>
+    <w:abstractNumId w:val="13"/>
   </w:num>
   <w:num w:numId="20" w16cid:durableId="1146707359">
     <w:abstractNumId w:val="3"/>
   </w:num>
   <w:num w:numId="21" w16cid:durableId="415975197">
-    <w:abstractNumId w:val="20"/>
+    <w:abstractNumId w:val="21"/>
   </w:num>
   <w:num w:numId="22" w16cid:durableId="445276408">
-    <w:abstractNumId w:val="14"/>
+    <w:abstractNumId w:val="15"/>
+  </w:num>
+  <w:num w:numId="23" w16cid:durableId="2019767472">
+    <w:abstractNumId w:val="9"/>
   </w:num>
   <w:numIdMacAtCleanup w:val="1"/>
 </w:numbering>

</xml_diff>

<commit_message>
Actualización seccion 1 - Tema Fundamentos. Actualización HRAS.Contenido.docx
</commit_message>
<xml_diff>
--- a/HRAS.Contenido.docx
+++ b/HRAS.Contenido.docx
@@ -4246,7 +4246,7 @@
         <w:tc>
           <w:tcPr>
             <w:tcW w:w="1440" w:type="dxa"/>
-            <w:shd w:val="clear" w:color="auto" w:fill="FFFF00"/>
+            <w:shd w:val="clear" w:color="auto" w:fill="auto"/>
           </w:tcPr>
           <w:p>
             <w:pPr>
@@ -4267,6 +4267,26 @@
                 <w:lang w:val="es-CO"/>
               </w:rPr>
               <w:t>15.07.2022</w:t>
+            </w:r>
+            <w:r>
+              <w:rPr>
+                <w:rFonts w:cs="Segoe UI Light"/>
+                <w:sz w:val="16"/>
+                <w:szCs w:val="16"/>
+                <w:lang w:val="es-CO"/>
+              </w:rPr>
+              <w:t xml:space="preserve"> </w:t>
+            </w:r>
+            <w:r>
+              <w:rPr>
+                <w:rFonts w:cs="Segoe UI Light"/>
+                <w:noProof/>
+                <w:color w:val="C00000"/>
+                <w:sz w:val="16"/>
+                <w:szCs w:val="16"/>
+                <w:lang w:val="es-CO"/>
+              </w:rPr>
+              <w:t>(R)</w:t>
             </w:r>
           </w:p>
         </w:tc>
@@ -4377,7 +4397,7 @@
         <w:tc>
           <w:tcPr>
             <w:tcW w:w="1440" w:type="dxa"/>
-            <w:shd w:val="clear" w:color="auto" w:fill="FFFF00"/>
+            <w:shd w:val="clear" w:color="auto" w:fill="auto"/>
           </w:tcPr>
           <w:p>
             <w:pPr>
@@ -4398,37 +4418,28 @@
                 <w:szCs w:val="16"/>
                 <w:lang w:val="es-CO"/>
               </w:rPr>
-              <w:t>29</w:t>
-            </w:r>
-            <w:r>
-              <w:rPr>
-                <w:rFonts w:cs="Segoe UI Light"/>
-                <w:color w:val="000000" w:themeColor="text1"/>
-                <w:sz w:val="16"/>
-                <w:szCs w:val="16"/>
-                <w:lang w:val="es-CO"/>
-              </w:rPr>
-              <w:t>.</w:t>
-            </w:r>
-            <w:r>
-              <w:rPr>
-                <w:rFonts w:cs="Segoe UI Light"/>
-                <w:color w:val="000000" w:themeColor="text1"/>
-                <w:sz w:val="16"/>
-                <w:szCs w:val="16"/>
-                <w:lang w:val="es-CO"/>
-              </w:rPr>
-              <w:t>07</w:t>
-            </w:r>
-            <w:r>
-              <w:rPr>
-                <w:rFonts w:cs="Segoe UI Light"/>
-                <w:color w:val="000000" w:themeColor="text1"/>
-                <w:sz w:val="16"/>
-                <w:szCs w:val="16"/>
-                <w:lang w:val="es-CO"/>
-              </w:rPr>
-              <w:t>.2022</w:t>
+              <w:t>29.07.2022</w:t>
+            </w:r>
+            <w:r>
+              <w:rPr>
+                <w:rFonts w:cs="Segoe UI Light"/>
+                <w:color w:val="000000" w:themeColor="text1"/>
+                <w:sz w:val="16"/>
+                <w:szCs w:val="16"/>
+                <w:lang w:val="es-CO"/>
+              </w:rPr>
+              <w:t xml:space="preserve"> </w:t>
+            </w:r>
+            <w:r>
+              <w:rPr>
+                <w:rFonts w:cs="Segoe UI Light"/>
+                <w:noProof/>
+                <w:color w:val="C00000"/>
+                <w:sz w:val="16"/>
+                <w:szCs w:val="16"/>
+                <w:lang w:val="es-CO"/>
+              </w:rPr>
+              <w:t>(R)</w:t>
             </w:r>
           </w:p>
         </w:tc>
@@ -4551,7 +4562,7 @@
         <w:tc>
           <w:tcPr>
             <w:tcW w:w="1440" w:type="dxa"/>
-            <w:shd w:val="clear" w:color="auto" w:fill="FFC000"/>
+            <w:shd w:val="clear" w:color="auto" w:fill="92D050"/>
           </w:tcPr>
           <w:p>
             <w:pPr>
@@ -4572,37 +4583,17 @@
                 <w:szCs w:val="16"/>
                 <w:lang w:val="es-CO"/>
               </w:rPr>
-              <w:t>06</w:t>
-            </w:r>
-            <w:r>
-              <w:rPr>
-                <w:rFonts w:cs="Segoe UI Light"/>
-                <w:color w:val="000000" w:themeColor="text1"/>
-                <w:sz w:val="16"/>
-                <w:szCs w:val="16"/>
-                <w:lang w:val="es-CO"/>
-              </w:rPr>
-              <w:t>.0</w:t>
-            </w:r>
-            <w:r>
-              <w:rPr>
-                <w:rFonts w:cs="Segoe UI Light"/>
-                <w:color w:val="000000" w:themeColor="text1"/>
-                <w:sz w:val="16"/>
-                <w:szCs w:val="16"/>
-                <w:lang w:val="es-CO"/>
-              </w:rPr>
-              <w:t>8</w:t>
-            </w:r>
-            <w:r>
-              <w:rPr>
-                <w:rFonts w:cs="Segoe UI Light"/>
-                <w:color w:val="000000" w:themeColor="text1"/>
-                <w:sz w:val="16"/>
-                <w:szCs w:val="16"/>
-                <w:lang w:val="es-CO"/>
-              </w:rPr>
-              <w:t>.2022</w:t>
+              <w:t>06.08.2022</w:t>
+            </w:r>
+            <w:r>
+              <w:rPr>
+                <w:rFonts w:cs="Segoe UI Light"/>
+                <w:color w:val="000000" w:themeColor="text1"/>
+                <w:sz w:val="16"/>
+                <w:szCs w:val="16"/>
+                <w:lang w:val="es-CO"/>
+              </w:rPr>
+              <w:t xml:space="preserve"> </w:t>
             </w:r>
           </w:p>
         </w:tc>
@@ -7842,7 +7833,7 @@
       <w:pPr>
         <w:pStyle w:val="Prrafodelista"/>
         <w:rPr>
-          <w:lang w:val="es-ES_tradnl"/>
+          <w:lang w:val="en-US"/>
         </w:rPr>
       </w:pPr>
     </w:p>

</xml_diff>

<commit_message>
Actualización seccion 1 - Tema Modelación. Actualización HRAS.Contenido.docx
</commit_message>
<xml_diff>
--- a/HRAS.Contenido.docx
+++ b/HRAS.Contenido.docx
@@ -10,7 +10,7 @@
           <w:color w:val="000000" w:themeColor="text1"/>
           <w:sz w:val="28"/>
           <w:szCs w:val="28"/>
-          <w:lang w:val="es-CO"/>
+          <w:lang w:val="en-US"/>
         </w:rPr>
       </w:pPr>
     </w:p>
@@ -7693,13 +7693,7 @@
         <w:rPr>
           <w:lang w:val="es-ES_tradnl"/>
         </w:rPr>
-        <w:t xml:space="preserve">Conservación del momentum </w:t>
-      </w:r>
-      <w:r>
-        <w:rPr>
-          <w:lang w:val="es-ES_tradnl"/>
-        </w:rPr>
-        <w:t>en flujo permanente.</w:t>
+        <w:t>Conservación del momentum en flujo permanente.</w:t>
       </w:r>
     </w:p>
     <w:p>
@@ -7832,9 +7826,6 @@
     <w:p>
       <w:pPr>
         <w:pStyle w:val="Prrafodelista"/>
-        <w:rPr>
-          <w:lang w:val="en-US"/>
-        </w:rPr>
       </w:pPr>
     </w:p>
     <w:p>
@@ -8017,13 +8008,7 @@
         <w:rPr>
           <w:lang w:val="es-ES_tradnl"/>
         </w:rPr>
-        <w:t xml:space="preserve">Igualmente, </w:t>
-      </w:r>
-      <w:r>
-        <w:rPr>
-          <w:lang w:val="es-ES_tradnl"/>
-        </w:rPr>
-        <w:t xml:space="preserve">se presentan los conceptos relacionados a la definición de condiciones de frontera para la modelación hidráulica, así como los conceptos de </w:t>
+        <w:t xml:space="preserve">Igualmente, se presentan los conceptos relacionados a la definición de condiciones de frontera para la modelación hidráulica, así como los conceptos de </w:t>
       </w:r>
       <w:r>
         <w:rPr>
@@ -8133,11 +8118,45 @@
         <w:t xml:space="preserve"> el</w:t>
       </w:r>
       <w:r>
-        <w:rPr>
-          <w:lang w:val="en-AU"/>
-        </w:rPr>
-        <w:t xml:space="preserve"> Hydrologic Engineering Center del US Army Corps of Engineers</w:t>
-      </w:r>
+        <w:t xml:space="preserve"> </w:t>
+      </w:r>
+      <w:proofErr w:type="spellStart"/>
+      <w:r>
+        <w:t>Hydrologic</w:t>
+      </w:r>
+      <w:proofErr w:type="spellEnd"/>
+      <w:r>
+        <w:t xml:space="preserve"> </w:t>
+      </w:r>
+      <w:proofErr w:type="spellStart"/>
+      <w:r>
+        <w:t>Engineering</w:t>
+      </w:r>
+      <w:proofErr w:type="spellEnd"/>
+      <w:r>
+        <w:t xml:space="preserve"> Center del US </w:t>
+      </w:r>
+      <w:proofErr w:type="spellStart"/>
+      <w:r>
+        <w:t>Army</w:t>
+      </w:r>
+      <w:proofErr w:type="spellEnd"/>
+      <w:r>
+        <w:t xml:space="preserve"> Corps </w:t>
+      </w:r>
+      <w:proofErr w:type="spellStart"/>
+      <w:r>
+        <w:t>of</w:t>
+      </w:r>
+      <w:proofErr w:type="spellEnd"/>
+      <w:r>
+        <w:t xml:space="preserve"> </w:t>
+      </w:r>
+      <w:proofErr w:type="spellStart"/>
+      <w:r>
+        <w:t>Engineers</w:t>
+      </w:r>
+      <w:proofErr w:type="spellEnd"/>
       <w:r>
         <w:rPr>
           <w:lang w:val="es-ES_tradnl"/>

</xml_diff>

<commit_message>
Actualización seccion 1 - Tema Fundamentos Actualización HRAS.Contenido.docx
</commit_message>
<xml_diff>
--- a/HRAS.Contenido.docx
+++ b/HRAS.Contenido.docx
@@ -144,7 +144,7 @@
         </w:rPr>
         <w:fldChar w:fldCharType="separate"/>
       </w:r>
-      <w:hyperlink w:anchor="_Toc111035518" w:history="1">
+      <w:hyperlink w:anchor="_Toc111039448" w:history="1">
         <w:r>
           <w:rPr>
             <w:rStyle w:val="Hipervnculo"/>
@@ -170,7 +170,7 @@
             <w:noProof/>
             <w:webHidden/>
           </w:rPr>
-          <w:instrText xml:space="preserve"> PAGEREF _Toc111035518 \h </w:instrText>
+          <w:instrText xml:space="preserve"> PAGEREF _Toc111039448 \h </w:instrText>
         </w:r>
         <w:r>
           <w:rPr>
@@ -216,7 +216,7 @@
           <w:lang w:val="en-US" w:eastAsia="en-US"/>
         </w:rPr>
       </w:pPr>
-      <w:hyperlink w:anchor="_Toc111035519" w:history="1">
+      <w:hyperlink w:anchor="_Toc111039449" w:history="1">
         <w:r>
           <w:rPr>
             <w:rStyle w:val="Hipervnculo"/>
@@ -242,7 +242,7 @@
             <w:noProof/>
             <w:webHidden/>
           </w:rPr>
-          <w:instrText xml:space="preserve"> PAGEREF _Toc111035519 \h </w:instrText>
+          <w:instrText xml:space="preserve"> PAGEREF _Toc111039449 \h </w:instrText>
         </w:r>
         <w:r>
           <w:rPr>
@@ -288,7 +288,7 @@
           <w:lang w:val="en-US" w:eastAsia="en-US"/>
         </w:rPr>
       </w:pPr>
-      <w:hyperlink w:anchor="_Toc111035520" w:history="1">
+      <w:hyperlink w:anchor="_Toc111039450" w:history="1">
         <w:r>
           <w:rPr>
             <w:rStyle w:val="Hipervnculo"/>
@@ -314,7 +314,7 @@
             <w:noProof/>
             <w:webHidden/>
           </w:rPr>
-          <w:instrText xml:space="preserve"> PAGEREF _Toc111035520 \h </w:instrText>
+          <w:instrText xml:space="preserve"> PAGEREF _Toc111039450 \h </w:instrText>
         </w:r>
         <w:r>
           <w:rPr>
@@ -360,7 +360,7 @@
           <w:lang w:val="en-US" w:eastAsia="en-US"/>
         </w:rPr>
       </w:pPr>
-      <w:hyperlink w:anchor="_Toc111035521" w:history="1">
+      <w:hyperlink w:anchor="_Toc111039451" w:history="1">
         <w:r>
           <w:rPr>
             <w:rStyle w:val="Hipervnculo"/>
@@ -386,7 +386,7 @@
             <w:noProof/>
             <w:webHidden/>
           </w:rPr>
-          <w:instrText xml:space="preserve"> PAGEREF _Toc111035521 \h </w:instrText>
+          <w:instrText xml:space="preserve"> PAGEREF _Toc111039451 \h </w:instrText>
         </w:r>
         <w:r>
           <w:rPr>
@@ -432,7 +432,7 @@
           <w:lang w:val="en-US" w:eastAsia="en-US"/>
         </w:rPr>
       </w:pPr>
-      <w:hyperlink w:anchor="_Toc111035522" w:history="1">
+      <w:hyperlink w:anchor="_Toc111039452" w:history="1">
         <w:r>
           <w:rPr>
             <w:rStyle w:val="Hipervnculo"/>
@@ -458,7 +458,7 @@
             <w:noProof/>
             <w:webHidden/>
           </w:rPr>
-          <w:instrText xml:space="preserve"> PAGEREF _Toc111035522 \h </w:instrText>
+          <w:instrText xml:space="preserve"> PAGEREF _Toc111039452 \h </w:instrText>
         </w:r>
         <w:r>
           <w:rPr>
@@ -504,7 +504,7 @@
           <w:lang w:val="en-US" w:eastAsia="en-US"/>
         </w:rPr>
       </w:pPr>
-      <w:hyperlink w:anchor="_Toc111035523" w:history="1">
+      <w:hyperlink w:anchor="_Toc111039453" w:history="1">
         <w:r>
           <w:rPr>
             <w:rStyle w:val="Hipervnculo"/>
@@ -530,7 +530,7 @@
             <w:noProof/>
             <w:webHidden/>
           </w:rPr>
-          <w:instrText xml:space="preserve"> PAGEREF _Toc111035523 \h </w:instrText>
+          <w:instrText xml:space="preserve"> PAGEREF _Toc111039453 \h </w:instrText>
         </w:r>
         <w:r>
           <w:rPr>
@@ -576,7 +576,7 @@
           <w:lang w:val="en-US" w:eastAsia="en-US"/>
         </w:rPr>
       </w:pPr>
-      <w:hyperlink w:anchor="_Toc111035524" w:history="1">
+      <w:hyperlink w:anchor="_Toc111039454" w:history="1">
         <w:r>
           <w:rPr>
             <w:rStyle w:val="Hipervnculo"/>
@@ -602,7 +602,7 @@
             <w:noProof/>
             <w:webHidden/>
           </w:rPr>
-          <w:instrText xml:space="preserve"> PAGEREF _Toc111035524 \h </w:instrText>
+          <w:instrText xml:space="preserve"> PAGEREF _Toc111039454 \h </w:instrText>
         </w:r>
         <w:r>
           <w:rPr>
@@ -648,7 +648,7 @@
           <w:lang w:val="en-US" w:eastAsia="en-US"/>
         </w:rPr>
       </w:pPr>
-      <w:hyperlink w:anchor="_Toc111035525" w:history="1">
+      <w:hyperlink w:anchor="_Toc111039455" w:history="1">
         <w:r>
           <w:rPr>
             <w:rStyle w:val="Hipervnculo"/>
@@ -674,7 +674,7 @@
             <w:noProof/>
             <w:webHidden/>
           </w:rPr>
-          <w:instrText xml:space="preserve"> PAGEREF _Toc111035525 \h </w:instrText>
+          <w:instrText xml:space="preserve"> PAGEREF _Toc111039455 \h </w:instrText>
         </w:r>
         <w:r>
           <w:rPr>
@@ -720,7 +720,7 @@
           <w:lang w:val="en-US" w:eastAsia="en-US"/>
         </w:rPr>
       </w:pPr>
-      <w:hyperlink w:anchor="_Toc111035526" w:history="1">
+      <w:hyperlink w:anchor="_Toc111039456" w:history="1">
         <w:r>
           <w:rPr>
             <w:rStyle w:val="Hipervnculo"/>
@@ -746,7 +746,7 @@
             <w:noProof/>
             <w:webHidden/>
           </w:rPr>
-          <w:instrText xml:space="preserve"> PAGEREF _Toc111035526 \h </w:instrText>
+          <w:instrText xml:space="preserve"> PAGEREF _Toc111039456 \h </w:instrText>
         </w:r>
         <w:r>
           <w:rPr>
@@ -792,7 +792,7 @@
           <w:lang w:val="en-US" w:eastAsia="en-US"/>
         </w:rPr>
       </w:pPr>
-      <w:hyperlink w:anchor="_Toc111035527" w:history="1">
+      <w:hyperlink w:anchor="_Toc111039457" w:history="1">
         <w:r>
           <w:rPr>
             <w:rStyle w:val="Hipervnculo"/>
@@ -818,7 +818,7 @@
             <w:noProof/>
             <w:webHidden/>
           </w:rPr>
-          <w:instrText xml:space="preserve"> PAGEREF _Toc111035527 \h </w:instrText>
+          <w:instrText xml:space="preserve"> PAGEREF _Toc111039457 \h </w:instrText>
         </w:r>
         <w:r>
           <w:rPr>
@@ -864,7 +864,7 @@
           <w:lang w:val="en-US" w:eastAsia="en-US"/>
         </w:rPr>
       </w:pPr>
-      <w:hyperlink w:anchor="_Toc111035528" w:history="1">
+      <w:hyperlink w:anchor="_Toc111039458" w:history="1">
         <w:r>
           <w:rPr>
             <w:rStyle w:val="Hipervnculo"/>
@@ -890,7 +890,7 @@
             <w:noProof/>
             <w:webHidden/>
           </w:rPr>
-          <w:instrText xml:space="preserve"> PAGEREF _Toc111035528 \h </w:instrText>
+          <w:instrText xml:space="preserve"> PAGEREF _Toc111039458 \h </w:instrText>
         </w:r>
         <w:r>
           <w:rPr>
@@ -936,12 +936,12 @@
           <w:lang w:val="en-US" w:eastAsia="en-US"/>
         </w:rPr>
       </w:pPr>
-      <w:hyperlink w:anchor="_Toc111035529" w:history="1">
+      <w:hyperlink w:anchor="_Toc111039459" w:history="1">
         <w:r>
           <w:rPr>
             <w:rStyle w:val="Hipervnculo"/>
           </w:rPr>
-          <w:t>1.2. Estudios hidráulicos y modelación</w:t>
+          <w:t>1.2. Estudios hidráulicos</w:t>
         </w:r>
         <w:r>
           <w:rPr>
@@ -962,7 +962,7 @@
             <w:noProof/>
             <w:webHidden/>
           </w:rPr>
-          <w:instrText xml:space="preserve"> PAGEREF _Toc111035529 \h </w:instrText>
+          <w:instrText xml:space="preserve"> PAGEREF _Toc111039459 \h </w:instrText>
         </w:r>
         <w:r>
           <w:rPr>
@@ -1008,12 +1008,12 @@
           <w:lang w:val="en-US" w:eastAsia="en-US"/>
         </w:rPr>
       </w:pPr>
-      <w:hyperlink w:anchor="_Toc111035530" w:history="1">
+      <w:hyperlink w:anchor="_Toc111039460" w:history="1">
         <w:r>
           <w:rPr>
             <w:rStyle w:val="Hipervnculo"/>
           </w:rPr>
-          <w:t>1.5. ¿Qué es HEC-RAS y para qué sirve?</w:t>
+          <w:t>1.3. Modelación hidráulica</w:t>
         </w:r>
         <w:r>
           <w:rPr>
@@ -1034,7 +1034,7 @@
             <w:noProof/>
             <w:webHidden/>
           </w:rPr>
-          <w:instrText xml:space="preserve"> PAGEREF _Toc111035530 \h </w:instrText>
+          <w:instrText xml:space="preserve"> PAGEREF _Toc111039460 \h </w:instrText>
         </w:r>
         <w:r>
           <w:rPr>
@@ -1067,7 +1067,7 @@
     </w:p>
     <w:p>
       <w:pPr>
-        <w:pStyle w:val="TDC1"/>
+        <w:pStyle w:val="TDC2"/>
         <w:tabs>
           <w:tab w:val="right" w:pos="9962"/>
         </w:tabs>
@@ -1080,12 +1080,12 @@
           <w:lang w:val="en-US" w:eastAsia="en-US"/>
         </w:rPr>
       </w:pPr>
-      <w:hyperlink w:anchor="_Toc111035531" w:history="1">
+      <w:hyperlink w:anchor="_Toc111039461" w:history="1">
         <w:r>
           <w:rPr>
             <w:rStyle w:val="Hipervnculo"/>
           </w:rPr>
-          <w:t>2. Modelación hidráulica básica</w:t>
+          <w:t>1.4. Estructuras hidráulicas</w:t>
         </w:r>
         <w:r>
           <w:rPr>
@@ -1106,7 +1106,7 @@
             <w:noProof/>
             <w:webHidden/>
           </w:rPr>
-          <w:instrText xml:space="preserve"> PAGEREF _Toc111035531 \h </w:instrText>
+          <w:instrText xml:space="preserve"> PAGEREF _Toc111039461 \h </w:instrText>
         </w:r>
         <w:r>
           <w:rPr>
@@ -1126,7 +1126,7 @@
             <w:noProof/>
             <w:webHidden/>
           </w:rPr>
-          <w:t>6</w:t>
+          <w:t>5</w:t>
         </w:r>
         <w:r>
           <w:rPr>
@@ -1152,12 +1152,12 @@
           <w:lang w:val="en-US" w:eastAsia="en-US"/>
         </w:rPr>
       </w:pPr>
-      <w:hyperlink w:anchor="_Toc111035532" w:history="1">
+      <w:hyperlink w:anchor="_Toc111039462" w:history="1">
         <w:r>
           <w:rPr>
             <w:rStyle w:val="Hipervnculo"/>
           </w:rPr>
-          <w:t>2.1. Cargue y validación geométrica básica</w:t>
+          <w:t>1.5. HEC-RAS. Generalidades, usos y estructura.</w:t>
         </w:r>
         <w:r>
           <w:rPr>
@@ -1178,7 +1178,7 @@
             <w:noProof/>
             <w:webHidden/>
           </w:rPr>
-          <w:instrText xml:space="preserve"> PAGEREF _Toc111035532 \h </w:instrText>
+          <w:instrText xml:space="preserve"> PAGEREF _Toc111039462 \h </w:instrText>
         </w:r>
         <w:r>
           <w:rPr>
@@ -1198,7 +1198,7 @@
             <w:noProof/>
             <w:webHidden/>
           </w:rPr>
-          <w:t>6</w:t>
+          <w:t>5</w:t>
         </w:r>
         <w:r>
           <w:rPr>
@@ -1211,7 +1211,7 @@
     </w:p>
     <w:p>
       <w:pPr>
-        <w:pStyle w:val="TDC2"/>
+        <w:pStyle w:val="TDC1"/>
         <w:tabs>
           <w:tab w:val="right" w:pos="9962"/>
         </w:tabs>
@@ -1224,12 +1224,12 @@
           <w:lang w:val="en-US" w:eastAsia="en-US"/>
         </w:rPr>
       </w:pPr>
-      <w:hyperlink w:anchor="_Toc111035533" w:history="1">
+      <w:hyperlink w:anchor="_Toc111039463" w:history="1">
         <w:r>
           <w:rPr>
             <w:rStyle w:val="Hipervnculo"/>
           </w:rPr>
-          <w:t>2.2. Definición de condiciones hidráulicas</w:t>
+          <w:t>2. Modelación hidráulica básica</w:t>
         </w:r>
         <w:r>
           <w:rPr>
@@ -1250,7 +1250,7 @@
             <w:noProof/>
             <w:webHidden/>
           </w:rPr>
-          <w:instrText xml:space="preserve"> PAGEREF _Toc111035533 \h </w:instrText>
+          <w:instrText xml:space="preserve"> PAGEREF _Toc111039463 \h </w:instrText>
         </w:r>
         <w:r>
           <w:rPr>
@@ -1270,7 +1270,7 @@
             <w:noProof/>
             <w:webHidden/>
           </w:rPr>
-          <w:t>6</w:t>
+          <w:t>5</w:t>
         </w:r>
         <w:r>
           <w:rPr>
@@ -1296,12 +1296,12 @@
           <w:lang w:val="en-US" w:eastAsia="en-US"/>
         </w:rPr>
       </w:pPr>
-      <w:hyperlink w:anchor="_Toc111035534" w:history="1">
+      <w:hyperlink w:anchor="_Toc111039464" w:history="1">
         <w:r>
           <w:rPr>
             <w:rStyle w:val="Hipervnculo"/>
           </w:rPr>
-          <w:t>2.3. Simulación en régimen permanente 1D</w:t>
+          <w:t>2.1. Cargue y validación geométrica básica</w:t>
         </w:r>
         <w:r>
           <w:rPr>
@@ -1322,7 +1322,7 @@
             <w:noProof/>
             <w:webHidden/>
           </w:rPr>
-          <w:instrText xml:space="preserve"> PAGEREF _Toc111035534 \h </w:instrText>
+          <w:instrText xml:space="preserve"> PAGEREF _Toc111039464 \h </w:instrText>
         </w:r>
         <w:r>
           <w:rPr>
@@ -1342,7 +1342,7 @@
             <w:noProof/>
             <w:webHidden/>
           </w:rPr>
-          <w:t>6</w:t>
+          <w:t>5</w:t>
         </w:r>
         <w:r>
           <w:rPr>
@@ -1368,12 +1368,12 @@
           <w:lang w:val="en-US" w:eastAsia="en-US"/>
         </w:rPr>
       </w:pPr>
-      <w:hyperlink w:anchor="_Toc111035535" w:history="1">
+      <w:hyperlink w:anchor="_Toc111039465" w:history="1">
         <w:r>
           <w:rPr>
             <w:rStyle w:val="Hipervnculo"/>
           </w:rPr>
-          <w:t>2.4. Simulación en régimen no permanente 1D</w:t>
+          <w:t>2.2. Definición de condiciones hidráulicas</w:t>
         </w:r>
         <w:r>
           <w:rPr>
@@ -1394,7 +1394,7 @@
             <w:noProof/>
             <w:webHidden/>
           </w:rPr>
-          <w:instrText xml:space="preserve"> PAGEREF _Toc111035535 \h </w:instrText>
+          <w:instrText xml:space="preserve"> PAGEREF _Toc111039465 \h </w:instrText>
         </w:r>
         <w:r>
           <w:rPr>
@@ -1414,7 +1414,7 @@
             <w:noProof/>
             <w:webHidden/>
           </w:rPr>
-          <w:t>6</w:t>
+          <w:t>5</w:t>
         </w:r>
         <w:r>
           <w:rPr>
@@ -1440,12 +1440,12 @@
           <w:lang w:val="en-US" w:eastAsia="en-US"/>
         </w:rPr>
       </w:pPr>
-      <w:hyperlink w:anchor="_Toc111035536" w:history="1">
+      <w:hyperlink w:anchor="_Toc111039466" w:history="1">
         <w:r>
           <w:rPr>
             <w:rStyle w:val="Hipervnculo"/>
           </w:rPr>
-          <w:t>2.5. Cargue de información topográfica</w:t>
+          <w:t>2.3. Simulación en régimen permanente 1D</w:t>
         </w:r>
         <w:r>
           <w:rPr>
@@ -1466,7 +1466,7 @@
             <w:noProof/>
             <w:webHidden/>
           </w:rPr>
-          <w:instrText xml:space="preserve"> PAGEREF _Toc111035536 \h </w:instrText>
+          <w:instrText xml:space="preserve"> PAGEREF _Toc111039466 \h </w:instrText>
         </w:r>
         <w:r>
           <w:rPr>
@@ -1486,7 +1486,7 @@
             <w:noProof/>
             <w:webHidden/>
           </w:rPr>
-          <w:t>6</w:t>
+          <w:t>5</w:t>
         </w:r>
         <w:r>
           <w:rPr>
@@ -1512,12 +1512,12 @@
           <w:lang w:val="en-US" w:eastAsia="en-US"/>
         </w:rPr>
       </w:pPr>
-      <w:hyperlink w:anchor="_Toc111035537" w:history="1">
+      <w:hyperlink w:anchor="_Toc111039467" w:history="1">
         <w:r>
           <w:rPr>
             <w:rStyle w:val="Hipervnculo"/>
           </w:rPr>
-          <w:t>2.6. Visualización de resultados</w:t>
+          <w:t>2.4. Simulación en régimen no permanente 1D</w:t>
         </w:r>
         <w:r>
           <w:rPr>
@@ -1538,7 +1538,7 @@
             <w:noProof/>
             <w:webHidden/>
           </w:rPr>
-          <w:instrText xml:space="preserve"> PAGEREF _Toc111035537 \h </w:instrText>
+          <w:instrText xml:space="preserve"> PAGEREF _Toc111039467 \h </w:instrText>
         </w:r>
         <w:r>
           <w:rPr>
@@ -1558,7 +1558,7 @@
             <w:noProof/>
             <w:webHidden/>
           </w:rPr>
-          <w:t>6</w:t>
+          <w:t>5</w:t>
         </w:r>
         <w:r>
           <w:rPr>
@@ -1584,12 +1584,12 @@
           <w:lang w:val="en-US" w:eastAsia="en-US"/>
         </w:rPr>
       </w:pPr>
-      <w:hyperlink w:anchor="_Toc111035538" w:history="1">
+      <w:hyperlink w:anchor="_Toc111039468" w:history="1">
         <w:r>
           <w:rPr>
             <w:rStyle w:val="Hipervnculo"/>
           </w:rPr>
-          <w:t>2.7. Errores y avisos comunes</w:t>
+          <w:t>2.5. Cargue de información topográfica</w:t>
         </w:r>
         <w:r>
           <w:rPr>
@@ -1610,7 +1610,7 @@
             <w:noProof/>
             <w:webHidden/>
           </w:rPr>
-          <w:instrText xml:space="preserve"> PAGEREF _Toc111035538 \h </w:instrText>
+          <w:instrText xml:space="preserve"> PAGEREF _Toc111039468 \h </w:instrText>
         </w:r>
         <w:r>
           <w:rPr>
@@ -1630,7 +1630,7 @@
             <w:noProof/>
             <w:webHidden/>
           </w:rPr>
-          <w:t>6</w:t>
+          <w:t>5</w:t>
         </w:r>
         <w:r>
           <w:rPr>
@@ -1643,7 +1643,7 @@
     </w:p>
     <w:p>
       <w:pPr>
-        <w:pStyle w:val="TDC1"/>
+        <w:pStyle w:val="TDC2"/>
         <w:tabs>
           <w:tab w:val="right" w:pos="9962"/>
         </w:tabs>
@@ -1656,12 +1656,12 @@
           <w:lang w:val="en-US" w:eastAsia="en-US"/>
         </w:rPr>
       </w:pPr>
-      <w:hyperlink w:anchor="_Toc111035539" w:history="1">
+      <w:hyperlink w:anchor="_Toc111039469" w:history="1">
         <w:r>
           <w:rPr>
             <w:rStyle w:val="Hipervnculo"/>
           </w:rPr>
-          <w:t>3. Modelación con opciones avanzadas</w:t>
+          <w:t>2.6. Visualización de resultados</w:t>
         </w:r>
         <w:r>
           <w:rPr>
@@ -1682,7 +1682,7 @@
             <w:noProof/>
             <w:webHidden/>
           </w:rPr>
-          <w:instrText xml:space="preserve"> PAGEREF _Toc111035539 \h </w:instrText>
+          <w:instrText xml:space="preserve"> PAGEREF _Toc111039469 \h </w:instrText>
         </w:r>
         <w:r>
           <w:rPr>
@@ -1702,7 +1702,7 @@
             <w:noProof/>
             <w:webHidden/>
           </w:rPr>
-          <w:t>6</w:t>
+          <w:t>5</w:t>
         </w:r>
         <w:r>
           <w:rPr>
@@ -1728,12 +1728,12 @@
           <w:lang w:val="en-US" w:eastAsia="en-US"/>
         </w:rPr>
       </w:pPr>
-      <w:hyperlink w:anchor="_Toc111035540" w:history="1">
+      <w:hyperlink w:anchor="_Toc111039470" w:history="1">
         <w:r>
           <w:rPr>
             <w:rStyle w:val="Hipervnculo"/>
           </w:rPr>
-          <w:t>3.1. Definición de coeficiente Manning a partir de coberturas</w:t>
+          <w:t>2.7. Errores y avisos comunes</w:t>
         </w:r>
         <w:r>
           <w:rPr>
@@ -1754,7 +1754,7 @@
             <w:noProof/>
             <w:webHidden/>
           </w:rPr>
-          <w:instrText xml:space="preserve"> PAGEREF _Toc111035540 \h </w:instrText>
+          <w:instrText xml:space="preserve"> PAGEREF _Toc111039470 \h </w:instrText>
         </w:r>
         <w:r>
           <w:rPr>
@@ -1787,7 +1787,7 @@
     </w:p>
     <w:p>
       <w:pPr>
-        <w:pStyle w:val="TDC2"/>
+        <w:pStyle w:val="TDC1"/>
         <w:tabs>
           <w:tab w:val="right" w:pos="9962"/>
         </w:tabs>
@@ -1800,12 +1800,12 @@
           <w:lang w:val="en-US" w:eastAsia="en-US"/>
         </w:rPr>
       </w:pPr>
-      <w:hyperlink w:anchor="_Toc111035541" w:history="1">
+      <w:hyperlink w:anchor="_Toc111039471" w:history="1">
         <w:r>
           <w:rPr>
             <w:rStyle w:val="Hipervnculo"/>
           </w:rPr>
-          <w:t>3.2. Tramos con confluencias</w:t>
+          <w:t>3. Modelación con opciones avanzadas</w:t>
         </w:r>
         <w:r>
           <w:rPr>
@@ -1826,7 +1826,7 @@
             <w:noProof/>
             <w:webHidden/>
           </w:rPr>
-          <w:instrText xml:space="preserve"> PAGEREF _Toc111035541 \h </w:instrText>
+          <w:instrText xml:space="preserve"> PAGEREF _Toc111039471 \h </w:instrText>
         </w:r>
         <w:r>
           <w:rPr>
@@ -1872,12 +1872,12 @@
           <w:lang w:val="en-US" w:eastAsia="en-US"/>
         </w:rPr>
       </w:pPr>
-      <w:hyperlink w:anchor="_Toc111035542" w:history="1">
+      <w:hyperlink w:anchor="_Toc111039472" w:history="1">
         <w:r>
           <w:rPr>
             <w:rStyle w:val="Hipervnculo"/>
           </w:rPr>
-          <w:t>3.3. Incorporación de estructuras hidráulicas</w:t>
+          <w:t>3.1. Definición de coeficiente Manning a partir de coberturas</w:t>
         </w:r>
         <w:r>
           <w:rPr>
@@ -1898,7 +1898,7 @@
             <w:noProof/>
             <w:webHidden/>
           </w:rPr>
-          <w:instrText xml:space="preserve"> PAGEREF _Toc111035542 \h </w:instrText>
+          <w:instrText xml:space="preserve"> PAGEREF _Toc111039472 \h </w:instrText>
         </w:r>
         <w:r>
           <w:rPr>
@@ -1944,12 +1944,12 @@
           <w:lang w:val="en-US" w:eastAsia="en-US"/>
         </w:rPr>
       </w:pPr>
-      <w:hyperlink w:anchor="_Toc111035543" w:history="1">
+      <w:hyperlink w:anchor="_Toc111039473" w:history="1">
         <w:r>
           <w:rPr>
             <w:rStyle w:val="Hipervnculo"/>
           </w:rPr>
-          <w:t>3.4. Uso de diques en la modelación</w:t>
+          <w:t>3.2. Tramos con confluencias</w:t>
         </w:r>
         <w:r>
           <w:rPr>
@@ -1970,7 +1970,7 @@
             <w:noProof/>
             <w:webHidden/>
           </w:rPr>
-          <w:instrText xml:space="preserve"> PAGEREF _Toc111035543 \h </w:instrText>
+          <w:instrText xml:space="preserve"> PAGEREF _Toc111039473 \h </w:instrText>
         </w:r>
         <w:r>
           <w:rPr>
@@ -2016,12 +2016,12 @@
           <w:lang w:val="en-US" w:eastAsia="en-US"/>
         </w:rPr>
       </w:pPr>
-      <w:hyperlink w:anchor="_Toc111035544" w:history="1">
+      <w:hyperlink w:anchor="_Toc111039474" w:history="1">
         <w:r>
           <w:rPr>
             <w:rStyle w:val="Hipervnculo"/>
           </w:rPr>
-          <w:t>3.5. Cálculo de la socavación general y local</w:t>
+          <w:t>3.3. Incorporación de estructuras hidráulicas</w:t>
         </w:r>
         <w:r>
           <w:rPr>
@@ -2042,7 +2042,7 @@
             <w:noProof/>
             <w:webHidden/>
           </w:rPr>
-          <w:instrText xml:space="preserve"> PAGEREF _Toc111035544 \h </w:instrText>
+          <w:instrText xml:space="preserve"> PAGEREF _Toc111039474 \h </w:instrText>
         </w:r>
         <w:r>
           <w:rPr>
@@ -2075,7 +2075,7 @@
     </w:p>
     <w:p>
       <w:pPr>
-        <w:pStyle w:val="TDC1"/>
+        <w:pStyle w:val="TDC2"/>
         <w:tabs>
           <w:tab w:val="right" w:pos="9962"/>
         </w:tabs>
@@ -2088,12 +2088,12 @@
           <w:lang w:val="en-US" w:eastAsia="en-US"/>
         </w:rPr>
       </w:pPr>
-      <w:hyperlink w:anchor="_Toc111035545" w:history="1">
+      <w:hyperlink w:anchor="_Toc111039475" w:history="1">
         <w:r>
           <w:rPr>
             <w:rStyle w:val="Hipervnculo"/>
           </w:rPr>
-          <w:t>4. Modelación de flujo bidimensional</w:t>
+          <w:t>3.4. Uso de diques en la modelación</w:t>
         </w:r>
         <w:r>
           <w:rPr>
@@ -2114,7 +2114,7 @@
             <w:noProof/>
             <w:webHidden/>
           </w:rPr>
-          <w:instrText xml:space="preserve"> PAGEREF _Toc111035545 \h </w:instrText>
+          <w:instrText xml:space="preserve"> PAGEREF _Toc111039475 \h </w:instrText>
         </w:r>
         <w:r>
           <w:rPr>
@@ -2160,12 +2160,12 @@
           <w:lang w:val="en-US" w:eastAsia="en-US"/>
         </w:rPr>
       </w:pPr>
-      <w:hyperlink w:anchor="_Toc111035546" w:history="1">
+      <w:hyperlink w:anchor="_Toc111039476" w:history="1">
         <w:r>
           <w:rPr>
             <w:rStyle w:val="Hipervnculo"/>
           </w:rPr>
-          <w:t>4.1. Herramienta RAS Mapper</w:t>
+          <w:t>3.5. Cálculo de la socavación general y local</w:t>
         </w:r>
         <w:r>
           <w:rPr>
@@ -2186,7 +2186,7 @@
             <w:noProof/>
             <w:webHidden/>
           </w:rPr>
-          <w:instrText xml:space="preserve"> PAGEREF _Toc111035546 \h </w:instrText>
+          <w:instrText xml:space="preserve"> PAGEREF _Toc111039476 \h </w:instrText>
         </w:r>
         <w:r>
           <w:rPr>
@@ -2219,7 +2219,7 @@
     </w:p>
     <w:p>
       <w:pPr>
-        <w:pStyle w:val="TDC2"/>
+        <w:pStyle w:val="TDC1"/>
         <w:tabs>
           <w:tab w:val="right" w:pos="9962"/>
         </w:tabs>
@@ -2232,12 +2232,12 @@
           <w:lang w:val="en-US" w:eastAsia="en-US"/>
         </w:rPr>
       </w:pPr>
-      <w:hyperlink w:anchor="_Toc111035547" w:history="1">
+      <w:hyperlink w:anchor="_Toc111039477" w:history="1">
         <w:r>
           <w:rPr>
             <w:rStyle w:val="Hipervnculo"/>
           </w:rPr>
-          <w:t>4.2. Procesamiento del MDT</w:t>
+          <w:t>4. Modelación de flujo bidimensional</w:t>
         </w:r>
         <w:r>
           <w:rPr>
@@ -2258,7 +2258,7 @@
             <w:noProof/>
             <w:webHidden/>
           </w:rPr>
-          <w:instrText xml:space="preserve"> PAGEREF _Toc111035547 \h </w:instrText>
+          <w:instrText xml:space="preserve"> PAGEREF _Toc111039477 \h </w:instrText>
         </w:r>
         <w:r>
           <w:rPr>
@@ -2304,12 +2304,12 @@
           <w:lang w:val="en-US" w:eastAsia="en-US"/>
         </w:rPr>
       </w:pPr>
-      <w:hyperlink w:anchor="_Toc111035548" w:history="1">
+      <w:hyperlink w:anchor="_Toc111039478" w:history="1">
         <w:r>
           <w:rPr>
             <w:rStyle w:val="Hipervnculo"/>
           </w:rPr>
-          <w:t>4.3. Cargue de la geometría y definición de la malla</w:t>
+          <w:t>4.1. Herramienta RAS Mapper</w:t>
         </w:r>
         <w:r>
           <w:rPr>
@@ -2330,7 +2330,7 @@
             <w:noProof/>
             <w:webHidden/>
           </w:rPr>
-          <w:instrText xml:space="preserve"> PAGEREF _Toc111035548 \h </w:instrText>
+          <w:instrText xml:space="preserve"> PAGEREF _Toc111039478 \h </w:instrText>
         </w:r>
         <w:r>
           <w:rPr>
@@ -2376,12 +2376,12 @@
           <w:lang w:val="en-US" w:eastAsia="en-US"/>
         </w:rPr>
       </w:pPr>
-      <w:hyperlink w:anchor="_Toc111035549" w:history="1">
+      <w:hyperlink w:anchor="_Toc111039479" w:history="1">
         <w:r>
           <w:rPr>
             <w:rStyle w:val="Hipervnculo"/>
           </w:rPr>
-          <w:t>4.4. Condiciones hidráulicas iniciales y de frontera</w:t>
+          <w:t>4.2. Procesamiento del MDT</w:t>
         </w:r>
         <w:r>
           <w:rPr>
@@ -2402,7 +2402,7 @@
             <w:noProof/>
             <w:webHidden/>
           </w:rPr>
-          <w:instrText xml:space="preserve"> PAGEREF _Toc111035549 \h </w:instrText>
+          <w:instrText xml:space="preserve"> PAGEREF _Toc111039479 \h </w:instrText>
         </w:r>
         <w:r>
           <w:rPr>
@@ -2448,12 +2448,12 @@
           <w:lang w:val="en-US" w:eastAsia="en-US"/>
         </w:rPr>
       </w:pPr>
-      <w:hyperlink w:anchor="_Toc111035550" w:history="1">
+      <w:hyperlink w:anchor="_Toc111039480" w:history="1">
         <w:r>
           <w:rPr>
             <w:rStyle w:val="Hipervnculo"/>
           </w:rPr>
-          <w:t>4.5. Simulaciones de flujo bidimensional</w:t>
+          <w:t>4.3. Cargue de la geometría y definición de la malla</w:t>
         </w:r>
         <w:r>
           <w:rPr>
@@ -2474,7 +2474,7 @@
             <w:noProof/>
             <w:webHidden/>
           </w:rPr>
-          <w:instrText xml:space="preserve"> PAGEREF _Toc111035550 \h </w:instrText>
+          <w:instrText xml:space="preserve"> PAGEREF _Toc111039480 \h </w:instrText>
         </w:r>
         <w:r>
           <w:rPr>
@@ -2520,12 +2520,12 @@
           <w:lang w:val="en-US" w:eastAsia="en-US"/>
         </w:rPr>
       </w:pPr>
-      <w:hyperlink w:anchor="_Toc111035551" w:history="1">
+      <w:hyperlink w:anchor="_Toc111039481" w:history="1">
         <w:r>
           <w:rPr>
             <w:rStyle w:val="Hipervnculo"/>
           </w:rPr>
-          <w:t>4.6. Visualización y generación de mapas de inundación</w:t>
+          <w:t>4.4. Condiciones hidráulicas iniciales y de frontera</w:t>
         </w:r>
         <w:r>
           <w:rPr>
@@ -2546,7 +2546,7 @@
             <w:noProof/>
             <w:webHidden/>
           </w:rPr>
-          <w:instrText xml:space="preserve"> PAGEREF _Toc111035551 \h </w:instrText>
+          <w:instrText xml:space="preserve"> PAGEREF _Toc111039481 \h </w:instrText>
         </w:r>
         <w:r>
           <w:rPr>
@@ -2592,12 +2592,12 @@
           <w:lang w:val="en-US" w:eastAsia="en-US"/>
         </w:rPr>
       </w:pPr>
-      <w:hyperlink w:anchor="_Toc111035552" w:history="1">
+      <w:hyperlink w:anchor="_Toc111039482" w:history="1">
         <w:r>
           <w:rPr>
             <w:rStyle w:val="Hipervnculo"/>
           </w:rPr>
-          <w:t>4.7. Obras hidráulicas en modelaciones bidimensionales</w:t>
+          <w:t>4.5. Simulaciones de flujo bidimensional</w:t>
         </w:r>
         <w:r>
           <w:rPr>
@@ -2618,7 +2618,7 @@
             <w:noProof/>
             <w:webHidden/>
           </w:rPr>
-          <w:instrText xml:space="preserve"> PAGEREF _Toc111035552 \h </w:instrText>
+          <w:instrText xml:space="preserve"> PAGEREF _Toc111039482 \h </w:instrText>
         </w:r>
         <w:r>
           <w:rPr>
@@ -2651,7 +2651,7 @@
     </w:p>
     <w:p>
       <w:pPr>
-        <w:pStyle w:val="TDC1"/>
+        <w:pStyle w:val="TDC2"/>
         <w:tabs>
           <w:tab w:val="right" w:pos="9962"/>
         </w:tabs>
@@ -2664,12 +2664,12 @@
           <w:lang w:val="en-US" w:eastAsia="en-US"/>
         </w:rPr>
       </w:pPr>
-      <w:hyperlink w:anchor="_Toc111035553" w:history="1">
+      <w:hyperlink w:anchor="_Toc111039483" w:history="1">
         <w:r>
           <w:rPr>
             <w:rStyle w:val="Hipervnculo"/>
           </w:rPr>
-          <w:t>Convenciones en este documento</w:t>
+          <w:t>4.6. Visualización y generación de mapas de inundación</w:t>
         </w:r>
         <w:r>
           <w:rPr>
@@ -2690,7 +2690,7 @@
             <w:noProof/>
             <w:webHidden/>
           </w:rPr>
-          <w:instrText xml:space="preserve"> PAGEREF _Toc111035553 \h </w:instrText>
+          <w:instrText xml:space="preserve"> PAGEREF _Toc111039483 \h </w:instrText>
         </w:r>
         <w:r>
           <w:rPr>
@@ -2710,7 +2710,7 @@
             <w:noProof/>
             <w:webHidden/>
           </w:rPr>
-          <w:t>7</w:t>
+          <w:t>6</w:t>
         </w:r>
         <w:r>
           <w:rPr>
@@ -2723,7 +2723,7 @@
     </w:p>
     <w:p>
       <w:pPr>
-        <w:pStyle w:val="TDC1"/>
+        <w:pStyle w:val="TDC2"/>
         <w:tabs>
           <w:tab w:val="right" w:pos="9962"/>
         </w:tabs>
@@ -2736,12 +2736,12 @@
           <w:lang w:val="en-US" w:eastAsia="en-US"/>
         </w:rPr>
       </w:pPr>
-      <w:hyperlink w:anchor="_Toc111035554" w:history="1">
+      <w:hyperlink w:anchor="_Toc111039484" w:history="1">
         <w:r>
           <w:rPr>
             <w:rStyle w:val="Hipervnculo"/>
           </w:rPr>
-          <w:t>Referencias</w:t>
+          <w:t>4.7. Obras hidráulicas en modelaciones bidimensionales</w:t>
         </w:r>
         <w:r>
           <w:rPr>
@@ -2762,7 +2762,7 @@
             <w:noProof/>
             <w:webHidden/>
           </w:rPr>
-          <w:instrText xml:space="preserve"> PAGEREF _Toc111035554 \h </w:instrText>
+          <w:instrText xml:space="preserve"> PAGEREF _Toc111039484 \h </w:instrText>
         </w:r>
         <w:r>
           <w:rPr>
@@ -2782,7 +2782,7 @@
             <w:noProof/>
             <w:webHidden/>
           </w:rPr>
-          <w:t>7</w:t>
+          <w:t>6</w:t>
         </w:r>
         <w:r>
           <w:rPr>
@@ -2795,6 +2795,78 @@
     </w:p>
     <w:p>
       <w:pPr>
+        <w:pStyle w:val="TDC1"/>
+        <w:tabs>
+          <w:tab w:val="right" w:pos="9962"/>
+        </w:tabs>
+        <w:rPr>
+          <w:rFonts w:asciiTheme="minorHAnsi" w:eastAsiaTheme="minorEastAsia" w:hAnsiTheme="minorHAnsi" w:cstheme="minorBidi"/>
+          <w:noProof/>
+          <w:color w:val="auto"/>
+          <w:sz w:val="22"/>
+          <w:szCs w:val="22"/>
+          <w:lang w:val="en-US" w:eastAsia="en-US"/>
+        </w:rPr>
+      </w:pPr>
+      <w:hyperlink w:anchor="_Toc111039485" w:history="1">
+        <w:r>
+          <w:rPr>
+            <w:rStyle w:val="Hipervnculo"/>
+          </w:rPr>
+          <w:t>Referencias</w:t>
+        </w:r>
+        <w:r>
+          <w:rPr>
+            <w:noProof/>
+            <w:webHidden/>
+          </w:rPr>
+          <w:tab/>
+        </w:r>
+        <w:r>
+          <w:rPr>
+            <w:noProof/>
+            <w:webHidden/>
+          </w:rPr>
+          <w:fldChar w:fldCharType="begin"/>
+        </w:r>
+        <w:r>
+          <w:rPr>
+            <w:noProof/>
+            <w:webHidden/>
+          </w:rPr>
+          <w:instrText xml:space="preserve"> PAGEREF _Toc111039485 \h </w:instrText>
+        </w:r>
+        <w:r>
+          <w:rPr>
+            <w:noProof/>
+            <w:webHidden/>
+          </w:rPr>
+        </w:r>
+        <w:r>
+          <w:rPr>
+            <w:noProof/>
+            <w:webHidden/>
+          </w:rPr>
+          <w:fldChar w:fldCharType="separate"/>
+        </w:r>
+        <w:r>
+          <w:rPr>
+            <w:noProof/>
+            <w:webHidden/>
+          </w:rPr>
+          <w:t>7</w:t>
+        </w:r>
+        <w:r>
+          <w:rPr>
+            <w:noProof/>
+            <w:webHidden/>
+          </w:rPr>
+          <w:fldChar w:fldCharType="end"/>
+        </w:r>
+      </w:hyperlink>
+    </w:p>
+    <w:p>
+      <w:pPr>
         <w:rPr>
           <w:color w:val="000000" w:themeColor="text1"/>
           <w:lang w:val="es-CO"/>
@@ -2835,7 +2907,7 @@
         <w:pStyle w:val="Ttulo1"/>
         <w:jc w:val="center"/>
       </w:pPr>
-      <w:bookmarkStart w:id="0" w:name="_Toc111035518"/>
+      <w:bookmarkStart w:id="0" w:name="_Toc111039448"/>
       <w:r>
         <w:t>Presentación del curso</w:t>
       </w:r>
@@ -2975,7 +3047,7 @@
       <w:pPr>
         <w:pStyle w:val="Ttulo2"/>
       </w:pPr>
-      <w:bookmarkStart w:id="1" w:name="_Toc111035519"/>
+      <w:bookmarkStart w:id="1" w:name="_Toc111039449"/>
       <w:r>
         <w:t>Dirigido a</w:t>
       </w:r>
@@ -3022,7 +3094,7 @@
           <w:lang w:val="en-US"/>
         </w:rPr>
       </w:pPr>
-      <w:bookmarkStart w:id="3" w:name="_Toc111035520"/>
+      <w:bookmarkStart w:id="3" w:name="_Toc111039450"/>
       <w:r>
         <w:t>Objetivo</w:t>
       </w:r>
@@ -3240,7 +3312,7 @@
       <w:pPr>
         <w:pStyle w:val="Ttulo2"/>
       </w:pPr>
-      <w:bookmarkStart w:id="5" w:name="_Toc111035521"/>
+      <w:bookmarkStart w:id="5" w:name="_Toc111039451"/>
       <w:r>
         <w:t>Resultados de aprendizaje</w:t>
       </w:r>
@@ -3387,7 +3459,7 @@
       <w:pPr>
         <w:pStyle w:val="Ttulo2"/>
       </w:pPr>
-      <w:bookmarkStart w:id="6" w:name="_Toc111035522"/>
+      <w:bookmarkStart w:id="6" w:name="_Toc111039452"/>
       <w:r>
         <w:t>Metodología</w:t>
       </w:r>
@@ -3729,7 +3801,7 @@
       <w:pPr>
         <w:pStyle w:val="Ttulo2"/>
       </w:pPr>
-      <w:bookmarkStart w:id="7" w:name="_Toc111035523"/>
+      <w:bookmarkStart w:id="7" w:name="_Toc111039453"/>
       <w:r>
         <w:t>Requisitos académicos</w:t>
       </w:r>
@@ -3830,7 +3902,7 @@
       <w:pPr>
         <w:pStyle w:val="Ttulo2"/>
       </w:pPr>
-      <w:bookmarkStart w:id="9" w:name="_Toc111035524"/>
+      <w:bookmarkStart w:id="9" w:name="_Toc111039454"/>
       <w:bookmarkEnd w:id="8"/>
       <w:r>
         <w:t xml:space="preserve">Requisitos </w:t>
@@ -4051,7 +4123,7 @@
       <w:pPr>
         <w:pStyle w:val="Ttulo2"/>
       </w:pPr>
-      <w:bookmarkStart w:id="10" w:name="_Toc111035525"/>
+      <w:bookmarkStart w:id="10" w:name="_Toc111039455"/>
       <w:r>
         <w:lastRenderedPageBreak/>
         <w:t>Contenido resumido y d</w:t>
@@ -5171,38 +5243,6 @@
                 <w:lang w:val="es-CO"/>
               </w:rPr>
             </w:pPr>
-            <w:hyperlink w:anchor="_Toc107501551" w:history="1">
-              <w:r>
-                <w:rPr>
-                  <w:rStyle w:val="Hipervnculo"/>
-                  <w:rFonts w:cs="Segoe UI Light"/>
-                  <w:color w:val="auto"/>
-                  <w:sz w:val="16"/>
-                  <w:szCs w:val="16"/>
-                </w:rPr>
-                <w:t>1.</w:t>
-              </w:r>
-              <w:r>
-                <w:rPr>
-                  <w:rStyle w:val="Hipervnculo"/>
-                  <w:rFonts w:cs="Segoe UI Light"/>
-                  <w:color w:val="auto"/>
-                  <w:sz w:val="16"/>
-                  <w:szCs w:val="16"/>
-                </w:rPr>
-                <w:t>5</w:t>
-              </w:r>
-              <w:r>
-                <w:rPr>
-                  <w:rStyle w:val="Hipervnculo"/>
-                  <w:rFonts w:cs="Segoe UI Light"/>
-                  <w:color w:val="auto"/>
-                  <w:sz w:val="16"/>
-                  <w:szCs w:val="16"/>
-                </w:rPr>
-                <w:t>. ¿Qué es HEC-RAS y para</w:t>
-              </w:r>
-            </w:hyperlink>
             <w:r>
               <w:rPr>
                 <w:rStyle w:val="Hipervnculo"/>
@@ -5211,7 +5251,7 @@
                 <w:sz w:val="16"/>
                 <w:szCs w:val="16"/>
               </w:rPr>
-              <w:t xml:space="preserve"> qué sirve?</w:t>
+              <w:t>1.5. HEC-RAS. Generalidades, usos y estructura.</w:t>
             </w:r>
           </w:p>
         </w:tc>
@@ -5433,6 +5473,16 @@
               </w:rPr>
               <w:t>2.1. Cargue y validación geométrica básica</w:t>
             </w:r>
+            <w:r>
+              <w:rPr>
+                <w:rStyle w:val="Hipervnculo"/>
+                <w:rFonts w:cs="Segoe UI Light"/>
+                <w:color w:val="auto"/>
+                <w:sz w:val="16"/>
+                <w:szCs w:val="16"/>
+              </w:rPr>
+              <w:t>.</w:t>
+            </w:r>
           </w:p>
         </w:tc>
         <w:tc>
@@ -5540,21 +5590,32 @@
               <w:ind w:left="166"/>
               <w:jc w:val="left"/>
               <w:rPr>
-                <w:rFonts w:cs="Segoe UI Light"/>
-                <w:sz w:val="16"/>
-                <w:szCs w:val="16"/>
-                <w:lang w:val="es-CO"/>
-              </w:rPr>
-            </w:pPr>
-            <w:r>
-              <w:rPr>
                 <w:rStyle w:val="Hipervnculo"/>
                 <w:rFonts w:cs="Segoe UI Light"/>
                 <w:color w:val="auto"/>
                 <w:sz w:val="16"/>
                 <w:szCs w:val="16"/>
               </w:rPr>
-              <w:t>2.2. Definición de condiciones hidráulicas</w:t>
+            </w:pPr>
+            <w:r>
+              <w:rPr>
+                <w:rStyle w:val="Hipervnculo"/>
+                <w:rFonts w:cs="Segoe UI Light"/>
+                <w:color w:val="auto"/>
+                <w:sz w:val="16"/>
+                <w:szCs w:val="16"/>
+              </w:rPr>
+              <w:t xml:space="preserve">2.2. </w:t>
+            </w:r>
+            <w:r>
+              <w:rPr>
+                <w:rStyle w:val="Hipervnculo"/>
+                <w:rFonts w:cs="Segoe UI Light"/>
+                <w:color w:val="auto"/>
+                <w:sz w:val="16"/>
+                <w:szCs w:val="16"/>
+              </w:rPr>
+              <w:t>Cargue de información topográfica</w:t>
             </w:r>
           </w:p>
         </w:tc>
@@ -5581,17 +5642,7 @@
                 <w:szCs w:val="16"/>
                 <w:lang w:val="es-CO"/>
               </w:rPr>
-              <w:t>15</w:t>
-            </w:r>
-            <w:r>
-              <w:rPr>
-                <w:rFonts w:cs="Segoe UI Light"/>
-                <w:color w:val="000000" w:themeColor="text1"/>
-                <w:sz w:val="16"/>
-                <w:szCs w:val="16"/>
-                <w:lang w:val="es-CO"/>
-              </w:rPr>
-              <w:t xml:space="preserve"> min</w:t>
+              <w:t>15 min</w:t>
             </w:r>
           </w:p>
         </w:tc>
@@ -5663,21 +5714,22 @@
               <w:ind w:left="166"/>
               <w:jc w:val="left"/>
               <w:rPr>
-                <w:rFonts w:cs="Segoe UI Light"/>
-                <w:sz w:val="16"/>
-                <w:szCs w:val="16"/>
-                <w:lang w:val="es-CO"/>
-              </w:rPr>
-            </w:pPr>
-            <w:r>
-              <w:rPr>
                 <w:rStyle w:val="Hipervnculo"/>
                 <w:rFonts w:cs="Segoe UI Light"/>
                 <w:color w:val="auto"/>
                 <w:sz w:val="16"/>
                 <w:szCs w:val="16"/>
               </w:rPr>
-              <w:t>2.3. Simulación en régimen permanente 1D</w:t>
+            </w:pPr>
+            <w:r>
+              <w:rPr>
+                <w:rStyle w:val="Hipervnculo"/>
+                <w:rFonts w:cs="Segoe UI Light"/>
+                <w:color w:val="auto"/>
+                <w:sz w:val="16"/>
+                <w:szCs w:val="16"/>
+              </w:rPr>
+              <w:t>2.3. Modificación de la geometría</w:t>
             </w:r>
           </w:p>
         </w:tc>
@@ -5704,27 +5756,7 @@
                 <w:szCs w:val="16"/>
                 <w:lang w:val="es-CO"/>
               </w:rPr>
-              <w:t>1</w:t>
-            </w:r>
-            <w:r>
-              <w:rPr>
-                <w:rFonts w:cs="Segoe UI Light"/>
-                <w:color w:val="000000" w:themeColor="text1"/>
-                <w:sz w:val="16"/>
-                <w:szCs w:val="16"/>
-                <w:lang w:val="es-CO"/>
-              </w:rPr>
-              <w:t>0</w:t>
-            </w:r>
-            <w:r>
-              <w:rPr>
-                <w:rFonts w:cs="Segoe UI Light"/>
-                <w:color w:val="000000" w:themeColor="text1"/>
-                <w:sz w:val="16"/>
-                <w:szCs w:val="16"/>
-                <w:lang w:val="es-CO"/>
-              </w:rPr>
-              <w:t xml:space="preserve"> min</w:t>
+              <w:t>10 min</w:t>
             </w:r>
           </w:p>
         </w:tc>
@@ -5810,7 +5842,37 @@
                 <w:sz w:val="16"/>
                 <w:szCs w:val="16"/>
               </w:rPr>
-              <w:t>2.4. Simulación en régimen no permanente 1D</w:t>
+              <w:t>2.</w:t>
+            </w:r>
+            <w:r>
+              <w:rPr>
+                <w:rStyle w:val="Hipervnculo"/>
+                <w:rFonts w:cs="Segoe UI Light"/>
+                <w:color w:val="auto"/>
+                <w:sz w:val="16"/>
+                <w:szCs w:val="16"/>
+              </w:rPr>
+              <w:t>4</w:t>
+            </w:r>
+            <w:r>
+              <w:rPr>
+                <w:rStyle w:val="Hipervnculo"/>
+                <w:rFonts w:cs="Segoe UI Light"/>
+                <w:color w:val="auto"/>
+                <w:sz w:val="16"/>
+                <w:szCs w:val="16"/>
+              </w:rPr>
+              <w:t>. Definición de condiciones hidráulicas</w:t>
+            </w:r>
+            <w:r>
+              <w:rPr>
+                <w:rStyle w:val="Hipervnculo"/>
+                <w:rFonts w:cs="Segoe UI Light"/>
+                <w:color w:val="auto"/>
+                <w:sz w:val="16"/>
+                <w:szCs w:val="16"/>
+              </w:rPr>
+              <w:t xml:space="preserve"> y de frontera</w:t>
             </w:r>
           </w:p>
         </w:tc>
@@ -5837,17 +5899,7 @@
                 <w:szCs w:val="16"/>
                 <w:lang w:val="es-CO"/>
               </w:rPr>
-              <w:t>1</w:t>
-            </w:r>
-            <w:r>
-              <w:rPr>
-                <w:rFonts w:cs="Segoe UI Light"/>
-                <w:color w:val="000000" w:themeColor="text1"/>
-                <w:sz w:val="16"/>
-                <w:szCs w:val="16"/>
-                <w:lang w:val="es-CO"/>
-              </w:rPr>
-              <w:t>0</w:t>
+              <w:t>15</w:t>
             </w:r>
             <w:r>
               <w:rPr>
@@ -5943,7 +5995,27 @@
                 <w:sz w:val="16"/>
                 <w:szCs w:val="16"/>
               </w:rPr>
-              <w:t>2.5. Cargue de información topográfica</w:t>
+              <w:t>2.</w:t>
+            </w:r>
+            <w:r>
+              <w:rPr>
+                <w:rStyle w:val="Hipervnculo"/>
+                <w:rFonts w:cs="Segoe UI Light"/>
+                <w:color w:val="auto"/>
+                <w:sz w:val="16"/>
+                <w:szCs w:val="16"/>
+              </w:rPr>
+              <w:t>5</w:t>
+            </w:r>
+            <w:r>
+              <w:rPr>
+                <w:rStyle w:val="Hipervnculo"/>
+                <w:rFonts w:cs="Segoe UI Light"/>
+                <w:color w:val="auto"/>
+                <w:sz w:val="16"/>
+                <w:szCs w:val="16"/>
+              </w:rPr>
+              <w:t>. Simulación en régimen permanente 1D</w:t>
             </w:r>
           </w:p>
         </w:tc>
@@ -5980,7 +6052,7 @@
                 <w:szCs w:val="16"/>
                 <w:lang w:val="es-CO"/>
               </w:rPr>
-              <w:t>5</w:t>
+              <w:t>0</w:t>
             </w:r>
             <w:r>
               <w:rPr>
@@ -6017,7 +6089,7 @@
                 <w:szCs w:val="16"/>
                 <w:lang w:val="es-CO"/>
               </w:rPr>
-              <w:t>4</w:t>
+              <w:t>11</w:t>
             </w:r>
             <w:r>
               <w:rPr>
@@ -6096,7 +6168,47 @@
                 <w:sz w:val="16"/>
                 <w:szCs w:val="16"/>
               </w:rPr>
-              <w:t>2.6. Visualización de resultados</w:t>
+              <w:t>2.</w:t>
+            </w:r>
+            <w:r>
+              <w:rPr>
+                <w:rStyle w:val="Hipervnculo"/>
+                <w:rFonts w:cs="Segoe UI Light"/>
+                <w:color w:val="auto"/>
+                <w:sz w:val="16"/>
+                <w:szCs w:val="16"/>
+              </w:rPr>
+              <w:t>6</w:t>
+            </w:r>
+            <w:r>
+              <w:rPr>
+                <w:rStyle w:val="Hipervnculo"/>
+                <w:rFonts w:cs="Segoe UI Light"/>
+                <w:color w:val="auto"/>
+                <w:sz w:val="16"/>
+                <w:szCs w:val="16"/>
+              </w:rPr>
+              <w:t xml:space="preserve">. Simulación en régimen no permanente </w:t>
+            </w:r>
+            <w:r>
+              <w:rPr>
+                <w:rStyle w:val="Hipervnculo"/>
+                <w:rFonts w:cs="Segoe UI Light"/>
+                <w:color w:val="auto"/>
+                <w:sz w:val="16"/>
+                <w:szCs w:val="16"/>
+              </w:rPr>
+              <w:t>1</w:t>
+            </w:r>
+            <w:r>
+              <w:rPr>
+                <w:rStyle w:val="Hipervnculo"/>
+                <w:rFonts w:cs="Segoe UI Light"/>
+                <w:color w:val="auto"/>
+                <w:sz w:val="16"/>
+                <w:szCs w:val="16"/>
+              </w:rPr>
+              <w:t>D</w:t>
             </w:r>
           </w:p>
         </w:tc>
@@ -6162,46 +6274,6 @@
                 <w:lang w:val="es-CO"/>
               </w:rPr>
             </w:pPr>
-            <w:r>
-              <w:rPr>
-                <w:rFonts w:cs="Segoe UI Light"/>
-                <w:color w:val="000000" w:themeColor="text1"/>
-                <w:sz w:val="16"/>
-                <w:szCs w:val="16"/>
-                <w:lang w:val="es-CO"/>
-              </w:rPr>
-              <w:t>11</w:t>
-            </w:r>
-            <w:r>
-              <w:rPr>
-                <w:rFonts w:cs="Segoe UI Light"/>
-                <w:color w:val="000000" w:themeColor="text1"/>
-                <w:sz w:val="16"/>
-                <w:szCs w:val="16"/>
-                <w:lang w:val="es-CO"/>
-              </w:rPr>
-              <w:t>.</w:t>
-            </w:r>
-            <w:r>
-              <w:rPr>
-                <w:rFonts w:cs="Segoe UI Light"/>
-                <w:color w:val="000000" w:themeColor="text1"/>
-                <w:sz w:val="16"/>
-                <w:szCs w:val="16"/>
-                <w:lang w:val="es-CO"/>
-              </w:rPr>
-              <w:t>10</w:t>
-            </w:r>
-            <w:r>
-              <w:rPr>
-                <w:rFonts w:cs="Segoe UI Light"/>
-                <w:color w:val="000000" w:themeColor="text1"/>
-                <w:sz w:val="16"/>
-                <w:szCs w:val="16"/>
-                <w:lang w:val="es-CO"/>
-              </w:rPr>
-              <w:t>.2022</w:t>
-            </w:r>
           </w:p>
         </w:tc>
         <w:tc>
@@ -6249,7 +6321,7 @@
                 <w:sz w:val="16"/>
                 <w:szCs w:val="16"/>
               </w:rPr>
-              <w:t>2.7. Errores y avisos comunes</w:t>
+              <w:t>2.6. Visualización de resultados</w:t>
             </w:r>
           </w:p>
         </w:tc>
@@ -6276,7 +6348,27 @@
                 <w:szCs w:val="16"/>
                 <w:lang w:val="es-CO"/>
               </w:rPr>
-              <w:t>10 min</w:t>
+              <w:t>1</w:t>
+            </w:r>
+            <w:r>
+              <w:rPr>
+                <w:rFonts w:cs="Segoe UI Light"/>
+                <w:color w:val="000000" w:themeColor="text1"/>
+                <w:sz w:val="16"/>
+                <w:szCs w:val="16"/>
+                <w:lang w:val="es-CO"/>
+              </w:rPr>
+              <w:t>0</w:t>
+            </w:r>
+            <w:r>
+              <w:rPr>
+                <w:rFonts w:cs="Segoe UI Light"/>
+                <w:color w:val="000000" w:themeColor="text1"/>
+                <w:sz w:val="16"/>
+                <w:szCs w:val="16"/>
+                <w:lang w:val="es-CO"/>
+              </w:rPr>
+              <w:t xml:space="preserve"> min</w:t>
             </w:r>
           </w:p>
         </w:tc>
@@ -6295,46 +6387,6 @@
                 <w:lang w:val="es-CO"/>
               </w:rPr>
             </w:pPr>
-            <w:r>
-              <w:rPr>
-                <w:rFonts w:cs="Segoe UI Light"/>
-                <w:color w:val="000000" w:themeColor="text1"/>
-                <w:sz w:val="16"/>
-                <w:szCs w:val="16"/>
-                <w:lang w:val="es-CO"/>
-              </w:rPr>
-              <w:t>11</w:t>
-            </w:r>
-            <w:r>
-              <w:rPr>
-                <w:rFonts w:cs="Segoe UI Light"/>
-                <w:color w:val="000000" w:themeColor="text1"/>
-                <w:sz w:val="16"/>
-                <w:szCs w:val="16"/>
-                <w:lang w:val="es-CO"/>
-              </w:rPr>
-              <w:t>.</w:t>
-            </w:r>
-            <w:r>
-              <w:rPr>
-                <w:rFonts w:cs="Segoe UI Light"/>
-                <w:color w:val="000000" w:themeColor="text1"/>
-                <w:sz w:val="16"/>
-                <w:szCs w:val="16"/>
-                <w:lang w:val="es-CO"/>
-              </w:rPr>
-              <w:t>10</w:t>
-            </w:r>
-            <w:r>
-              <w:rPr>
-                <w:rFonts w:cs="Segoe UI Light"/>
-                <w:color w:val="000000" w:themeColor="text1"/>
-                <w:sz w:val="16"/>
-                <w:szCs w:val="16"/>
-                <w:lang w:val="es-CO"/>
-              </w:rPr>
-              <w:t>.2022</w:t>
-            </w:r>
           </w:p>
         </w:tc>
         <w:tc>
@@ -6362,73 +6414,70 @@
         <w:tc>
           <w:tcPr>
             <w:tcW w:w="4410" w:type="dxa"/>
-            <w:shd w:val="clear" w:color="auto" w:fill="F2F2F2" w:themeFill="background1" w:themeFillShade="F2"/>
-          </w:tcPr>
-          <w:p>
-            <w:pPr>
+          </w:tcPr>
+          <w:p>
+            <w:pPr>
+              <w:ind w:left="166"/>
               <w:jc w:val="left"/>
               <w:rPr>
+                <w:rFonts w:cs="Segoe UI Light"/>
+                <w:sz w:val="16"/>
+                <w:szCs w:val="16"/>
+                <w:lang w:val="es-CO"/>
+              </w:rPr>
+            </w:pPr>
+            <w:r>
+              <w:rPr>
                 <w:rStyle w:val="Hipervnculo"/>
                 <w:rFonts w:cs="Segoe UI Light"/>
                 <w:color w:val="auto"/>
                 <w:sz w:val="16"/>
                 <w:szCs w:val="16"/>
               </w:rPr>
-            </w:pPr>
-            <w:r>
-              <w:rPr>
-                <w:rStyle w:val="Hipervnculo"/>
-                <w:rFonts w:cs="Segoe UI Light"/>
-                <w:color w:val="auto"/>
-                <w:sz w:val="16"/>
-                <w:szCs w:val="16"/>
-              </w:rPr>
-              <w:t>3. Modelación con opciones avanzadas</w:t>
+              <w:t>2.7. Errores y avisos comunes</w:t>
             </w:r>
           </w:p>
         </w:tc>
         <w:tc>
           <w:tcPr>
             <w:tcW w:w="1525" w:type="dxa"/>
-            <w:shd w:val="clear" w:color="auto" w:fill="F2F2F2" w:themeFill="background1" w:themeFillShade="F2"/>
           </w:tcPr>
           <w:p>
             <w:pPr>
               <w:jc w:val="center"/>
               <w:rPr>
-                <w:rStyle w:val="Hipervnculo"/>
-                <w:rFonts w:cs="Segoe UI Light"/>
-                <w:color w:val="auto"/>
-                <w:sz w:val="16"/>
-                <w:szCs w:val="16"/>
-              </w:rPr>
-            </w:pPr>
-            <w:r>
-              <w:rPr>
-                <w:rStyle w:val="Hipervnculo"/>
-                <w:rFonts w:cs="Segoe UI Light"/>
-                <w:color w:val="auto"/>
-                <w:sz w:val="16"/>
-                <w:szCs w:val="16"/>
-              </w:rPr>
-              <w:t>3 horas</w:t>
+                <w:rFonts w:cs="Segoe UI Light"/>
+                <w:color w:val="000000" w:themeColor="text1"/>
+                <w:sz w:val="16"/>
+                <w:szCs w:val="16"/>
+                <w:lang w:val="es-CO"/>
+              </w:rPr>
+            </w:pPr>
+            <w:r>
+              <w:rPr>
+                <w:rFonts w:cs="Segoe UI Light"/>
+                <w:color w:val="000000" w:themeColor="text1"/>
+                <w:sz w:val="16"/>
+                <w:szCs w:val="16"/>
+                <w:lang w:val="es-CO"/>
+              </w:rPr>
+              <w:t>10 min</w:t>
             </w:r>
           </w:p>
         </w:tc>
         <w:tc>
           <w:tcPr>
             <w:tcW w:w="1440" w:type="dxa"/>
-            <w:shd w:val="clear" w:color="auto" w:fill="F2F2F2" w:themeFill="background1" w:themeFillShade="F2"/>
           </w:tcPr>
           <w:p>
             <w:pPr>
               <w:jc w:val="center"/>
               <w:rPr>
-                <w:rStyle w:val="Hipervnculo"/>
-                <w:rFonts w:cs="Segoe UI Light"/>
-                <w:color w:val="auto"/>
-                <w:sz w:val="16"/>
-                <w:szCs w:val="16"/>
+                <w:rFonts w:cs="Segoe UI Light"/>
+                <w:color w:val="000000" w:themeColor="text1"/>
+                <w:sz w:val="16"/>
+                <w:szCs w:val="16"/>
+                <w:lang w:val="es-CO"/>
               </w:rPr>
             </w:pPr>
           </w:p>
@@ -6436,17 +6485,16 @@
         <w:tc>
           <w:tcPr>
             <w:tcW w:w="1440" w:type="dxa"/>
-            <w:shd w:val="clear" w:color="auto" w:fill="F2F2F2" w:themeFill="background1" w:themeFillShade="F2"/>
           </w:tcPr>
           <w:p>
             <w:pPr>
               <w:jc w:val="center"/>
               <w:rPr>
-                <w:rStyle w:val="Hipervnculo"/>
-                <w:rFonts w:cs="Segoe UI Light"/>
-                <w:color w:val="auto"/>
-                <w:sz w:val="16"/>
-                <w:szCs w:val="16"/>
+                <w:rFonts w:cs="Segoe UI Light"/>
+                <w:color w:val="000000" w:themeColor="text1"/>
+                <w:sz w:val="16"/>
+                <w:szCs w:val="16"/>
+                <w:lang w:val="es-CO"/>
               </w:rPr>
             </w:pPr>
           </w:p>
@@ -6459,70 +6507,73 @@
         <w:tc>
           <w:tcPr>
             <w:tcW w:w="4410" w:type="dxa"/>
-          </w:tcPr>
-          <w:p>
-            <w:pPr>
-              <w:ind w:left="166"/>
+            <w:shd w:val="clear" w:color="auto" w:fill="F2F2F2" w:themeFill="background1" w:themeFillShade="F2"/>
+          </w:tcPr>
+          <w:p>
+            <w:pPr>
               <w:jc w:val="left"/>
               <w:rPr>
-                <w:rFonts w:cs="Segoe UI Light"/>
-                <w:sz w:val="16"/>
-                <w:szCs w:val="16"/>
-                <w:lang w:val="es-CO"/>
-              </w:rPr>
-            </w:pPr>
-            <w:r>
-              <w:rPr>
                 <w:rStyle w:val="Hipervnculo"/>
                 <w:rFonts w:cs="Segoe UI Light"/>
                 <w:color w:val="auto"/>
                 <w:sz w:val="16"/>
                 <w:szCs w:val="16"/>
               </w:rPr>
-              <w:t>3.1. Definición de coeficiente Manning a partir de coberturas</w:t>
+            </w:pPr>
+            <w:r>
+              <w:rPr>
+                <w:rStyle w:val="Hipervnculo"/>
+                <w:rFonts w:cs="Segoe UI Light"/>
+                <w:color w:val="auto"/>
+                <w:sz w:val="16"/>
+                <w:szCs w:val="16"/>
+              </w:rPr>
+              <w:t>3. Modelación con opciones avanzadas</w:t>
             </w:r>
           </w:p>
         </w:tc>
         <w:tc>
           <w:tcPr>
             <w:tcW w:w="1525" w:type="dxa"/>
+            <w:shd w:val="clear" w:color="auto" w:fill="F2F2F2" w:themeFill="background1" w:themeFillShade="F2"/>
           </w:tcPr>
           <w:p>
             <w:pPr>
               <w:jc w:val="center"/>
               <w:rPr>
-                <w:rFonts w:cs="Segoe UI Light"/>
-                <w:color w:val="000000" w:themeColor="text1"/>
-                <w:sz w:val="16"/>
-                <w:szCs w:val="16"/>
-                <w:lang w:val="es-CO"/>
-              </w:rPr>
-            </w:pPr>
-            <w:r>
-              <w:rPr>
-                <w:rFonts w:cs="Segoe UI Light"/>
-                <w:color w:val="000000" w:themeColor="text1"/>
-                <w:sz w:val="16"/>
-                <w:szCs w:val="16"/>
-                <w:lang w:val="es-CO"/>
-              </w:rPr>
-              <w:t>30 min</w:t>
+                <w:rStyle w:val="Hipervnculo"/>
+                <w:rFonts w:cs="Segoe UI Light"/>
+                <w:color w:val="auto"/>
+                <w:sz w:val="16"/>
+                <w:szCs w:val="16"/>
+              </w:rPr>
+            </w:pPr>
+            <w:r>
+              <w:rPr>
+                <w:rStyle w:val="Hipervnculo"/>
+                <w:rFonts w:cs="Segoe UI Light"/>
+                <w:color w:val="auto"/>
+                <w:sz w:val="16"/>
+                <w:szCs w:val="16"/>
+              </w:rPr>
+              <w:t>3 horas</w:t>
             </w:r>
           </w:p>
         </w:tc>
         <w:tc>
           <w:tcPr>
             <w:tcW w:w="1440" w:type="dxa"/>
+            <w:shd w:val="clear" w:color="auto" w:fill="F2F2F2" w:themeFill="background1" w:themeFillShade="F2"/>
           </w:tcPr>
           <w:p>
             <w:pPr>
               <w:jc w:val="center"/>
               <w:rPr>
-                <w:rFonts w:cs="Segoe UI Light"/>
-                <w:color w:val="000000" w:themeColor="text1"/>
-                <w:sz w:val="16"/>
-                <w:szCs w:val="16"/>
-                <w:lang w:val="es-CO"/>
+                <w:rStyle w:val="Hipervnculo"/>
+                <w:rFonts w:cs="Segoe UI Light"/>
+                <w:color w:val="auto"/>
+                <w:sz w:val="16"/>
+                <w:szCs w:val="16"/>
               </w:rPr>
             </w:pPr>
           </w:p>
@@ -6530,16 +6581,17 @@
         <w:tc>
           <w:tcPr>
             <w:tcW w:w="1440" w:type="dxa"/>
+            <w:shd w:val="clear" w:color="auto" w:fill="F2F2F2" w:themeFill="background1" w:themeFillShade="F2"/>
           </w:tcPr>
           <w:p>
             <w:pPr>
               <w:jc w:val="center"/>
               <w:rPr>
-                <w:rFonts w:cs="Segoe UI Light"/>
-                <w:color w:val="000000" w:themeColor="text1"/>
-                <w:sz w:val="16"/>
-                <w:szCs w:val="16"/>
-                <w:lang w:val="es-CO"/>
+                <w:rStyle w:val="Hipervnculo"/>
+                <w:rFonts w:cs="Segoe UI Light"/>
+                <w:color w:val="auto"/>
+                <w:sz w:val="16"/>
+                <w:szCs w:val="16"/>
               </w:rPr>
             </w:pPr>
           </w:p>
@@ -6572,7 +6624,7 @@
                 <w:sz w:val="16"/>
                 <w:szCs w:val="16"/>
               </w:rPr>
-              <w:t>3.2. Tramos con confluencias</w:t>
+              <w:t>3.1. Definición de coeficiente Manning a partir de coberturas</w:t>
             </w:r>
           </w:p>
         </w:tc>
@@ -6665,17 +6717,7 @@
                 <w:sz w:val="16"/>
                 <w:szCs w:val="16"/>
               </w:rPr>
-              <w:t>3.3. Incorporación de estructuras hidráulicas</w:t>
-            </w:r>
-            <w:r>
-              <w:rPr>
-                <w:rStyle w:val="Hipervnculo"/>
-                <w:rFonts w:cs="Segoe UI Light"/>
-                <w:color w:val="auto"/>
-                <w:sz w:val="16"/>
-                <w:szCs w:val="16"/>
-              </w:rPr>
-              <w:tab/>
+              <w:t>3.2. Tramos con confluencias</w:t>
             </w:r>
           </w:p>
         </w:tc>
@@ -6702,7 +6744,7 @@
                 <w:szCs w:val="16"/>
                 <w:lang w:val="es-CO"/>
               </w:rPr>
-              <w:t>60 min</w:t>
+              <w:t>30 min</w:t>
             </w:r>
           </w:p>
         </w:tc>
@@ -6768,7 +6810,17 @@
                 <w:sz w:val="16"/>
                 <w:szCs w:val="16"/>
               </w:rPr>
-              <w:t>3.4. Uso de diques en la modelación</w:t>
+              <w:t>3.3. Incorporación de estructuras hidráulicas</w:t>
+            </w:r>
+            <w:r>
+              <w:rPr>
+                <w:rStyle w:val="Hipervnculo"/>
+                <w:rFonts w:cs="Segoe UI Light"/>
+                <w:color w:val="auto"/>
+                <w:sz w:val="16"/>
+                <w:szCs w:val="16"/>
+              </w:rPr>
+              <w:tab/>
             </w:r>
           </w:p>
         </w:tc>
@@ -6795,7 +6847,7 @@
                 <w:szCs w:val="16"/>
                 <w:lang w:val="es-CO"/>
               </w:rPr>
-              <w:t>30 min</w:t>
+              <w:t>60 min</w:t>
             </w:r>
           </w:p>
         </w:tc>
@@ -6861,17 +6913,7 @@
                 <w:sz w:val="16"/>
                 <w:szCs w:val="16"/>
               </w:rPr>
-              <w:t>3.5. Cálculo de la socavación general y local</w:t>
-            </w:r>
-            <w:r>
-              <w:rPr>
-                <w:rStyle w:val="Hipervnculo"/>
-                <w:rFonts w:cs="Segoe UI Light"/>
-                <w:color w:val="auto"/>
-                <w:sz w:val="16"/>
-                <w:szCs w:val="16"/>
-              </w:rPr>
-              <w:tab/>
+              <w:t>3.4. Uso de diques en la modelación</w:t>
             </w:r>
           </w:p>
         </w:tc>
@@ -6944,19 +6986,28 @@
         <w:tc>
           <w:tcPr>
             <w:tcW w:w="4410" w:type="dxa"/>
-            <w:shd w:val="clear" w:color="auto" w:fill="F2F2F2" w:themeFill="background1" w:themeFillShade="F2"/>
-          </w:tcPr>
-          <w:p>
-            <w:pPr>
+          </w:tcPr>
+          <w:p>
+            <w:pPr>
+              <w:ind w:left="166"/>
               <w:jc w:val="left"/>
               <w:rPr>
+                <w:rFonts w:cs="Segoe UI Light"/>
+                <w:sz w:val="16"/>
+                <w:szCs w:val="16"/>
+                <w:lang w:val="es-CO"/>
+              </w:rPr>
+            </w:pPr>
+            <w:r>
+              <w:rPr>
                 <w:rStyle w:val="Hipervnculo"/>
                 <w:rFonts w:cs="Segoe UI Light"/>
                 <w:color w:val="auto"/>
                 <w:sz w:val="16"/>
                 <w:szCs w:val="16"/>
               </w:rPr>
-            </w:pPr>
+              <w:t>3.5. Cálculo de la socavación general y local</w:t>
+            </w:r>
             <w:r>
               <w:rPr>
                 <w:rStyle w:val="Hipervnculo"/>
@@ -6965,52 +7016,50 @@
                 <w:sz w:val="16"/>
                 <w:szCs w:val="16"/>
               </w:rPr>
-              <w:t>4. Modelación de flujo bidimensional</w:t>
+              <w:tab/>
             </w:r>
           </w:p>
         </w:tc>
         <w:tc>
           <w:tcPr>
             <w:tcW w:w="1525" w:type="dxa"/>
-            <w:shd w:val="clear" w:color="auto" w:fill="F2F2F2" w:themeFill="background1" w:themeFillShade="F2"/>
           </w:tcPr>
           <w:p>
             <w:pPr>
               <w:jc w:val="center"/>
               <w:rPr>
-                <w:rStyle w:val="Hipervnculo"/>
-                <w:rFonts w:cs="Segoe UI Light"/>
-                <w:color w:val="auto"/>
-                <w:sz w:val="16"/>
-                <w:szCs w:val="16"/>
-              </w:rPr>
-            </w:pPr>
-            <w:r>
-              <w:rPr>
-                <w:rStyle w:val="Hipervnculo"/>
-                <w:rFonts w:cs="Segoe UI Light"/>
-                <w:color w:val="auto"/>
-                <w:sz w:val="16"/>
-                <w:szCs w:val="16"/>
-              </w:rPr>
-              <w:t>3 horas</w:t>
+                <w:rFonts w:cs="Segoe UI Light"/>
+                <w:color w:val="000000" w:themeColor="text1"/>
+                <w:sz w:val="16"/>
+                <w:szCs w:val="16"/>
+                <w:lang w:val="es-CO"/>
+              </w:rPr>
+            </w:pPr>
+            <w:r>
+              <w:rPr>
+                <w:rFonts w:cs="Segoe UI Light"/>
+                <w:color w:val="000000" w:themeColor="text1"/>
+                <w:sz w:val="16"/>
+                <w:szCs w:val="16"/>
+                <w:lang w:val="es-CO"/>
+              </w:rPr>
+              <w:t>30 min</w:t>
             </w:r>
           </w:p>
         </w:tc>
         <w:tc>
           <w:tcPr>
             <w:tcW w:w="1440" w:type="dxa"/>
-            <w:shd w:val="clear" w:color="auto" w:fill="F2F2F2" w:themeFill="background1" w:themeFillShade="F2"/>
           </w:tcPr>
           <w:p>
             <w:pPr>
               <w:jc w:val="center"/>
               <w:rPr>
-                <w:rStyle w:val="Hipervnculo"/>
-                <w:rFonts w:cs="Segoe UI Light"/>
-                <w:color w:val="auto"/>
-                <w:sz w:val="16"/>
-                <w:szCs w:val="16"/>
+                <w:rFonts w:cs="Segoe UI Light"/>
+                <w:color w:val="000000" w:themeColor="text1"/>
+                <w:sz w:val="16"/>
+                <w:szCs w:val="16"/>
+                <w:lang w:val="es-CO"/>
               </w:rPr>
             </w:pPr>
           </w:p>
@@ -7018,17 +7067,16 @@
         <w:tc>
           <w:tcPr>
             <w:tcW w:w="1440" w:type="dxa"/>
-            <w:shd w:val="clear" w:color="auto" w:fill="F2F2F2" w:themeFill="background1" w:themeFillShade="F2"/>
           </w:tcPr>
           <w:p>
             <w:pPr>
               <w:jc w:val="center"/>
               <w:rPr>
-                <w:rStyle w:val="Hipervnculo"/>
-                <w:rFonts w:cs="Segoe UI Light"/>
-                <w:color w:val="auto"/>
-                <w:sz w:val="16"/>
-                <w:szCs w:val="16"/>
+                <w:rFonts w:cs="Segoe UI Light"/>
+                <w:color w:val="000000" w:themeColor="text1"/>
+                <w:sz w:val="16"/>
+                <w:szCs w:val="16"/>
+                <w:lang w:val="es-CO"/>
               </w:rPr>
             </w:pPr>
           </w:p>
@@ -7041,70 +7089,73 @@
         <w:tc>
           <w:tcPr>
             <w:tcW w:w="4410" w:type="dxa"/>
-          </w:tcPr>
-          <w:p>
-            <w:pPr>
-              <w:ind w:left="166"/>
+            <w:shd w:val="clear" w:color="auto" w:fill="F2F2F2" w:themeFill="background1" w:themeFillShade="F2"/>
+          </w:tcPr>
+          <w:p>
+            <w:pPr>
               <w:jc w:val="left"/>
               <w:rPr>
-                <w:rFonts w:cs="Segoe UI Light"/>
-                <w:sz w:val="16"/>
-                <w:szCs w:val="16"/>
-                <w:lang w:val="es-CO"/>
-              </w:rPr>
-            </w:pPr>
-            <w:r>
-              <w:rPr>
                 <w:rStyle w:val="Hipervnculo"/>
                 <w:rFonts w:cs="Segoe UI Light"/>
                 <w:color w:val="auto"/>
                 <w:sz w:val="16"/>
                 <w:szCs w:val="16"/>
               </w:rPr>
-              <w:t>4.1. Herramienta RAS Mapper</w:t>
+            </w:pPr>
+            <w:r>
+              <w:rPr>
+                <w:rStyle w:val="Hipervnculo"/>
+                <w:rFonts w:cs="Segoe UI Light"/>
+                <w:color w:val="auto"/>
+                <w:sz w:val="16"/>
+                <w:szCs w:val="16"/>
+              </w:rPr>
+              <w:t>4. Modelación de flujo bidimensional</w:t>
             </w:r>
           </w:p>
         </w:tc>
         <w:tc>
           <w:tcPr>
             <w:tcW w:w="1525" w:type="dxa"/>
+            <w:shd w:val="clear" w:color="auto" w:fill="F2F2F2" w:themeFill="background1" w:themeFillShade="F2"/>
           </w:tcPr>
           <w:p>
             <w:pPr>
               <w:jc w:val="center"/>
               <w:rPr>
-                <w:rFonts w:cs="Segoe UI Light"/>
-                <w:color w:val="000000" w:themeColor="text1"/>
-                <w:sz w:val="16"/>
-                <w:szCs w:val="16"/>
-                <w:lang w:val="es-CO"/>
-              </w:rPr>
-            </w:pPr>
-            <w:r>
-              <w:rPr>
-                <w:rFonts w:cs="Segoe UI Light"/>
-                <w:color w:val="000000" w:themeColor="text1"/>
-                <w:sz w:val="16"/>
-                <w:szCs w:val="16"/>
-                <w:lang w:val="es-CO"/>
-              </w:rPr>
-              <w:t>20 min</w:t>
+                <w:rStyle w:val="Hipervnculo"/>
+                <w:rFonts w:cs="Segoe UI Light"/>
+                <w:color w:val="auto"/>
+                <w:sz w:val="16"/>
+                <w:szCs w:val="16"/>
+              </w:rPr>
+            </w:pPr>
+            <w:r>
+              <w:rPr>
+                <w:rStyle w:val="Hipervnculo"/>
+                <w:rFonts w:cs="Segoe UI Light"/>
+                <w:color w:val="auto"/>
+                <w:sz w:val="16"/>
+                <w:szCs w:val="16"/>
+              </w:rPr>
+              <w:t>3 horas</w:t>
             </w:r>
           </w:p>
         </w:tc>
         <w:tc>
           <w:tcPr>
             <w:tcW w:w="1440" w:type="dxa"/>
+            <w:shd w:val="clear" w:color="auto" w:fill="F2F2F2" w:themeFill="background1" w:themeFillShade="F2"/>
           </w:tcPr>
           <w:p>
             <w:pPr>
               <w:jc w:val="center"/>
               <w:rPr>
-                <w:rFonts w:cs="Segoe UI Light"/>
-                <w:color w:val="000000" w:themeColor="text1"/>
-                <w:sz w:val="16"/>
-                <w:szCs w:val="16"/>
-                <w:lang w:val="es-CO"/>
+                <w:rStyle w:val="Hipervnculo"/>
+                <w:rFonts w:cs="Segoe UI Light"/>
+                <w:color w:val="auto"/>
+                <w:sz w:val="16"/>
+                <w:szCs w:val="16"/>
               </w:rPr>
             </w:pPr>
           </w:p>
@@ -7112,16 +7163,17 @@
         <w:tc>
           <w:tcPr>
             <w:tcW w:w="1440" w:type="dxa"/>
+            <w:shd w:val="clear" w:color="auto" w:fill="F2F2F2" w:themeFill="background1" w:themeFillShade="F2"/>
           </w:tcPr>
           <w:p>
             <w:pPr>
               <w:jc w:val="center"/>
               <w:rPr>
-                <w:rFonts w:cs="Segoe UI Light"/>
-                <w:color w:val="000000" w:themeColor="text1"/>
-                <w:sz w:val="16"/>
-                <w:szCs w:val="16"/>
-                <w:lang w:val="es-CO"/>
+                <w:rStyle w:val="Hipervnculo"/>
+                <w:rFonts w:cs="Segoe UI Light"/>
+                <w:color w:val="auto"/>
+                <w:sz w:val="16"/>
+                <w:szCs w:val="16"/>
               </w:rPr>
             </w:pPr>
           </w:p>
@@ -7154,7 +7206,7 @@
                 <w:sz w:val="16"/>
                 <w:szCs w:val="16"/>
               </w:rPr>
-              <w:t>4.2. Procesamiento del MDT</w:t>
+              <w:t>4.1. Herramienta RAS Mapper</w:t>
             </w:r>
           </w:p>
         </w:tc>
@@ -7247,7 +7299,7 @@
                 <w:sz w:val="16"/>
                 <w:szCs w:val="16"/>
               </w:rPr>
-              <w:t>4.3. Cargue de la geometría y definición de la malla</w:t>
+              <w:t>4.2. Procesamiento del MDT</w:t>
             </w:r>
           </w:p>
         </w:tc>
@@ -7274,7 +7326,7 @@
                 <w:szCs w:val="16"/>
                 <w:lang w:val="es-CO"/>
               </w:rPr>
-              <w:t>40 min</w:t>
+              <w:t>20 min</w:t>
             </w:r>
           </w:p>
         </w:tc>
@@ -7340,7 +7392,7 @@
                 <w:sz w:val="16"/>
                 <w:szCs w:val="16"/>
               </w:rPr>
-              <w:t>4.4. Condiciones hidráulicas iniciales y de frontera</w:t>
+              <w:t>4.3. Cargue de la geometría y definición de la malla</w:t>
             </w:r>
           </w:p>
         </w:tc>
@@ -7367,7 +7419,7 @@
                 <w:szCs w:val="16"/>
                 <w:lang w:val="es-CO"/>
               </w:rPr>
-              <w:t>20 min</w:t>
+              <w:t>40 min</w:t>
             </w:r>
           </w:p>
         </w:tc>
@@ -7433,17 +7485,7 @@
                 <w:sz w:val="16"/>
                 <w:szCs w:val="16"/>
               </w:rPr>
-              <w:t>4.5. Simulaciones de flujo bidimensional</w:t>
-            </w:r>
-            <w:r>
-              <w:rPr>
-                <w:rStyle w:val="Hipervnculo"/>
-                <w:rFonts w:cs="Segoe UI Light"/>
-                <w:color w:val="auto"/>
-                <w:sz w:val="16"/>
-                <w:szCs w:val="16"/>
-              </w:rPr>
-              <w:tab/>
+              <w:t>4.4. Condiciones hidráulicas iniciales y de frontera</w:t>
             </w:r>
           </w:p>
         </w:tc>
@@ -7470,7 +7512,7 @@
                 <w:szCs w:val="16"/>
                 <w:lang w:val="es-CO"/>
               </w:rPr>
-              <w:t>30 min</w:t>
+              <w:t>20 min</w:t>
             </w:r>
           </w:p>
         </w:tc>
@@ -7536,7 +7578,17 @@
                 <w:sz w:val="16"/>
                 <w:szCs w:val="16"/>
               </w:rPr>
-              <w:t>4.6. Visualización y generación de mapas de inundación</w:t>
+              <w:t>4.5. Simulaciones de flujo bidimensional</w:t>
+            </w:r>
+            <w:r>
+              <w:rPr>
+                <w:rStyle w:val="Hipervnculo"/>
+                <w:rFonts w:cs="Segoe UI Light"/>
+                <w:color w:val="auto"/>
+                <w:sz w:val="16"/>
+                <w:szCs w:val="16"/>
+              </w:rPr>
+              <w:tab/>
             </w:r>
           </w:p>
         </w:tc>
@@ -7563,7 +7615,7 @@
                 <w:szCs w:val="16"/>
                 <w:lang w:val="es-CO"/>
               </w:rPr>
-              <w:t>20 min</w:t>
+              <w:t>30 min</w:t>
             </w:r>
           </w:p>
         </w:tc>
@@ -7629,6 +7681,99 @@
                 <w:sz w:val="16"/>
                 <w:szCs w:val="16"/>
               </w:rPr>
+              <w:t>4.6. Visualización y generación de mapas de inundación</w:t>
+            </w:r>
+          </w:p>
+        </w:tc>
+        <w:tc>
+          <w:tcPr>
+            <w:tcW w:w="1525" w:type="dxa"/>
+          </w:tcPr>
+          <w:p>
+            <w:pPr>
+              <w:jc w:val="center"/>
+              <w:rPr>
+                <w:rFonts w:cs="Segoe UI Light"/>
+                <w:color w:val="000000" w:themeColor="text1"/>
+                <w:sz w:val="16"/>
+                <w:szCs w:val="16"/>
+                <w:lang w:val="es-CO"/>
+              </w:rPr>
+            </w:pPr>
+            <w:r>
+              <w:rPr>
+                <w:rFonts w:cs="Segoe UI Light"/>
+                <w:color w:val="000000" w:themeColor="text1"/>
+                <w:sz w:val="16"/>
+                <w:szCs w:val="16"/>
+                <w:lang w:val="es-CO"/>
+              </w:rPr>
+              <w:t>20 min</w:t>
+            </w:r>
+          </w:p>
+        </w:tc>
+        <w:tc>
+          <w:tcPr>
+            <w:tcW w:w="1440" w:type="dxa"/>
+          </w:tcPr>
+          <w:p>
+            <w:pPr>
+              <w:jc w:val="center"/>
+              <w:rPr>
+                <w:rFonts w:cs="Segoe UI Light"/>
+                <w:color w:val="000000" w:themeColor="text1"/>
+                <w:sz w:val="16"/>
+                <w:szCs w:val="16"/>
+                <w:lang w:val="es-CO"/>
+              </w:rPr>
+            </w:pPr>
+          </w:p>
+        </w:tc>
+        <w:tc>
+          <w:tcPr>
+            <w:tcW w:w="1440" w:type="dxa"/>
+          </w:tcPr>
+          <w:p>
+            <w:pPr>
+              <w:jc w:val="center"/>
+              <w:rPr>
+                <w:rFonts w:cs="Segoe UI Light"/>
+                <w:color w:val="000000" w:themeColor="text1"/>
+                <w:sz w:val="16"/>
+                <w:szCs w:val="16"/>
+                <w:lang w:val="es-CO"/>
+              </w:rPr>
+            </w:pPr>
+          </w:p>
+        </w:tc>
+      </w:tr>
+      <w:tr>
+        <w:trPr>
+          <w:jc w:val="center"/>
+        </w:trPr>
+        <w:tc>
+          <w:tcPr>
+            <w:tcW w:w="4410" w:type="dxa"/>
+          </w:tcPr>
+          <w:p>
+            <w:pPr>
+              <w:ind w:left="166"/>
+              <w:jc w:val="left"/>
+              <w:rPr>
+                <w:rFonts w:cs="Segoe UI Light"/>
+                <w:sz w:val="16"/>
+                <w:szCs w:val="16"/>
+                <w:lang w:val="es-CO"/>
+              </w:rPr>
+            </w:pPr>
+            <w:r>
+              <w:rPr>
+                <w:rStyle w:val="Hipervnculo"/>
+                <w:rFonts w:cs="Segoe UI Light"/>
+                <w:color w:val="auto"/>
+                <w:sz w:val="16"/>
+                <w:szCs w:val="16"/>
+              </w:rPr>
               <w:t xml:space="preserve">4.7. </w:t>
             </w:r>
             <w:r>
@@ -7757,7 +7902,7 @@
       </w:pPr>
       <w:bookmarkStart w:id="11" w:name="_Ref107500730"/>
       <w:bookmarkStart w:id="12" w:name="_Hlk2676145"/>
-      <w:bookmarkStart w:id="13" w:name="_Toc111035526"/>
+      <w:bookmarkStart w:id="13" w:name="_Toc111039456"/>
       <w:r>
         <w:t>Contenido</w:t>
       </w:r>
@@ -7775,7 +7920,7 @@
           <w:numId w:val="19"/>
         </w:numPr>
       </w:pPr>
-      <w:bookmarkStart w:id="14" w:name="_Toc111035527"/>
+      <w:bookmarkStart w:id="14" w:name="_Toc111039457"/>
       <w:r>
         <w:t>Introducción y f</w:t>
       </w:r>
@@ -7789,739 +7934,383 @@
       <w:bookmarkEnd w:id="14"/>
     </w:p>
     <w:p/>
+    <w:tbl>
+      <w:tblPr>
+        <w:tblStyle w:val="Tablaconcuadrcula"/>
+        <w:tblW w:w="0" w:type="auto"/>
+        <w:tblLook w:val="04A0" w:firstRow="1" w:lastRow="0" w:firstColumn="1" w:lastColumn="0" w:noHBand="0" w:noVBand="1"/>
+      </w:tblPr>
+      <w:tblGrid>
+        <w:gridCol w:w="2605"/>
+        <w:gridCol w:w="7357"/>
+      </w:tblGrid>
+      <w:tr>
+        <w:tc>
+          <w:tcPr>
+            <w:tcW w:w="2605" w:type="dxa"/>
+          </w:tcPr>
+          <w:p>
+            <w:pPr>
+              <w:pStyle w:val="Ttulo2"/>
+              <w:numPr>
+                <w:ilvl w:val="1"/>
+                <w:numId w:val="19"/>
+              </w:numPr>
+              <w:jc w:val="left"/>
+            </w:pPr>
+            <w:bookmarkStart w:id="15" w:name="_Toc111039458"/>
+            <w:r>
+              <w:t>Conceptos básicos de flujo a superficie libre</w:t>
+            </w:r>
+            <w:bookmarkEnd w:id="15"/>
+          </w:p>
+        </w:tc>
+        <w:tc>
+          <w:tcPr>
+            <w:tcW w:w="7357" w:type="dxa"/>
+          </w:tcPr>
+          <w:p>
+            <w:r>
+              <w:t>En esta clase se presentan los conceptos generales requeridos para entender el flujo a superficie libre, en diferentes condiciones, considerando sus características geométricas, cinéticas y dinámicas.</w:t>
+            </w:r>
+            <w:r>
+              <w:t xml:space="preserve"> Dentro de esta clase revisaremos los siguientes temas: </w:t>
+            </w:r>
+            <w:r>
+              <w:t>Flujo a superficie libre</w:t>
+            </w:r>
+            <w:r>
+              <w:t>, d</w:t>
+            </w:r>
+            <w:r>
+              <w:t>istribución de velocidades</w:t>
+            </w:r>
+            <w:r>
+              <w:t>, e</w:t>
+            </w:r>
+            <w:r>
+              <w:t>lementos geométricos de la sección de un canal</w:t>
+            </w:r>
+            <w:r>
+              <w:t>, c</w:t>
+            </w:r>
+            <w:r>
+              <w:t>lasificación del flujo</w:t>
+            </w:r>
+            <w:r>
+              <w:t>, c</w:t>
+            </w:r>
+            <w:r>
+              <w:t>onservación de la energía en flujo permanente</w:t>
+            </w:r>
+            <w:r>
+              <w:t>, c</w:t>
+            </w:r>
+            <w:r>
+              <w:t>onservación del momentum en flujo permanente</w:t>
+            </w:r>
+            <w:r>
+              <w:t>, p</w:t>
+            </w:r>
+            <w:r>
+              <w:t>rofundidad crítica y flujo uniforme</w:t>
+            </w:r>
+            <w:r>
+              <w:t>, f</w:t>
+            </w:r>
+            <w:r>
+              <w:t>lujo gradualmente variado</w:t>
+            </w:r>
+            <w:r>
+              <w:t>, f</w:t>
+            </w:r>
+            <w:r>
+              <w:t>lujo no permanente en canales</w:t>
+            </w:r>
+            <w:r>
+              <w:t xml:space="preserve"> y a</w:t>
+            </w:r>
+            <w:r>
+              <w:t>ctividades aplicadas.</w:t>
+            </w:r>
+          </w:p>
+        </w:tc>
+      </w:tr>
+      <w:tr>
+        <w:tc>
+          <w:tcPr>
+            <w:tcW w:w="2605" w:type="dxa"/>
+          </w:tcPr>
+          <w:p>
+            <w:pPr>
+              <w:pStyle w:val="Ttulo2"/>
+              <w:numPr>
+                <w:ilvl w:val="1"/>
+                <w:numId w:val="19"/>
+              </w:numPr>
+              <w:jc w:val="left"/>
+            </w:pPr>
+            <w:bookmarkStart w:id="16" w:name="_Toc111039459"/>
+            <w:r>
+              <w:t>Estudios hidráulicos</w:t>
+            </w:r>
+            <w:bookmarkEnd w:id="16"/>
+          </w:p>
+        </w:tc>
+        <w:tc>
+          <w:tcPr>
+            <w:tcW w:w="7357" w:type="dxa"/>
+          </w:tcPr>
+          <w:p>
+            <w:pPr>
+              <w:rPr>
+                <w:lang w:val="es-ES_tradnl"/>
+              </w:rPr>
+            </w:pPr>
+            <w:r>
+              <w:rPr>
+                <w:lang w:val="es-ES_tradnl"/>
+              </w:rPr>
+              <w:t xml:space="preserve">En esta clase se </w:t>
+            </w:r>
+            <w:r>
+              <w:rPr>
+                <w:lang w:val="es-ES_tradnl"/>
+              </w:rPr>
+              <w:t>presenta</w:t>
+            </w:r>
+            <w:r>
+              <w:rPr>
+                <w:lang w:val="es-ES_tradnl"/>
+              </w:rPr>
+              <w:t xml:space="preserve">n </w:t>
+            </w:r>
+            <w:r>
+              <w:rPr>
+                <w:lang w:val="es-ES_tradnl"/>
+              </w:rPr>
+              <w:t>los conceptos básicos requeridos para realizar los estudios requeridos</w:t>
+            </w:r>
+            <w:r>
+              <w:rPr>
+                <w:lang w:val="es-ES_tradnl"/>
+              </w:rPr>
+              <w:t xml:space="preserve"> asociados a la intervención de un cuerpo de agua superficial para atender un problema o necesidad de</w:t>
+            </w:r>
+            <w:r>
+              <w:rPr>
+                <w:lang w:val="es-ES_tradnl"/>
+              </w:rPr>
+              <w:t xml:space="preserve"> </w:t>
+            </w:r>
+            <w:r>
+              <w:rPr>
+                <w:lang w:val="es-ES_tradnl"/>
+              </w:rPr>
+              <w:t xml:space="preserve">manejo, </w:t>
+            </w:r>
+            <w:r>
+              <w:rPr>
+                <w:lang w:val="es-ES_tradnl"/>
+              </w:rPr>
+              <w:t>intervenci</w:t>
+            </w:r>
+            <w:r>
+              <w:rPr>
+                <w:lang w:val="es-ES_tradnl"/>
+              </w:rPr>
+              <w:t>ó</w:t>
+            </w:r>
+            <w:r>
+              <w:rPr>
+                <w:lang w:val="es-ES_tradnl"/>
+              </w:rPr>
+              <w:t>n</w:t>
+            </w:r>
+            <w:r>
+              <w:rPr>
+                <w:lang w:val="es-ES_tradnl"/>
+              </w:rPr>
+              <w:t xml:space="preserve">, evaluación, </w:t>
+            </w:r>
+            <w:r>
+              <w:rPr>
+                <w:lang w:val="es-ES_tradnl"/>
+              </w:rPr>
+              <w:t>aprovechamiento</w:t>
+            </w:r>
+            <w:r>
+              <w:rPr>
+                <w:lang w:val="es-ES_tradnl"/>
+              </w:rPr>
+              <w:t xml:space="preserve"> o similares. Este tipo de intervenciones </w:t>
+            </w:r>
+            <w:r>
+              <w:rPr>
+                <w:lang w:val="es-ES_tradnl"/>
+              </w:rPr>
+              <w:t xml:space="preserve">requieren una serie de procedimientos y estudios que </w:t>
+            </w:r>
+            <w:r>
+              <w:rPr>
+                <w:lang w:val="es-ES_tradnl"/>
+              </w:rPr>
+              <w:t xml:space="preserve">por lo general </w:t>
+            </w:r>
+            <w:r>
+              <w:rPr>
+                <w:lang w:val="es-ES_tradnl"/>
+              </w:rPr>
+              <w:t>deben ser aprobados por las autoridades ambientales competentes</w:t>
+            </w:r>
+            <w:r>
+              <w:rPr>
+                <w:lang w:val="es-ES_tradnl"/>
+              </w:rPr>
+              <w:t xml:space="preserve">. </w:t>
+            </w:r>
+            <w:r>
+              <w:rPr>
+                <w:lang w:val="es-ES_tradnl"/>
+              </w:rPr>
+              <w:t xml:space="preserve">Se tratarán temas relacionados con análisis de frecuencias de caudales, obtención de caudales, análisis de batimetrías, modelamiento hidráulico para flujos estacionarios y no estacionarios, </w:t>
+            </w:r>
+            <w:r>
+              <w:rPr>
+                <w:lang w:val="es-ES_tradnl"/>
+              </w:rPr>
+              <w:t>transporte de sedimentos, definición</w:t>
+            </w:r>
+            <w:r>
+              <w:rPr>
+                <w:lang w:val="es-ES_tradnl"/>
+              </w:rPr>
+              <w:t xml:space="preserve"> de planicies de inundación y análisis de obras hidráulicas típicas.</w:t>
+            </w:r>
+          </w:p>
+        </w:tc>
+      </w:tr>
+      <w:tr>
+        <w:tc>
+          <w:tcPr>
+            <w:tcW w:w="2605" w:type="dxa"/>
+          </w:tcPr>
+          <w:p>
+            <w:pPr>
+              <w:pStyle w:val="Ttulo2"/>
+              <w:numPr>
+                <w:ilvl w:val="1"/>
+                <w:numId w:val="19"/>
+              </w:numPr>
+              <w:jc w:val="left"/>
+            </w:pPr>
+            <w:bookmarkStart w:id="17" w:name="_Toc111039460"/>
+            <w:r>
+              <w:t>Modelación hidráulica</w:t>
+            </w:r>
+            <w:bookmarkEnd w:id="17"/>
+          </w:p>
+        </w:tc>
+        <w:tc>
+          <w:tcPr>
+            <w:tcW w:w="7357" w:type="dxa"/>
+          </w:tcPr>
+          <w:p>
+            <w:r>
+              <w:t>En esta actividad se presentan los conceptos relacionados a la definición de condiciones de frontera para la modelación hidráulica, así como los conceptos de calibración de un modelo que competen la determinación de características físicas y operacionales de un sistema existente, que ingresados como datos al modelo computacional permitan obtener resultados realistas.</w:t>
+            </w:r>
+          </w:p>
+        </w:tc>
+      </w:tr>
+      <w:tr>
+        <w:tc>
+          <w:tcPr>
+            <w:tcW w:w="2605" w:type="dxa"/>
+          </w:tcPr>
+          <w:p>
+            <w:pPr>
+              <w:pStyle w:val="Ttulo2"/>
+              <w:numPr>
+                <w:ilvl w:val="1"/>
+                <w:numId w:val="19"/>
+              </w:numPr>
+              <w:jc w:val="left"/>
+            </w:pPr>
+            <w:bookmarkStart w:id="18" w:name="_Toc111039461"/>
+            <w:r>
+              <w:t xml:space="preserve">Estructuras </w:t>
+            </w:r>
+            <w:r>
+              <w:t>hidráulica</w:t>
+            </w:r>
+            <w:r>
+              <w:t>s</w:t>
+            </w:r>
+            <w:bookmarkEnd w:id="18"/>
+          </w:p>
+        </w:tc>
+        <w:tc>
+          <w:tcPr>
+            <w:tcW w:w="7357" w:type="dxa"/>
+          </w:tcPr>
+          <w:p/>
+        </w:tc>
+      </w:tr>
+      <w:tr>
+        <w:tc>
+          <w:tcPr>
+            <w:tcW w:w="2605" w:type="dxa"/>
+          </w:tcPr>
+          <w:p>
+            <w:pPr>
+              <w:pStyle w:val="Ttulo2"/>
+              <w:numPr>
+                <w:ilvl w:val="1"/>
+                <w:numId w:val="19"/>
+              </w:numPr>
+              <w:jc w:val="left"/>
+            </w:pPr>
+            <w:bookmarkStart w:id="19" w:name="_Toc111039462"/>
+            <w:r>
+              <w:t>HEC-RAS</w:t>
+            </w:r>
+            <w:r>
+              <w:t xml:space="preserve">. Generalidades, usos </w:t>
+            </w:r>
+            <w:r>
+              <w:t xml:space="preserve">y </w:t>
+            </w:r>
+            <w:r>
+              <w:t>estructura.</w:t>
+            </w:r>
+            <w:bookmarkEnd w:id="19"/>
+          </w:p>
+        </w:tc>
+        <w:tc>
+          <w:tcPr>
+            <w:tcW w:w="7357" w:type="dxa"/>
+          </w:tcPr>
+          <w:p>
+            <w:r>
+              <w:t>En esta clase se presentan las generalidades del software de modelización hidráulica desarrollado por el Hydrologic Engineering Center, el cual es uno de los programas de referencia dentro de su campo. Así mismo, su obtención, descarga, instalación, características básicas, uso generalizado</w:t>
+            </w:r>
+            <w:r>
+              <w:t xml:space="preserve">, </w:t>
+            </w:r>
+            <w:r>
+              <w:t>actualización</w:t>
+            </w:r>
+            <w:r>
+              <w:t xml:space="preserve"> y estructura</w:t>
+            </w:r>
+            <w:r>
+              <w:t>.</w:t>
+            </w:r>
+          </w:p>
+        </w:tc>
+      </w:tr>
+    </w:tbl>
     <w:p/>
-    <w:p>
-      <w:pPr>
-        <w:pStyle w:val="Ttulo2"/>
-        <w:numPr>
-          <w:ilvl w:val="1"/>
-          <w:numId w:val="19"/>
-        </w:numPr>
-      </w:pPr>
-      <w:bookmarkStart w:id="15" w:name="_Toc111035528"/>
-      <w:bookmarkEnd w:id="12"/>
-      <w:r>
-        <w:t>Conceptos básicos de flujo a superficie libre</w:t>
-      </w:r>
-      <w:bookmarkEnd w:id="15"/>
-    </w:p>
-    <w:p>
-      <w:pPr>
-        <w:rPr>
-          <w:lang w:val="es-ES_tradnl"/>
-        </w:rPr>
-      </w:pPr>
-    </w:p>
-    <w:p>
-      <w:pPr>
-        <w:rPr>
-          <w:lang w:val="es-ES_tradnl"/>
-        </w:rPr>
-      </w:pPr>
-      <w:r>
-        <w:rPr>
-          <w:lang w:val="es-ES_tradnl"/>
-        </w:rPr>
-        <w:t xml:space="preserve">En esta clase se presentan los </w:t>
-      </w:r>
-      <w:r>
-        <w:rPr>
-          <w:lang w:val="es-ES_tradnl"/>
-        </w:rPr>
-        <w:t xml:space="preserve">conceptos </w:t>
-      </w:r>
-      <w:r>
-        <w:rPr>
-          <w:lang w:val="es-ES_tradnl"/>
-        </w:rPr>
-        <w:t xml:space="preserve">generales </w:t>
-      </w:r>
-      <w:r>
-        <w:rPr>
-          <w:lang w:val="es-ES_tradnl"/>
-        </w:rPr>
-        <w:t>requeridos para entender el flujo a superficie libre</w:t>
-      </w:r>
-      <w:r>
-        <w:rPr>
-          <w:lang w:val="es-ES_tradnl"/>
-        </w:rPr>
-        <w:t xml:space="preserve">, </w:t>
-      </w:r>
-      <w:r>
-        <w:rPr>
-          <w:lang w:val="es-ES_tradnl"/>
-        </w:rPr>
-        <w:t xml:space="preserve">en </w:t>
-      </w:r>
-      <w:r>
-        <w:rPr>
-          <w:lang w:val="es-ES_tradnl"/>
-        </w:rPr>
-        <w:t>diferentes condiciones, considerando sus características geométricas, cinéticas y dinámicas.</w:t>
-      </w:r>
-    </w:p>
-    <w:p>
-      <w:pPr>
-        <w:pStyle w:val="Prrafodelista"/>
-        <w:numPr>
-          <w:ilvl w:val="0"/>
-          <w:numId w:val="22"/>
-        </w:numPr>
-        <w:rPr>
-          <w:lang w:val="es-ES_tradnl"/>
-        </w:rPr>
-      </w:pPr>
-      <w:r>
-        <w:rPr>
-          <w:lang w:val="es-ES_tradnl"/>
-        </w:rPr>
-        <w:t>Flujo a superficie libre</w:t>
-      </w:r>
-      <w:r>
-        <w:rPr>
-          <w:lang w:val="es-ES_tradnl"/>
-        </w:rPr>
-        <w:t>.</w:t>
-      </w:r>
-    </w:p>
-    <w:p>
-      <w:pPr>
-        <w:pStyle w:val="Prrafodelista"/>
-        <w:numPr>
-          <w:ilvl w:val="0"/>
-          <w:numId w:val="22"/>
-        </w:numPr>
-        <w:rPr>
-          <w:lang w:val="es-ES_tradnl"/>
-        </w:rPr>
-      </w:pPr>
-      <w:r>
-        <w:rPr>
-          <w:lang w:val="es-ES_tradnl"/>
-        </w:rPr>
-        <w:t>Distribución de velocidades</w:t>
-      </w:r>
-      <w:r>
-        <w:rPr>
-          <w:lang w:val="es-ES_tradnl"/>
-        </w:rPr>
-        <w:t>.</w:t>
-      </w:r>
-    </w:p>
-    <w:p>
-      <w:pPr>
-        <w:pStyle w:val="Prrafodelista"/>
-        <w:numPr>
-          <w:ilvl w:val="0"/>
-          <w:numId w:val="22"/>
-        </w:numPr>
-        <w:rPr>
-          <w:lang w:val="es-ES_tradnl"/>
-        </w:rPr>
-      </w:pPr>
-      <w:r>
-        <w:rPr>
-          <w:lang w:val="es-ES_tradnl"/>
-        </w:rPr>
-        <w:t>E</w:t>
-      </w:r>
-      <w:r>
-        <w:rPr>
-          <w:lang w:val="es-ES_tradnl"/>
-        </w:rPr>
-        <w:t>lementos geométricos de la sección de un canal.</w:t>
-      </w:r>
-    </w:p>
-    <w:p>
-      <w:pPr>
-        <w:pStyle w:val="Prrafodelista"/>
-        <w:numPr>
-          <w:ilvl w:val="0"/>
-          <w:numId w:val="22"/>
-        </w:numPr>
-        <w:rPr>
-          <w:lang w:val="es-ES_tradnl"/>
-        </w:rPr>
-      </w:pPr>
-      <w:r>
-        <w:rPr>
-          <w:lang w:val="es-ES_tradnl"/>
-        </w:rPr>
-        <w:t>Clasificación del flujo.</w:t>
-      </w:r>
-    </w:p>
-    <w:p>
-      <w:pPr>
-        <w:pStyle w:val="Prrafodelista"/>
-        <w:numPr>
-          <w:ilvl w:val="0"/>
-          <w:numId w:val="22"/>
-        </w:numPr>
-        <w:rPr>
-          <w:lang w:val="es-ES_tradnl"/>
-        </w:rPr>
-      </w:pPr>
-      <w:r>
-        <w:rPr>
-          <w:lang w:val="es-ES_tradnl"/>
-        </w:rPr>
-        <w:t>Conservación de la energía en flujo permanente.</w:t>
-      </w:r>
-    </w:p>
-    <w:p>
-      <w:pPr>
-        <w:pStyle w:val="Prrafodelista"/>
-        <w:numPr>
-          <w:ilvl w:val="0"/>
-          <w:numId w:val="22"/>
-        </w:numPr>
-        <w:rPr>
-          <w:lang w:val="es-ES_tradnl"/>
-        </w:rPr>
-      </w:pPr>
-      <w:r>
-        <w:rPr>
-          <w:lang w:val="es-ES_tradnl"/>
-        </w:rPr>
-        <w:t>Conservación del momentum en flujo permanente.</w:t>
-      </w:r>
-    </w:p>
-    <w:p>
-      <w:pPr>
-        <w:pStyle w:val="Prrafodelista"/>
-        <w:numPr>
-          <w:ilvl w:val="0"/>
-          <w:numId w:val="22"/>
-        </w:numPr>
-        <w:rPr>
-          <w:lang w:val="es-ES_tradnl"/>
-        </w:rPr>
-      </w:pPr>
-      <w:r>
-        <w:rPr>
-          <w:lang w:val="es-ES_tradnl"/>
-        </w:rPr>
-        <w:t>Profundidad crítica y flujo uniforme.</w:t>
-      </w:r>
-    </w:p>
-    <w:p>
-      <w:pPr>
-        <w:pStyle w:val="Prrafodelista"/>
-        <w:numPr>
-          <w:ilvl w:val="0"/>
-          <w:numId w:val="22"/>
-        </w:numPr>
-        <w:rPr>
-          <w:lang w:val="es-ES_tradnl"/>
-        </w:rPr>
-      </w:pPr>
-      <w:r>
-        <w:rPr>
-          <w:lang w:val="es-ES_tradnl"/>
-        </w:rPr>
-        <w:t>Flujo gradualmente variado.</w:t>
-      </w:r>
-    </w:p>
-    <w:p>
-      <w:pPr>
-        <w:pStyle w:val="Prrafodelista"/>
-        <w:numPr>
-          <w:ilvl w:val="0"/>
-          <w:numId w:val="22"/>
-        </w:numPr>
-        <w:rPr>
-          <w:lang w:val="es-ES_tradnl"/>
-        </w:rPr>
-      </w:pPr>
-      <w:r>
-        <w:rPr>
-          <w:lang w:val="es-ES_tradnl"/>
-        </w:rPr>
-        <w:t>Flujo no permanente en canales</w:t>
-      </w:r>
-      <w:r>
-        <w:rPr>
-          <w:lang w:val="es-ES_tradnl"/>
-        </w:rPr>
-        <w:t xml:space="preserve"> </w:t>
-      </w:r>
-      <w:r>
-        <w:rPr>
-          <w:lang w:val="es-ES_tradnl"/>
-        </w:rPr>
-        <w:t>(ecuaciones de conservación de masa y momentum, tránsito hidráulico)</w:t>
-      </w:r>
-      <w:r>
-        <w:rPr>
-          <w:lang w:val="es-ES_tradnl"/>
-        </w:rPr>
-        <w:t>.</w:t>
-      </w:r>
-    </w:p>
-    <w:p>
-      <w:pPr>
-        <w:pStyle w:val="Prrafodelista"/>
-        <w:numPr>
-          <w:ilvl w:val="0"/>
-          <w:numId w:val="22"/>
-        </w:numPr>
-        <w:rPr>
-          <w:highlight w:val="yellow"/>
-          <w:lang w:val="es-ES_tradnl"/>
-        </w:rPr>
-      </w:pPr>
-      <w:r>
-        <w:rPr>
-          <w:highlight w:val="yellow"/>
-          <w:lang w:val="es-ES_tradnl"/>
-        </w:rPr>
-        <w:t>Actividades aplicadas.</w:t>
-      </w:r>
-    </w:p>
-    <w:p>
-      <w:pPr>
-        <w:pStyle w:val="Prrafodelista"/>
-        <w:rPr>
-          <w:highlight w:val="yellow"/>
-          <w:lang w:val="es-ES_tradnl"/>
-        </w:rPr>
-      </w:pPr>
-    </w:p>
-    <w:p>
-      <w:pPr>
-        <w:pStyle w:val="Ttulo2"/>
-        <w:numPr>
-          <w:ilvl w:val="1"/>
-          <w:numId w:val="19"/>
-        </w:numPr>
-      </w:pPr>
-      <w:bookmarkStart w:id="16" w:name="_Toc111035529"/>
-      <w:r>
-        <w:t>Estudio</w:t>
-      </w:r>
-      <w:r>
-        <w:t>s</w:t>
-      </w:r>
-      <w:r>
-        <w:t xml:space="preserve"> </w:t>
-      </w:r>
-      <w:r>
-        <w:t xml:space="preserve">hidráulicos </w:t>
-      </w:r>
-      <w:r>
-        <w:t>y modelación</w:t>
-      </w:r>
-      <w:bookmarkEnd w:id="16"/>
-    </w:p>
-    <w:p>
-      <w:pPr>
-        <w:rPr>
-          <w:lang w:val="es-ES_tradnl"/>
-        </w:rPr>
-      </w:pPr>
-    </w:p>
-    <w:p>
-      <w:pPr>
-        <w:rPr>
-          <w:lang w:val="es-ES_tradnl"/>
-        </w:rPr>
-      </w:pPr>
-      <w:r>
-        <w:rPr>
-          <w:lang w:val="es-ES_tradnl"/>
-        </w:rPr>
-        <w:t>En esta clase</w:t>
-      </w:r>
-      <w:r>
-        <w:rPr>
-          <w:lang w:val="es-ES_tradnl"/>
-        </w:rPr>
-        <w:t xml:space="preserve"> se </w:t>
-      </w:r>
-      <w:r>
-        <w:rPr>
-          <w:lang w:val="es-ES_tradnl"/>
-        </w:rPr>
-        <w:t>presenta</w:t>
-      </w:r>
-      <w:r>
-        <w:rPr>
-          <w:lang w:val="es-ES_tradnl"/>
-        </w:rPr>
-        <w:t xml:space="preserve">n </w:t>
-      </w:r>
-      <w:r>
-        <w:rPr>
-          <w:lang w:val="es-ES_tradnl"/>
-        </w:rPr>
-        <w:t>los conceptos básicos requeridos para realizar los estudios requeridos</w:t>
-      </w:r>
-      <w:r>
-        <w:rPr>
-          <w:lang w:val="es-ES_tradnl"/>
-        </w:rPr>
-        <w:t xml:space="preserve"> asociados a la intervención de un cuerpo de agua superficial para atender un problema o necesidad de</w:t>
-      </w:r>
-      <w:r>
-        <w:rPr>
-          <w:lang w:val="es-ES_tradnl"/>
-        </w:rPr>
-        <w:t xml:space="preserve"> </w:t>
-      </w:r>
-      <w:r>
-        <w:rPr>
-          <w:lang w:val="es-ES_tradnl"/>
-        </w:rPr>
-        <w:t xml:space="preserve">manejo, </w:t>
-      </w:r>
-      <w:r>
-        <w:rPr>
-          <w:lang w:val="es-ES_tradnl"/>
-        </w:rPr>
-        <w:t>intervenci</w:t>
-      </w:r>
-      <w:r>
-        <w:rPr>
-          <w:lang w:val="es-ES_tradnl"/>
-        </w:rPr>
-        <w:t>ó</w:t>
-      </w:r>
-      <w:r>
-        <w:rPr>
-          <w:lang w:val="es-ES_tradnl"/>
-        </w:rPr>
-        <w:t>n</w:t>
-      </w:r>
-      <w:r>
-        <w:rPr>
-          <w:lang w:val="es-ES_tradnl"/>
-        </w:rPr>
-        <w:t xml:space="preserve">, evaluación, </w:t>
-      </w:r>
-      <w:r>
-        <w:rPr>
-          <w:lang w:val="es-ES_tradnl"/>
-        </w:rPr>
-        <w:t>aprovechamiento</w:t>
-      </w:r>
-      <w:r>
-        <w:rPr>
-          <w:lang w:val="es-ES_tradnl"/>
-        </w:rPr>
-        <w:t xml:space="preserve"> o similares. Este tipo de intervenciones </w:t>
-      </w:r>
-      <w:r>
-        <w:rPr>
-          <w:lang w:val="es-ES_tradnl"/>
-        </w:rPr>
-        <w:t xml:space="preserve">requieren una serie de procedimientos y estudios que </w:t>
-      </w:r>
-      <w:r>
-        <w:rPr>
-          <w:lang w:val="es-ES_tradnl"/>
-        </w:rPr>
-        <w:t xml:space="preserve">por lo general </w:t>
-      </w:r>
-      <w:r>
-        <w:rPr>
-          <w:lang w:val="es-ES_tradnl"/>
-        </w:rPr>
-        <w:t>deben ser aprobados por las autoridades ambientales competentes</w:t>
-      </w:r>
-      <w:r>
-        <w:rPr>
-          <w:lang w:val="es-ES_tradnl"/>
-        </w:rPr>
-        <w:t xml:space="preserve">. </w:t>
-      </w:r>
-      <w:r>
-        <w:rPr>
-          <w:lang w:val="es-ES_tradnl"/>
-        </w:rPr>
-        <w:t xml:space="preserve">Se tratarán temas relacionados con análisis de frecuencias de caudales, obtención de caudales, análisis de batimetrías, modelamiento hidráulico para flujos estacionarios y no estacionarios, </w:t>
-      </w:r>
-      <w:r>
-        <w:rPr>
-          <w:lang w:val="es-ES_tradnl"/>
-        </w:rPr>
-        <w:t>transporte de sedimentos, definición</w:t>
-      </w:r>
-      <w:r>
-        <w:rPr>
-          <w:lang w:val="es-ES_tradnl"/>
-        </w:rPr>
-        <w:t xml:space="preserve"> de planicies de inundación y análisis de obras hidráulicas típicas.</w:t>
-      </w:r>
-    </w:p>
-    <w:p>
-      <w:pPr>
-        <w:rPr>
-          <w:lang w:val="es-ES_tradnl"/>
-        </w:rPr>
-      </w:pPr>
-    </w:p>
-    <w:p>
-      <w:pPr>
-        <w:pStyle w:val="Prrafodelista"/>
-        <w:numPr>
-          <w:ilvl w:val="1"/>
-          <w:numId w:val="19"/>
-        </w:numPr>
-        <w:rPr>
-          <w:rFonts w:cs="Arial"/>
-          <w:color w:val="002060"/>
-          <w:sz w:val="22"/>
-          <w:lang w:val="es-ES_tradnl"/>
-        </w:rPr>
-      </w:pPr>
-      <w:r>
-        <w:rPr>
-          <w:rFonts w:cs="Arial"/>
-          <w:color w:val="002060"/>
-          <w:sz w:val="22"/>
-          <w:lang w:val="es-ES_tradnl"/>
-        </w:rPr>
-        <w:t>Modelación</w:t>
-      </w:r>
-      <w:r>
-        <w:rPr>
-          <w:rFonts w:cs="Arial"/>
-          <w:color w:val="002060"/>
-          <w:sz w:val="22"/>
-          <w:lang w:val="es-ES_tradnl"/>
-        </w:rPr>
-        <w:t xml:space="preserve"> hidráulic</w:t>
-      </w:r>
-      <w:r>
-        <w:rPr>
-          <w:rFonts w:cs="Arial"/>
-          <w:color w:val="002060"/>
-          <w:sz w:val="22"/>
-          <w:lang w:val="es-ES_tradnl"/>
-        </w:rPr>
-        <w:t>a</w:t>
-      </w:r>
-    </w:p>
-    <w:p>
-      <w:pPr>
-        <w:rPr>
-          <w:lang w:val="es-ES_tradnl"/>
-        </w:rPr>
-      </w:pPr>
-    </w:p>
-    <w:p>
-      <w:pPr>
-        <w:rPr>
-          <w:lang w:val="es-ES_tradnl"/>
-        </w:rPr>
-      </w:pPr>
-      <w:r>
-        <w:rPr>
-          <w:lang w:val="es-ES_tradnl"/>
-        </w:rPr>
-        <w:t xml:space="preserve">En esta actividad </w:t>
-      </w:r>
-      <w:r>
-        <w:rPr>
-          <w:lang w:val="es-ES_tradnl"/>
-        </w:rPr>
-        <w:t>se presentan los conceptos relacionados a la definición de condiciones de frontera para la modelación hidráulica, así como los conceptos de calibración de un modelo que competen la determinación de características físicas y operacionales de un sistema existente, que ingresados como datos al modelo computacional permitan obtener resultados realistas.</w:t>
-      </w:r>
-    </w:p>
-    <w:p>
-      <w:pPr>
-        <w:rPr>
-          <w:lang w:val="es-ES_tradnl"/>
-        </w:rPr>
-      </w:pPr>
-    </w:p>
-    <w:p>
-      <w:pPr>
-        <w:pStyle w:val="Prrafodelista"/>
-        <w:numPr>
-          <w:ilvl w:val="1"/>
-          <w:numId w:val="19"/>
-        </w:numPr>
-        <w:rPr>
-          <w:rFonts w:cs="Arial"/>
-          <w:color w:val="002060"/>
-          <w:sz w:val="22"/>
-          <w:lang w:val="es-ES_tradnl"/>
-        </w:rPr>
-      </w:pPr>
-      <w:r>
-        <w:rPr>
-          <w:rFonts w:cs="Arial"/>
-          <w:color w:val="002060"/>
-          <w:sz w:val="22"/>
-          <w:lang w:val="es-ES_tradnl"/>
-        </w:rPr>
-        <w:t>Estructuras hidráulicas</w:t>
-      </w:r>
-    </w:p>
-    <w:p>
-      <w:pPr>
-        <w:rPr>
-          <w:lang w:val="es-ES_tradnl"/>
-        </w:rPr>
-      </w:pPr>
-    </w:p>
-    <w:p>
-      <w:pPr>
-        <w:rPr>
-          <w:lang w:val="es-ES_tradnl"/>
-        </w:rPr>
-      </w:pPr>
-    </w:p>
-    <w:p>
-      <w:pPr>
-        <w:pStyle w:val="Ttulo2"/>
-        <w:numPr>
-          <w:ilvl w:val="1"/>
-          <w:numId w:val="19"/>
-        </w:numPr>
-      </w:pPr>
-      <w:bookmarkStart w:id="17" w:name="_Toc111035530"/>
-      <w:r>
-        <w:t>¿Qué es HEC-RAS y para qué sirve?</w:t>
-      </w:r>
-      <w:bookmarkEnd w:id="17"/>
-    </w:p>
-    <w:p>
-      <w:pPr>
-        <w:rPr>
-          <w:lang w:val="es-CO"/>
-        </w:rPr>
-      </w:pPr>
-    </w:p>
-    <w:p>
-      <w:pPr>
-        <w:rPr>
-          <w:lang w:val="es-ES_tradnl"/>
-        </w:rPr>
-      </w:pPr>
-      <w:r>
-        <w:rPr>
-          <w:lang w:val="es-ES_tradnl"/>
-        </w:rPr>
-        <w:t>En esta clase</w:t>
-      </w:r>
-      <w:r>
-        <w:rPr>
-          <w:lang w:val="es-ES_tradnl"/>
-        </w:rPr>
-        <w:t xml:space="preserve"> </w:t>
-      </w:r>
-      <w:r>
-        <w:rPr>
-          <w:lang w:val="es-ES_tradnl"/>
-        </w:rPr>
-        <w:t xml:space="preserve">se presentan las generalidades del </w:t>
-      </w:r>
-      <w:r>
-        <w:rPr>
-          <w:lang w:val="es-ES_tradnl"/>
-        </w:rPr>
-        <w:t>software de modelización hidráulica desarrollado por</w:t>
-      </w:r>
-      <w:r>
-        <w:rPr>
-          <w:lang w:val="es-CO"/>
-        </w:rPr>
-        <w:t xml:space="preserve"> el</w:t>
-      </w:r>
-      <w:r>
-        <w:t xml:space="preserve"> Hydrologic Engineering Center del US Army Corps of Engineers</w:t>
-      </w:r>
-      <w:r>
-        <w:rPr>
-          <w:lang w:val="es-ES_tradnl"/>
-        </w:rPr>
-        <w:t xml:space="preserve">, </w:t>
-      </w:r>
-      <w:r>
-        <w:rPr>
-          <w:lang w:val="es-ES_tradnl"/>
-        </w:rPr>
-        <w:t xml:space="preserve">el cual </w:t>
-      </w:r>
-      <w:r>
-        <w:rPr>
-          <w:lang w:val="es-ES_tradnl"/>
-        </w:rPr>
-        <w:t>es uno de los programas de referencia dentro de su campo.</w:t>
-      </w:r>
-      <w:r>
-        <w:rPr>
-          <w:lang w:val="es-ES_tradnl"/>
-        </w:rPr>
-        <w:t xml:space="preserve"> Así mismo,</w:t>
-      </w:r>
-      <w:r>
-        <w:rPr>
-          <w:lang w:val="es-ES_tradnl"/>
-        </w:rPr>
-        <w:t xml:space="preserve"> su obtención, descarga, instalación, </w:t>
-      </w:r>
-      <w:r>
-        <w:rPr>
-          <w:lang w:val="es-ES_tradnl"/>
-        </w:rPr>
-        <w:t xml:space="preserve">características básicas, uso </w:t>
-      </w:r>
-      <w:r>
-        <w:rPr>
-          <w:lang w:val="es-ES_tradnl"/>
-        </w:rPr>
-        <w:t xml:space="preserve">generalizado y </w:t>
-      </w:r>
-      <w:r>
-        <w:rPr>
-          <w:lang w:val="es-ES_tradnl"/>
-        </w:rPr>
-        <w:t xml:space="preserve">su </w:t>
-      </w:r>
-      <w:r>
-        <w:rPr>
-          <w:lang w:val="es-ES_tradnl"/>
-        </w:rPr>
-        <w:t xml:space="preserve">constante </w:t>
-      </w:r>
-      <w:r>
-        <w:rPr>
-          <w:lang w:val="es-ES_tradnl"/>
-        </w:rPr>
-        <w:t xml:space="preserve">proceso </w:t>
-      </w:r>
-      <w:r>
-        <w:rPr>
-          <w:lang w:val="es-ES_tradnl"/>
-        </w:rPr>
-        <w:t>de actualización.</w:t>
-      </w:r>
-    </w:p>
-    <w:p>
-      <w:pPr>
-        <w:rPr>
-          <w:lang w:val="es-ES_tradnl"/>
-        </w:rPr>
-      </w:pPr>
-    </w:p>
-    <w:p>
-      <w:pPr>
-        <w:rPr>
-          <w:lang w:val="es-ES_tradnl"/>
-        </w:rPr>
-      </w:pPr>
-    </w:p>
-    <w:p>
-      <w:pPr>
-        <w:rPr>
-          <w:lang w:val="es-ES_tradnl"/>
-        </w:rPr>
-      </w:pPr>
-    </w:p>
     <w:p>
       <w:pPr>
         <w:pStyle w:val="Ttulo1"/>
@@ -8530,117 +8319,226 @@
           <w:numId w:val="19"/>
         </w:numPr>
       </w:pPr>
-      <w:bookmarkStart w:id="18" w:name="_Toc111035531"/>
+      <w:bookmarkStart w:id="20" w:name="_Toc111039463"/>
+      <w:bookmarkEnd w:id="12"/>
       <w:r>
         <w:t>Modelación hidráulica básica</w:t>
       </w:r>
-      <w:bookmarkEnd w:id="18"/>
+      <w:bookmarkEnd w:id="20"/>
     </w:p>
     <w:p/>
-    <w:p>
-      <w:pPr>
-        <w:pStyle w:val="Ttulo2"/>
-        <w:numPr>
-          <w:ilvl w:val="1"/>
-          <w:numId w:val="19"/>
-        </w:numPr>
-      </w:pPr>
-      <w:bookmarkStart w:id="19" w:name="_Toc111035532"/>
-      <w:r>
-        <w:t>Cargue y validación geométrica</w:t>
-      </w:r>
-      <w:r>
-        <w:t xml:space="preserve"> básica</w:t>
-      </w:r>
-      <w:bookmarkEnd w:id="19"/>
-    </w:p>
-    <w:p>
-      <w:pPr>
-        <w:pStyle w:val="Ttulo2"/>
-        <w:numPr>
-          <w:ilvl w:val="1"/>
-          <w:numId w:val="19"/>
-        </w:numPr>
-      </w:pPr>
-      <w:bookmarkStart w:id="20" w:name="_Toc111035533"/>
-      <w:r>
-        <w:t>Definición de condiciones hidráulicas</w:t>
-      </w:r>
-      <w:bookmarkEnd w:id="20"/>
-      <w:r>
-        <w:t xml:space="preserve"> </w:t>
-      </w:r>
-    </w:p>
-    <w:p>
-      <w:pPr>
-        <w:pStyle w:val="Ttulo2"/>
-        <w:numPr>
-          <w:ilvl w:val="1"/>
-          <w:numId w:val="19"/>
-        </w:numPr>
-      </w:pPr>
-      <w:bookmarkStart w:id="21" w:name="_Toc111035534"/>
-      <w:r>
-        <w:t>Simulación en régimen permanente 1D</w:t>
-      </w:r>
-      <w:bookmarkEnd w:id="21"/>
-    </w:p>
-    <w:p>
-      <w:pPr>
-        <w:pStyle w:val="Ttulo2"/>
-        <w:numPr>
-          <w:ilvl w:val="1"/>
-          <w:numId w:val="19"/>
-        </w:numPr>
-      </w:pPr>
-      <w:bookmarkStart w:id="22" w:name="_Toc111035535"/>
-      <w:r>
-        <w:t>Simulación en régimen no permanente 1D</w:t>
-      </w:r>
-      <w:bookmarkEnd w:id="22"/>
-    </w:p>
-    <w:p>
-      <w:pPr>
-        <w:pStyle w:val="Ttulo2"/>
-        <w:numPr>
-          <w:ilvl w:val="1"/>
-          <w:numId w:val="19"/>
-        </w:numPr>
-      </w:pPr>
-      <w:bookmarkStart w:id="23" w:name="_Toc111035536"/>
-      <w:r>
-        <w:t>Cargue de información topográfica</w:t>
-      </w:r>
-      <w:bookmarkEnd w:id="23"/>
-    </w:p>
-    <w:p>
-      <w:pPr>
-        <w:pStyle w:val="Ttulo2"/>
-        <w:numPr>
-          <w:ilvl w:val="1"/>
-          <w:numId w:val="19"/>
-        </w:numPr>
-      </w:pPr>
-      <w:bookmarkStart w:id="24" w:name="_Toc111035537"/>
-      <w:r>
-        <w:t>Visualización de resultados</w:t>
-      </w:r>
-      <w:bookmarkEnd w:id="24"/>
-    </w:p>
-    <w:p>
-      <w:pPr>
-        <w:pStyle w:val="Ttulo2"/>
-        <w:numPr>
-          <w:ilvl w:val="1"/>
-          <w:numId w:val="19"/>
-        </w:numPr>
-      </w:pPr>
-      <w:bookmarkStart w:id="25" w:name="_Toc111035538"/>
-      <w:r>
-        <w:t>Errores y avisos comunes</w:t>
-      </w:r>
-      <w:bookmarkEnd w:id="25"/>
-    </w:p>
+    <w:tbl>
+      <w:tblPr>
+        <w:tblStyle w:val="Tablaconcuadrcula"/>
+        <w:tblW w:w="0" w:type="auto"/>
+        <w:tblInd w:w="57" w:type="dxa"/>
+        <w:tblLook w:val="04A0" w:firstRow="1" w:lastRow="0" w:firstColumn="1" w:lastColumn="0" w:noHBand="0" w:noVBand="1"/>
+      </w:tblPr>
+      <w:tblGrid>
+        <w:gridCol w:w="2548"/>
+        <w:gridCol w:w="7357"/>
+      </w:tblGrid>
+      <w:tr>
+        <w:tc>
+          <w:tcPr>
+            <w:tcW w:w="2548" w:type="dxa"/>
+          </w:tcPr>
+          <w:p>
+            <w:pPr>
+              <w:pStyle w:val="Ttulo2"/>
+              <w:numPr>
+                <w:ilvl w:val="1"/>
+                <w:numId w:val="19"/>
+              </w:numPr>
+              <w:jc w:val="left"/>
+            </w:pPr>
+            <w:bookmarkStart w:id="21" w:name="_Toc111039464"/>
+            <w:r>
+              <w:t>Cargue y validación geométrica básica</w:t>
+            </w:r>
+            <w:bookmarkEnd w:id="21"/>
+          </w:p>
+        </w:tc>
+        <w:tc>
+          <w:tcPr>
+            <w:tcW w:w="7357" w:type="dxa"/>
+          </w:tcPr>
+          <w:p/>
+        </w:tc>
+      </w:tr>
+      <w:tr>
+        <w:tc>
+          <w:tcPr>
+            <w:tcW w:w="2548" w:type="dxa"/>
+          </w:tcPr>
+          <w:p>
+            <w:pPr>
+              <w:pStyle w:val="Ttulo2"/>
+              <w:numPr>
+                <w:ilvl w:val="1"/>
+                <w:numId w:val="19"/>
+              </w:numPr>
+              <w:jc w:val="left"/>
+            </w:pPr>
+            <w:bookmarkStart w:id="22" w:name="_Toc111039465"/>
+            <w:r>
+              <w:t>Definición de condiciones hidráulicas</w:t>
+            </w:r>
+            <w:bookmarkEnd w:id="22"/>
+            <w:r>
+              <w:t xml:space="preserve"> </w:t>
+            </w:r>
+          </w:p>
+        </w:tc>
+        <w:tc>
+          <w:tcPr>
+            <w:tcW w:w="7357" w:type="dxa"/>
+          </w:tcPr>
+          <w:p/>
+        </w:tc>
+      </w:tr>
+      <w:tr>
+        <w:tc>
+          <w:tcPr>
+            <w:tcW w:w="2548" w:type="dxa"/>
+          </w:tcPr>
+          <w:p>
+            <w:pPr>
+              <w:pStyle w:val="Ttulo2"/>
+              <w:numPr>
+                <w:ilvl w:val="1"/>
+                <w:numId w:val="19"/>
+              </w:numPr>
+              <w:jc w:val="left"/>
+            </w:pPr>
+            <w:bookmarkStart w:id="23" w:name="_Toc111039466"/>
+            <w:r>
+              <w:t>Simulación en régimen permanente 1D</w:t>
+            </w:r>
+            <w:bookmarkEnd w:id="23"/>
+          </w:p>
+        </w:tc>
+        <w:tc>
+          <w:tcPr>
+            <w:tcW w:w="7357" w:type="dxa"/>
+          </w:tcPr>
+          <w:p/>
+        </w:tc>
+      </w:tr>
+      <w:tr>
+        <w:tc>
+          <w:tcPr>
+            <w:tcW w:w="2548" w:type="dxa"/>
+          </w:tcPr>
+          <w:p>
+            <w:pPr>
+              <w:pStyle w:val="Ttulo2"/>
+              <w:numPr>
+                <w:ilvl w:val="1"/>
+                <w:numId w:val="19"/>
+              </w:numPr>
+              <w:jc w:val="left"/>
+            </w:pPr>
+            <w:bookmarkStart w:id="24" w:name="_Toc111039467"/>
+            <w:r>
+              <w:t>Simulación en régimen no permanente 1D</w:t>
+            </w:r>
+            <w:bookmarkEnd w:id="24"/>
+          </w:p>
+        </w:tc>
+        <w:tc>
+          <w:tcPr>
+            <w:tcW w:w="7357" w:type="dxa"/>
+          </w:tcPr>
+          <w:p/>
+        </w:tc>
+      </w:tr>
+      <w:tr>
+        <w:tc>
+          <w:tcPr>
+            <w:tcW w:w="2548" w:type="dxa"/>
+          </w:tcPr>
+          <w:p>
+            <w:pPr>
+              <w:pStyle w:val="Ttulo2"/>
+              <w:numPr>
+                <w:ilvl w:val="1"/>
+                <w:numId w:val="19"/>
+              </w:numPr>
+              <w:jc w:val="left"/>
+            </w:pPr>
+            <w:bookmarkStart w:id="25" w:name="_Toc111039468"/>
+            <w:r>
+              <w:t>Cargue de información topográfica</w:t>
+            </w:r>
+            <w:bookmarkEnd w:id="25"/>
+          </w:p>
+        </w:tc>
+        <w:tc>
+          <w:tcPr>
+            <w:tcW w:w="7357" w:type="dxa"/>
+          </w:tcPr>
+          <w:p/>
+        </w:tc>
+      </w:tr>
+      <w:tr>
+        <w:tc>
+          <w:tcPr>
+            <w:tcW w:w="2548" w:type="dxa"/>
+          </w:tcPr>
+          <w:p>
+            <w:pPr>
+              <w:pStyle w:val="Ttulo2"/>
+              <w:numPr>
+                <w:ilvl w:val="1"/>
+                <w:numId w:val="19"/>
+              </w:numPr>
+              <w:jc w:val="left"/>
+            </w:pPr>
+            <w:bookmarkStart w:id="26" w:name="_Toc111039469"/>
+            <w:r>
+              <w:t>Visualización de resultados</w:t>
+            </w:r>
+            <w:bookmarkEnd w:id="26"/>
+          </w:p>
+        </w:tc>
+        <w:tc>
+          <w:tcPr>
+            <w:tcW w:w="7357" w:type="dxa"/>
+          </w:tcPr>
+          <w:p/>
+        </w:tc>
+      </w:tr>
+      <w:tr>
+        <w:tc>
+          <w:tcPr>
+            <w:tcW w:w="2548" w:type="dxa"/>
+          </w:tcPr>
+          <w:p>
+            <w:pPr>
+              <w:pStyle w:val="Ttulo2"/>
+              <w:numPr>
+                <w:ilvl w:val="1"/>
+                <w:numId w:val="19"/>
+              </w:numPr>
+              <w:jc w:val="left"/>
+            </w:pPr>
+            <w:bookmarkStart w:id="27" w:name="_Toc111039470"/>
+            <w:r>
+              <w:lastRenderedPageBreak/>
+              <w:t>Errores y avisos comunes</w:t>
+            </w:r>
+            <w:bookmarkEnd w:id="27"/>
+          </w:p>
+        </w:tc>
+        <w:tc>
+          <w:tcPr>
+            <w:tcW w:w="7357" w:type="dxa"/>
+          </w:tcPr>
+          <w:p/>
+        </w:tc>
+      </w:tr>
+    </w:tbl>
     <w:p>
       <w:pPr>
         <w:rPr>
@@ -8656,11 +8554,11 @@
           <w:numId w:val="19"/>
         </w:numPr>
       </w:pPr>
-      <w:bookmarkStart w:id="26" w:name="_Toc111035539"/>
+      <w:bookmarkStart w:id="28" w:name="_Toc111039471"/>
       <w:r>
         <w:t>Modelación con opciones avanzadas</w:t>
       </w:r>
-      <w:bookmarkEnd w:id="26"/>
+      <w:bookmarkEnd w:id="28"/>
     </w:p>
     <w:p>
       <w:pPr>
@@ -8676,76 +8574,158 @@
         </w:rPr>
       </w:pPr>
     </w:p>
-    <w:p>
-      <w:pPr>
-        <w:pStyle w:val="Ttulo2"/>
-        <w:numPr>
-          <w:ilvl w:val="1"/>
-          <w:numId w:val="19"/>
-        </w:numPr>
-      </w:pPr>
-      <w:bookmarkStart w:id="27" w:name="_Toc111035540"/>
-      <w:r>
-        <w:t>Definición de coeficiente Manning a partir de coberturas</w:t>
-      </w:r>
-      <w:bookmarkEnd w:id="27"/>
-    </w:p>
-    <w:p>
-      <w:pPr>
-        <w:pStyle w:val="Ttulo2"/>
-        <w:numPr>
-          <w:ilvl w:val="1"/>
-          <w:numId w:val="19"/>
-        </w:numPr>
-      </w:pPr>
-      <w:bookmarkStart w:id="28" w:name="_Toc111035541"/>
-      <w:r>
-        <w:t>Tramos con confluencias</w:t>
-      </w:r>
-      <w:bookmarkEnd w:id="28"/>
-    </w:p>
-    <w:p>
-      <w:pPr>
-        <w:pStyle w:val="Ttulo2"/>
-        <w:numPr>
-          <w:ilvl w:val="1"/>
-          <w:numId w:val="19"/>
-        </w:numPr>
-      </w:pPr>
-      <w:bookmarkStart w:id="29" w:name="_Toc111035542"/>
-      <w:r>
-        <w:t>Incorporación de estructuras hidráulicas</w:t>
-      </w:r>
-      <w:bookmarkEnd w:id="29"/>
-    </w:p>
-    <w:p>
-      <w:pPr>
-        <w:pStyle w:val="Ttulo2"/>
-        <w:numPr>
-          <w:ilvl w:val="1"/>
-          <w:numId w:val="19"/>
-        </w:numPr>
-      </w:pPr>
-      <w:bookmarkStart w:id="30" w:name="_Toc111035543"/>
-      <w:r>
-        <w:t>Uso de diques en la modelación</w:t>
-      </w:r>
-      <w:bookmarkEnd w:id="30"/>
-    </w:p>
-    <w:p>
-      <w:pPr>
-        <w:pStyle w:val="Ttulo2"/>
-        <w:numPr>
-          <w:ilvl w:val="1"/>
-          <w:numId w:val="19"/>
-        </w:numPr>
-      </w:pPr>
-      <w:bookmarkStart w:id="31" w:name="_Toc111035544"/>
-      <w:r>
-        <w:t>Cálculo de la socavación general y local</w:t>
-      </w:r>
-      <w:bookmarkEnd w:id="31"/>
-    </w:p>
+    <w:tbl>
+      <w:tblPr>
+        <w:tblStyle w:val="Tablaconcuadrcula"/>
+        <w:tblW w:w="0" w:type="auto"/>
+        <w:tblInd w:w="57" w:type="dxa"/>
+        <w:tblLook w:val="04A0" w:firstRow="1" w:lastRow="0" w:firstColumn="1" w:lastColumn="0" w:noHBand="0" w:noVBand="1"/>
+      </w:tblPr>
+      <w:tblGrid>
+        <w:gridCol w:w="2548"/>
+        <w:gridCol w:w="7357"/>
+      </w:tblGrid>
+      <w:tr>
+        <w:tc>
+          <w:tcPr>
+            <w:tcW w:w="2548" w:type="dxa"/>
+          </w:tcPr>
+          <w:p>
+            <w:pPr>
+              <w:pStyle w:val="Ttulo2"/>
+              <w:numPr>
+                <w:ilvl w:val="1"/>
+                <w:numId w:val="19"/>
+              </w:numPr>
+              <w:jc w:val="left"/>
+            </w:pPr>
+            <w:bookmarkStart w:id="29" w:name="_Toc111039472"/>
+            <w:r>
+              <w:t>Definición de coeficiente Manning a partir de coberturas</w:t>
+            </w:r>
+            <w:bookmarkEnd w:id="29"/>
+          </w:p>
+        </w:tc>
+        <w:tc>
+          <w:tcPr>
+            <w:tcW w:w="7357" w:type="dxa"/>
+          </w:tcPr>
+          <w:p/>
+        </w:tc>
+      </w:tr>
+      <w:tr>
+        <w:tc>
+          <w:tcPr>
+            <w:tcW w:w="2548" w:type="dxa"/>
+          </w:tcPr>
+          <w:p>
+            <w:pPr>
+              <w:pStyle w:val="Ttulo2"/>
+              <w:numPr>
+                <w:ilvl w:val="1"/>
+                <w:numId w:val="19"/>
+              </w:numPr>
+              <w:jc w:val="left"/>
+            </w:pPr>
+            <w:bookmarkStart w:id="30" w:name="_Toc111039473"/>
+            <w:r>
+              <w:t>Tramos con confluencias</w:t>
+            </w:r>
+            <w:bookmarkEnd w:id="30"/>
+          </w:p>
+        </w:tc>
+        <w:tc>
+          <w:tcPr>
+            <w:tcW w:w="7357" w:type="dxa"/>
+          </w:tcPr>
+          <w:p/>
+        </w:tc>
+      </w:tr>
+      <w:tr>
+        <w:tc>
+          <w:tcPr>
+            <w:tcW w:w="2548" w:type="dxa"/>
+          </w:tcPr>
+          <w:p>
+            <w:pPr>
+              <w:pStyle w:val="Ttulo2"/>
+              <w:numPr>
+                <w:ilvl w:val="1"/>
+                <w:numId w:val="19"/>
+              </w:numPr>
+              <w:jc w:val="left"/>
+            </w:pPr>
+            <w:bookmarkStart w:id="31" w:name="_Toc111039474"/>
+            <w:r>
+              <w:t>Incorporación de estructuras hidráulicas</w:t>
+            </w:r>
+            <w:bookmarkEnd w:id="31"/>
+          </w:p>
+        </w:tc>
+        <w:tc>
+          <w:tcPr>
+            <w:tcW w:w="7357" w:type="dxa"/>
+          </w:tcPr>
+          <w:p/>
+        </w:tc>
+      </w:tr>
+      <w:tr>
+        <w:tc>
+          <w:tcPr>
+            <w:tcW w:w="2548" w:type="dxa"/>
+          </w:tcPr>
+          <w:p>
+            <w:pPr>
+              <w:pStyle w:val="Ttulo2"/>
+              <w:numPr>
+                <w:ilvl w:val="1"/>
+                <w:numId w:val="19"/>
+              </w:numPr>
+              <w:jc w:val="left"/>
+            </w:pPr>
+            <w:bookmarkStart w:id="32" w:name="_Toc111039475"/>
+            <w:r>
+              <w:t>Uso de diques en la modelación</w:t>
+            </w:r>
+            <w:bookmarkEnd w:id="32"/>
+          </w:p>
+        </w:tc>
+        <w:tc>
+          <w:tcPr>
+            <w:tcW w:w="7357" w:type="dxa"/>
+          </w:tcPr>
+          <w:p/>
+        </w:tc>
+      </w:tr>
+      <w:tr>
+        <w:tc>
+          <w:tcPr>
+            <w:tcW w:w="2548" w:type="dxa"/>
+          </w:tcPr>
+          <w:p>
+            <w:pPr>
+              <w:pStyle w:val="Ttulo2"/>
+              <w:numPr>
+                <w:ilvl w:val="1"/>
+                <w:numId w:val="19"/>
+              </w:numPr>
+              <w:jc w:val="left"/>
+            </w:pPr>
+            <w:bookmarkStart w:id="33" w:name="_Toc111039476"/>
+            <w:r>
+              <w:t>Cálculo de la socavación general y local</w:t>
+            </w:r>
+            <w:bookmarkEnd w:id="33"/>
+          </w:p>
+        </w:tc>
+        <w:tc>
+          <w:tcPr>
+            <w:tcW w:w="7357" w:type="dxa"/>
+          </w:tcPr>
+          <w:p/>
+        </w:tc>
+      </w:tr>
+    </w:tbl>
     <w:p>
       <w:pPr>
         <w:pStyle w:val="Prrafodelista"/>
@@ -8768,129 +8748,221 @@
           <w:numId w:val="19"/>
         </w:numPr>
       </w:pPr>
-      <w:bookmarkStart w:id="32" w:name="_Toc111035545"/>
+      <w:bookmarkStart w:id="34" w:name="_Toc111039477"/>
       <w:r>
         <w:t>Modelación de flujo bidimensional</w:t>
       </w:r>
-      <w:bookmarkEnd w:id="32"/>
+      <w:bookmarkEnd w:id="34"/>
     </w:p>
     <w:p/>
-    <w:p>
-      <w:pPr>
-        <w:pStyle w:val="Ttulo2"/>
-        <w:numPr>
-          <w:ilvl w:val="1"/>
-          <w:numId w:val="19"/>
-        </w:numPr>
-      </w:pPr>
-      <w:bookmarkStart w:id="33" w:name="_Toc111035546"/>
-      <w:r>
-        <w:t>Herramienta RAS Mapper</w:t>
-      </w:r>
-      <w:bookmarkEnd w:id="33"/>
-    </w:p>
-    <w:p>
-      <w:pPr>
-        <w:pStyle w:val="Ttulo2"/>
-        <w:numPr>
-          <w:ilvl w:val="1"/>
-          <w:numId w:val="19"/>
-        </w:numPr>
-      </w:pPr>
-      <w:bookmarkStart w:id="34" w:name="_Toc111035547"/>
-      <w:r>
-        <w:t>Procesamiento del</w:t>
-      </w:r>
-      <w:r>
-        <w:t xml:space="preserve"> MDT</w:t>
-      </w:r>
-      <w:bookmarkEnd w:id="34"/>
-    </w:p>
-    <w:p>
-      <w:pPr>
-        <w:pStyle w:val="Ttulo2"/>
-        <w:numPr>
-          <w:ilvl w:val="1"/>
-          <w:numId w:val="19"/>
-        </w:numPr>
-      </w:pPr>
-      <w:bookmarkStart w:id="35" w:name="_Toc111035548"/>
-      <w:r>
-        <w:t>Cargue de la geometría y definición de la malla</w:t>
-      </w:r>
-      <w:bookmarkEnd w:id="35"/>
-    </w:p>
-    <w:p>
-      <w:pPr>
-        <w:pStyle w:val="Ttulo2"/>
-        <w:numPr>
-          <w:ilvl w:val="1"/>
-          <w:numId w:val="19"/>
-        </w:numPr>
-      </w:pPr>
-      <w:bookmarkStart w:id="36" w:name="_Toc111035549"/>
-      <w:r>
-        <w:t>Condiciones hidráulicas iniciales y de frontera</w:t>
-      </w:r>
-      <w:bookmarkEnd w:id="36"/>
-    </w:p>
-    <w:p>
-      <w:pPr>
-        <w:pStyle w:val="Ttulo2"/>
-        <w:numPr>
-          <w:ilvl w:val="1"/>
-          <w:numId w:val="19"/>
-        </w:numPr>
-      </w:pPr>
-      <w:bookmarkStart w:id="37" w:name="_Toc111035550"/>
-      <w:r>
-        <w:t>Simulaciones de flujo bidimensional</w:t>
-      </w:r>
-      <w:bookmarkEnd w:id="37"/>
-    </w:p>
-    <w:p>
-      <w:pPr>
-        <w:pStyle w:val="Ttulo2"/>
-        <w:numPr>
-          <w:ilvl w:val="1"/>
-          <w:numId w:val="19"/>
-        </w:numPr>
-      </w:pPr>
-      <w:bookmarkStart w:id="38" w:name="_Toc111035551"/>
-      <w:r>
-        <w:t>Visualización y generación de mapas de inundación</w:t>
-      </w:r>
-      <w:bookmarkEnd w:id="38"/>
-    </w:p>
-    <w:p>
-      <w:pPr>
-        <w:pStyle w:val="Ttulo2"/>
-        <w:numPr>
-          <w:ilvl w:val="1"/>
-          <w:numId w:val="19"/>
-        </w:numPr>
-      </w:pPr>
-      <w:bookmarkStart w:id="39" w:name="_Toc111035552"/>
-      <w:r>
-        <w:t>O</w:t>
-      </w:r>
-      <w:r>
-        <w:t>bras hidráulicas en modelaciones bidimensionales</w:t>
-      </w:r>
-      <w:bookmarkEnd w:id="39"/>
-    </w:p>
-    <w:p/>
-    <w:p/>
-    <w:p/>
-    <w:p/>
-    <w:p/>
-    <w:p/>
-    <w:p/>
-    <w:p/>
-    <w:p/>
-    <w:p/>
-    <w:p/>
-    <w:p/>
+    <w:tbl>
+      <w:tblPr>
+        <w:tblStyle w:val="Tablaconcuadrcula"/>
+        <w:tblW w:w="0" w:type="auto"/>
+        <w:tblInd w:w="57" w:type="dxa"/>
+        <w:tblLook w:val="04A0" w:firstRow="1" w:lastRow="0" w:firstColumn="1" w:lastColumn="0" w:noHBand="0" w:noVBand="1"/>
+      </w:tblPr>
+      <w:tblGrid>
+        <w:gridCol w:w="2548"/>
+        <w:gridCol w:w="7357"/>
+      </w:tblGrid>
+      <w:tr>
+        <w:tc>
+          <w:tcPr>
+            <w:tcW w:w="2548" w:type="dxa"/>
+          </w:tcPr>
+          <w:p>
+            <w:pPr>
+              <w:pStyle w:val="Ttulo2"/>
+              <w:numPr>
+                <w:ilvl w:val="1"/>
+                <w:numId w:val="19"/>
+              </w:numPr>
+              <w:jc w:val="left"/>
+            </w:pPr>
+            <w:bookmarkStart w:id="35" w:name="_Toc111039478"/>
+            <w:r>
+              <w:t>Herramienta RAS Mapper</w:t>
+            </w:r>
+            <w:bookmarkEnd w:id="35"/>
+          </w:p>
+        </w:tc>
+        <w:tc>
+          <w:tcPr>
+            <w:tcW w:w="7357" w:type="dxa"/>
+          </w:tcPr>
+          <w:p/>
+        </w:tc>
+      </w:tr>
+      <w:tr>
+        <w:tc>
+          <w:tcPr>
+            <w:tcW w:w="2548" w:type="dxa"/>
+          </w:tcPr>
+          <w:p>
+            <w:pPr>
+              <w:pStyle w:val="Ttulo2"/>
+              <w:numPr>
+                <w:ilvl w:val="1"/>
+                <w:numId w:val="19"/>
+              </w:numPr>
+              <w:jc w:val="left"/>
+            </w:pPr>
+            <w:bookmarkStart w:id="36" w:name="_Toc111039479"/>
+            <w:r>
+              <w:t>Procesamiento del MDT</w:t>
+            </w:r>
+            <w:bookmarkEnd w:id="36"/>
+          </w:p>
+        </w:tc>
+        <w:tc>
+          <w:tcPr>
+            <w:tcW w:w="7357" w:type="dxa"/>
+          </w:tcPr>
+          <w:p/>
+        </w:tc>
+      </w:tr>
+      <w:tr>
+        <w:tc>
+          <w:tcPr>
+            <w:tcW w:w="2548" w:type="dxa"/>
+          </w:tcPr>
+          <w:p>
+            <w:pPr>
+              <w:pStyle w:val="Ttulo2"/>
+              <w:numPr>
+                <w:ilvl w:val="1"/>
+                <w:numId w:val="19"/>
+              </w:numPr>
+              <w:jc w:val="left"/>
+            </w:pPr>
+            <w:bookmarkStart w:id="37" w:name="_Toc111039480"/>
+            <w:r>
+              <w:t>Cargue de la geometría y definición de la malla</w:t>
+            </w:r>
+            <w:bookmarkEnd w:id="37"/>
+          </w:p>
+        </w:tc>
+        <w:tc>
+          <w:tcPr>
+            <w:tcW w:w="7357" w:type="dxa"/>
+          </w:tcPr>
+          <w:p/>
+        </w:tc>
+      </w:tr>
+      <w:tr>
+        <w:tc>
+          <w:tcPr>
+            <w:tcW w:w="2548" w:type="dxa"/>
+          </w:tcPr>
+          <w:p>
+            <w:pPr>
+              <w:pStyle w:val="Ttulo2"/>
+              <w:numPr>
+                <w:ilvl w:val="1"/>
+                <w:numId w:val="19"/>
+              </w:numPr>
+              <w:jc w:val="left"/>
+            </w:pPr>
+            <w:bookmarkStart w:id="38" w:name="_Toc111039481"/>
+            <w:r>
+              <w:t>Condiciones hidráulicas iniciales y de frontera</w:t>
+            </w:r>
+            <w:bookmarkEnd w:id="38"/>
+          </w:p>
+        </w:tc>
+        <w:tc>
+          <w:tcPr>
+            <w:tcW w:w="7357" w:type="dxa"/>
+          </w:tcPr>
+          <w:p/>
+        </w:tc>
+      </w:tr>
+      <w:tr>
+        <w:tc>
+          <w:tcPr>
+            <w:tcW w:w="2548" w:type="dxa"/>
+          </w:tcPr>
+          <w:p>
+            <w:pPr>
+              <w:pStyle w:val="Ttulo2"/>
+              <w:numPr>
+                <w:ilvl w:val="1"/>
+                <w:numId w:val="19"/>
+              </w:numPr>
+              <w:jc w:val="left"/>
+            </w:pPr>
+            <w:bookmarkStart w:id="39" w:name="_Toc111039482"/>
+            <w:r>
+              <w:t>Simulaciones de flujo bidimensional</w:t>
+            </w:r>
+            <w:bookmarkEnd w:id="39"/>
+          </w:p>
+        </w:tc>
+        <w:tc>
+          <w:tcPr>
+            <w:tcW w:w="7357" w:type="dxa"/>
+          </w:tcPr>
+          <w:p/>
+        </w:tc>
+      </w:tr>
+      <w:tr>
+        <w:tc>
+          <w:tcPr>
+            <w:tcW w:w="2548" w:type="dxa"/>
+          </w:tcPr>
+          <w:p>
+            <w:pPr>
+              <w:pStyle w:val="Ttulo2"/>
+              <w:numPr>
+                <w:ilvl w:val="1"/>
+                <w:numId w:val="19"/>
+              </w:numPr>
+              <w:jc w:val="left"/>
+            </w:pPr>
+            <w:bookmarkStart w:id="40" w:name="_Toc111039483"/>
+            <w:r>
+              <w:t>Visualización y generación de mapas de inundación</w:t>
+            </w:r>
+            <w:bookmarkEnd w:id="40"/>
+          </w:p>
+        </w:tc>
+        <w:tc>
+          <w:tcPr>
+            <w:tcW w:w="7357" w:type="dxa"/>
+          </w:tcPr>
+          <w:p/>
+        </w:tc>
+      </w:tr>
+      <w:tr>
+        <w:tc>
+          <w:tcPr>
+            <w:tcW w:w="2548" w:type="dxa"/>
+          </w:tcPr>
+          <w:p>
+            <w:pPr>
+              <w:pStyle w:val="Ttulo2"/>
+              <w:numPr>
+                <w:ilvl w:val="1"/>
+                <w:numId w:val="19"/>
+              </w:numPr>
+              <w:jc w:val="left"/>
+            </w:pPr>
+            <w:bookmarkStart w:id="41" w:name="_Toc111039484"/>
+            <w:r>
+              <w:t>Obras hidráulicas en modelaciones bidimensionales</w:t>
+            </w:r>
+            <w:bookmarkEnd w:id="41"/>
+          </w:p>
+        </w:tc>
+        <w:tc>
+          <w:tcPr>
+            <w:tcW w:w="7357" w:type="dxa"/>
+          </w:tcPr>
+          <w:p/>
+        </w:tc>
+      </w:tr>
+    </w:tbl>
     <w:p/>
     <w:p/>
     <w:p/>
@@ -8902,12 +8974,12 @@
       <w:pPr>
         <w:pStyle w:val="Ttulo1"/>
       </w:pPr>
-      <w:bookmarkStart w:id="40" w:name="_Toc111035554"/>
+      <w:bookmarkStart w:id="42" w:name="_Toc111039485"/>
       <w:r>
         <w:lastRenderedPageBreak/>
         <w:t>Referencias</w:t>
       </w:r>
-      <w:bookmarkEnd w:id="40"/>
+      <w:bookmarkEnd w:id="42"/>
     </w:p>
     <w:p/>
     <w:p>
@@ -9840,8 +9912,8 @@
               <w:lang w:val="es-CO"/>
             </w:rPr>
           </w:pPr>
-          <w:bookmarkStart w:id="41" w:name="_Hlk534720586"/>
-          <w:bookmarkStart w:id="42" w:name="_Hlk534720587"/>
+          <w:bookmarkStart w:id="43" w:name="_Hlk534720586"/>
+          <w:bookmarkStart w:id="44" w:name="_Hlk534720587"/>
           <w:r>
             <w:rPr>
               <w:noProof/>
@@ -10078,8 +10150,8 @@
       </w:tc>
     </w:tr>
   </w:tbl>
-  <w:bookmarkEnd w:id="41"/>
-  <w:bookmarkEnd w:id="42"/>
+  <w:bookmarkEnd w:id="43"/>
+  <w:bookmarkEnd w:id="44"/>
   <w:p>
     <w:pPr>
       <w:pStyle w:val="Encabezado"/>

</xml_diff>

<commit_message>
Actualización actividades Sección 1
</commit_message>
<xml_diff>
--- a/HRAS.Contenido.docx
+++ b/HRAS.Contenido.docx
@@ -2922,7 +2922,15 @@
     </w:p>
     <w:p>
       <w:r>
-        <w:t>La modelación hidráulica pretende reproducir determinados fenómenos o procesos relacionados con el flujo o transporte del agua. Sus resultados se emplean en el ámbito de la ingeniería para tratar diferentes aspectos, como los relacionados con la transporte y distribución del agua, la intervención de cauces, el desarrollo de estructuras o vías, la hidráulica fluvial, entre otros. Los sistemas computacionales son hoy en día una poderosa herramienta en la modelación numérica, permitiendo reducir el tiempo y mejorar la calidad de los estudios hidráulicos en la ingeniería. [[   pausa   ]] HEC-RAS es quizás una de las herramientas más aprobadas y utilizadas desde el punto de vista práctico, ya que además de contar con modelos 1D y 2D, tiene la ventaja de ser un software de libre acceso, volviéndolo muy accesible por los diferentes usuarios a través de todo el mundo.</w:t>
+        <w:t xml:space="preserve">La modelación hidráulica pretende reproducir determinados fenómenos o procesos relacionados con el flujo o transporte del agua. Sus resultados se emplean en el ámbito de la ingeniería para tratar diferentes aspectos, como los relacionados con la transporte y distribución del agua, la intervención de cauces, el desarrollo de estructuras o vías, la hidráulica fluvial, entre otros. Los sistemas computacionales son hoy en día una poderosa herramienta en la modelación numérica, permitiendo reducir el tiempo y mejorar la calidad de los estudios hidráulicos en la ingeniería. [[   pausa </w:t>
+      </w:r>
+      <w:proofErr w:type="gramStart"/>
+      <w:r>
+        <w:t xml:space="preserve">  ]</w:t>
+      </w:r>
+      <w:proofErr w:type="gramEnd"/>
+      <w:r>
+        <w:t>] HEC-RAS es quizás una de las herramientas más aprobadas y utilizadas desde el punto de vista práctico, ya que además de contar con modelos 1D y 2D, tiene la ventaja de ser un software de libre acceso, volviéndolo muy accesible por los diferentes usuarios a través de todo el mundo.</w:t>
       </w:r>
     </w:p>
     <w:p/>
@@ -2970,8 +2978,29 @@
         <w:t xml:space="preserve">del </w:t>
       </w:r>
       <w:r>
-        <w:t>US Army Corps of Engineers</w:t>
-      </w:r>
+        <w:t xml:space="preserve">US </w:t>
+      </w:r>
+      <w:proofErr w:type="spellStart"/>
+      <w:r>
+        <w:t>Army</w:t>
+      </w:r>
+      <w:proofErr w:type="spellEnd"/>
+      <w:r>
+        <w:t xml:space="preserve"> Corps </w:t>
+      </w:r>
+      <w:proofErr w:type="spellStart"/>
+      <w:r>
+        <w:t>of</w:t>
+      </w:r>
+      <w:proofErr w:type="spellEnd"/>
+      <w:r>
+        <w:t xml:space="preserve"> </w:t>
+      </w:r>
+      <w:proofErr w:type="spellStart"/>
+      <w:r>
+        <w:t>Engineers</w:t>
+      </w:r>
+      <w:proofErr w:type="spellEnd"/>
       <w:r>
         <w:t xml:space="preserve"> </w:t>
       </w:r>
@@ -3776,14 +3805,22 @@
         <w:rPr>
           <w:shd w:val="clear" w:color="auto" w:fill="FFFFFF"/>
         </w:rPr>
-        <w:t xml:space="preserve"> o mensaje en plataforma de Microsoft Team</w:t>
-      </w:r>
+        <w:t xml:space="preserve"> o mensaje en plataforma de Microsoft </w:t>
+      </w:r>
+      <w:proofErr w:type="spellStart"/>
       <w:r>
         <w:rPr>
           <w:shd w:val="clear" w:color="auto" w:fill="FFFFFF"/>
         </w:rPr>
+        <w:t>Team</w:t>
+      </w:r>
+      <w:r>
+        <w:rPr>
+          <w:shd w:val="clear" w:color="auto" w:fill="FFFFFF"/>
+        </w:rPr>
         <w:t>s</w:t>
       </w:r>
+      <w:proofErr w:type="spellEnd"/>
       <w:r>
         <w:rPr>
           <w:shd w:val="clear" w:color="auto" w:fill="FFFFFF"/>
@@ -5617,6 +5654,16 @@
               </w:rPr>
               <w:t>Cargue de información topográfica</w:t>
             </w:r>
+            <w:r>
+              <w:rPr>
+                <w:rStyle w:val="Hipervnculo"/>
+                <w:rFonts w:cs="Segoe UI Light"/>
+                <w:color w:val="auto"/>
+                <w:sz w:val="16"/>
+                <w:szCs w:val="16"/>
+              </w:rPr>
+              <w:t>.</w:t>
+            </w:r>
           </w:p>
         </w:tc>
         <w:tc>
@@ -5731,6 +5778,16 @@
               </w:rPr>
               <w:t>2.3. Modificación de la geometría</w:t>
             </w:r>
+            <w:r>
+              <w:rPr>
+                <w:rStyle w:val="Hipervnculo"/>
+                <w:rFonts w:cs="Segoe UI Light"/>
+                <w:color w:val="auto"/>
+                <w:sz w:val="16"/>
+                <w:szCs w:val="16"/>
+              </w:rPr>
+              <w:t>.</w:t>
+            </w:r>
           </w:p>
         </w:tc>
         <w:tc>
@@ -5874,6 +5931,16 @@
               </w:rPr>
               <w:t xml:space="preserve"> y de frontera</w:t>
             </w:r>
+            <w:r>
+              <w:rPr>
+                <w:rStyle w:val="Hipervnculo"/>
+                <w:rFonts w:cs="Segoe UI Light"/>
+                <w:color w:val="auto"/>
+                <w:sz w:val="16"/>
+                <w:szCs w:val="16"/>
+              </w:rPr>
+              <w:t>.</w:t>
+            </w:r>
           </w:p>
         </w:tc>
         <w:tc>
@@ -6274,6 +6341,26 @@
                 <w:lang w:val="es-CO"/>
               </w:rPr>
             </w:pPr>
+            <w:r>
+              <w:rPr>
+                <w:rFonts w:ascii="Segoe Fluent Icons" w:hAnsi="Segoe Fluent Icons" w:cs="Segoe UI Light"/>
+                <w:color w:val="000000" w:themeColor="text1"/>
+                <w:sz w:val="16"/>
+                <w:szCs w:val="16"/>
+                <w:lang w:val="es-CO"/>
+              </w:rPr>
+              <w:t xml:space="preserve"> </w:t>
+            </w:r>
+            <w:r>
+              <w:rPr>
+                <w:rFonts w:ascii="Segoe UI" w:hAnsi="Segoe UI" w:cs="Segoe UI"/>
+                <w:color w:val="000000" w:themeColor="text1"/>
+                <w:sz w:val="16"/>
+                <w:szCs w:val="16"/>
+                <w:lang w:val="es-CO"/>
+              </w:rPr>
+              <w:t>θ</w:t>
+            </w:r>
           </w:p>
         </w:tc>
         <w:tc>
@@ -6321,7 +6408,27 @@
                 <w:sz w:val="16"/>
                 <w:szCs w:val="16"/>
               </w:rPr>
-              <w:t>2.6. Visualización de resultados</w:t>
+              <w:t>2.</w:t>
+            </w:r>
+            <w:r>
+              <w:rPr>
+                <w:rStyle w:val="Hipervnculo"/>
+                <w:rFonts w:cs="Segoe UI Light"/>
+                <w:color w:val="auto"/>
+                <w:sz w:val="16"/>
+                <w:szCs w:val="16"/>
+              </w:rPr>
+              <w:t>8</w:t>
+            </w:r>
+            <w:r>
+              <w:rPr>
+                <w:rStyle w:val="Hipervnculo"/>
+                <w:rFonts w:cs="Segoe UI Light"/>
+                <w:color w:val="auto"/>
+                <w:sz w:val="16"/>
+                <w:szCs w:val="16"/>
+              </w:rPr>
+              <w:t>. Visualización de resultados</w:t>
             </w:r>
           </w:p>
         </w:tc>
@@ -6434,7 +6541,27 @@
                 <w:sz w:val="16"/>
                 <w:szCs w:val="16"/>
               </w:rPr>
-              <w:t>2.7. Errores y avisos comunes</w:t>
+              <w:t>2.</w:t>
+            </w:r>
+            <w:r>
+              <w:rPr>
+                <w:rStyle w:val="Hipervnculo"/>
+                <w:rFonts w:cs="Segoe UI Light"/>
+                <w:color w:val="auto"/>
+                <w:sz w:val="16"/>
+                <w:szCs w:val="16"/>
+              </w:rPr>
+              <w:t>9</w:t>
+            </w:r>
+            <w:r>
+              <w:rPr>
+                <w:rStyle w:val="Hipervnculo"/>
+                <w:rFonts w:cs="Segoe UI Light"/>
+                <w:color w:val="auto"/>
+                <w:sz w:val="16"/>
+                <w:szCs w:val="16"/>
+              </w:rPr>
+              <w:t>. Errores y avisos comunes</w:t>
             </w:r>
           </w:p>
         </w:tc>
@@ -7921,6 +8048,9 @@
         </w:numPr>
       </w:pPr>
       <w:bookmarkStart w:id="14" w:name="_Toc111039457"/>
+      <w:r>
+        <w:t xml:space="preserve">Sección 1 - </w:t>
+      </w:r>
       <w:r>
         <w:t>Introducción y f</w:t>
       </w:r>
@@ -7941,13 +8071,13 @@
         <w:tblLook w:val="04A0" w:firstRow="1" w:lastRow="0" w:firstColumn="1" w:lastColumn="0" w:noHBand="0" w:noVBand="1"/>
       </w:tblPr>
       <w:tblGrid>
-        <w:gridCol w:w="2605"/>
-        <w:gridCol w:w="7357"/>
+        <w:gridCol w:w="2785"/>
+        <w:gridCol w:w="7177"/>
       </w:tblGrid>
       <w:tr>
         <w:tc>
           <w:tcPr>
-            <w:tcW w:w="2605" w:type="dxa"/>
+            <w:tcW w:w="2785" w:type="dxa"/>
           </w:tcPr>
           <w:p>
             <w:pPr>
@@ -7967,7 +8097,7 @@
         </w:tc>
         <w:tc>
           <w:tcPr>
-            <w:tcW w:w="7357" w:type="dxa"/>
+            <w:tcW w:w="7177" w:type="dxa"/>
           </w:tcPr>
           <w:p>
             <w:r>
@@ -8039,7 +8169,7 @@
       <w:tr>
         <w:tc>
           <w:tcPr>
-            <w:tcW w:w="2605" w:type="dxa"/>
+            <w:tcW w:w="2785" w:type="dxa"/>
           </w:tcPr>
           <w:p>
             <w:pPr>
@@ -8059,7 +8189,7 @@
         </w:tc>
         <w:tc>
           <w:tcPr>
-            <w:tcW w:w="7357" w:type="dxa"/>
+            <w:tcW w:w="7177" w:type="dxa"/>
           </w:tcPr>
           <w:p>
             <w:pPr>
@@ -8193,7 +8323,7 @@
       <w:tr>
         <w:tc>
           <w:tcPr>
-            <w:tcW w:w="2605" w:type="dxa"/>
+            <w:tcW w:w="2785" w:type="dxa"/>
           </w:tcPr>
           <w:p>
             <w:pPr>
@@ -8213,7 +8343,7 @@
         </w:tc>
         <w:tc>
           <w:tcPr>
-            <w:tcW w:w="7357" w:type="dxa"/>
+            <w:tcW w:w="7177" w:type="dxa"/>
           </w:tcPr>
           <w:p>
             <w:r>
@@ -8225,7 +8355,7 @@
       <w:tr>
         <w:tc>
           <w:tcPr>
-            <w:tcW w:w="2605" w:type="dxa"/>
+            <w:tcW w:w="2785" w:type="dxa"/>
           </w:tcPr>
           <w:p>
             <w:pPr>
@@ -8251,7 +8381,7 @@
         </w:tc>
         <w:tc>
           <w:tcPr>
-            <w:tcW w:w="7357" w:type="dxa"/>
+            <w:tcW w:w="7177" w:type="dxa"/>
           </w:tcPr>
           <w:p/>
         </w:tc>
@@ -8259,7 +8389,7 @@
       <w:tr>
         <w:tc>
           <w:tcPr>
-            <w:tcW w:w="2605" w:type="dxa"/>
+            <w:tcW w:w="2785" w:type="dxa"/>
           </w:tcPr>
           <w:p>
             <w:pPr>
@@ -8288,11 +8418,27 @@
         </w:tc>
         <w:tc>
           <w:tcPr>
-            <w:tcW w:w="7357" w:type="dxa"/>
-          </w:tcPr>
-          <w:p>
-            <w:r>
-              <w:t>En esta clase se presentan las generalidades del software de modelización hidráulica desarrollado por el Hydrologic Engineering Center, el cual es uno de los programas de referencia dentro de su campo. Así mismo, su obtención, descarga, instalación, características básicas, uso generalizado</w:t>
+            <w:tcW w:w="7177" w:type="dxa"/>
+          </w:tcPr>
+          <w:p>
+            <w:r>
+              <w:t xml:space="preserve">En esta clase se presentan las generalidades del software de modelización hidráulica desarrollado por el </w:t>
+            </w:r>
+            <w:proofErr w:type="spellStart"/>
+            <w:r>
+              <w:t>Hydrologic</w:t>
+            </w:r>
+            <w:proofErr w:type="spellEnd"/>
+            <w:r>
+              <w:t xml:space="preserve"> </w:t>
+            </w:r>
+            <w:proofErr w:type="spellStart"/>
+            <w:r>
+              <w:t>Engineering</w:t>
+            </w:r>
+            <w:proofErr w:type="spellEnd"/>
+            <w:r>
+              <w:t xml:space="preserve"> Center, el cual es uno de los programas de referencia dentro de su campo. Así mismo, su obtención, descarga, instalación, características básicas, uso generalizado</w:t>
             </w:r>
             <w:r>
               <w:t xml:space="preserve">, </w:t>
@@ -8322,9 +8468,468 @@
       <w:bookmarkStart w:id="20" w:name="_Toc111039463"/>
       <w:bookmarkEnd w:id="12"/>
       <w:r>
+        <w:t xml:space="preserve">Sección </w:t>
+      </w:r>
+      <w:r>
+        <w:t>2</w:t>
+      </w:r>
+      <w:r>
+        <w:t xml:space="preserve"> - </w:t>
+      </w:r>
+      <w:r>
         <w:t>Modelación hidráulica básica</w:t>
       </w:r>
       <w:bookmarkEnd w:id="20"/>
+    </w:p>
+    <w:p/>
+    <w:tbl>
+      <w:tblPr>
+        <w:tblStyle w:val="Tablaconcuadrcula"/>
+        <w:tblW w:w="0" w:type="auto"/>
+        <w:tblInd w:w="57" w:type="dxa"/>
+        <w:tblLook w:val="04A0" w:firstRow="1" w:lastRow="0" w:firstColumn="1" w:lastColumn="0" w:noHBand="0" w:noVBand="1"/>
+      </w:tblPr>
+      <w:tblGrid>
+        <w:gridCol w:w="2728"/>
+        <w:gridCol w:w="7177"/>
+      </w:tblGrid>
+      <w:tr>
+        <w:tc>
+          <w:tcPr>
+            <w:tcW w:w="2728" w:type="dxa"/>
+          </w:tcPr>
+          <w:p>
+            <w:pPr>
+              <w:pStyle w:val="Ttulo2"/>
+              <w:numPr>
+                <w:ilvl w:val="1"/>
+                <w:numId w:val="19"/>
+              </w:numPr>
+              <w:jc w:val="left"/>
+            </w:pPr>
+            <w:bookmarkStart w:id="21" w:name="_Toc111039464"/>
+            <w:r>
+              <w:t>Cargue y validación geométrica básica</w:t>
+            </w:r>
+            <w:bookmarkEnd w:id="21"/>
+          </w:p>
+        </w:tc>
+        <w:tc>
+          <w:tcPr>
+            <w:tcW w:w="7177" w:type="dxa"/>
+          </w:tcPr>
+          <w:p/>
+        </w:tc>
+      </w:tr>
+      <w:tr>
+        <w:tc>
+          <w:tcPr>
+            <w:tcW w:w="2728" w:type="dxa"/>
+          </w:tcPr>
+          <w:p>
+            <w:pPr>
+              <w:pStyle w:val="Ttulo2"/>
+              <w:numPr>
+                <w:ilvl w:val="1"/>
+                <w:numId w:val="19"/>
+              </w:numPr>
+              <w:jc w:val="left"/>
+            </w:pPr>
+            <w:r>
+              <w:t>Cargue de información topográfica.</w:t>
+            </w:r>
+          </w:p>
+        </w:tc>
+        <w:tc>
+          <w:tcPr>
+            <w:tcW w:w="7177" w:type="dxa"/>
+          </w:tcPr>
+          <w:p/>
+        </w:tc>
+      </w:tr>
+      <w:tr>
+        <w:tc>
+          <w:tcPr>
+            <w:tcW w:w="2728" w:type="dxa"/>
+          </w:tcPr>
+          <w:p>
+            <w:pPr>
+              <w:pStyle w:val="Ttulo2"/>
+              <w:numPr>
+                <w:ilvl w:val="1"/>
+                <w:numId w:val="19"/>
+              </w:numPr>
+              <w:jc w:val="left"/>
+            </w:pPr>
+            <w:r>
+              <w:t>Modificación de la geometría.</w:t>
+            </w:r>
+          </w:p>
+        </w:tc>
+        <w:tc>
+          <w:tcPr>
+            <w:tcW w:w="7177" w:type="dxa"/>
+          </w:tcPr>
+          <w:p/>
+        </w:tc>
+      </w:tr>
+      <w:tr>
+        <w:tc>
+          <w:tcPr>
+            <w:tcW w:w="2728" w:type="dxa"/>
+          </w:tcPr>
+          <w:p>
+            <w:pPr>
+              <w:pStyle w:val="Ttulo2"/>
+              <w:numPr>
+                <w:ilvl w:val="1"/>
+                <w:numId w:val="19"/>
+              </w:numPr>
+              <w:jc w:val="left"/>
+            </w:pPr>
+            <w:r>
+              <w:t>Definición de condiciones hidráulicas y de frontera.</w:t>
+            </w:r>
+          </w:p>
+        </w:tc>
+        <w:tc>
+          <w:tcPr>
+            <w:tcW w:w="7177" w:type="dxa"/>
+          </w:tcPr>
+          <w:p/>
+        </w:tc>
+      </w:tr>
+      <w:tr>
+        <w:tc>
+          <w:tcPr>
+            <w:tcW w:w="2728" w:type="dxa"/>
+          </w:tcPr>
+          <w:p>
+            <w:pPr>
+              <w:pStyle w:val="Ttulo2"/>
+              <w:numPr>
+                <w:ilvl w:val="1"/>
+                <w:numId w:val="19"/>
+              </w:numPr>
+              <w:jc w:val="left"/>
+            </w:pPr>
+            <w:r>
+              <w:t>Simulación en régimen permanente 1D</w:t>
+            </w:r>
+          </w:p>
+        </w:tc>
+        <w:tc>
+          <w:tcPr>
+            <w:tcW w:w="7177" w:type="dxa"/>
+          </w:tcPr>
+          <w:p/>
+        </w:tc>
+      </w:tr>
+      <w:tr>
+        <w:tc>
+          <w:tcPr>
+            <w:tcW w:w="2728" w:type="dxa"/>
+          </w:tcPr>
+          <w:p>
+            <w:pPr>
+              <w:pStyle w:val="Ttulo2"/>
+              <w:numPr>
+                <w:ilvl w:val="1"/>
+                <w:numId w:val="19"/>
+              </w:numPr>
+              <w:jc w:val="left"/>
+            </w:pPr>
+            <w:r>
+              <w:lastRenderedPageBreak/>
+              <w:t>Simulación en régimen no permanente 1D</w:t>
+            </w:r>
+            <w:r>
+              <w:t>.</w:t>
+            </w:r>
+          </w:p>
+        </w:tc>
+        <w:tc>
+          <w:tcPr>
+            <w:tcW w:w="7177" w:type="dxa"/>
+          </w:tcPr>
+          <w:p/>
+        </w:tc>
+      </w:tr>
+      <w:tr>
+        <w:tc>
+          <w:tcPr>
+            <w:tcW w:w="2728" w:type="dxa"/>
+          </w:tcPr>
+          <w:p>
+            <w:pPr>
+              <w:pStyle w:val="Ttulo2"/>
+              <w:numPr>
+                <w:ilvl w:val="1"/>
+                <w:numId w:val="19"/>
+              </w:numPr>
+              <w:jc w:val="left"/>
+            </w:pPr>
+            <w:r>
+              <w:t>Visualización de resultados</w:t>
+            </w:r>
+            <w:r>
+              <w:t>.</w:t>
+            </w:r>
+          </w:p>
+        </w:tc>
+        <w:tc>
+          <w:tcPr>
+            <w:tcW w:w="7177" w:type="dxa"/>
+          </w:tcPr>
+          <w:p/>
+        </w:tc>
+      </w:tr>
+      <w:tr>
+        <w:tc>
+          <w:tcPr>
+            <w:tcW w:w="2728" w:type="dxa"/>
+          </w:tcPr>
+          <w:p>
+            <w:pPr>
+              <w:pStyle w:val="Ttulo2"/>
+              <w:numPr>
+                <w:ilvl w:val="1"/>
+                <w:numId w:val="19"/>
+              </w:numPr>
+              <w:jc w:val="left"/>
+            </w:pPr>
+            <w:bookmarkStart w:id="22" w:name="_Toc111039470"/>
+            <w:r>
+              <w:t>Errores y avisos comunes</w:t>
+            </w:r>
+            <w:bookmarkEnd w:id="22"/>
+            <w:r>
+              <w:t>.</w:t>
+            </w:r>
+          </w:p>
+        </w:tc>
+        <w:tc>
+          <w:tcPr>
+            <w:tcW w:w="7177" w:type="dxa"/>
+          </w:tcPr>
+          <w:p/>
+        </w:tc>
+      </w:tr>
+    </w:tbl>
+    <w:p>
+      <w:pPr>
+        <w:rPr>
+          <w:lang w:val="es-ES_tradnl"/>
+        </w:rPr>
+      </w:pPr>
+    </w:p>
+    <w:p>
+      <w:pPr>
+        <w:pStyle w:val="Ttulo1"/>
+        <w:numPr>
+          <w:ilvl w:val="0"/>
+          <w:numId w:val="19"/>
+        </w:numPr>
+      </w:pPr>
+      <w:bookmarkStart w:id="23" w:name="_Toc111039471"/>
+      <w:r>
+        <w:t>Modelación con opciones avanzadas</w:t>
+      </w:r>
+      <w:bookmarkEnd w:id="23"/>
+    </w:p>
+    <w:p>
+      <w:pPr>
+        <w:pStyle w:val="Prrafodelista"/>
+        <w:ind w:left="57"/>
+        <w:rPr>
+          <w:rFonts w:eastAsia="Times New Roman" w:cs="Arial"/>
+          <w:color w:val="002060"/>
+          <w:sz w:val="24"/>
+          <w:szCs w:val="20"/>
+          <w:shd w:val="clear" w:color="auto" w:fill="FFFFFF"/>
+          <w:lang w:eastAsia="es-ES"/>
+        </w:rPr>
+      </w:pPr>
+    </w:p>
+    <w:tbl>
+      <w:tblPr>
+        <w:tblStyle w:val="Tablaconcuadrcula"/>
+        <w:tblW w:w="0" w:type="auto"/>
+        <w:tblInd w:w="57" w:type="dxa"/>
+        <w:tblLook w:val="04A0" w:firstRow="1" w:lastRow="0" w:firstColumn="1" w:lastColumn="0" w:noHBand="0" w:noVBand="1"/>
+      </w:tblPr>
+      <w:tblGrid>
+        <w:gridCol w:w="2548"/>
+        <w:gridCol w:w="7357"/>
+      </w:tblGrid>
+      <w:tr>
+        <w:tc>
+          <w:tcPr>
+            <w:tcW w:w="2548" w:type="dxa"/>
+          </w:tcPr>
+          <w:p>
+            <w:pPr>
+              <w:pStyle w:val="Ttulo2"/>
+              <w:numPr>
+                <w:ilvl w:val="1"/>
+                <w:numId w:val="19"/>
+              </w:numPr>
+              <w:jc w:val="left"/>
+            </w:pPr>
+            <w:bookmarkStart w:id="24" w:name="_Toc111039472"/>
+            <w:r>
+              <w:t>Definición de coeficiente Manning a partir de coberturas</w:t>
+            </w:r>
+            <w:bookmarkEnd w:id="24"/>
+          </w:p>
+        </w:tc>
+        <w:tc>
+          <w:tcPr>
+            <w:tcW w:w="7357" w:type="dxa"/>
+          </w:tcPr>
+          <w:p/>
+        </w:tc>
+      </w:tr>
+      <w:tr>
+        <w:tc>
+          <w:tcPr>
+            <w:tcW w:w="2548" w:type="dxa"/>
+          </w:tcPr>
+          <w:p>
+            <w:pPr>
+              <w:pStyle w:val="Ttulo2"/>
+              <w:numPr>
+                <w:ilvl w:val="1"/>
+                <w:numId w:val="19"/>
+              </w:numPr>
+              <w:jc w:val="left"/>
+            </w:pPr>
+            <w:bookmarkStart w:id="25" w:name="_Toc111039473"/>
+            <w:r>
+              <w:t>Tramos con confluencias</w:t>
+            </w:r>
+            <w:bookmarkEnd w:id="25"/>
+          </w:p>
+        </w:tc>
+        <w:tc>
+          <w:tcPr>
+            <w:tcW w:w="7357" w:type="dxa"/>
+          </w:tcPr>
+          <w:p/>
+        </w:tc>
+      </w:tr>
+      <w:tr>
+        <w:tc>
+          <w:tcPr>
+            <w:tcW w:w="2548" w:type="dxa"/>
+          </w:tcPr>
+          <w:p>
+            <w:pPr>
+              <w:pStyle w:val="Ttulo2"/>
+              <w:numPr>
+                <w:ilvl w:val="1"/>
+                <w:numId w:val="19"/>
+              </w:numPr>
+              <w:jc w:val="left"/>
+            </w:pPr>
+            <w:bookmarkStart w:id="26" w:name="_Toc111039474"/>
+            <w:r>
+              <w:t>Incorporación de estructuras hidráulicas</w:t>
+            </w:r>
+            <w:bookmarkEnd w:id="26"/>
+          </w:p>
+        </w:tc>
+        <w:tc>
+          <w:tcPr>
+            <w:tcW w:w="7357" w:type="dxa"/>
+          </w:tcPr>
+          <w:p/>
+        </w:tc>
+      </w:tr>
+      <w:tr>
+        <w:tc>
+          <w:tcPr>
+            <w:tcW w:w="2548" w:type="dxa"/>
+          </w:tcPr>
+          <w:p>
+            <w:pPr>
+              <w:pStyle w:val="Ttulo2"/>
+              <w:numPr>
+                <w:ilvl w:val="1"/>
+                <w:numId w:val="19"/>
+              </w:numPr>
+              <w:jc w:val="left"/>
+            </w:pPr>
+            <w:bookmarkStart w:id="27" w:name="_Toc111039475"/>
+            <w:r>
+              <w:t>Uso de diques en la modelación</w:t>
+            </w:r>
+            <w:bookmarkEnd w:id="27"/>
+          </w:p>
+        </w:tc>
+        <w:tc>
+          <w:tcPr>
+            <w:tcW w:w="7357" w:type="dxa"/>
+          </w:tcPr>
+          <w:p/>
+        </w:tc>
+      </w:tr>
+      <w:tr>
+        <w:tc>
+          <w:tcPr>
+            <w:tcW w:w="2548" w:type="dxa"/>
+          </w:tcPr>
+          <w:p>
+            <w:pPr>
+              <w:pStyle w:val="Ttulo2"/>
+              <w:numPr>
+                <w:ilvl w:val="1"/>
+                <w:numId w:val="19"/>
+              </w:numPr>
+              <w:jc w:val="left"/>
+            </w:pPr>
+            <w:bookmarkStart w:id="28" w:name="_Toc111039476"/>
+            <w:r>
+              <w:t>Cálculo de la socavación general y local</w:t>
+            </w:r>
+            <w:bookmarkEnd w:id="28"/>
+          </w:p>
+        </w:tc>
+        <w:tc>
+          <w:tcPr>
+            <w:tcW w:w="7357" w:type="dxa"/>
+          </w:tcPr>
+          <w:p/>
+        </w:tc>
+      </w:tr>
+    </w:tbl>
+    <w:p>
+      <w:pPr>
+        <w:pStyle w:val="Prrafodelista"/>
+        <w:ind w:left="57"/>
+        <w:rPr>
+          <w:rFonts w:eastAsia="Times New Roman" w:cs="Arial"/>
+          <w:color w:val="002060"/>
+          <w:sz w:val="24"/>
+          <w:szCs w:val="20"/>
+          <w:shd w:val="clear" w:color="auto" w:fill="FFFFFF"/>
+          <w:lang w:eastAsia="es-ES"/>
+        </w:rPr>
+      </w:pPr>
+    </w:p>
+    <w:p>
+      <w:pPr>
+        <w:pStyle w:val="Ttulo1"/>
+        <w:numPr>
+          <w:ilvl w:val="0"/>
+          <w:numId w:val="19"/>
+        </w:numPr>
+      </w:pPr>
+      <w:bookmarkStart w:id="29" w:name="_Toc111039477"/>
+      <w:r>
+        <w:t>Modelación de flujo bidimensional</w:t>
+      </w:r>
+      <w:bookmarkEnd w:id="29"/>
     </w:p>
     <w:p/>
     <w:tbl>
@@ -8352,11 +8957,11 @@
               </w:numPr>
               <w:jc w:val="left"/>
             </w:pPr>
-            <w:bookmarkStart w:id="21" w:name="_Toc111039464"/>
-            <w:r>
-              <w:t>Cargue y validación geométrica básica</w:t>
-            </w:r>
-            <w:bookmarkEnd w:id="21"/>
+            <w:bookmarkStart w:id="30" w:name="_Toc111039478"/>
+            <w:r>
+              <w:t>Herramienta RAS Mapper</w:t>
+            </w:r>
+            <w:bookmarkEnd w:id="30"/>
           </w:p>
         </w:tc>
         <w:tc>
@@ -8380,14 +8985,11 @@
               </w:numPr>
               <w:jc w:val="left"/>
             </w:pPr>
-            <w:bookmarkStart w:id="22" w:name="_Toc111039465"/>
-            <w:r>
-              <w:t>Definición de condiciones hidráulicas</w:t>
-            </w:r>
-            <w:bookmarkEnd w:id="22"/>
-            <w:r>
-              <w:t xml:space="preserve"> </w:t>
-            </w:r>
+            <w:bookmarkStart w:id="31" w:name="_Toc111039479"/>
+            <w:r>
+              <w:t>Procesamiento del MDT</w:t>
+            </w:r>
+            <w:bookmarkEnd w:id="31"/>
           </w:p>
         </w:tc>
         <w:tc>
@@ -8411,11 +9013,11 @@
               </w:numPr>
               <w:jc w:val="left"/>
             </w:pPr>
-            <w:bookmarkStart w:id="23" w:name="_Toc111039466"/>
-            <w:r>
-              <w:t>Simulación en régimen permanente 1D</w:t>
-            </w:r>
-            <w:bookmarkEnd w:id="23"/>
+            <w:bookmarkStart w:id="32" w:name="_Toc111039480"/>
+            <w:r>
+              <w:t>Cargue de la geometría y definición de la malla</w:t>
+            </w:r>
+            <w:bookmarkEnd w:id="32"/>
           </w:p>
         </w:tc>
         <w:tc>
@@ -8439,11 +9041,11 @@
               </w:numPr>
               <w:jc w:val="left"/>
             </w:pPr>
-            <w:bookmarkStart w:id="24" w:name="_Toc111039467"/>
-            <w:r>
-              <w:t>Simulación en régimen no permanente 1D</w:t>
-            </w:r>
-            <w:bookmarkEnd w:id="24"/>
+            <w:bookmarkStart w:id="33" w:name="_Toc111039481"/>
+            <w:r>
+              <w:t>Condiciones hidráulicas iniciales y de frontera</w:t>
+            </w:r>
+            <w:bookmarkEnd w:id="33"/>
           </w:p>
         </w:tc>
         <w:tc>
@@ -8467,11 +9069,11 @@
               </w:numPr>
               <w:jc w:val="left"/>
             </w:pPr>
-            <w:bookmarkStart w:id="25" w:name="_Toc111039468"/>
-            <w:r>
-              <w:t>Cargue de información topográfica</w:t>
-            </w:r>
-            <w:bookmarkEnd w:id="25"/>
+            <w:bookmarkStart w:id="34" w:name="_Toc111039482"/>
+            <w:r>
+              <w:t>Simulaciones de flujo bidimensional</w:t>
+            </w:r>
+            <w:bookmarkEnd w:id="34"/>
           </w:p>
         </w:tc>
         <w:tc>
@@ -8495,11 +9097,11 @@
               </w:numPr>
               <w:jc w:val="left"/>
             </w:pPr>
-            <w:bookmarkStart w:id="26" w:name="_Toc111039469"/>
-            <w:r>
-              <w:t>Visualización de resultados</w:t>
-            </w:r>
-            <w:bookmarkEnd w:id="26"/>
+            <w:bookmarkStart w:id="35" w:name="_Toc111039483"/>
+            <w:r>
+              <w:t>Visualización y generación de mapas de inundación</w:t>
+            </w:r>
+            <w:bookmarkEnd w:id="35"/>
           </w:p>
         </w:tc>
         <w:tc>
@@ -8523,436 +9125,11 @@
               </w:numPr>
               <w:jc w:val="left"/>
             </w:pPr>
-            <w:bookmarkStart w:id="27" w:name="_Toc111039470"/>
-            <w:r>
-              <w:lastRenderedPageBreak/>
-              <w:t>Errores y avisos comunes</w:t>
-            </w:r>
-            <w:bookmarkEnd w:id="27"/>
-          </w:p>
-        </w:tc>
-        <w:tc>
-          <w:tcPr>
-            <w:tcW w:w="7357" w:type="dxa"/>
-          </w:tcPr>
-          <w:p/>
-        </w:tc>
-      </w:tr>
-    </w:tbl>
-    <w:p>
-      <w:pPr>
-        <w:rPr>
-          <w:lang w:val="es-ES_tradnl"/>
-        </w:rPr>
-      </w:pPr>
-    </w:p>
-    <w:p>
-      <w:pPr>
-        <w:pStyle w:val="Ttulo1"/>
-        <w:numPr>
-          <w:ilvl w:val="0"/>
-          <w:numId w:val="19"/>
-        </w:numPr>
-      </w:pPr>
-      <w:bookmarkStart w:id="28" w:name="_Toc111039471"/>
-      <w:r>
-        <w:t>Modelación con opciones avanzadas</w:t>
-      </w:r>
-      <w:bookmarkEnd w:id="28"/>
-    </w:p>
-    <w:p>
-      <w:pPr>
-        <w:pStyle w:val="Prrafodelista"/>
-        <w:ind w:left="57"/>
-        <w:rPr>
-          <w:rFonts w:eastAsia="Times New Roman" w:cs="Arial"/>
-          <w:color w:val="002060"/>
-          <w:sz w:val="24"/>
-          <w:szCs w:val="20"/>
-          <w:shd w:val="clear" w:color="auto" w:fill="FFFFFF"/>
-          <w:lang w:eastAsia="es-ES"/>
-        </w:rPr>
-      </w:pPr>
-    </w:p>
-    <w:tbl>
-      <w:tblPr>
-        <w:tblStyle w:val="Tablaconcuadrcula"/>
-        <w:tblW w:w="0" w:type="auto"/>
-        <w:tblInd w:w="57" w:type="dxa"/>
-        <w:tblLook w:val="04A0" w:firstRow="1" w:lastRow="0" w:firstColumn="1" w:lastColumn="0" w:noHBand="0" w:noVBand="1"/>
-      </w:tblPr>
-      <w:tblGrid>
-        <w:gridCol w:w="2548"/>
-        <w:gridCol w:w="7357"/>
-      </w:tblGrid>
-      <w:tr>
-        <w:tc>
-          <w:tcPr>
-            <w:tcW w:w="2548" w:type="dxa"/>
-          </w:tcPr>
-          <w:p>
-            <w:pPr>
-              <w:pStyle w:val="Ttulo2"/>
-              <w:numPr>
-                <w:ilvl w:val="1"/>
-                <w:numId w:val="19"/>
-              </w:numPr>
-              <w:jc w:val="left"/>
-            </w:pPr>
-            <w:bookmarkStart w:id="29" w:name="_Toc111039472"/>
-            <w:r>
-              <w:t>Definición de coeficiente Manning a partir de coberturas</w:t>
-            </w:r>
-            <w:bookmarkEnd w:id="29"/>
-          </w:p>
-        </w:tc>
-        <w:tc>
-          <w:tcPr>
-            <w:tcW w:w="7357" w:type="dxa"/>
-          </w:tcPr>
-          <w:p/>
-        </w:tc>
-      </w:tr>
-      <w:tr>
-        <w:tc>
-          <w:tcPr>
-            <w:tcW w:w="2548" w:type="dxa"/>
-          </w:tcPr>
-          <w:p>
-            <w:pPr>
-              <w:pStyle w:val="Ttulo2"/>
-              <w:numPr>
-                <w:ilvl w:val="1"/>
-                <w:numId w:val="19"/>
-              </w:numPr>
-              <w:jc w:val="left"/>
-            </w:pPr>
-            <w:bookmarkStart w:id="30" w:name="_Toc111039473"/>
-            <w:r>
-              <w:t>Tramos con confluencias</w:t>
-            </w:r>
-            <w:bookmarkEnd w:id="30"/>
-          </w:p>
-        </w:tc>
-        <w:tc>
-          <w:tcPr>
-            <w:tcW w:w="7357" w:type="dxa"/>
-          </w:tcPr>
-          <w:p/>
-        </w:tc>
-      </w:tr>
-      <w:tr>
-        <w:tc>
-          <w:tcPr>
-            <w:tcW w:w="2548" w:type="dxa"/>
-          </w:tcPr>
-          <w:p>
-            <w:pPr>
-              <w:pStyle w:val="Ttulo2"/>
-              <w:numPr>
-                <w:ilvl w:val="1"/>
-                <w:numId w:val="19"/>
-              </w:numPr>
-              <w:jc w:val="left"/>
-            </w:pPr>
-            <w:bookmarkStart w:id="31" w:name="_Toc111039474"/>
-            <w:r>
-              <w:t>Incorporación de estructuras hidráulicas</w:t>
-            </w:r>
-            <w:bookmarkEnd w:id="31"/>
-          </w:p>
-        </w:tc>
-        <w:tc>
-          <w:tcPr>
-            <w:tcW w:w="7357" w:type="dxa"/>
-          </w:tcPr>
-          <w:p/>
-        </w:tc>
-      </w:tr>
-      <w:tr>
-        <w:tc>
-          <w:tcPr>
-            <w:tcW w:w="2548" w:type="dxa"/>
-          </w:tcPr>
-          <w:p>
-            <w:pPr>
-              <w:pStyle w:val="Ttulo2"/>
-              <w:numPr>
-                <w:ilvl w:val="1"/>
-                <w:numId w:val="19"/>
-              </w:numPr>
-              <w:jc w:val="left"/>
-            </w:pPr>
-            <w:bookmarkStart w:id="32" w:name="_Toc111039475"/>
-            <w:r>
-              <w:t>Uso de diques en la modelación</w:t>
-            </w:r>
-            <w:bookmarkEnd w:id="32"/>
-          </w:p>
-        </w:tc>
-        <w:tc>
-          <w:tcPr>
-            <w:tcW w:w="7357" w:type="dxa"/>
-          </w:tcPr>
-          <w:p/>
-        </w:tc>
-      </w:tr>
-      <w:tr>
-        <w:tc>
-          <w:tcPr>
-            <w:tcW w:w="2548" w:type="dxa"/>
-          </w:tcPr>
-          <w:p>
-            <w:pPr>
-              <w:pStyle w:val="Ttulo2"/>
-              <w:numPr>
-                <w:ilvl w:val="1"/>
-                <w:numId w:val="19"/>
-              </w:numPr>
-              <w:jc w:val="left"/>
-            </w:pPr>
-            <w:bookmarkStart w:id="33" w:name="_Toc111039476"/>
-            <w:r>
-              <w:t>Cálculo de la socavación general y local</w:t>
-            </w:r>
-            <w:bookmarkEnd w:id="33"/>
-          </w:p>
-        </w:tc>
-        <w:tc>
-          <w:tcPr>
-            <w:tcW w:w="7357" w:type="dxa"/>
-          </w:tcPr>
-          <w:p/>
-        </w:tc>
-      </w:tr>
-    </w:tbl>
-    <w:p>
-      <w:pPr>
-        <w:pStyle w:val="Prrafodelista"/>
-        <w:ind w:left="57"/>
-        <w:rPr>
-          <w:rFonts w:eastAsia="Times New Roman" w:cs="Arial"/>
-          <w:color w:val="002060"/>
-          <w:sz w:val="24"/>
-          <w:szCs w:val="20"/>
-          <w:shd w:val="clear" w:color="auto" w:fill="FFFFFF"/>
-          <w:lang w:eastAsia="es-ES"/>
-        </w:rPr>
-      </w:pPr>
-    </w:p>
-    <w:p>
-      <w:pPr>
-        <w:pStyle w:val="Ttulo1"/>
-        <w:numPr>
-          <w:ilvl w:val="0"/>
-          <w:numId w:val="19"/>
-        </w:numPr>
-      </w:pPr>
-      <w:bookmarkStart w:id="34" w:name="_Toc111039477"/>
-      <w:r>
-        <w:t>Modelación de flujo bidimensional</w:t>
-      </w:r>
-      <w:bookmarkEnd w:id="34"/>
-    </w:p>
-    <w:p/>
-    <w:tbl>
-      <w:tblPr>
-        <w:tblStyle w:val="Tablaconcuadrcula"/>
-        <w:tblW w:w="0" w:type="auto"/>
-        <w:tblInd w:w="57" w:type="dxa"/>
-        <w:tblLook w:val="04A0" w:firstRow="1" w:lastRow="0" w:firstColumn="1" w:lastColumn="0" w:noHBand="0" w:noVBand="1"/>
-      </w:tblPr>
-      <w:tblGrid>
-        <w:gridCol w:w="2548"/>
-        <w:gridCol w:w="7357"/>
-      </w:tblGrid>
-      <w:tr>
-        <w:tc>
-          <w:tcPr>
-            <w:tcW w:w="2548" w:type="dxa"/>
-          </w:tcPr>
-          <w:p>
-            <w:pPr>
-              <w:pStyle w:val="Ttulo2"/>
-              <w:numPr>
-                <w:ilvl w:val="1"/>
-                <w:numId w:val="19"/>
-              </w:numPr>
-              <w:jc w:val="left"/>
-            </w:pPr>
-            <w:bookmarkStart w:id="35" w:name="_Toc111039478"/>
-            <w:r>
-              <w:t>Herramienta RAS Mapper</w:t>
-            </w:r>
-            <w:bookmarkEnd w:id="35"/>
-          </w:p>
-        </w:tc>
-        <w:tc>
-          <w:tcPr>
-            <w:tcW w:w="7357" w:type="dxa"/>
-          </w:tcPr>
-          <w:p/>
-        </w:tc>
-      </w:tr>
-      <w:tr>
-        <w:tc>
-          <w:tcPr>
-            <w:tcW w:w="2548" w:type="dxa"/>
-          </w:tcPr>
-          <w:p>
-            <w:pPr>
-              <w:pStyle w:val="Ttulo2"/>
-              <w:numPr>
-                <w:ilvl w:val="1"/>
-                <w:numId w:val="19"/>
-              </w:numPr>
-              <w:jc w:val="left"/>
-            </w:pPr>
-            <w:bookmarkStart w:id="36" w:name="_Toc111039479"/>
-            <w:r>
-              <w:t>Procesamiento del MDT</w:t>
+            <w:bookmarkStart w:id="36" w:name="_Toc111039484"/>
+            <w:r>
+              <w:t>Obras hidráulicas en modelaciones bidimensionales</w:t>
             </w:r>
             <w:bookmarkEnd w:id="36"/>
-          </w:p>
-        </w:tc>
-        <w:tc>
-          <w:tcPr>
-            <w:tcW w:w="7357" w:type="dxa"/>
-          </w:tcPr>
-          <w:p/>
-        </w:tc>
-      </w:tr>
-      <w:tr>
-        <w:tc>
-          <w:tcPr>
-            <w:tcW w:w="2548" w:type="dxa"/>
-          </w:tcPr>
-          <w:p>
-            <w:pPr>
-              <w:pStyle w:val="Ttulo2"/>
-              <w:numPr>
-                <w:ilvl w:val="1"/>
-                <w:numId w:val="19"/>
-              </w:numPr>
-              <w:jc w:val="left"/>
-            </w:pPr>
-            <w:bookmarkStart w:id="37" w:name="_Toc111039480"/>
-            <w:r>
-              <w:t>Cargue de la geometría y definición de la malla</w:t>
-            </w:r>
-            <w:bookmarkEnd w:id="37"/>
-          </w:p>
-        </w:tc>
-        <w:tc>
-          <w:tcPr>
-            <w:tcW w:w="7357" w:type="dxa"/>
-          </w:tcPr>
-          <w:p/>
-        </w:tc>
-      </w:tr>
-      <w:tr>
-        <w:tc>
-          <w:tcPr>
-            <w:tcW w:w="2548" w:type="dxa"/>
-          </w:tcPr>
-          <w:p>
-            <w:pPr>
-              <w:pStyle w:val="Ttulo2"/>
-              <w:numPr>
-                <w:ilvl w:val="1"/>
-                <w:numId w:val="19"/>
-              </w:numPr>
-              <w:jc w:val="left"/>
-            </w:pPr>
-            <w:bookmarkStart w:id="38" w:name="_Toc111039481"/>
-            <w:r>
-              <w:t>Condiciones hidráulicas iniciales y de frontera</w:t>
-            </w:r>
-            <w:bookmarkEnd w:id="38"/>
-          </w:p>
-        </w:tc>
-        <w:tc>
-          <w:tcPr>
-            <w:tcW w:w="7357" w:type="dxa"/>
-          </w:tcPr>
-          <w:p/>
-        </w:tc>
-      </w:tr>
-      <w:tr>
-        <w:tc>
-          <w:tcPr>
-            <w:tcW w:w="2548" w:type="dxa"/>
-          </w:tcPr>
-          <w:p>
-            <w:pPr>
-              <w:pStyle w:val="Ttulo2"/>
-              <w:numPr>
-                <w:ilvl w:val="1"/>
-                <w:numId w:val="19"/>
-              </w:numPr>
-              <w:jc w:val="left"/>
-            </w:pPr>
-            <w:bookmarkStart w:id="39" w:name="_Toc111039482"/>
-            <w:r>
-              <w:t>Simulaciones de flujo bidimensional</w:t>
-            </w:r>
-            <w:bookmarkEnd w:id="39"/>
-          </w:p>
-        </w:tc>
-        <w:tc>
-          <w:tcPr>
-            <w:tcW w:w="7357" w:type="dxa"/>
-          </w:tcPr>
-          <w:p/>
-        </w:tc>
-      </w:tr>
-      <w:tr>
-        <w:tc>
-          <w:tcPr>
-            <w:tcW w:w="2548" w:type="dxa"/>
-          </w:tcPr>
-          <w:p>
-            <w:pPr>
-              <w:pStyle w:val="Ttulo2"/>
-              <w:numPr>
-                <w:ilvl w:val="1"/>
-                <w:numId w:val="19"/>
-              </w:numPr>
-              <w:jc w:val="left"/>
-            </w:pPr>
-            <w:bookmarkStart w:id="40" w:name="_Toc111039483"/>
-            <w:r>
-              <w:t>Visualización y generación de mapas de inundación</w:t>
-            </w:r>
-            <w:bookmarkEnd w:id="40"/>
-          </w:p>
-        </w:tc>
-        <w:tc>
-          <w:tcPr>
-            <w:tcW w:w="7357" w:type="dxa"/>
-          </w:tcPr>
-          <w:p/>
-        </w:tc>
-      </w:tr>
-      <w:tr>
-        <w:tc>
-          <w:tcPr>
-            <w:tcW w:w="2548" w:type="dxa"/>
-          </w:tcPr>
-          <w:p>
-            <w:pPr>
-              <w:pStyle w:val="Ttulo2"/>
-              <w:numPr>
-                <w:ilvl w:val="1"/>
-                <w:numId w:val="19"/>
-              </w:numPr>
-              <w:jc w:val="left"/>
-            </w:pPr>
-            <w:bookmarkStart w:id="41" w:name="_Toc111039484"/>
-            <w:r>
-              <w:t>Obras hidráulicas en modelaciones bidimensionales</w:t>
-            </w:r>
-            <w:bookmarkEnd w:id="41"/>
           </w:p>
         </w:tc>
         <w:tc>
@@ -8974,12 +9151,11 @@
       <w:pPr>
         <w:pStyle w:val="Ttulo1"/>
       </w:pPr>
-      <w:bookmarkStart w:id="42" w:name="_Toc111039485"/>
-      <w:r>
-        <w:lastRenderedPageBreak/>
+      <w:bookmarkStart w:id="37" w:name="_Toc111039485"/>
+      <w:r>
         <w:t>Referencias</w:t>
       </w:r>
-      <w:bookmarkEnd w:id="42"/>
+      <w:bookmarkEnd w:id="37"/>
     </w:p>
     <w:p/>
     <w:p>
@@ -9135,8 +9311,21 @@
         </w:rPr>
         <w:t xml:space="preserve">Fluid mechanics. Fundamentals and Applications. </w:t>
       </w:r>
-      <w:r>
-        <w:t>Cengel Y., Cimbala J. McGraw-Hill.2006.</w:t>
+      <w:proofErr w:type="spellStart"/>
+      <w:r>
+        <w:t>Cengel</w:t>
+      </w:r>
+      <w:proofErr w:type="spellEnd"/>
+      <w:r>
+        <w:t xml:space="preserve"> Y., </w:t>
+      </w:r>
+      <w:proofErr w:type="spellStart"/>
+      <w:r>
+        <w:t>Cimbala</w:t>
+      </w:r>
+      <w:proofErr w:type="spellEnd"/>
+      <w:r>
+        <w:t xml:space="preserve"> J. McGraw-Hill.2006.</w:t>
       </w:r>
     </w:p>
     <w:p>
@@ -9155,7 +9344,21 @@
         <w:rPr>
           <w:lang w:val="en-US"/>
         </w:rPr>
-        <w:t xml:space="preserve">Introduction to Fluid Mechanics. Fox and McDonald's. 8th Ed., Jhon Wilwy &amp; Sons, Inc. 2011. </w:t>
+        <w:t xml:space="preserve">Introduction to Fluid Mechanics. Fox and McDonald's. 8th Ed., Jhon </w:t>
+      </w:r>
+      <w:proofErr w:type="spellStart"/>
+      <w:r>
+        <w:rPr>
+          <w:lang w:val="en-US"/>
+        </w:rPr>
+        <w:t>Wilwy</w:t>
+      </w:r>
+      <w:proofErr w:type="spellEnd"/>
+      <w:r>
+        <w:rPr>
+          <w:lang w:val="en-US"/>
+        </w:rPr>
+        <w:t xml:space="preserve"> &amp; Sons, Inc. 2011. </w:t>
       </w:r>
     </w:p>
     <w:p>
@@ -9174,7 +9377,37 @@
         <w:rPr>
           <w:lang w:val="en-US"/>
         </w:rPr>
-        <w:t xml:space="preserve">The Hydraulics of Channel Flow: An Introdution. Chanson H. 2nd Ed.,Elsevier Butterworth-Heinemann. 2004. </w:t>
+        <w:t xml:space="preserve">The Hydraulics of Channel Flow: An </w:t>
+      </w:r>
+      <w:proofErr w:type="spellStart"/>
+      <w:r>
+        <w:rPr>
+          <w:lang w:val="en-US"/>
+        </w:rPr>
+        <w:t>Introdution</w:t>
+      </w:r>
+      <w:proofErr w:type="spellEnd"/>
+      <w:r>
+        <w:rPr>
+          <w:lang w:val="en-US"/>
+        </w:rPr>
+        <w:t xml:space="preserve">. Chanson H. 2nd </w:t>
+      </w:r>
+      <w:proofErr w:type="spellStart"/>
+      <w:proofErr w:type="gramStart"/>
+      <w:r>
+        <w:rPr>
+          <w:lang w:val="en-US"/>
+        </w:rPr>
+        <w:t>Ed.,Elsevier</w:t>
+      </w:r>
+      <w:proofErr w:type="spellEnd"/>
+      <w:proofErr w:type="gramEnd"/>
+      <w:r>
+        <w:rPr>
+          <w:lang w:val="en-US"/>
+        </w:rPr>
+        <w:t xml:space="preserve"> Butterworth-Heinemann. 2004. </w:t>
       </w:r>
     </w:p>
     <w:p>
@@ -9206,7 +9439,21 @@
         <w:rPr>
           <w:lang w:val="en-US"/>
         </w:rPr>
-        <w:t>Open Channel Hydraulics. Chow, Ven Te. 2nd Ed., Blackburn Press. 2009.</w:t>
+        <w:t xml:space="preserve">Open Channel Hydraulics. Chow, Ven </w:t>
+      </w:r>
+      <w:proofErr w:type="spellStart"/>
+      <w:r>
+        <w:rPr>
+          <w:lang w:val="en-US"/>
+        </w:rPr>
+        <w:t>Te</w:t>
+      </w:r>
+      <w:proofErr w:type="spellEnd"/>
+      <w:r>
+        <w:rPr>
+          <w:lang w:val="en-US"/>
+        </w:rPr>
+        <w:t>. 2nd Ed., Blackburn Press. 2009.</w:t>
       </w:r>
     </w:p>
     <w:p>
@@ -9223,10 +9470,43 @@
         <w:rPr>
           <w:lang w:val="en-US"/>
         </w:rPr>
-        <w:t xml:space="preserve">Hydraulic modeling. Lyatkher, Victor; Proudovsky Alexander. </w:t>
-      </w:r>
-      <w:r>
-        <w:t>Scrivener Publishing. 2016</w:t>
+        <w:t xml:space="preserve">Hydraulic modeling. </w:t>
+      </w:r>
+      <w:proofErr w:type="spellStart"/>
+      <w:r>
+        <w:rPr>
+          <w:lang w:val="en-US"/>
+        </w:rPr>
+        <w:t>Lyatkher</w:t>
+      </w:r>
+      <w:proofErr w:type="spellEnd"/>
+      <w:r>
+        <w:rPr>
+          <w:lang w:val="en-US"/>
+        </w:rPr>
+        <w:t xml:space="preserve">, Victor; </w:t>
+      </w:r>
+      <w:proofErr w:type="spellStart"/>
+      <w:r>
+        <w:rPr>
+          <w:lang w:val="en-US"/>
+        </w:rPr>
+        <w:t>Proudovsky</w:t>
+      </w:r>
+      <w:proofErr w:type="spellEnd"/>
+      <w:r>
+        <w:rPr>
+          <w:lang w:val="en-US"/>
+        </w:rPr>
+        <w:t xml:space="preserve"> Alexander. </w:t>
+      </w:r>
+      <w:proofErr w:type="spellStart"/>
+      <w:r>
+        <w:t>Scrivener</w:t>
+      </w:r>
+      <w:proofErr w:type="spellEnd"/>
+      <w:r>
+        <w:t xml:space="preserve"> Publishing. 2016</w:t>
       </w:r>
     </w:p>
     <w:p>
@@ -9912,8 +10192,8 @@
               <w:lang w:val="es-CO"/>
             </w:rPr>
           </w:pPr>
-          <w:bookmarkStart w:id="43" w:name="_Hlk534720586"/>
-          <w:bookmarkStart w:id="44" w:name="_Hlk534720587"/>
+          <w:bookmarkStart w:id="38" w:name="_Hlk534720586"/>
+          <w:bookmarkStart w:id="39" w:name="_Hlk534720587"/>
           <w:r>
             <w:rPr>
               <w:noProof/>
@@ -10150,8 +10430,8 @@
       </w:tc>
     </w:tr>
   </w:tbl>
-  <w:bookmarkEnd w:id="43"/>
-  <w:bookmarkEnd w:id="44"/>
+  <w:bookmarkEnd w:id="38"/>
+  <w:bookmarkEnd w:id="39"/>
   <w:p>
     <w:pPr>
       <w:pStyle w:val="Encabezado"/>

</xml_diff>